<commit_message>
changements dans le document de description
</commit_message>
<xml_diff>
--- a/Documents/CHALOYARD Nicolas - Chasse au trésor - Descriptif.docx
+++ b/Documents/CHALOYARD Nicolas - Chasse au trésor - Descriptif.docx
@@ -1,12 +1,11 @@
 
 <file path=word/document.xml><?xml version="1.0" encoding="utf-8"?>
-<w:document xmlns:ve="http://schemas.openxmlformats.org/markup-compatibility/2006" xmlns:o="urn:schemas-microsoft-com:office:office" xmlns:r="http://schemas.openxmlformats.org/officeDocument/2006/relationships" xmlns:m="http://schemas.openxmlformats.org/officeDocument/2006/math" xmlns:v="urn:schemas-microsoft-com:vml" xmlns:wp="http://schemas.openxmlformats.org/drawingml/2006/wordprocessingDrawing" xmlns:w10="urn:schemas-microsoft-com:office:word" xmlns:w="http://schemas.openxmlformats.org/wordprocessingml/2006/main" xmlns:wne="http://schemas.microsoft.com/office/word/2006/wordml">
+<w:document xmlns:wpc="http://schemas.microsoft.com/office/word/2010/wordprocessingCanvas" xmlns:cx="http://schemas.microsoft.com/office/drawing/2014/chartex" xmlns:cx1="http://schemas.microsoft.com/office/drawing/2015/9/8/chartex" xmlns:cx2="http://schemas.microsoft.com/office/drawing/2015/10/21/chartex" xmlns:cx3="http://schemas.microsoft.com/office/drawing/2016/5/9/chartex" xmlns:cx4="http://schemas.microsoft.com/office/drawing/2016/5/10/chartex" xmlns:cx5="http://schemas.microsoft.com/office/drawing/2016/5/11/chartex" xmlns:cx6="http://schemas.microsoft.com/office/drawing/2016/5/12/chartex" xmlns:cx7="http://schemas.microsoft.com/office/drawing/2016/5/13/chartex" xmlns:cx8="http://schemas.microsoft.com/office/drawing/2016/5/14/chartex" xmlns:mc="http://schemas.openxmlformats.org/markup-compatibility/2006" xmlns:aink="http://schemas.microsoft.com/office/drawing/2016/ink" xmlns:am3d="http://schemas.microsoft.com/office/drawing/2017/model3d" xmlns:o="urn:schemas-microsoft-com:office:office" xmlns:r="http://schemas.openxmlformats.org/officeDocument/2006/relationships" xmlns:m="http://schemas.openxmlformats.org/officeDocument/2006/math" xmlns:v="urn:schemas-microsoft-com:vml" xmlns:wp14="http://schemas.microsoft.com/office/word/2010/wordprocessingDrawing" xmlns:wp="http://schemas.openxmlformats.org/drawingml/2006/wordprocessingDrawing" xmlns:w10="urn:schemas-microsoft-com:office:word" xmlns:w="http://schemas.openxmlformats.org/wordprocessingml/2006/main" xmlns:w14="http://schemas.microsoft.com/office/word/2010/wordml" xmlns:w15="http://schemas.microsoft.com/office/word/2012/wordml" xmlns:w16cex="http://schemas.microsoft.com/office/word/2018/wordml/cex" xmlns:w16cid="http://schemas.microsoft.com/office/word/2016/wordml/cid" xmlns:w16="http://schemas.microsoft.com/office/word/2018/wordml" xmlns:w16sdtdh="http://schemas.microsoft.com/office/word/2020/wordml/sdtdatahash" xmlns:w16se="http://schemas.microsoft.com/office/word/2015/wordml/symex" xmlns:wpg="http://schemas.microsoft.com/office/word/2010/wordprocessingGroup" xmlns:wpi="http://schemas.microsoft.com/office/word/2010/wordprocessingInk" xmlns:wne="http://schemas.microsoft.com/office/word/2006/wordml" xmlns:wps="http://schemas.microsoft.com/office/word/2010/wordprocessingShape" mc:Ignorable="w14 w15 w16se w16cid w16 w16cex w16sdtdh wp14">
   <w:body>
     <w:sdt>
       <w:sdtPr>
         <w:rPr>
-          <w:rFonts w:asciiTheme="majorHAnsi" w:eastAsiaTheme="majorEastAsia" w:hAnsiTheme="majorHAnsi" w:cstheme="majorBidi"/>
-          <w:caps/>
+          <w:rFonts w:eastAsiaTheme="majorEastAsia"/>
         </w:rPr>
         <w:id w:val="4720982"/>
         <w:docPartObj>
@@ -16,8 +15,7 @@
       </w:sdtPr>
       <w:sdtEndPr>
         <w:rPr>
-          <w:rFonts w:asciiTheme="minorHAnsi" w:eastAsiaTheme="minorHAnsi" w:hAnsiTheme="minorHAnsi" w:cstheme="minorBidi"/>
-          <w:caps w:val="0"/>
+          <w:rFonts w:eastAsiaTheme="minorHAnsi"/>
         </w:rPr>
       </w:sdtEndPr>
       <w:sdtContent>
@@ -25,7 +23,7 @@
           <w:tblPr>
             <w:tblW w:w="5000" w:type="pct"/>
             <w:jc w:val="center"/>
-            <w:tblLook w:val="04A0"/>
+            <w:tblLook w:val="04A0" w:firstRow="1" w:lastRow="0" w:firstColumn="1" w:lastColumn="0" w:noHBand="0" w:noVBand="1"/>
           </w:tblPr>
           <w:tblGrid>
             <w:gridCol w:w="9288"/>
@@ -38,8 +36,7 @@
             <w:sdt>
               <w:sdtPr>
                 <w:rPr>
-                  <w:rFonts w:asciiTheme="majorHAnsi" w:eastAsiaTheme="majorEastAsia" w:hAnsiTheme="majorHAnsi" w:cstheme="majorBidi"/>
-                  <w:caps/>
+                  <w:rFonts w:eastAsiaTheme="majorEastAsia"/>
                 </w:rPr>
                 <w:alias w:val="Société"/>
                 <w:id w:val="15524243"/>
@@ -49,6 +46,13 @@
                 <w:dataBinding w:prefixMappings="xmlns:ns0='http://schemas.openxmlformats.org/officeDocument/2006/extended-properties'" w:xpath="/ns0:Properties[1]/ns0:Company[1]" w:storeItemID="{6668398D-A668-4E3E-A5EB-62B293D839F1}"/>
                 <w:text/>
               </w:sdtPr>
+              <w:sdtEndPr>
+                <w:rPr>
+                  <w:rFonts w:eastAsiaTheme="minorEastAsia"/>
+                  <w:sz w:val="28"/>
+                  <w:szCs w:val="28"/>
+                </w:rPr>
+              </w:sdtEndPr>
               <w:sdtContent>
                 <w:tc>
                   <w:tcPr>
@@ -59,14 +63,13 @@
                       <w:pStyle w:val="Sansinterligne"/>
                       <w:jc w:val="center"/>
                       <w:rPr>
-                        <w:rFonts w:asciiTheme="majorHAnsi" w:eastAsiaTheme="majorEastAsia" w:hAnsiTheme="majorHAnsi" w:cstheme="majorBidi"/>
-                        <w:caps/>
+                        <w:rFonts w:eastAsiaTheme="majorEastAsia"/>
                       </w:rPr>
                     </w:pPr>
                     <w:r>
                       <w:rPr>
-                        <w:rFonts w:asciiTheme="majorHAnsi" w:eastAsiaTheme="majorEastAsia" w:hAnsiTheme="majorHAnsi" w:cstheme="majorBidi"/>
-                        <w:caps/>
+                        <w:sz w:val="28"/>
+                        <w:szCs w:val="28"/>
                       </w:rPr>
                       <w:t>Lycée Aristide Bergès</w:t>
                     </w:r>
@@ -83,7 +86,7 @@
             <w:sdt>
               <w:sdtPr>
                 <w:rPr>
-                  <w:rFonts w:asciiTheme="majorHAnsi" w:eastAsiaTheme="majorEastAsia" w:hAnsiTheme="majorHAnsi" w:cstheme="majorBidi"/>
+                  <w:rFonts w:eastAsiaTheme="majorEastAsia" w:cstheme="minorHAnsi"/>
                   <w:sz w:val="80"/>
                   <w:szCs w:val="80"/>
                 </w:rPr>
@@ -95,6 +98,7 @@
                 <w:dataBinding w:prefixMappings="xmlns:ns0='http://schemas.openxmlformats.org/package/2006/metadata/core-properties' xmlns:ns1='http://purl.org/dc/elements/1.1/'" w:xpath="/ns0:coreProperties[1]/ns1:title[1]" w:storeItemID="{6C3C8BC8-F283-45AE-878A-BAB7291924A1}"/>
                 <w:text/>
               </w:sdtPr>
+              <w:sdtEndPr/>
               <w:sdtContent>
                 <w:tc>
                   <w:tcPr>
@@ -116,7 +120,7 @@
                     </w:pPr>
                     <w:r>
                       <w:rPr>
-                        <w:rFonts w:asciiTheme="majorHAnsi" w:eastAsiaTheme="majorEastAsia" w:hAnsiTheme="majorHAnsi" w:cstheme="majorBidi"/>
+                        <w:rFonts w:eastAsiaTheme="majorEastAsia" w:cstheme="minorHAnsi"/>
                         <w:sz w:val="80"/>
                         <w:szCs w:val="80"/>
                       </w:rPr>
@@ -135,7 +139,7 @@
             <w:sdt>
               <w:sdtPr>
                 <w:rPr>
-                  <w:rFonts w:asciiTheme="majorHAnsi" w:eastAsiaTheme="majorEastAsia" w:hAnsiTheme="majorHAnsi" w:cstheme="majorBidi"/>
+                  <w:rFonts w:eastAsiaTheme="majorEastAsia" w:cstheme="minorHAnsi"/>
                   <w:sz w:val="44"/>
                   <w:szCs w:val="44"/>
                 </w:rPr>
@@ -147,6 +151,7 @@
                 <w:dataBinding w:prefixMappings="xmlns:ns0='http://schemas.openxmlformats.org/package/2006/metadata/core-properties' xmlns:ns1='http://purl.org/dc/elements/1.1/'" w:xpath="/ns0:coreProperties[1]/ns1:subject[1]" w:storeItemID="{6C3C8BC8-F283-45AE-878A-BAB7291924A1}"/>
                 <w:text/>
               </w:sdtPr>
+              <w:sdtEndPr/>
               <w:sdtContent>
                 <w:tc>
                   <w:tcPr>
@@ -161,14 +166,14 @@
                       <w:pStyle w:val="Sansinterligne"/>
                       <w:jc w:val="center"/>
                       <w:rPr>
-                        <w:rFonts w:asciiTheme="majorHAnsi" w:eastAsiaTheme="majorEastAsia" w:hAnsiTheme="majorHAnsi" w:cstheme="majorBidi"/>
+                        <w:rFonts w:eastAsiaTheme="majorEastAsia" w:cstheme="minorHAnsi"/>
                         <w:sz w:val="44"/>
                         <w:szCs w:val="44"/>
                       </w:rPr>
                     </w:pPr>
                     <w:r>
                       <w:rPr>
-                        <w:rFonts w:asciiTheme="majorHAnsi" w:eastAsiaTheme="majorEastAsia" w:hAnsiTheme="majorHAnsi" w:cstheme="majorBidi"/>
+                        <w:rFonts w:eastAsiaTheme="majorEastAsia" w:cstheme="minorHAnsi"/>
                         <w:sz w:val="44"/>
                         <w:szCs w:val="44"/>
                       </w:rPr>
@@ -176,7 +181,7 @@
                     </w:r>
                     <w:r>
                       <w:rPr>
-                        <w:rFonts w:asciiTheme="majorHAnsi" w:eastAsiaTheme="majorEastAsia" w:hAnsiTheme="majorHAnsi" w:cstheme="majorBidi"/>
+                        <w:rFonts w:eastAsiaTheme="majorEastAsia" w:cstheme="minorHAnsi"/>
                         <w:sz w:val="44"/>
                         <w:szCs w:val="44"/>
                       </w:rPr>
@@ -184,7 +189,7 @@
                     </w:r>
                     <w:r>
                       <w:rPr>
-                        <w:rFonts w:asciiTheme="majorHAnsi" w:eastAsiaTheme="majorEastAsia" w:hAnsiTheme="majorHAnsi" w:cstheme="majorBidi"/>
+                        <w:rFonts w:eastAsiaTheme="majorEastAsia" w:cstheme="minorHAnsi"/>
                         <w:sz w:val="44"/>
                         <w:szCs w:val="44"/>
                       </w:rPr>
@@ -192,7 +197,7 @@
                     </w:r>
                     <w:r>
                       <w:rPr>
-                        <w:rFonts w:asciiTheme="majorHAnsi" w:eastAsiaTheme="majorEastAsia" w:hAnsiTheme="majorHAnsi" w:cstheme="majorBidi"/>
+                        <w:rFonts w:eastAsiaTheme="majorEastAsia" w:cstheme="minorHAnsi"/>
                         <w:sz w:val="44"/>
                         <w:szCs w:val="44"/>
                       </w:rPr>
@@ -229,6 +234,7 @@
             <w:sdt>
               <w:sdtPr>
                 <w:rPr>
+                  <w:rFonts w:cstheme="minorHAnsi"/>
                   <w:b/>
                   <w:bCs/>
                 </w:rPr>
@@ -240,6 +246,7 @@
                 <w:dataBinding w:prefixMappings="xmlns:ns0='http://schemas.openxmlformats.org/package/2006/metadata/core-properties' xmlns:ns1='http://purl.org/dc/elements/1.1/'" w:xpath="/ns0:coreProperties[1]/ns1:creator[1]" w:storeItemID="{6C3C8BC8-F283-45AE-878A-BAB7291924A1}"/>
                 <w:text/>
               </w:sdtPr>
+              <w:sdtEndPr/>
               <w:sdtContent>
                 <w:tc>
                   <w:tcPr>
@@ -251,12 +258,14 @@
                       <w:pStyle w:val="Sansinterligne"/>
                       <w:jc w:val="center"/>
                       <w:rPr>
+                        <w:rFonts w:cstheme="minorHAnsi"/>
                         <w:b/>
                         <w:bCs/>
                       </w:rPr>
                     </w:pPr>
                     <w:r>
                       <w:rPr>
+                        <w:rFonts w:cstheme="minorHAnsi"/>
                         <w:b/>
                         <w:bCs/>
                       </w:rPr>
@@ -264,6 +273,7 @@
                     </w:r>
                     <w:r>
                       <w:rPr>
+                        <w:rFonts w:cstheme="minorHAnsi"/>
                         <w:b/>
                         <w:bCs/>
                       </w:rPr>
@@ -271,6 +281,7 @@
                     </w:r>
                     <w:r>
                       <w:rPr>
+                        <w:rFonts w:cstheme="minorHAnsi"/>
                         <w:b/>
                         <w:bCs/>
                       </w:rPr>
@@ -294,9 +305,6 @@
                 </w:rPr>
                 <w:alias w:val="Date"/>
                 <w:id w:val="516659546"/>
-                <w:placeholder>
-                  <w:docPart w:val="2926D85E5CEA4B2BAD768C5C6450FD69"/>
-                </w:placeholder>
                 <w:dataBinding w:prefixMappings="xmlns:ns0='http://schemas.microsoft.com/office/2006/coverPageProps'" w:xpath="/ns0:CoverPageProperties[1]/ns0:PublishDate[1]" w:storeItemID="{55AF091B-3C7A-41E3-B477-F2FDAA23CFDA}"/>
                 <w:date w:fullDate="2022-04-05T00:00:00Z">
                   <w:dateFormat w:val="dd/MM/yyyy"/>
@@ -305,6 +313,7 @@
                   <w:calendar w:val="gregorian"/>
                 </w:date>
               </w:sdtPr>
+              <w:sdtEndPr/>
               <w:sdtContent>
                 <w:tc>
                   <w:tcPr>
@@ -339,7 +348,7 @@
           <w:tblPr>
             <w:tblpPr w:leftFromText="187" w:rightFromText="187" w:horzAnchor="margin" w:tblpXSpec="center" w:tblpYSpec="bottom"/>
             <w:tblW w:w="5000" w:type="pct"/>
-            <w:tblLook w:val="04A0"/>
+            <w:tblLook w:val="04A0" w:firstRow="1" w:lastRow="0" w:firstColumn="1" w:lastColumn="0" w:noHBand="0" w:noVBand="1"/>
           </w:tblPr>
           <w:tblGrid>
             <w:gridCol w:w="9288"/>
@@ -352,6 +361,7 @@
                 <w:dataBinding w:prefixMappings="xmlns:ns0='http://schemas.microsoft.com/office/2006/coverPageProps'" w:xpath="/ns0:CoverPageProperties[1]/ns0:Abstract[1]" w:storeItemID="{55AF091B-3C7A-41E3-B477-F2FDAA23CFDA}"/>
                 <w:text/>
               </w:sdtPr>
+              <w:sdtEndPr/>
               <w:sdtContent>
                 <w:tc>
                   <w:tcPr>
@@ -386,6 +396,14 @@
     </w:sdt>
     <w:sdt>
       <w:sdtPr>
+        <w:rPr>
+          <w:rFonts w:eastAsiaTheme="minorHAnsi" w:cstheme="minorBidi"/>
+          <w:b/>
+          <w:bCs/>
+          <w:color w:val="auto"/>
+          <w:sz w:val="22"/>
+          <w:szCs w:val="22"/>
+        </w:rPr>
         <w:id w:val="9211024"/>
         <w:docPartObj>
           <w:docPartGallery w:val="Table of Contents"/>
@@ -394,12 +412,8 @@
       </w:sdtPr>
       <w:sdtEndPr>
         <w:rPr>
-          <w:rFonts w:asciiTheme="minorHAnsi" w:eastAsiaTheme="minorHAnsi" w:hAnsiTheme="minorHAnsi" w:cstheme="minorBidi"/>
           <w:b w:val="0"/>
           <w:bCs w:val="0"/>
-          <w:color w:val="auto"/>
-          <w:sz w:val="22"/>
-          <w:szCs w:val="22"/>
         </w:rPr>
       </w:sdtEndPr>
       <w:sdtContent>
@@ -419,7 +433,9 @@
               <w:tab w:val="right" w:leader="dot" w:pos="9062"/>
             </w:tabs>
             <w:rPr>
+              <w:rFonts w:eastAsiaTheme="minorEastAsia"/>
               <w:noProof/>
+              <w:lang w:eastAsia="fr-FR"/>
             </w:rPr>
           </w:pPr>
           <w:r>
@@ -431,7 +447,7 @@
           <w:r>
             <w:fldChar w:fldCharType="separate"/>
           </w:r>
-          <w:hyperlink w:anchor="_Toc100061496" w:history="1">
+          <w:hyperlink w:anchor="_Toc100094168" w:history="1">
             <w:r>
               <w:rPr>
                 <w:rStyle w:val="Lienhypertexte"/>
@@ -441,7 +457,9 @@
             </w:r>
             <w:r>
               <w:rPr>
-                <w:noProof/>
+                <w:rFonts w:eastAsiaTheme="minorEastAsia"/>
+                <w:noProof/>
+                <w:lang w:eastAsia="fr-FR"/>
               </w:rPr>
               <w:tab/>
             </w:r>
@@ -471,7 +489,7 @@
                 <w:noProof/>
                 <w:webHidden/>
               </w:rPr>
-              <w:instrText xml:space="preserve"> PAGEREF _Toc100061496 \h </w:instrText>
+              <w:instrText xml:space="preserve"> PAGEREF _Toc100094168 \h </w:instrText>
             </w:r>
             <w:r>
               <w:rPr>
@@ -510,10 +528,12 @@
               <w:tab w:val="right" w:leader="dot" w:pos="9062"/>
             </w:tabs>
             <w:rPr>
+              <w:rFonts w:eastAsiaTheme="minorEastAsia"/>
               <w:noProof/>
+              <w:lang w:eastAsia="fr-FR"/>
             </w:rPr>
           </w:pPr>
-          <w:hyperlink w:anchor="_Toc100061497" w:history="1">
+          <w:hyperlink w:anchor="_Toc100094169" w:history="1">
             <w:r>
               <w:rPr>
                 <w:rStyle w:val="Lienhypertexte"/>
@@ -523,7 +543,9 @@
             </w:r>
             <w:r>
               <w:rPr>
-                <w:noProof/>
+                <w:rFonts w:eastAsiaTheme="minorEastAsia"/>
+                <w:noProof/>
+                <w:lang w:eastAsia="fr-FR"/>
               </w:rPr>
               <w:tab/>
             </w:r>
@@ -553,7 +575,7 @@
                 <w:noProof/>
                 <w:webHidden/>
               </w:rPr>
-              <w:instrText xml:space="preserve"> PAGEREF _Toc100061497 \h </w:instrText>
+              <w:instrText xml:space="preserve"> PAGEREF _Toc100094169 \h </w:instrText>
             </w:r>
             <w:r>
               <w:rPr>
@@ -592,10 +614,12 @@
               <w:tab w:val="right" w:leader="dot" w:pos="9062"/>
             </w:tabs>
             <w:rPr>
+              <w:rFonts w:eastAsiaTheme="minorEastAsia"/>
               <w:noProof/>
+              <w:lang w:eastAsia="fr-FR"/>
             </w:rPr>
           </w:pPr>
-          <w:hyperlink w:anchor="_Toc100061498" w:history="1">
+          <w:hyperlink w:anchor="_Toc100094170" w:history="1">
             <w:r>
               <w:rPr>
                 <w:rStyle w:val="Lienhypertexte"/>
@@ -605,7 +629,9 @@
             </w:r>
             <w:r>
               <w:rPr>
-                <w:noProof/>
+                <w:rFonts w:eastAsiaTheme="minorEastAsia"/>
+                <w:noProof/>
+                <w:lang w:eastAsia="fr-FR"/>
               </w:rPr>
               <w:tab/>
             </w:r>
@@ -614,7 +640,7 @@
                 <w:rStyle w:val="Lienhypertexte"/>
                 <w:noProof/>
               </w:rPr>
-              <w:t>Les objets</w:t>
+              <w:t>Limitation</w:t>
             </w:r>
             <w:r>
               <w:rPr>
@@ -635,7 +661,7 @@
                 <w:noProof/>
                 <w:webHidden/>
               </w:rPr>
-              <w:instrText xml:space="preserve"> PAGEREF _Toc100061498 \h </w:instrText>
+              <w:instrText xml:space="preserve"> PAGEREF _Toc100094170 \h </w:instrText>
             </w:r>
             <w:r>
               <w:rPr>
@@ -674,10 +700,12 @@
               <w:tab w:val="right" w:leader="dot" w:pos="9062"/>
             </w:tabs>
             <w:rPr>
+              <w:rFonts w:eastAsiaTheme="minorEastAsia"/>
               <w:noProof/>
+              <w:lang w:eastAsia="fr-FR"/>
             </w:rPr>
           </w:pPr>
-          <w:hyperlink w:anchor="_Toc100061499" w:history="1">
+          <w:hyperlink w:anchor="_Toc100094171" w:history="1">
             <w:r>
               <w:rPr>
                 <w:rStyle w:val="Lienhypertexte"/>
@@ -687,7 +715,9 @@
             </w:r>
             <w:r>
               <w:rPr>
-                <w:noProof/>
+                <w:rFonts w:eastAsiaTheme="minorEastAsia"/>
+                <w:noProof/>
+                <w:lang w:eastAsia="fr-FR"/>
               </w:rPr>
               <w:tab/>
             </w:r>
@@ -696,6 +726,264 @@
                 <w:rStyle w:val="Lienhypertexte"/>
                 <w:noProof/>
               </w:rPr>
+              <w:t>Limitation au niveau des actions</w:t>
+            </w:r>
+            <w:r>
+              <w:rPr>
+                <w:noProof/>
+                <w:webHidden/>
+              </w:rPr>
+              <w:tab/>
+            </w:r>
+            <w:r>
+              <w:rPr>
+                <w:noProof/>
+                <w:webHidden/>
+              </w:rPr>
+              <w:fldChar w:fldCharType="begin"/>
+            </w:r>
+            <w:r>
+              <w:rPr>
+                <w:noProof/>
+                <w:webHidden/>
+              </w:rPr>
+              <w:instrText xml:space="preserve"> PAGEREF _Toc100094171 \h </w:instrText>
+            </w:r>
+            <w:r>
+              <w:rPr>
+                <w:noProof/>
+                <w:webHidden/>
+              </w:rPr>
+            </w:r>
+            <w:r>
+              <w:rPr>
+                <w:noProof/>
+                <w:webHidden/>
+              </w:rPr>
+              <w:fldChar w:fldCharType="separate"/>
+            </w:r>
+            <w:r>
+              <w:rPr>
+                <w:noProof/>
+                <w:webHidden/>
+              </w:rPr>
+              <w:t>3</w:t>
+            </w:r>
+            <w:r>
+              <w:rPr>
+                <w:noProof/>
+                <w:webHidden/>
+              </w:rPr>
+              <w:fldChar w:fldCharType="end"/>
+            </w:r>
+          </w:hyperlink>
+        </w:p>
+        <w:p>
+          <w:pPr>
+            <w:pStyle w:val="TM3"/>
+            <w:tabs>
+              <w:tab w:val="left" w:pos="1320"/>
+              <w:tab w:val="right" w:leader="dot" w:pos="9062"/>
+            </w:tabs>
+            <w:rPr>
+              <w:rFonts w:eastAsiaTheme="minorEastAsia"/>
+              <w:noProof/>
+              <w:lang w:eastAsia="fr-FR"/>
+            </w:rPr>
+          </w:pPr>
+          <w:hyperlink w:anchor="_Toc100094172" w:history="1">
+            <w:r>
+              <w:rPr>
+                <w:rStyle w:val="Lienhypertexte"/>
+                <w:noProof/>
+              </w:rPr>
+              <w:t>1.2.2.</w:t>
+            </w:r>
+            <w:r>
+              <w:rPr>
+                <w:rFonts w:eastAsiaTheme="minorEastAsia"/>
+                <w:noProof/>
+                <w:lang w:eastAsia="fr-FR"/>
+              </w:rPr>
+              <w:tab/>
+            </w:r>
+            <w:r>
+              <w:rPr>
+                <w:rStyle w:val="Lienhypertexte"/>
+                <w:noProof/>
+              </w:rPr>
+              <w:t>Limitation au niveau de l'inventaire</w:t>
+            </w:r>
+            <w:r>
+              <w:rPr>
+                <w:noProof/>
+                <w:webHidden/>
+              </w:rPr>
+              <w:tab/>
+            </w:r>
+            <w:r>
+              <w:rPr>
+                <w:noProof/>
+                <w:webHidden/>
+              </w:rPr>
+              <w:fldChar w:fldCharType="begin"/>
+            </w:r>
+            <w:r>
+              <w:rPr>
+                <w:noProof/>
+                <w:webHidden/>
+              </w:rPr>
+              <w:instrText xml:space="preserve"> PAGEREF _Toc100094172 \h </w:instrText>
+            </w:r>
+            <w:r>
+              <w:rPr>
+                <w:noProof/>
+                <w:webHidden/>
+              </w:rPr>
+            </w:r>
+            <w:r>
+              <w:rPr>
+                <w:noProof/>
+                <w:webHidden/>
+              </w:rPr>
+              <w:fldChar w:fldCharType="separate"/>
+            </w:r>
+            <w:r>
+              <w:rPr>
+                <w:noProof/>
+                <w:webHidden/>
+              </w:rPr>
+              <w:t>3</w:t>
+            </w:r>
+            <w:r>
+              <w:rPr>
+                <w:noProof/>
+                <w:webHidden/>
+              </w:rPr>
+              <w:fldChar w:fldCharType="end"/>
+            </w:r>
+          </w:hyperlink>
+        </w:p>
+        <w:p>
+          <w:pPr>
+            <w:pStyle w:val="TM2"/>
+            <w:tabs>
+              <w:tab w:val="left" w:pos="880"/>
+              <w:tab w:val="right" w:leader="dot" w:pos="9062"/>
+            </w:tabs>
+            <w:rPr>
+              <w:rFonts w:eastAsiaTheme="minorEastAsia"/>
+              <w:noProof/>
+              <w:lang w:eastAsia="fr-FR"/>
+            </w:rPr>
+          </w:pPr>
+          <w:hyperlink w:anchor="_Toc100094173" w:history="1">
+            <w:r>
+              <w:rPr>
+                <w:rStyle w:val="Lienhypertexte"/>
+                <w:noProof/>
+              </w:rPr>
+              <w:t>1.1.</w:t>
+            </w:r>
+            <w:r>
+              <w:rPr>
+                <w:rFonts w:eastAsiaTheme="minorEastAsia"/>
+                <w:noProof/>
+                <w:lang w:eastAsia="fr-FR"/>
+              </w:rPr>
+              <w:tab/>
+            </w:r>
+            <w:r>
+              <w:rPr>
+                <w:rStyle w:val="Lienhypertexte"/>
+                <w:noProof/>
+              </w:rPr>
+              <w:t>Les objets</w:t>
+            </w:r>
+            <w:r>
+              <w:rPr>
+                <w:noProof/>
+                <w:webHidden/>
+              </w:rPr>
+              <w:tab/>
+            </w:r>
+            <w:r>
+              <w:rPr>
+                <w:noProof/>
+                <w:webHidden/>
+              </w:rPr>
+              <w:fldChar w:fldCharType="begin"/>
+            </w:r>
+            <w:r>
+              <w:rPr>
+                <w:noProof/>
+                <w:webHidden/>
+              </w:rPr>
+              <w:instrText xml:space="preserve"> PAGEREF _Toc100094173 \h </w:instrText>
+            </w:r>
+            <w:r>
+              <w:rPr>
+                <w:noProof/>
+                <w:webHidden/>
+              </w:rPr>
+            </w:r>
+            <w:r>
+              <w:rPr>
+                <w:noProof/>
+                <w:webHidden/>
+              </w:rPr>
+              <w:fldChar w:fldCharType="separate"/>
+            </w:r>
+            <w:r>
+              <w:rPr>
+                <w:noProof/>
+                <w:webHidden/>
+              </w:rPr>
+              <w:t>4</w:t>
+            </w:r>
+            <w:r>
+              <w:rPr>
+                <w:noProof/>
+                <w:webHidden/>
+              </w:rPr>
+              <w:fldChar w:fldCharType="end"/>
+            </w:r>
+          </w:hyperlink>
+        </w:p>
+        <w:p>
+          <w:pPr>
+            <w:pStyle w:val="TM3"/>
+            <w:tabs>
+              <w:tab w:val="left" w:pos="1320"/>
+              <w:tab w:val="right" w:leader="dot" w:pos="9062"/>
+            </w:tabs>
+            <w:rPr>
+              <w:rFonts w:eastAsiaTheme="minorEastAsia"/>
+              <w:noProof/>
+              <w:lang w:eastAsia="fr-FR"/>
+            </w:rPr>
+          </w:pPr>
+          <w:hyperlink w:anchor="_Toc100094174" w:history="1">
+            <w:r>
+              <w:rPr>
+                <w:rStyle w:val="Lienhypertexte"/>
+                <w:noProof/>
+              </w:rPr>
+              <w:t>1.1.1.</w:t>
+            </w:r>
+            <w:r>
+              <w:rPr>
+                <w:rFonts w:eastAsiaTheme="minorEastAsia"/>
+                <w:noProof/>
+                <w:lang w:eastAsia="fr-FR"/>
+              </w:rPr>
+              <w:tab/>
+            </w:r>
+            <w:r>
+              <w:rPr>
+                <w:rStyle w:val="Lienhypertexte"/>
+                <w:noProof/>
+              </w:rPr>
               <w:t>Objets permettant l’avancé dans le jeu</w:t>
             </w:r>
             <w:r>
@@ -717,7 +1005,7 @@
                 <w:noProof/>
                 <w:webHidden/>
               </w:rPr>
-              <w:instrText xml:space="preserve"> PAGEREF _Toc100061499 \h </w:instrText>
+              <w:instrText xml:space="preserve"> PAGEREF _Toc100094174 \h </w:instrText>
             </w:r>
             <w:r>
               <w:rPr>
@@ -737,7 +1025,265 @@
                 <w:noProof/>
                 <w:webHidden/>
               </w:rPr>
-              <w:t>3</w:t>
+              <w:t>4</w:t>
+            </w:r>
+            <w:r>
+              <w:rPr>
+                <w:noProof/>
+                <w:webHidden/>
+              </w:rPr>
+              <w:fldChar w:fldCharType="end"/>
+            </w:r>
+          </w:hyperlink>
+        </w:p>
+        <w:p>
+          <w:pPr>
+            <w:pStyle w:val="TM3"/>
+            <w:tabs>
+              <w:tab w:val="left" w:pos="1320"/>
+              <w:tab w:val="right" w:leader="dot" w:pos="9062"/>
+            </w:tabs>
+            <w:rPr>
+              <w:rFonts w:eastAsiaTheme="minorEastAsia"/>
+              <w:noProof/>
+              <w:lang w:eastAsia="fr-FR"/>
+            </w:rPr>
+          </w:pPr>
+          <w:hyperlink w:anchor="_Toc100094175" w:history="1">
+            <w:r>
+              <w:rPr>
+                <w:rStyle w:val="Lienhypertexte"/>
+                <w:noProof/>
+              </w:rPr>
+              <w:t>1.1.2.</w:t>
+            </w:r>
+            <w:r>
+              <w:rPr>
+                <w:rFonts w:eastAsiaTheme="minorEastAsia"/>
+                <w:noProof/>
+                <w:lang w:eastAsia="fr-FR"/>
+              </w:rPr>
+              <w:tab/>
+            </w:r>
+            <w:r>
+              <w:rPr>
+                <w:rStyle w:val="Lienhypertexte"/>
+                <w:noProof/>
+              </w:rPr>
+              <w:t>Objets empêchant l’avancé dans le jeu</w:t>
+            </w:r>
+            <w:r>
+              <w:rPr>
+                <w:noProof/>
+                <w:webHidden/>
+              </w:rPr>
+              <w:tab/>
+            </w:r>
+            <w:r>
+              <w:rPr>
+                <w:noProof/>
+                <w:webHidden/>
+              </w:rPr>
+              <w:fldChar w:fldCharType="begin"/>
+            </w:r>
+            <w:r>
+              <w:rPr>
+                <w:noProof/>
+                <w:webHidden/>
+              </w:rPr>
+              <w:instrText xml:space="preserve"> PAGEREF _Toc100094175 \h </w:instrText>
+            </w:r>
+            <w:r>
+              <w:rPr>
+                <w:noProof/>
+                <w:webHidden/>
+              </w:rPr>
+            </w:r>
+            <w:r>
+              <w:rPr>
+                <w:noProof/>
+                <w:webHidden/>
+              </w:rPr>
+              <w:fldChar w:fldCharType="separate"/>
+            </w:r>
+            <w:r>
+              <w:rPr>
+                <w:noProof/>
+                <w:webHidden/>
+              </w:rPr>
+              <w:t>4</w:t>
+            </w:r>
+            <w:r>
+              <w:rPr>
+                <w:noProof/>
+                <w:webHidden/>
+              </w:rPr>
+              <w:fldChar w:fldCharType="end"/>
+            </w:r>
+          </w:hyperlink>
+        </w:p>
+        <w:p>
+          <w:pPr>
+            <w:pStyle w:val="TM3"/>
+            <w:tabs>
+              <w:tab w:val="left" w:pos="1320"/>
+              <w:tab w:val="right" w:leader="dot" w:pos="9062"/>
+            </w:tabs>
+            <w:rPr>
+              <w:rFonts w:eastAsiaTheme="minorEastAsia"/>
+              <w:noProof/>
+              <w:lang w:eastAsia="fr-FR"/>
+            </w:rPr>
+          </w:pPr>
+          <w:hyperlink w:anchor="_Toc100094176" w:history="1">
+            <w:r>
+              <w:rPr>
+                <w:rStyle w:val="Lienhypertexte"/>
+                <w:noProof/>
+              </w:rPr>
+              <w:t>1.1.3.</w:t>
+            </w:r>
+            <w:r>
+              <w:rPr>
+                <w:rFonts w:eastAsiaTheme="minorEastAsia"/>
+                <w:noProof/>
+                <w:lang w:eastAsia="fr-FR"/>
+              </w:rPr>
+              <w:tab/>
+            </w:r>
+            <w:r>
+              <w:rPr>
+                <w:rStyle w:val="Lienhypertexte"/>
+                <w:noProof/>
+              </w:rPr>
+              <w:t>Objets stoppant le jeu</w:t>
+            </w:r>
+            <w:r>
+              <w:rPr>
+                <w:noProof/>
+                <w:webHidden/>
+              </w:rPr>
+              <w:tab/>
+            </w:r>
+            <w:r>
+              <w:rPr>
+                <w:noProof/>
+                <w:webHidden/>
+              </w:rPr>
+              <w:fldChar w:fldCharType="begin"/>
+            </w:r>
+            <w:r>
+              <w:rPr>
+                <w:noProof/>
+                <w:webHidden/>
+              </w:rPr>
+              <w:instrText xml:space="preserve"> PAGEREF _Toc100094176 \h </w:instrText>
+            </w:r>
+            <w:r>
+              <w:rPr>
+                <w:noProof/>
+                <w:webHidden/>
+              </w:rPr>
+            </w:r>
+            <w:r>
+              <w:rPr>
+                <w:noProof/>
+                <w:webHidden/>
+              </w:rPr>
+              <w:fldChar w:fldCharType="separate"/>
+            </w:r>
+            <w:r>
+              <w:rPr>
+                <w:noProof/>
+                <w:webHidden/>
+              </w:rPr>
+              <w:t>4</w:t>
+            </w:r>
+            <w:r>
+              <w:rPr>
+                <w:noProof/>
+                <w:webHidden/>
+              </w:rPr>
+              <w:fldChar w:fldCharType="end"/>
+            </w:r>
+          </w:hyperlink>
+        </w:p>
+        <w:p>
+          <w:pPr>
+            <w:pStyle w:val="TM3"/>
+            <w:tabs>
+              <w:tab w:val="left" w:pos="1320"/>
+              <w:tab w:val="right" w:leader="dot" w:pos="9062"/>
+            </w:tabs>
+            <w:rPr>
+              <w:rFonts w:eastAsiaTheme="minorEastAsia"/>
+              <w:noProof/>
+              <w:lang w:eastAsia="fr-FR"/>
+            </w:rPr>
+          </w:pPr>
+          <w:hyperlink w:anchor="_Toc100094177" w:history="1">
+            <w:r>
+              <w:rPr>
+                <w:rStyle w:val="Lienhypertexte"/>
+                <w:noProof/>
+              </w:rPr>
+              <w:t>1.1.4.</w:t>
+            </w:r>
+            <w:r>
+              <w:rPr>
+                <w:rFonts w:eastAsiaTheme="minorEastAsia"/>
+                <w:noProof/>
+                <w:lang w:eastAsia="fr-FR"/>
+              </w:rPr>
+              <w:tab/>
+            </w:r>
+            <w:r>
+              <w:rPr>
+                <w:rStyle w:val="Lienhypertexte"/>
+                <w:noProof/>
+              </w:rPr>
+              <w:t>Objets neutre dans le jeu</w:t>
+            </w:r>
+            <w:r>
+              <w:rPr>
+                <w:noProof/>
+                <w:webHidden/>
+              </w:rPr>
+              <w:tab/>
+            </w:r>
+            <w:r>
+              <w:rPr>
+                <w:noProof/>
+                <w:webHidden/>
+              </w:rPr>
+              <w:fldChar w:fldCharType="begin"/>
+            </w:r>
+            <w:r>
+              <w:rPr>
+                <w:noProof/>
+                <w:webHidden/>
+              </w:rPr>
+              <w:instrText xml:space="preserve"> PAGEREF _Toc100094177 \h </w:instrText>
+            </w:r>
+            <w:r>
+              <w:rPr>
+                <w:noProof/>
+                <w:webHidden/>
+              </w:rPr>
+            </w:r>
+            <w:r>
+              <w:rPr>
+                <w:noProof/>
+                <w:webHidden/>
+              </w:rPr>
+              <w:fldChar w:fldCharType="separate"/>
+            </w:r>
+            <w:r>
+              <w:rPr>
+                <w:noProof/>
+                <w:webHidden/>
+              </w:rPr>
+              <w:t>4</w:t>
             </w:r>
             <w:r>
               <w:rPr>
@@ -768,7 +1314,7 @@
           <w:numId w:val="1"/>
         </w:numPr>
       </w:pPr>
-      <w:bookmarkStart w:id="0" w:name="_Toc100061496"/>
+      <w:bookmarkStart w:id="0" w:name="_Toc100094168"/>
       <w:r>
         <w:lastRenderedPageBreak/>
         <w:t>Scénario du jeu</w:t>
@@ -786,7 +1332,7 @@
           <w:numId w:val="1"/>
         </w:numPr>
       </w:pPr>
-      <w:bookmarkStart w:id="1" w:name="_Toc100061497"/>
+      <w:bookmarkStart w:id="1" w:name="_Toc100094169"/>
       <w:r>
         <w:t>Synopsis</w:t>
       </w:r>
@@ -796,6 +1342,9 @@
       </w:r>
     </w:p>
     <w:p>
+      <w:pPr>
+        <w:jc w:val="both"/>
+      </w:pPr>
       <w:r>
         <w:t xml:space="preserve">Vous </w:t>
       </w:r>
@@ -831,6 +1380,9 @@
       </w:r>
     </w:p>
     <w:p>
+      <w:pPr>
+        <w:jc w:val="both"/>
+      </w:pPr>
       <w:r>
         <w:t>Vous devrez vous en échapper le plus vite poss</w:t>
       </w:r>
@@ -860,6 +1412,9 @@
       </w:r>
     </w:p>
     <w:p>
+      <w:pPr>
+        <w:jc w:val="both"/>
+      </w:pPr>
       <w:r>
         <w:t xml:space="preserve">Rassemblez </w:t>
       </w:r>
@@ -892,6 +1447,9 @@
       </w:r>
     </w:p>
     <w:p>
+      <w:pPr>
+        <w:jc w:val="both"/>
+      </w:pPr>
       <w:r>
         <w:t>Mais faites attention aux</w:t>
       </w:r>
@@ -935,10 +1493,16 @@
         <w:t xml:space="preserve"> </w:t>
       </w:r>
       <w:r>
-        <w:t xml:space="preserve">et aux objets que vous trouverez certains peuvent vous êtres utiles… Tandis que d’autres peuvent vous causer de </w:t>
-      </w:r>
-      <w:r>
-        <w:t>mauvais tour</w:t>
+        <w:t xml:space="preserve">et aux objets que vous trouverez certains peuvent vous </w:t>
+      </w:r>
+      <w:r>
+        <w:t>être</w:t>
+      </w:r>
+      <w:r>
+        <w:t xml:space="preserve"> utiles… Tandis que d’autres peuvent vous causer</w:t>
+      </w:r>
+      <w:r>
+        <w:t xml:space="preserve"> quelques mésaventures</w:t>
       </w:r>
       <w:r>
         <w:t>.</w:t>
@@ -952,9 +1516,9 @@
           <w:numId w:val="1"/>
         </w:numPr>
       </w:pPr>
-      <w:bookmarkStart w:id="2" w:name="_Toc100061498"/>
-      <w:r>
-        <w:t>Les objets</w:t>
+      <w:bookmarkStart w:id="2" w:name="_Toc100094170"/>
+      <w:r>
+        <w:t>Limitation</w:t>
       </w:r>
       <w:bookmarkEnd w:id="2"/>
       <w:r>
@@ -969,12 +1533,9 @@
           <w:numId w:val="1"/>
         </w:numPr>
       </w:pPr>
-      <w:bookmarkStart w:id="3" w:name="_Toc100061499"/>
-      <w:r>
-        <w:t>Objets</w:t>
-      </w:r>
-      <w:r>
-        <w:t xml:space="preserve"> permettant l’avancé dans le jeu</w:t>
+      <w:bookmarkStart w:id="3" w:name="_Toc100094171"/>
+      <w:r>
+        <w:t>Limitation au niveau des actions</w:t>
       </w:r>
       <w:bookmarkEnd w:id="3"/>
       <w:r>
@@ -982,6 +1543,251 @@
       </w:r>
     </w:p>
     <w:p>
+      <w:pPr>
+        <w:jc w:val="both"/>
+      </w:pPr>
+      <w:r>
+        <w:t xml:space="preserve">Vous serez limitez à </w:t>
+      </w:r>
+      <w:r>
+        <w:t xml:space="preserve">5 </w:t>
+      </w:r>
+      <w:r>
+        <w:t>actions par to</w:t>
+      </w:r>
+      <w:r>
+        <w:t>ur, donc faites bien attention</w:t>
+      </w:r>
+      <w:r>
+        <w:t xml:space="preserve"> à la gestion de votre énergie.</w:t>
+      </w:r>
+    </w:p>
+    <w:p>
+      <w:pPr>
+        <w:jc w:val="both"/>
+      </w:pPr>
+      <w:r>
+        <w:t xml:space="preserve">Faites </w:t>
+      </w:r>
+      <w:r>
+        <w:t xml:space="preserve">également attention aux objets, certains objets vous </w:t>
+      </w:r>
+      <w:r>
+        <w:t>réduisent votre énergie</w:t>
+      </w:r>
+      <w:r>
+        <w:t xml:space="preserve">, tandis que d'autre </w:t>
+      </w:r>
+      <w:r>
+        <w:t xml:space="preserve"> </w:t>
+      </w:r>
+      <w:r>
+        <w:t>vous permettent d'en avoir plus</w:t>
+      </w:r>
+      <w:r>
+        <w:t>.</w:t>
+      </w:r>
+    </w:p>
+    <w:p>
+      <w:pPr>
+        <w:jc w:val="both"/>
+      </w:pPr>
+      <w:r>
+        <w:t>Faites également attention à votre faim, si vous ne manger pas pendant un tour, vous commencerez</w:t>
+      </w:r>
+      <w:r>
+        <w:t xml:space="preserve"> avec une énergie en moins pour le tour suivant, et si vous n'avez pas d'énergie pour le prochain tour vous serez condamnés à errer </w:t>
+      </w:r>
+      <w:r>
+        <w:t>sur cette île comme une âme en peine.</w:t>
+      </w:r>
+    </w:p>
+    <w:p>
+      <w:pPr>
+        <w:jc w:val="both"/>
+      </w:pPr>
+      <w:r>
+        <w:t>De plus certaines actions nécessite</w:t>
+      </w:r>
+      <w:r>
+        <w:t xml:space="preserve">nt des objets particuliers, par exemple coupé du bois nécessite </w:t>
+      </w:r>
+      <w:r>
+        <w:t>soit l'outil rudimentaire "pierre coupante"</w:t>
+      </w:r>
+      <w:r>
+        <w:t>,</w:t>
+      </w:r>
+      <w:r>
+        <w:t xml:space="preserve"> </w:t>
+      </w:r>
+      <w:r>
+        <w:t>soit l'outil</w:t>
+      </w:r>
+      <w:r>
+        <w:t xml:space="preserve"> avancé </w:t>
+      </w:r>
+      <w:r>
+        <w:t>"hache"</w:t>
+      </w:r>
+    </w:p>
+    <w:p>
+      <w:pPr>
+        <w:pStyle w:val="Titre3"/>
+        <w:numPr>
+          <w:ilvl w:val="2"/>
+          <w:numId w:val="1"/>
+        </w:numPr>
+      </w:pPr>
+      <w:bookmarkStart w:id="4" w:name="_Toc100094172"/>
+      <w:r>
+        <w:t>Limitation au</w:t>
+      </w:r>
+      <w:r>
+        <w:t xml:space="preserve"> niveau de l'inventaire</w:t>
+      </w:r>
+      <w:bookmarkEnd w:id="4"/>
+    </w:p>
+    <w:p>
+      <w:pPr>
+        <w:jc w:val="both"/>
+      </w:pPr>
+      <w:r>
+        <w:t xml:space="preserve">Vous disposer d'un inventaire, </w:t>
+      </w:r>
+      <w:r>
+        <w:t xml:space="preserve">vous pouvez </w:t>
+      </w:r>
+      <w:r>
+        <w:t xml:space="preserve">avoir 10 </w:t>
+      </w:r>
+      <w:r>
+        <w:t>places</w:t>
+      </w:r>
+      <w:r>
+        <w:t xml:space="preserve"> avec maximum un stock de 20</w:t>
+      </w:r>
+      <w:r>
+        <w:t xml:space="preserve"> items similaires par places.</w:t>
+      </w:r>
+    </w:p>
+    <w:p>
+      <w:pPr>
+        <w:jc w:val="both"/>
+      </w:pPr>
+      <w:r>
+        <w:t xml:space="preserve">Avec les différents aléas météorologiques ou non, certains items peuvent se perdre ou </w:t>
+      </w:r>
+      <w:r>
+        <w:t>être endommagé</w:t>
+      </w:r>
+      <w:r>
+        <w:t>s</w:t>
+      </w:r>
+      <w:r>
+        <w:t>, un conseil, mettez-les donc bien en sécurité</w:t>
+      </w:r>
+      <w:r>
+        <w:t>, un coffre peut être crée pour éviter la perte ou l'endommagement de vos biens les plus précieux</w:t>
+      </w:r>
+      <w:r>
+        <w:t>.</w:t>
+      </w:r>
+    </w:p>
+    <w:p>
+      <w:pPr>
+        <w:jc w:val="both"/>
+      </w:pPr>
+      <w:r>
+        <w:t>De plus,</w:t>
+      </w:r>
+      <w:r>
+        <w:t xml:space="preserve"> grâce à </w:t>
+      </w:r>
+      <w:r>
+        <w:t>l'objet "</w:t>
+      </w:r>
+      <w:r>
+        <w:t>sac-à-dos</w:t>
+      </w:r>
+      <w:r>
+        <w:t>"</w:t>
+      </w:r>
+      <w:r>
+        <w:t xml:space="preserve">, vous pouvez </w:t>
+      </w:r>
+      <w:r>
+        <w:t xml:space="preserve">obtenir 10 places supplémentaires </w:t>
+      </w:r>
+      <w:r>
+        <w:t>dans votre inventaire</w:t>
+      </w:r>
+      <w:r>
+        <w:t xml:space="preserve"> pour pouvoir transporter d'avantage de choses</w:t>
+      </w:r>
+      <w:r>
+        <w:t>.</w:t>
+      </w:r>
+      <w:r>
+        <w:t xml:space="preserve"> * magique n'est-ce pas ? *</w:t>
+      </w:r>
+      <w:r>
+        <w:t>.</w:t>
+      </w:r>
+      <w:r>
+        <w:t xml:space="preserve"> Mais faites toujours attention à prendre soin de votre sac-à-dos, sinon il pourrait vous arriver quelques malheureuses pertes, ou pire </w:t>
+      </w:r>
+      <w:r>
+        <w:t>un arrêt prématuré de votre vie.</w:t>
+      </w:r>
+    </w:p>
+    <w:p>
+      <w:pPr>
+        <w:jc w:val="both"/>
+      </w:pPr>
+    </w:p>
+    <w:p>
+      <w:pPr>
+        <w:pStyle w:val="Titre2"/>
+        <w:numPr>
+          <w:ilvl w:val="1"/>
+          <w:numId w:val="6"/>
+        </w:numPr>
+      </w:pPr>
+      <w:bookmarkStart w:id="5" w:name="_Toc100094173"/>
+      <w:r>
+        <w:lastRenderedPageBreak/>
+        <w:t>Les objets</w:t>
+      </w:r>
+      <w:bookmarkEnd w:id="5"/>
+      <w:r>
+        <w:t xml:space="preserve"> </w:t>
+      </w:r>
+    </w:p>
+    <w:p>
+      <w:pPr>
+        <w:pStyle w:val="Titre3"/>
+        <w:numPr>
+          <w:ilvl w:val="2"/>
+          <w:numId w:val="6"/>
+        </w:numPr>
+      </w:pPr>
+      <w:bookmarkStart w:id="6" w:name="_Toc100094174"/>
+      <w:r>
+        <w:t>Objets</w:t>
+      </w:r>
+      <w:r>
+        <w:t xml:space="preserve"> permettant l’avancé dans le jeu</w:t>
+      </w:r>
+      <w:bookmarkEnd w:id="6"/>
+      <w:r>
+        <w:t xml:space="preserve"> </w:t>
+      </w:r>
+    </w:p>
+    <w:p>
+      <w:pPr>
+        <w:jc w:val="both"/>
+      </w:pPr>
       <w:r>
         <w:t>Les</w:t>
       </w:r>
@@ -1002,6 +1808,7 @@
           <w:ilvl w:val="0"/>
           <w:numId w:val="4"/>
         </w:numPr>
+        <w:jc w:val="both"/>
       </w:pPr>
       <w:r>
         <w:t>Les p</w:t>
@@ -1026,6 +1833,7 @@
           <w:ilvl w:val="0"/>
           <w:numId w:val="4"/>
         </w:numPr>
+        <w:jc w:val="both"/>
       </w:pPr>
       <w:r>
         <w:t xml:space="preserve">Les </w:t>
@@ -1038,6 +1846,9 @@
       </w:r>
     </w:p>
     <w:p>
+      <w:pPr>
+        <w:jc w:val="both"/>
+      </w:pPr>
       <w:r>
         <w:t>Les outils avancés :</w:t>
       </w:r>
@@ -1049,6 +1860,7 @@
           <w:ilvl w:val="0"/>
           <w:numId w:val="3"/>
         </w:numPr>
+        <w:jc w:val="both"/>
       </w:pPr>
       <w:r>
         <w:t xml:space="preserve">La </w:t>
@@ -1064,17 +1876,13 @@
           <w:ilvl w:val="0"/>
           <w:numId w:val="3"/>
         </w:numPr>
+        <w:jc w:val="both"/>
       </w:pPr>
       <w:r>
         <w:t>La pelle</w:t>
       </w:r>
       <w:r>
         <w:t> </w:t>
-      </w:r>
-    </w:p>
-    <w:p>
-      <w:r>
-        <w:t>Les objets magiques :</w:t>
       </w:r>
     </w:p>
     <w:p>
@@ -1084,6 +1892,28 @@
           <w:ilvl w:val="0"/>
           <w:numId w:val="3"/>
         </w:numPr>
+        <w:jc w:val="both"/>
+      </w:pPr>
+      <w:r>
+        <w:t xml:space="preserve">La hache </w:t>
+      </w:r>
+    </w:p>
+    <w:p>
+      <w:pPr>
+        <w:jc w:val="both"/>
+      </w:pPr>
+      <w:r>
+        <w:t>Les objets magiques :</w:t>
+      </w:r>
+    </w:p>
+    <w:p>
+      <w:pPr>
+        <w:pStyle w:val="Paragraphedeliste"/>
+        <w:numPr>
+          <w:ilvl w:val="0"/>
+          <w:numId w:val="3"/>
+        </w:numPr>
+        <w:jc w:val="both"/>
       </w:pPr>
       <w:r>
         <w:t xml:space="preserve">Grimoires </w:t>
@@ -1101,7 +1931,385 @@
         <w:t>s, etc.)</w:t>
       </w:r>
     </w:p>
-    <w:p/>
+    <w:p>
+      <w:pPr>
+        <w:pStyle w:val="Paragraphedeliste"/>
+        <w:numPr>
+          <w:ilvl w:val="0"/>
+          <w:numId w:val="3"/>
+        </w:numPr>
+        <w:jc w:val="both"/>
+      </w:pPr>
+      <w:r>
+        <w:t xml:space="preserve">La dopaguette : </w:t>
+      </w:r>
+      <w:r>
+        <w:t xml:space="preserve">vous donne </w:t>
+      </w:r>
+      <w:r>
+        <w:t xml:space="preserve">2 </w:t>
+      </w:r>
+      <w:r>
+        <w:t>énergie</w:t>
+      </w:r>
+      <w:r>
+        <w:t>s</w:t>
+      </w:r>
+      <w:r>
+        <w:t xml:space="preserve"> supplémentaire</w:t>
+      </w:r>
+      <w:r>
+        <w:t>s pendant 2 tours</w:t>
+      </w:r>
+      <w:r>
+        <w:t>.</w:t>
+      </w:r>
+      <w:r>
+        <w:t xml:space="preserve"> </w:t>
+      </w:r>
+    </w:p>
+    <w:p>
+      <w:pPr>
+        <w:jc w:val="both"/>
+      </w:pPr>
+      <w:r>
+        <w:t xml:space="preserve">Les potions : </w:t>
+      </w:r>
+    </w:p>
+    <w:p>
+      <w:pPr>
+        <w:pStyle w:val="Paragraphedeliste"/>
+        <w:numPr>
+          <w:ilvl w:val="0"/>
+          <w:numId w:val="3"/>
+        </w:numPr>
+        <w:jc w:val="both"/>
+      </w:pPr>
+      <w:r>
+        <w:t>De soin</w:t>
+      </w:r>
+    </w:p>
+    <w:p>
+      <w:pPr>
+        <w:pStyle w:val="Paragraphedeliste"/>
+        <w:numPr>
+          <w:ilvl w:val="0"/>
+          <w:numId w:val="3"/>
+        </w:numPr>
+        <w:jc w:val="both"/>
+      </w:pPr>
+      <w:r>
+        <w:t xml:space="preserve">De force </w:t>
+      </w:r>
+    </w:p>
+    <w:p>
+      <w:pPr>
+        <w:pStyle w:val="Titre3"/>
+        <w:numPr>
+          <w:ilvl w:val="2"/>
+          <w:numId w:val="6"/>
+        </w:numPr>
+      </w:pPr>
+      <w:bookmarkStart w:id="7" w:name="_Toc100094175"/>
+      <w:r>
+        <w:t xml:space="preserve">Objets </w:t>
+      </w:r>
+      <w:r>
+        <w:t xml:space="preserve">empêchant </w:t>
+      </w:r>
+      <w:r>
+        <w:t>l’avancé dans le jeu</w:t>
+      </w:r>
+      <w:bookmarkEnd w:id="7"/>
+      <w:r>
+        <w:t xml:space="preserve"> </w:t>
+      </w:r>
+    </w:p>
+    <w:p>
+      <w:pPr>
+        <w:jc w:val="both"/>
+      </w:pPr>
+      <w:r>
+        <w:t xml:space="preserve">Les </w:t>
+      </w:r>
+      <w:r>
+        <w:t>objets magiques</w:t>
+      </w:r>
+      <w:r>
+        <w:t xml:space="preserve"> : </w:t>
+      </w:r>
+    </w:p>
+    <w:p>
+      <w:pPr>
+        <w:pStyle w:val="Paragraphedeliste"/>
+        <w:numPr>
+          <w:ilvl w:val="0"/>
+          <w:numId w:val="3"/>
+        </w:numPr>
+        <w:jc w:val="both"/>
+      </w:pPr>
+      <w:r>
+        <w:t xml:space="preserve">Grimoires magiques à événements aléatoires </w:t>
+      </w:r>
+      <w:r>
+        <w:t xml:space="preserve">maléfique </w:t>
+      </w:r>
+      <w:r>
+        <w:t>(apparitions de nourriture</w:t>
+      </w:r>
+      <w:r>
+        <w:t xml:space="preserve"> empoisonné,</w:t>
+      </w:r>
+      <w:r>
+        <w:t xml:space="preserve"> </w:t>
+      </w:r>
+      <w:r>
+        <w:t xml:space="preserve">destruction </w:t>
+      </w:r>
+      <w:r>
+        <w:t xml:space="preserve">d’outils, </w:t>
+      </w:r>
+      <w:r>
+        <w:t>apparition de tempêtes</w:t>
+      </w:r>
+      <w:r>
+        <w:t xml:space="preserve">, </w:t>
+      </w:r>
+      <w:r>
+        <w:t>etc.)</w:t>
+      </w:r>
+    </w:p>
+    <w:p>
+      <w:pPr>
+        <w:pStyle w:val="Paragraphedeliste"/>
+        <w:numPr>
+          <w:ilvl w:val="0"/>
+          <w:numId w:val="3"/>
+        </w:numPr>
+        <w:jc w:val="both"/>
+      </w:pPr>
+      <w:r>
+        <w:t xml:space="preserve">La sleepaguette : </w:t>
+      </w:r>
+      <w:r>
+        <w:t>cette baguette magique provoque l'endormissement du joueur pendant une durée de 3 tours.</w:t>
+      </w:r>
+    </w:p>
+    <w:p>
+      <w:pPr>
+        <w:pStyle w:val="Paragraphedeliste"/>
+        <w:numPr>
+          <w:ilvl w:val="0"/>
+          <w:numId w:val="3"/>
+        </w:numPr>
+        <w:jc w:val="both"/>
+      </w:pPr>
+      <w:r>
+        <w:t>L</w:t>
+      </w:r>
+      <w:r>
+        <w:t xml:space="preserve">a </w:t>
+      </w:r>
+      <w:r>
+        <w:t>mélatoguette : cette baguette réduit votre énergie de 2 pendant 2 tours.</w:t>
+      </w:r>
+    </w:p>
+    <w:p>
+      <w:pPr>
+        <w:pStyle w:val="Titre3"/>
+        <w:numPr>
+          <w:ilvl w:val="2"/>
+          <w:numId w:val="6"/>
+        </w:numPr>
+      </w:pPr>
+      <w:bookmarkStart w:id="8" w:name="_Toc100094176"/>
+      <w:r>
+        <w:t xml:space="preserve">Objets </w:t>
+      </w:r>
+      <w:r>
+        <w:t xml:space="preserve">stoppant </w:t>
+      </w:r>
+      <w:r>
+        <w:t>le jeu</w:t>
+      </w:r>
+      <w:bookmarkEnd w:id="8"/>
+      <w:r>
+        <w:t xml:space="preserve"> </w:t>
+      </w:r>
+    </w:p>
+    <w:p>
+      <w:pPr>
+        <w:jc w:val="both"/>
+      </w:pPr>
+      <w:r>
+        <w:t xml:space="preserve">Les armes : </w:t>
+      </w:r>
+    </w:p>
+    <w:p>
+      <w:pPr>
+        <w:pStyle w:val="Paragraphedeliste"/>
+        <w:numPr>
+          <w:ilvl w:val="0"/>
+          <w:numId w:val="3"/>
+        </w:numPr>
+        <w:jc w:val="both"/>
+      </w:pPr>
+      <w:r>
+        <w:t xml:space="preserve">La boombes : vous envoie valsé </w:t>
+      </w:r>
+      <w:r>
+        <w:t>dans les étoiles</w:t>
+      </w:r>
+    </w:p>
+    <w:p>
+      <w:pPr>
+        <w:pStyle w:val="Paragraphedeliste"/>
+        <w:numPr>
+          <w:ilvl w:val="0"/>
+          <w:numId w:val="3"/>
+        </w:numPr>
+        <w:jc w:val="both"/>
+      </w:pPr>
+      <w:r>
+        <w:t>La loi</w:t>
+      </w:r>
+      <w:r>
+        <w:t xml:space="preserve"> du décès : vous </w:t>
+      </w:r>
+      <w:r>
+        <w:t>plonge vers une mort certaine. Dure est la loi, mais c'est la loi</w:t>
+      </w:r>
+      <w:r>
+        <w:t>.</w:t>
+      </w:r>
+    </w:p>
+    <w:p>
+      <w:pPr>
+        <w:jc w:val="both"/>
+      </w:pPr>
+      <w:r>
+        <w:t xml:space="preserve">Les insectes : </w:t>
+      </w:r>
+    </w:p>
+    <w:p>
+      <w:pPr>
+        <w:pStyle w:val="Paragraphedeliste"/>
+        <w:numPr>
+          <w:ilvl w:val="0"/>
+          <w:numId w:val="3"/>
+        </w:numPr>
+        <w:jc w:val="both"/>
+      </w:pPr>
+      <w:r>
+        <w:t>La bell</w:t>
+      </w:r>
+      <w:r>
+        <w:t>mort : une araignée mortellement belle</w:t>
+      </w:r>
+      <w:r>
+        <w:t xml:space="preserve"> </w:t>
+      </w:r>
+    </w:p>
+    <w:p>
+      <w:pPr>
+        <w:pStyle w:val="Titre3"/>
+        <w:numPr>
+          <w:ilvl w:val="2"/>
+          <w:numId w:val="6"/>
+        </w:numPr>
+      </w:pPr>
+      <w:bookmarkStart w:id="9" w:name="_Toc100094177"/>
+      <w:r>
+        <w:t xml:space="preserve">Objets </w:t>
+      </w:r>
+      <w:r>
+        <w:t>neutre</w:t>
+      </w:r>
+      <w:r>
+        <w:t xml:space="preserve"> dans le jeu</w:t>
+      </w:r>
+      <w:bookmarkEnd w:id="9"/>
+      <w:r>
+        <w:t xml:space="preserve"> </w:t>
+      </w:r>
+    </w:p>
+    <w:p>
+      <w:pPr>
+        <w:jc w:val="both"/>
+      </w:pPr>
+      <w:r>
+        <w:t xml:space="preserve">Les utilitaires </w:t>
+      </w:r>
+      <w:r>
+        <w:t xml:space="preserve">: </w:t>
+      </w:r>
+    </w:p>
+    <w:p>
+      <w:pPr>
+        <w:pStyle w:val="Paragraphedeliste"/>
+        <w:numPr>
+          <w:ilvl w:val="0"/>
+          <w:numId w:val="3"/>
+        </w:numPr>
+        <w:jc w:val="both"/>
+      </w:pPr>
+      <w:r>
+        <w:t xml:space="preserve">Coffre </w:t>
+      </w:r>
+      <w:r>
+        <w:t>: vous permet de stocker vos objets les plus précieux</w:t>
+      </w:r>
+    </w:p>
+    <w:p>
+      <w:pPr>
+        <w:pStyle w:val="Paragraphedeliste"/>
+        <w:numPr>
+          <w:ilvl w:val="0"/>
+          <w:numId w:val="3"/>
+        </w:numPr>
+        <w:jc w:val="both"/>
+      </w:pPr>
+      <w:r>
+        <w:t>Sac-à-dos</w:t>
+      </w:r>
+      <w:r>
+        <w:t xml:space="preserve"> : vous permet d'avoir 10 places de plus dans</w:t>
+      </w:r>
+      <w:r>
+        <w:t xml:space="preserve"> votre inventaire</w:t>
+      </w:r>
+    </w:p>
+    <w:p>
+      <w:pPr>
+        <w:pStyle w:val="Paragraphedeliste"/>
+        <w:numPr>
+          <w:ilvl w:val="0"/>
+          <w:numId w:val="3"/>
+        </w:numPr>
+        <w:jc w:val="both"/>
+      </w:pPr>
+      <w:r>
+        <w:t xml:space="preserve">C'est-la-carte </w:t>
+      </w:r>
+      <w:r>
+        <w:t xml:space="preserve">: vous permet de vous repérer </w:t>
+      </w:r>
+    </w:p>
+    <w:p>
+      <w:pPr>
+        <w:jc w:val="both"/>
+      </w:pPr>
+    </w:p>
+    <w:p>
+      <w:pPr>
+        <w:jc w:val="both"/>
+      </w:pPr>
+    </w:p>
+    <w:p>
+      <w:pPr>
+        <w:jc w:val="both"/>
+      </w:pPr>
+    </w:p>
     <w:sectPr>
       <w:headerReference w:type="default" r:id="rId9"/>
       <w:pgSz w:w="11906" w:h="16838"/>
@@ -1115,8 +2323,8 @@
 </file>
 
 <file path=word/endnotes.xml><?xml version="1.0" encoding="utf-8"?>
-<w:endnotes xmlns:ve="http://schemas.openxmlformats.org/markup-compatibility/2006" xmlns:o="urn:schemas-microsoft-com:office:office" xmlns:r="http://schemas.openxmlformats.org/officeDocument/2006/relationships" xmlns:m="http://schemas.openxmlformats.org/officeDocument/2006/math" xmlns:v="urn:schemas-microsoft-com:vml" xmlns:wp="http://schemas.openxmlformats.org/drawingml/2006/wordprocessingDrawing" xmlns:w10="urn:schemas-microsoft-com:office:word" xmlns:w="http://schemas.openxmlformats.org/wordprocessingml/2006/main" xmlns:wne="http://schemas.microsoft.com/office/word/2006/wordml">
-  <w:endnote w:type="separator" w:id="0">
+<w:endnotes xmlns:wpc="http://schemas.microsoft.com/office/word/2010/wordprocessingCanvas" xmlns:cx="http://schemas.microsoft.com/office/drawing/2014/chartex" xmlns:cx1="http://schemas.microsoft.com/office/drawing/2015/9/8/chartex" xmlns:cx2="http://schemas.microsoft.com/office/drawing/2015/10/21/chartex" xmlns:cx3="http://schemas.microsoft.com/office/drawing/2016/5/9/chartex" xmlns:cx4="http://schemas.microsoft.com/office/drawing/2016/5/10/chartex" xmlns:cx5="http://schemas.microsoft.com/office/drawing/2016/5/11/chartex" xmlns:cx6="http://schemas.microsoft.com/office/drawing/2016/5/12/chartex" xmlns:cx7="http://schemas.microsoft.com/office/drawing/2016/5/13/chartex" xmlns:cx8="http://schemas.microsoft.com/office/drawing/2016/5/14/chartex" xmlns:mc="http://schemas.openxmlformats.org/markup-compatibility/2006" xmlns:aink="http://schemas.microsoft.com/office/drawing/2016/ink" xmlns:am3d="http://schemas.microsoft.com/office/drawing/2017/model3d" xmlns:o="urn:schemas-microsoft-com:office:office" xmlns:r="http://schemas.openxmlformats.org/officeDocument/2006/relationships" xmlns:m="http://schemas.openxmlformats.org/officeDocument/2006/math" xmlns:v="urn:schemas-microsoft-com:vml" xmlns:wp14="http://schemas.microsoft.com/office/word/2010/wordprocessingDrawing" xmlns:wp="http://schemas.openxmlformats.org/drawingml/2006/wordprocessingDrawing" xmlns:w10="urn:schemas-microsoft-com:office:word" xmlns:w="http://schemas.openxmlformats.org/wordprocessingml/2006/main" xmlns:w14="http://schemas.microsoft.com/office/word/2010/wordml" xmlns:w15="http://schemas.microsoft.com/office/word/2012/wordml" xmlns:w16cex="http://schemas.microsoft.com/office/word/2018/wordml/cex" xmlns:w16cid="http://schemas.microsoft.com/office/word/2016/wordml/cid" xmlns:w16="http://schemas.microsoft.com/office/word/2018/wordml" xmlns:w16sdtdh="http://schemas.microsoft.com/office/word/2020/wordml/sdtdatahash" xmlns:w16se="http://schemas.microsoft.com/office/word/2015/wordml/symex" xmlns:wpg="http://schemas.microsoft.com/office/word/2010/wordprocessingGroup" xmlns:wpi="http://schemas.microsoft.com/office/word/2010/wordprocessingInk" xmlns:wne="http://schemas.microsoft.com/office/word/2006/wordml" xmlns:wps="http://schemas.microsoft.com/office/word/2010/wordprocessingShape" mc:Ignorable="w14 w15 w16se w16cid w16 w16cex w16sdtdh wp14">
+  <w:endnote w:type="separator" w:id="-1">
     <w:p>
       <w:pPr>
         <w:spacing w:after="0" w:line="240" w:lineRule="auto"/>
@@ -1126,7 +2334,7 @@
       </w:r>
     </w:p>
   </w:endnote>
-  <w:endnote w:type="continuationSeparator" w:id="1">
+  <w:endnote w:type="continuationSeparator" w:id="0">
     <w:p>
       <w:pPr>
         <w:spacing w:after="0" w:line="240" w:lineRule="auto"/>
@@ -1140,8 +2348,8 @@
 </file>
 
 <file path=word/footnotes.xml><?xml version="1.0" encoding="utf-8"?>
-<w:footnotes xmlns:ve="http://schemas.openxmlformats.org/markup-compatibility/2006" xmlns:o="urn:schemas-microsoft-com:office:office" xmlns:r="http://schemas.openxmlformats.org/officeDocument/2006/relationships" xmlns:m="http://schemas.openxmlformats.org/officeDocument/2006/math" xmlns:v="urn:schemas-microsoft-com:vml" xmlns:wp="http://schemas.openxmlformats.org/drawingml/2006/wordprocessingDrawing" xmlns:w10="urn:schemas-microsoft-com:office:word" xmlns:w="http://schemas.openxmlformats.org/wordprocessingml/2006/main" xmlns:wne="http://schemas.microsoft.com/office/word/2006/wordml">
-  <w:footnote w:type="separator" w:id="0">
+<w:footnotes xmlns:wpc="http://schemas.microsoft.com/office/word/2010/wordprocessingCanvas" xmlns:cx="http://schemas.microsoft.com/office/drawing/2014/chartex" xmlns:cx1="http://schemas.microsoft.com/office/drawing/2015/9/8/chartex" xmlns:cx2="http://schemas.microsoft.com/office/drawing/2015/10/21/chartex" xmlns:cx3="http://schemas.microsoft.com/office/drawing/2016/5/9/chartex" xmlns:cx4="http://schemas.microsoft.com/office/drawing/2016/5/10/chartex" xmlns:cx5="http://schemas.microsoft.com/office/drawing/2016/5/11/chartex" xmlns:cx6="http://schemas.microsoft.com/office/drawing/2016/5/12/chartex" xmlns:cx7="http://schemas.microsoft.com/office/drawing/2016/5/13/chartex" xmlns:cx8="http://schemas.microsoft.com/office/drawing/2016/5/14/chartex" xmlns:mc="http://schemas.openxmlformats.org/markup-compatibility/2006" xmlns:aink="http://schemas.microsoft.com/office/drawing/2016/ink" xmlns:am3d="http://schemas.microsoft.com/office/drawing/2017/model3d" xmlns:o="urn:schemas-microsoft-com:office:office" xmlns:r="http://schemas.openxmlformats.org/officeDocument/2006/relationships" xmlns:m="http://schemas.openxmlformats.org/officeDocument/2006/math" xmlns:v="urn:schemas-microsoft-com:vml" xmlns:wp14="http://schemas.microsoft.com/office/word/2010/wordprocessingDrawing" xmlns:wp="http://schemas.openxmlformats.org/drawingml/2006/wordprocessingDrawing" xmlns:w10="urn:schemas-microsoft-com:office:word" xmlns:w="http://schemas.openxmlformats.org/wordprocessingml/2006/main" xmlns:w14="http://schemas.microsoft.com/office/word/2010/wordml" xmlns:w15="http://schemas.microsoft.com/office/word/2012/wordml" xmlns:w16cex="http://schemas.microsoft.com/office/word/2018/wordml/cex" xmlns:w16cid="http://schemas.microsoft.com/office/word/2016/wordml/cid" xmlns:w16="http://schemas.microsoft.com/office/word/2018/wordml" xmlns:w16sdtdh="http://schemas.microsoft.com/office/word/2020/wordml/sdtdatahash" xmlns:w16se="http://schemas.microsoft.com/office/word/2015/wordml/symex" xmlns:wpg="http://schemas.microsoft.com/office/word/2010/wordprocessingGroup" xmlns:wpi="http://schemas.microsoft.com/office/word/2010/wordprocessingInk" xmlns:wne="http://schemas.microsoft.com/office/word/2006/wordml" xmlns:wps="http://schemas.microsoft.com/office/word/2010/wordprocessingShape" mc:Ignorable="w14 w15 w16se w16cid w16 w16cex w16sdtdh wp14">
+  <w:footnote w:type="separator" w:id="-1">
     <w:p>
       <w:pPr>
         <w:spacing w:after="0" w:line="240" w:lineRule="auto"/>
@@ -1151,7 +2359,7 @@
       </w:r>
     </w:p>
   </w:footnote>
-  <w:footnote w:type="continuationSeparator" w:id="1">
+  <w:footnote w:type="continuationSeparator" w:id="0">
     <w:p>
       <w:pPr>
         <w:spacing w:after="0" w:line="240" w:lineRule="auto"/>
@@ -1165,7 +2373,7 @@
 </file>
 
 <file path=word/header1.xml><?xml version="1.0" encoding="utf-8"?>
-<w:hdr xmlns:ve="http://schemas.openxmlformats.org/markup-compatibility/2006" xmlns:o="urn:schemas-microsoft-com:office:office" xmlns:r="http://schemas.openxmlformats.org/officeDocument/2006/relationships" xmlns:m="http://schemas.openxmlformats.org/officeDocument/2006/math" xmlns:v="urn:schemas-microsoft-com:vml" xmlns:wp="http://schemas.openxmlformats.org/drawingml/2006/wordprocessingDrawing" xmlns:w10="urn:schemas-microsoft-com:office:word" xmlns:w="http://schemas.openxmlformats.org/wordprocessingml/2006/main" xmlns:wne="http://schemas.microsoft.com/office/word/2006/wordml">
+<w:hdr xmlns:wpc="http://schemas.microsoft.com/office/word/2010/wordprocessingCanvas" xmlns:cx="http://schemas.microsoft.com/office/drawing/2014/chartex" xmlns:cx1="http://schemas.microsoft.com/office/drawing/2015/9/8/chartex" xmlns:cx2="http://schemas.microsoft.com/office/drawing/2015/10/21/chartex" xmlns:cx3="http://schemas.microsoft.com/office/drawing/2016/5/9/chartex" xmlns:cx4="http://schemas.microsoft.com/office/drawing/2016/5/10/chartex" xmlns:cx5="http://schemas.microsoft.com/office/drawing/2016/5/11/chartex" xmlns:cx6="http://schemas.microsoft.com/office/drawing/2016/5/12/chartex" xmlns:cx7="http://schemas.microsoft.com/office/drawing/2016/5/13/chartex" xmlns:cx8="http://schemas.microsoft.com/office/drawing/2016/5/14/chartex" xmlns:mc="http://schemas.openxmlformats.org/markup-compatibility/2006" xmlns:aink="http://schemas.microsoft.com/office/drawing/2016/ink" xmlns:am3d="http://schemas.microsoft.com/office/drawing/2017/model3d" xmlns:o="urn:schemas-microsoft-com:office:office" xmlns:r="http://schemas.openxmlformats.org/officeDocument/2006/relationships" xmlns:m="http://schemas.openxmlformats.org/officeDocument/2006/math" xmlns:v="urn:schemas-microsoft-com:vml" xmlns:wp14="http://schemas.microsoft.com/office/word/2010/wordprocessingDrawing" xmlns:wp="http://schemas.openxmlformats.org/drawingml/2006/wordprocessingDrawing" xmlns:w10="urn:schemas-microsoft-com:office:word" xmlns:w="http://schemas.openxmlformats.org/wordprocessingml/2006/main" xmlns:w14="http://schemas.microsoft.com/office/word/2010/wordml" xmlns:w15="http://schemas.microsoft.com/office/word/2012/wordml" xmlns:w16cex="http://schemas.microsoft.com/office/word/2018/wordml/cex" xmlns:w16cid="http://schemas.microsoft.com/office/word/2016/wordml/cid" xmlns:w16="http://schemas.microsoft.com/office/word/2018/wordml" xmlns:w16sdtdh="http://schemas.microsoft.com/office/word/2020/wordml/sdtdatahash" xmlns:w16se="http://schemas.microsoft.com/office/word/2015/wordml/symex" xmlns:wpg="http://schemas.microsoft.com/office/word/2010/wordprocessingGroup" xmlns:wpi="http://schemas.microsoft.com/office/word/2010/wordprocessingInk" xmlns:wne="http://schemas.microsoft.com/office/word/2006/wordml" xmlns:wps="http://schemas.microsoft.com/office/word/2010/wordprocessingShape" mc:Ignorable="w14 w15 w16se w16cid w16 w16cex w16sdtdh wp14">
   <w:p>
     <w:pPr>
       <w:pStyle w:val="En-tte"/>
@@ -1178,8 +2386,8 @@
 </file>
 
 <file path=word/numbering.xml><?xml version="1.0" encoding="utf-8"?>
-<w:numbering xmlns:ve="http://schemas.openxmlformats.org/markup-compatibility/2006" xmlns:o="urn:schemas-microsoft-com:office:office" xmlns:r="http://schemas.openxmlformats.org/officeDocument/2006/relationships" xmlns:m="http://schemas.openxmlformats.org/officeDocument/2006/math" xmlns:v="urn:schemas-microsoft-com:vml" xmlns:wp="http://schemas.openxmlformats.org/drawingml/2006/wordprocessingDrawing" xmlns:w10="urn:schemas-microsoft-com:office:word" xmlns:w="http://schemas.openxmlformats.org/wordprocessingml/2006/main" xmlns:wne="http://schemas.microsoft.com/office/word/2006/wordml">
-  <w:abstractNum w:abstractNumId="0">
+<w:numbering xmlns:wpc="http://schemas.microsoft.com/office/word/2010/wordprocessingCanvas" xmlns:cx="http://schemas.microsoft.com/office/drawing/2014/chartex" xmlns:cx1="http://schemas.microsoft.com/office/drawing/2015/9/8/chartex" xmlns:cx2="http://schemas.microsoft.com/office/drawing/2015/10/21/chartex" xmlns:cx3="http://schemas.microsoft.com/office/drawing/2016/5/9/chartex" xmlns:cx4="http://schemas.microsoft.com/office/drawing/2016/5/10/chartex" xmlns:cx5="http://schemas.microsoft.com/office/drawing/2016/5/11/chartex" xmlns:cx6="http://schemas.microsoft.com/office/drawing/2016/5/12/chartex" xmlns:cx7="http://schemas.microsoft.com/office/drawing/2016/5/13/chartex" xmlns:cx8="http://schemas.microsoft.com/office/drawing/2016/5/14/chartex" xmlns:mc="http://schemas.openxmlformats.org/markup-compatibility/2006" xmlns:aink="http://schemas.microsoft.com/office/drawing/2016/ink" xmlns:am3d="http://schemas.microsoft.com/office/drawing/2017/model3d" xmlns:o="urn:schemas-microsoft-com:office:office" xmlns:r="http://schemas.openxmlformats.org/officeDocument/2006/relationships" xmlns:m="http://schemas.openxmlformats.org/officeDocument/2006/math" xmlns:v="urn:schemas-microsoft-com:vml" xmlns:wp14="http://schemas.microsoft.com/office/word/2010/wordprocessingDrawing" xmlns:wp="http://schemas.openxmlformats.org/drawingml/2006/wordprocessingDrawing" xmlns:w10="urn:schemas-microsoft-com:office:word" xmlns:w="http://schemas.openxmlformats.org/wordprocessingml/2006/main" xmlns:w14="http://schemas.microsoft.com/office/word/2010/wordml" xmlns:w15="http://schemas.microsoft.com/office/word/2012/wordml" xmlns:w16cex="http://schemas.microsoft.com/office/word/2018/wordml/cex" xmlns:w16cid="http://schemas.microsoft.com/office/word/2016/wordml/cid" xmlns:w16="http://schemas.microsoft.com/office/word/2018/wordml" xmlns:w16sdtdh="http://schemas.microsoft.com/office/word/2020/wordml/sdtdatahash" xmlns:w16se="http://schemas.microsoft.com/office/word/2015/wordml/symex" xmlns:wpg="http://schemas.microsoft.com/office/word/2010/wordprocessingGroup" xmlns:wpi="http://schemas.microsoft.com/office/word/2010/wordprocessingInk" xmlns:wne="http://schemas.microsoft.com/office/word/2006/wordml" xmlns:wps="http://schemas.microsoft.com/office/word/2010/wordprocessingShape" mc:Ignorable="w14 w15 w16se w16cid w16 w16cex w16sdtdh wp14">
+  <w:abstractNum w:abstractNumId="0" w15:restartNumberingAfterBreak="0">
     <w:nsid w:val="0A3E1CB0"/>
     <w:multiLevelType w:val="multilevel"/>
     <w:tmpl w:val="9C1C5E08"/>
@@ -1300,7 +2508,7 @@
       </w:rPr>
     </w:lvl>
   </w:abstractNum>
-  <w:abstractNum w:abstractNumId="1">
+  <w:abstractNum w:abstractNumId="1" w15:restartNumberingAfterBreak="0">
     <w:nsid w:val="1017056E"/>
     <w:multiLevelType w:val="multilevel"/>
     <w:tmpl w:val="9C1C5E08"/>
@@ -1421,7 +2629,7 @@
       </w:rPr>
     </w:lvl>
   </w:abstractNum>
-  <w:abstractNum w:abstractNumId="2">
+  <w:abstractNum w:abstractNumId="2" w15:restartNumberingAfterBreak="0">
     <w:nsid w:val="18B16A08"/>
     <w:multiLevelType w:val="hybridMultilevel"/>
     <w:tmpl w:val="84E2626C"/>
@@ -1534,7 +2742,249 @@
       </w:rPr>
     </w:lvl>
   </w:abstractNum>
-  <w:abstractNum w:abstractNumId="3">
+  <w:abstractNum w:abstractNumId="3" w15:restartNumberingAfterBreak="0">
+    <w:nsid w:val="1BF41D13"/>
+    <w:multiLevelType w:val="multilevel"/>
+    <w:tmpl w:val="9C1C5E08"/>
+    <w:lvl w:ilvl="0">
+      <w:start w:val="1"/>
+      <w:numFmt w:val="decimal"/>
+      <w:lvlText w:val="%1."/>
+      <w:lvlJc w:val="left"/>
+      <w:pPr>
+        <w:ind w:left="720" w:hanging="360"/>
+      </w:pPr>
+      <w:rPr>
+        <w:rFonts w:hint="default"/>
+      </w:rPr>
+    </w:lvl>
+    <w:lvl w:ilvl="1">
+      <w:start w:val="1"/>
+      <w:numFmt w:val="decimal"/>
+      <w:isLgl/>
+      <w:lvlText w:val="%1.%2."/>
+      <w:lvlJc w:val="left"/>
+      <w:pPr>
+        <w:ind w:left="1080" w:hanging="720"/>
+      </w:pPr>
+      <w:rPr>
+        <w:rFonts w:hint="default"/>
+      </w:rPr>
+    </w:lvl>
+    <w:lvl w:ilvl="2">
+      <w:start w:val="1"/>
+      <w:numFmt w:val="decimal"/>
+      <w:isLgl/>
+      <w:lvlText w:val="%1.%2.%3."/>
+      <w:lvlJc w:val="left"/>
+      <w:pPr>
+        <w:ind w:left="1440" w:hanging="1080"/>
+      </w:pPr>
+      <w:rPr>
+        <w:rFonts w:hint="default"/>
+      </w:rPr>
+    </w:lvl>
+    <w:lvl w:ilvl="3">
+      <w:start w:val="1"/>
+      <w:numFmt w:val="decimal"/>
+      <w:isLgl/>
+      <w:lvlText w:val="%1.%2.%3.%4."/>
+      <w:lvlJc w:val="left"/>
+      <w:pPr>
+        <w:ind w:left="1800" w:hanging="1440"/>
+      </w:pPr>
+      <w:rPr>
+        <w:rFonts w:hint="default"/>
+      </w:rPr>
+    </w:lvl>
+    <w:lvl w:ilvl="4">
+      <w:start w:val="1"/>
+      <w:numFmt w:val="decimal"/>
+      <w:isLgl/>
+      <w:lvlText w:val="%1.%2.%3.%4.%5."/>
+      <w:lvlJc w:val="left"/>
+      <w:pPr>
+        <w:ind w:left="2160" w:hanging="1800"/>
+      </w:pPr>
+      <w:rPr>
+        <w:rFonts w:hint="default"/>
+      </w:rPr>
+    </w:lvl>
+    <w:lvl w:ilvl="5">
+      <w:start w:val="1"/>
+      <w:numFmt w:val="decimal"/>
+      <w:isLgl/>
+      <w:lvlText w:val="%1.%2.%3.%4.%5.%6."/>
+      <w:lvlJc w:val="left"/>
+      <w:pPr>
+        <w:ind w:left="2520" w:hanging="2160"/>
+      </w:pPr>
+      <w:rPr>
+        <w:rFonts w:hint="default"/>
+      </w:rPr>
+    </w:lvl>
+    <w:lvl w:ilvl="6">
+      <w:start w:val="1"/>
+      <w:numFmt w:val="decimal"/>
+      <w:isLgl/>
+      <w:lvlText w:val="%1.%2.%3.%4.%5.%6.%7."/>
+      <w:lvlJc w:val="left"/>
+      <w:pPr>
+        <w:ind w:left="2520" w:hanging="2160"/>
+      </w:pPr>
+      <w:rPr>
+        <w:rFonts w:hint="default"/>
+      </w:rPr>
+    </w:lvl>
+    <w:lvl w:ilvl="7">
+      <w:start w:val="1"/>
+      <w:numFmt w:val="decimal"/>
+      <w:isLgl/>
+      <w:lvlText w:val="%1.%2.%3.%4.%5.%6.%7.%8."/>
+      <w:lvlJc w:val="left"/>
+      <w:pPr>
+        <w:ind w:left="2880" w:hanging="2520"/>
+      </w:pPr>
+      <w:rPr>
+        <w:rFonts w:hint="default"/>
+      </w:rPr>
+    </w:lvl>
+    <w:lvl w:ilvl="8">
+      <w:start w:val="1"/>
+      <w:numFmt w:val="decimal"/>
+      <w:isLgl/>
+      <w:lvlText w:val="%1.%2.%3.%4.%5.%6.%7.%8.%9."/>
+      <w:lvlJc w:val="left"/>
+      <w:pPr>
+        <w:ind w:left="3240" w:hanging="2880"/>
+      </w:pPr>
+      <w:rPr>
+        <w:rFonts w:hint="default"/>
+      </w:rPr>
+    </w:lvl>
+  </w:abstractNum>
+  <w:abstractNum w:abstractNumId="4" w15:restartNumberingAfterBreak="0">
+    <w:nsid w:val="27B9294F"/>
+    <w:multiLevelType w:val="multilevel"/>
+    <w:tmpl w:val="9C1C5E08"/>
+    <w:lvl w:ilvl="0">
+      <w:start w:val="1"/>
+      <w:numFmt w:val="decimal"/>
+      <w:lvlText w:val="%1."/>
+      <w:lvlJc w:val="left"/>
+      <w:pPr>
+        <w:ind w:left="720" w:hanging="360"/>
+      </w:pPr>
+      <w:rPr>
+        <w:rFonts w:hint="default"/>
+      </w:rPr>
+    </w:lvl>
+    <w:lvl w:ilvl="1">
+      <w:start w:val="1"/>
+      <w:numFmt w:val="decimal"/>
+      <w:isLgl/>
+      <w:lvlText w:val="%1.%2."/>
+      <w:lvlJc w:val="left"/>
+      <w:pPr>
+        <w:ind w:left="1080" w:hanging="720"/>
+      </w:pPr>
+      <w:rPr>
+        <w:rFonts w:hint="default"/>
+      </w:rPr>
+    </w:lvl>
+    <w:lvl w:ilvl="2">
+      <w:start w:val="1"/>
+      <w:numFmt w:val="decimal"/>
+      <w:isLgl/>
+      <w:lvlText w:val="%1.%2.%3."/>
+      <w:lvlJc w:val="left"/>
+      <w:pPr>
+        <w:ind w:left="1440" w:hanging="1080"/>
+      </w:pPr>
+      <w:rPr>
+        <w:rFonts w:hint="default"/>
+      </w:rPr>
+    </w:lvl>
+    <w:lvl w:ilvl="3">
+      <w:start w:val="1"/>
+      <w:numFmt w:val="decimal"/>
+      <w:isLgl/>
+      <w:lvlText w:val="%1.%2.%3.%4."/>
+      <w:lvlJc w:val="left"/>
+      <w:pPr>
+        <w:ind w:left="1800" w:hanging="1440"/>
+      </w:pPr>
+      <w:rPr>
+        <w:rFonts w:hint="default"/>
+      </w:rPr>
+    </w:lvl>
+    <w:lvl w:ilvl="4">
+      <w:start w:val="1"/>
+      <w:numFmt w:val="decimal"/>
+      <w:isLgl/>
+      <w:lvlText w:val="%1.%2.%3.%4.%5."/>
+      <w:lvlJc w:val="left"/>
+      <w:pPr>
+        <w:ind w:left="2160" w:hanging="1800"/>
+      </w:pPr>
+      <w:rPr>
+        <w:rFonts w:hint="default"/>
+      </w:rPr>
+    </w:lvl>
+    <w:lvl w:ilvl="5">
+      <w:start w:val="1"/>
+      <w:numFmt w:val="decimal"/>
+      <w:isLgl/>
+      <w:lvlText w:val="%1.%2.%3.%4.%5.%6."/>
+      <w:lvlJc w:val="left"/>
+      <w:pPr>
+        <w:ind w:left="2520" w:hanging="2160"/>
+      </w:pPr>
+      <w:rPr>
+        <w:rFonts w:hint="default"/>
+      </w:rPr>
+    </w:lvl>
+    <w:lvl w:ilvl="6">
+      <w:start w:val="1"/>
+      <w:numFmt w:val="decimal"/>
+      <w:isLgl/>
+      <w:lvlText w:val="%1.%2.%3.%4.%5.%6.%7."/>
+      <w:lvlJc w:val="left"/>
+      <w:pPr>
+        <w:ind w:left="2520" w:hanging="2160"/>
+      </w:pPr>
+      <w:rPr>
+        <w:rFonts w:hint="default"/>
+      </w:rPr>
+    </w:lvl>
+    <w:lvl w:ilvl="7">
+      <w:start w:val="1"/>
+      <w:numFmt w:val="decimal"/>
+      <w:isLgl/>
+      <w:lvlText w:val="%1.%2.%3.%4.%5.%6.%7.%8."/>
+      <w:lvlJc w:val="left"/>
+      <w:pPr>
+        <w:ind w:left="2880" w:hanging="2520"/>
+      </w:pPr>
+      <w:rPr>
+        <w:rFonts w:hint="default"/>
+      </w:rPr>
+    </w:lvl>
+    <w:lvl w:ilvl="8">
+      <w:start w:val="1"/>
+      <w:numFmt w:val="decimal"/>
+      <w:isLgl/>
+      <w:lvlText w:val="%1.%2.%3.%4.%5.%6.%7.%8.%9."/>
+      <w:lvlJc w:val="left"/>
+      <w:pPr>
+        <w:ind w:left="3240" w:hanging="2880"/>
+      </w:pPr>
+      <w:rPr>
+        <w:rFonts w:hint="default"/>
+      </w:rPr>
+    </w:lvl>
+  </w:abstractNum>
+  <w:abstractNum w:abstractNumId="5" w15:restartNumberingAfterBreak="0">
     <w:nsid w:val="59DA50D6"/>
     <w:multiLevelType w:val="hybridMultilevel"/>
     <w:tmpl w:val="1862C9CC"/>
@@ -1644,6 +3094,127 @@
       </w:pPr>
       <w:rPr>
         <w:rFonts w:ascii="Wingdings" w:hAnsi="Wingdings" w:hint="default"/>
+      </w:rPr>
+    </w:lvl>
+  </w:abstractNum>
+  <w:abstractNum w:abstractNumId="6" w15:restartNumberingAfterBreak="0">
+    <w:nsid w:val="5F435E06"/>
+    <w:multiLevelType w:val="multilevel"/>
+    <w:tmpl w:val="9C1C5E08"/>
+    <w:lvl w:ilvl="0">
+      <w:start w:val="1"/>
+      <w:numFmt w:val="decimal"/>
+      <w:lvlText w:val="%1."/>
+      <w:lvlJc w:val="left"/>
+      <w:pPr>
+        <w:ind w:left="720" w:hanging="360"/>
+      </w:pPr>
+      <w:rPr>
+        <w:rFonts w:hint="default"/>
+      </w:rPr>
+    </w:lvl>
+    <w:lvl w:ilvl="1">
+      <w:start w:val="1"/>
+      <w:numFmt w:val="decimal"/>
+      <w:isLgl/>
+      <w:lvlText w:val="%1.%2."/>
+      <w:lvlJc w:val="left"/>
+      <w:pPr>
+        <w:ind w:left="1080" w:hanging="720"/>
+      </w:pPr>
+      <w:rPr>
+        <w:rFonts w:hint="default"/>
+      </w:rPr>
+    </w:lvl>
+    <w:lvl w:ilvl="2">
+      <w:start w:val="1"/>
+      <w:numFmt w:val="decimal"/>
+      <w:isLgl/>
+      <w:lvlText w:val="%1.%2.%3."/>
+      <w:lvlJc w:val="left"/>
+      <w:pPr>
+        <w:ind w:left="1440" w:hanging="1080"/>
+      </w:pPr>
+      <w:rPr>
+        <w:rFonts w:hint="default"/>
+      </w:rPr>
+    </w:lvl>
+    <w:lvl w:ilvl="3">
+      <w:start w:val="1"/>
+      <w:numFmt w:val="decimal"/>
+      <w:isLgl/>
+      <w:lvlText w:val="%1.%2.%3.%4."/>
+      <w:lvlJc w:val="left"/>
+      <w:pPr>
+        <w:ind w:left="1800" w:hanging="1440"/>
+      </w:pPr>
+      <w:rPr>
+        <w:rFonts w:hint="default"/>
+      </w:rPr>
+    </w:lvl>
+    <w:lvl w:ilvl="4">
+      <w:start w:val="1"/>
+      <w:numFmt w:val="decimal"/>
+      <w:isLgl/>
+      <w:lvlText w:val="%1.%2.%3.%4.%5."/>
+      <w:lvlJc w:val="left"/>
+      <w:pPr>
+        <w:ind w:left="2160" w:hanging="1800"/>
+      </w:pPr>
+      <w:rPr>
+        <w:rFonts w:hint="default"/>
+      </w:rPr>
+    </w:lvl>
+    <w:lvl w:ilvl="5">
+      <w:start w:val="1"/>
+      <w:numFmt w:val="decimal"/>
+      <w:isLgl/>
+      <w:lvlText w:val="%1.%2.%3.%4.%5.%6."/>
+      <w:lvlJc w:val="left"/>
+      <w:pPr>
+        <w:ind w:left="2520" w:hanging="2160"/>
+      </w:pPr>
+      <w:rPr>
+        <w:rFonts w:hint="default"/>
+      </w:rPr>
+    </w:lvl>
+    <w:lvl w:ilvl="6">
+      <w:start w:val="1"/>
+      <w:numFmt w:val="decimal"/>
+      <w:isLgl/>
+      <w:lvlText w:val="%1.%2.%3.%4.%5.%6.%7."/>
+      <w:lvlJc w:val="left"/>
+      <w:pPr>
+        <w:ind w:left="2520" w:hanging="2160"/>
+      </w:pPr>
+      <w:rPr>
+        <w:rFonts w:hint="default"/>
+      </w:rPr>
+    </w:lvl>
+    <w:lvl w:ilvl="7">
+      <w:start w:val="1"/>
+      <w:numFmt w:val="decimal"/>
+      <w:isLgl/>
+      <w:lvlText w:val="%1.%2.%3.%4.%5.%6.%7.%8."/>
+      <w:lvlJc w:val="left"/>
+      <w:pPr>
+        <w:ind w:left="2880" w:hanging="2520"/>
+      </w:pPr>
+      <w:rPr>
+        <w:rFonts w:hint="default"/>
+      </w:rPr>
+    </w:lvl>
+    <w:lvl w:ilvl="8">
+      <w:start w:val="1"/>
+      <w:numFmt w:val="decimal"/>
+      <w:isLgl/>
+      <w:lvlText w:val="%1.%2.%3.%4.%5.%6.%7.%8.%9."/>
+      <w:lvlJc w:val="left"/>
+      <w:pPr>
+        <w:ind w:left="3240" w:hanging="2880"/>
+      </w:pPr>
+      <w:rPr>
+        <w:rFonts w:hint="default"/>
       </w:rPr>
     </w:lvl>
   </w:abstractNum>
@@ -1657,13 +3228,22 @@
     <w:abstractNumId w:val="2"/>
   </w:num>
   <w:num w:numId="4">
+    <w:abstractNumId w:val="5"/>
+  </w:num>
+  <w:num w:numId="5">
+    <w:abstractNumId w:val="4"/>
+  </w:num>
+  <w:num w:numId="6">
+    <w:abstractNumId w:val="6"/>
+  </w:num>
+  <w:num w:numId="7">
     <w:abstractNumId w:val="3"/>
   </w:num>
 </w:numbering>
 </file>
 
 <file path=word/styles.xml><?xml version="1.0" encoding="utf-8"?>
-<w:styles xmlns:r="http://schemas.openxmlformats.org/officeDocument/2006/relationships" xmlns:w="http://schemas.openxmlformats.org/wordprocessingml/2006/main">
+<w:styles xmlns:mc="http://schemas.openxmlformats.org/markup-compatibility/2006" xmlns:r="http://schemas.openxmlformats.org/officeDocument/2006/relationships" xmlns:w="http://schemas.openxmlformats.org/wordprocessingml/2006/main" xmlns:w14="http://schemas.microsoft.com/office/word/2010/wordml" xmlns:w15="http://schemas.microsoft.com/office/word/2012/wordml" xmlns:w16cex="http://schemas.microsoft.com/office/word/2018/wordml/cex" xmlns:w16cid="http://schemas.microsoft.com/office/word/2016/wordml/cid" xmlns:w16="http://schemas.microsoft.com/office/word/2018/wordml" xmlns:w16sdtdh="http://schemas.microsoft.com/office/word/2020/wordml/sdtdatahash" xmlns:w16se="http://schemas.microsoft.com/office/word/2015/wordml/symex" mc:Ignorable="w14 w15 w16se w16cid w16 w16cex w16sdtdh">
   <w:docDefaults>
     <w:rPrDefault>
       <w:rPr>
@@ -1679,149 +3259,391 @@
       </w:pPr>
     </w:pPrDefault>
   </w:docDefaults>
-  <w:latentStyles w:defLockedState="0" w:defUIPriority="99" w:defSemiHidden="1" w:defUnhideWhenUsed="1" w:defQFormat="0" w:count="267">
-    <w:lsdException w:name="Normal" w:semiHidden="0" w:uiPriority="0" w:unhideWhenUsed="0" w:qFormat="1"/>
-    <w:lsdException w:name="heading 1" w:semiHidden="0" w:uiPriority="9" w:unhideWhenUsed="0" w:qFormat="1"/>
-    <w:lsdException w:name="heading 2" w:uiPriority="9" w:qFormat="1"/>
-    <w:lsdException w:name="heading 3" w:uiPriority="9" w:qFormat="1"/>
-    <w:lsdException w:name="heading 4" w:uiPriority="9" w:qFormat="1"/>
-    <w:lsdException w:name="heading 5" w:uiPriority="9" w:qFormat="1"/>
-    <w:lsdException w:name="heading 6" w:uiPriority="9" w:qFormat="1"/>
-    <w:lsdException w:name="heading 7" w:uiPriority="9" w:qFormat="1"/>
-    <w:lsdException w:name="heading 8" w:uiPriority="9" w:qFormat="1"/>
-    <w:lsdException w:name="heading 9" w:uiPriority="9" w:qFormat="1"/>
-    <w:lsdException w:name="toc 1" w:uiPriority="39"/>
-    <w:lsdException w:name="toc 2" w:uiPriority="39"/>
-    <w:lsdException w:name="toc 3" w:uiPriority="39"/>
-    <w:lsdException w:name="toc 4" w:uiPriority="39"/>
-    <w:lsdException w:name="toc 5" w:uiPriority="39"/>
-    <w:lsdException w:name="toc 6" w:uiPriority="39"/>
-    <w:lsdException w:name="toc 7" w:uiPriority="39"/>
-    <w:lsdException w:name="toc 8" w:uiPriority="39"/>
-    <w:lsdException w:name="toc 9" w:uiPriority="39"/>
-    <w:lsdException w:name="caption" w:uiPriority="35" w:qFormat="1"/>
-    <w:lsdException w:name="Title" w:semiHidden="0" w:uiPriority="10" w:unhideWhenUsed="0" w:qFormat="1"/>
-    <w:lsdException w:name="Default Paragraph Font" w:uiPriority="1"/>
-    <w:lsdException w:name="Subtitle" w:semiHidden="0" w:uiPriority="11" w:unhideWhenUsed="0" w:qFormat="1"/>
-    <w:lsdException w:name="Strong" w:semiHidden="0" w:uiPriority="22" w:unhideWhenUsed="0" w:qFormat="1"/>
-    <w:lsdException w:name="Emphasis" w:semiHidden="0" w:uiPriority="20" w:unhideWhenUsed="0" w:qFormat="1"/>
-    <w:lsdException w:name="Table Grid" w:semiHidden="0" w:uiPriority="59" w:unhideWhenUsed="0"/>
-    <w:lsdException w:name="Placeholder Text" w:unhideWhenUsed="0"/>
-    <w:lsdException w:name="No Spacing" w:semiHidden="0" w:uiPriority="1" w:unhideWhenUsed="0" w:qFormat="1"/>
-    <w:lsdException w:name="Light Shading" w:semiHidden="0" w:uiPriority="60" w:unhideWhenUsed="0"/>
-    <w:lsdException w:name="Light List" w:semiHidden="0" w:uiPriority="61" w:unhideWhenUsed="0"/>
-    <w:lsdException w:name="Light Grid" w:semiHidden="0" w:uiPriority="62" w:unhideWhenUsed="0"/>
-    <w:lsdException w:name="Medium Shading 1" w:semiHidden="0" w:uiPriority="63" w:unhideWhenUsed="0"/>
-    <w:lsdException w:name="Medium Shading 2" w:semiHidden="0" w:uiPriority="64" w:unhideWhenUsed="0"/>
-    <w:lsdException w:name="Medium List 1" w:semiHidden="0" w:uiPriority="65" w:unhideWhenUsed="0"/>
-    <w:lsdException w:name="Medium List 2" w:semiHidden="0" w:uiPriority="66" w:unhideWhenUsed="0"/>
-    <w:lsdException w:name="Medium Grid 1" w:semiHidden="0" w:uiPriority="67" w:unhideWhenUsed="0"/>
-    <w:lsdException w:name="Medium Grid 2" w:semiHidden="0" w:uiPriority="68" w:unhideWhenUsed="0"/>
-    <w:lsdException w:name="Medium Grid 3" w:semiHidden="0" w:uiPriority="69" w:unhideWhenUsed="0"/>
-    <w:lsdException w:name="Dark List" w:semiHidden="0" w:uiPriority="70" w:unhideWhenUsed="0"/>
-    <w:lsdException w:name="Colorful Shading" w:semiHidden="0" w:uiPriority="71" w:unhideWhenUsed="0"/>
-    <w:lsdException w:name="Colorful List" w:semiHidden="0" w:uiPriority="72" w:unhideWhenUsed="0"/>
-    <w:lsdException w:name="Colorful Grid" w:semiHidden="0" w:uiPriority="73" w:unhideWhenUsed="0"/>
-    <w:lsdException w:name="Light Shading Accent 1" w:semiHidden="0" w:uiPriority="60" w:unhideWhenUsed="0"/>
-    <w:lsdException w:name="Light List Accent 1" w:semiHidden="0" w:uiPriority="61" w:unhideWhenUsed="0"/>
-    <w:lsdException w:name="Light Grid Accent 1" w:semiHidden="0" w:uiPriority="62" w:unhideWhenUsed="0"/>
-    <w:lsdException w:name="Medium Shading 1 Accent 1" w:semiHidden="0" w:uiPriority="63" w:unhideWhenUsed="0"/>
-    <w:lsdException w:name="Medium Shading 2 Accent 1" w:semiHidden="0" w:uiPriority="64" w:unhideWhenUsed="0"/>
-    <w:lsdException w:name="Medium List 1 Accent 1" w:semiHidden="0" w:uiPriority="65" w:unhideWhenUsed="0"/>
-    <w:lsdException w:name="Revision" w:unhideWhenUsed="0"/>
-    <w:lsdException w:name="List Paragraph" w:semiHidden="0" w:uiPriority="34" w:unhideWhenUsed="0" w:qFormat="1"/>
-    <w:lsdException w:name="Quote" w:semiHidden="0" w:uiPriority="29" w:unhideWhenUsed="0" w:qFormat="1"/>
-    <w:lsdException w:name="Intense Quote" w:semiHidden="0" w:uiPriority="30" w:unhideWhenUsed="0" w:qFormat="1"/>
-    <w:lsdException w:name="Medium List 2 Accent 1" w:semiHidden="0" w:uiPriority="66" w:unhideWhenUsed="0"/>
-    <w:lsdException w:name="Medium Grid 1 Accent 1" w:semiHidden="0" w:uiPriority="67" w:unhideWhenUsed="0"/>
-    <w:lsdException w:name="Medium Grid 2 Accent 1" w:semiHidden="0" w:uiPriority="68" w:unhideWhenUsed="0"/>
-    <w:lsdException w:name="Medium Grid 3 Accent 1" w:semiHidden="0" w:uiPriority="69" w:unhideWhenUsed="0"/>
-    <w:lsdException w:name="Dark List Accent 1" w:semiHidden="0" w:uiPriority="70" w:unhideWhenUsed="0"/>
-    <w:lsdException w:name="Colorful Shading Accent 1" w:semiHidden="0" w:uiPriority="71" w:unhideWhenUsed="0"/>
-    <w:lsdException w:name="Colorful List Accent 1" w:semiHidden="0" w:uiPriority="72" w:unhideWhenUsed="0"/>
-    <w:lsdException w:name="Colorful Grid Accent 1" w:semiHidden="0" w:uiPriority="73" w:unhideWhenUsed="0"/>
-    <w:lsdException w:name="Light Shading Accent 2" w:semiHidden="0" w:uiPriority="60" w:unhideWhenUsed="0"/>
-    <w:lsdException w:name="Light List Accent 2" w:semiHidden="0" w:uiPriority="61" w:unhideWhenUsed="0"/>
-    <w:lsdException w:name="Light Grid Accent 2" w:semiHidden="0" w:uiPriority="62" w:unhideWhenUsed="0"/>
-    <w:lsdException w:name="Medium Shading 1 Accent 2" w:semiHidden="0" w:uiPriority="63" w:unhideWhenUsed="0"/>
-    <w:lsdException w:name="Medium Shading 2 Accent 2" w:semiHidden="0" w:uiPriority="64" w:unhideWhenUsed="0"/>
-    <w:lsdException w:name="Medium List 1 Accent 2" w:semiHidden="0" w:uiPriority="65" w:unhideWhenUsed="0"/>
-    <w:lsdException w:name="Medium List 2 Accent 2" w:semiHidden="0" w:uiPriority="66" w:unhideWhenUsed="0"/>
-    <w:lsdException w:name="Medium Grid 1 Accent 2" w:semiHidden="0" w:uiPriority="67" w:unhideWhenUsed="0"/>
-    <w:lsdException w:name="Medium Grid 2 Accent 2" w:semiHidden="0" w:uiPriority="68" w:unhideWhenUsed="0"/>
-    <w:lsdException w:name="Medium Grid 3 Accent 2" w:semiHidden="0" w:uiPriority="69" w:unhideWhenUsed="0"/>
-    <w:lsdException w:name="Dark List Accent 2" w:semiHidden="0" w:uiPriority="70" w:unhideWhenUsed="0"/>
-    <w:lsdException w:name="Colorful Shading Accent 2" w:semiHidden="0" w:uiPriority="71" w:unhideWhenUsed="0"/>
-    <w:lsdException w:name="Colorful List Accent 2" w:semiHidden="0" w:uiPriority="72" w:unhideWhenUsed="0"/>
-    <w:lsdException w:name="Colorful Grid Accent 2" w:semiHidden="0" w:uiPriority="73" w:unhideWhenUsed="0"/>
-    <w:lsdException w:name="Light Shading Accent 3" w:semiHidden="0" w:uiPriority="60" w:unhideWhenUsed="0"/>
-    <w:lsdException w:name="Light List Accent 3" w:semiHidden="0" w:uiPriority="61" w:unhideWhenUsed="0"/>
-    <w:lsdException w:name="Light Grid Accent 3" w:semiHidden="0" w:uiPriority="62" w:unhideWhenUsed="0"/>
-    <w:lsdException w:name="Medium Shading 1 Accent 3" w:semiHidden="0" w:uiPriority="63" w:unhideWhenUsed="0"/>
-    <w:lsdException w:name="Medium Shading 2 Accent 3" w:semiHidden="0" w:uiPriority="64" w:unhideWhenUsed="0"/>
-    <w:lsdException w:name="Medium List 1 Accent 3" w:semiHidden="0" w:uiPriority="65" w:unhideWhenUsed="0"/>
-    <w:lsdException w:name="Medium List 2 Accent 3" w:semiHidden="0" w:uiPriority="66" w:unhideWhenUsed="0"/>
-    <w:lsdException w:name="Medium Grid 1 Accent 3" w:semiHidden="0" w:uiPriority="67" w:unhideWhenUsed="0"/>
-    <w:lsdException w:name="Medium Grid 2 Accent 3" w:semiHidden="0" w:uiPriority="68" w:unhideWhenUsed="0"/>
-    <w:lsdException w:name="Medium Grid 3 Accent 3" w:semiHidden="0" w:uiPriority="69" w:unhideWhenUsed="0"/>
-    <w:lsdException w:name="Dark List Accent 3" w:semiHidden="0" w:uiPriority="70" w:unhideWhenUsed="0"/>
-    <w:lsdException w:name="Colorful Shading Accent 3" w:semiHidden="0" w:uiPriority="71" w:unhideWhenUsed="0"/>
-    <w:lsdException w:name="Colorful List Accent 3" w:semiHidden="0" w:uiPriority="72" w:unhideWhenUsed="0"/>
-    <w:lsdException w:name="Colorful Grid Accent 3" w:semiHidden="0" w:uiPriority="73" w:unhideWhenUsed="0"/>
-    <w:lsdException w:name="Light Shading Accent 4" w:semiHidden="0" w:uiPriority="60" w:unhideWhenUsed="0"/>
-    <w:lsdException w:name="Light List Accent 4" w:semiHidden="0" w:uiPriority="61" w:unhideWhenUsed="0"/>
-    <w:lsdException w:name="Light Grid Accent 4" w:semiHidden="0" w:uiPriority="62" w:unhideWhenUsed="0"/>
-    <w:lsdException w:name="Medium Shading 1 Accent 4" w:semiHidden="0" w:uiPriority="63" w:unhideWhenUsed="0"/>
-    <w:lsdException w:name="Medium Shading 2 Accent 4" w:semiHidden="0" w:uiPriority="64" w:unhideWhenUsed="0"/>
-    <w:lsdException w:name="Medium List 1 Accent 4" w:semiHidden="0" w:uiPriority="65" w:unhideWhenUsed="0"/>
-    <w:lsdException w:name="Medium List 2 Accent 4" w:semiHidden="0" w:uiPriority="66" w:unhideWhenUsed="0"/>
-    <w:lsdException w:name="Medium Grid 1 Accent 4" w:semiHidden="0" w:uiPriority="67" w:unhideWhenUsed="0"/>
-    <w:lsdException w:name="Medium Grid 2 Accent 4" w:semiHidden="0" w:uiPriority="68" w:unhideWhenUsed="0"/>
-    <w:lsdException w:name="Medium Grid 3 Accent 4" w:semiHidden="0" w:uiPriority="69" w:unhideWhenUsed="0"/>
-    <w:lsdException w:name="Dark List Accent 4" w:semiHidden="0" w:uiPriority="70" w:unhideWhenUsed="0"/>
-    <w:lsdException w:name="Colorful Shading Accent 4" w:semiHidden="0" w:uiPriority="71" w:unhideWhenUsed="0"/>
-    <w:lsdException w:name="Colorful List Accent 4" w:semiHidden="0" w:uiPriority="72" w:unhideWhenUsed="0"/>
-    <w:lsdException w:name="Colorful Grid Accent 4" w:semiHidden="0" w:uiPriority="73" w:unhideWhenUsed="0"/>
-    <w:lsdException w:name="Light Shading Accent 5" w:semiHidden="0" w:uiPriority="60" w:unhideWhenUsed="0"/>
-    <w:lsdException w:name="Light List Accent 5" w:semiHidden="0" w:uiPriority="61" w:unhideWhenUsed="0"/>
-    <w:lsdException w:name="Light Grid Accent 5" w:semiHidden="0" w:uiPriority="62" w:unhideWhenUsed="0"/>
-    <w:lsdException w:name="Medium Shading 1 Accent 5" w:semiHidden="0" w:uiPriority="63" w:unhideWhenUsed="0"/>
-    <w:lsdException w:name="Medium Shading 2 Accent 5" w:semiHidden="0" w:uiPriority="64" w:unhideWhenUsed="0"/>
-    <w:lsdException w:name="Medium List 1 Accent 5" w:semiHidden="0" w:uiPriority="65" w:unhideWhenUsed="0"/>
-    <w:lsdException w:name="Medium List 2 Accent 5" w:semiHidden="0" w:uiPriority="66" w:unhideWhenUsed="0"/>
-    <w:lsdException w:name="Medium Grid 1 Accent 5" w:semiHidden="0" w:uiPriority="67" w:unhideWhenUsed="0"/>
-    <w:lsdException w:name="Medium Grid 2 Accent 5" w:semiHidden="0" w:uiPriority="68" w:unhideWhenUsed="0"/>
-    <w:lsdException w:name="Medium Grid 3 Accent 5" w:semiHidden="0" w:uiPriority="69" w:unhideWhenUsed="0"/>
-    <w:lsdException w:name="Dark List Accent 5" w:semiHidden="0" w:uiPriority="70" w:unhideWhenUsed="0"/>
-    <w:lsdException w:name="Colorful Shading Accent 5" w:semiHidden="0" w:uiPriority="71" w:unhideWhenUsed="0"/>
-    <w:lsdException w:name="Colorful List Accent 5" w:semiHidden="0" w:uiPriority="72" w:unhideWhenUsed="0"/>
-    <w:lsdException w:name="Colorful Grid Accent 5" w:semiHidden="0" w:uiPriority="73" w:unhideWhenUsed="0"/>
-    <w:lsdException w:name="Light Shading Accent 6" w:semiHidden="0" w:uiPriority="60" w:unhideWhenUsed="0"/>
-    <w:lsdException w:name="Light List Accent 6" w:semiHidden="0" w:uiPriority="61" w:unhideWhenUsed="0"/>
-    <w:lsdException w:name="Light Grid Accent 6" w:semiHidden="0" w:uiPriority="62" w:unhideWhenUsed="0"/>
-    <w:lsdException w:name="Medium Shading 1 Accent 6" w:semiHidden="0" w:uiPriority="63" w:unhideWhenUsed="0"/>
-    <w:lsdException w:name="Medium Shading 2 Accent 6" w:semiHidden="0" w:uiPriority="64" w:unhideWhenUsed="0"/>
-    <w:lsdException w:name="Medium List 1 Accent 6" w:semiHidden="0" w:uiPriority="65" w:unhideWhenUsed="0"/>
-    <w:lsdException w:name="Medium List 2 Accent 6" w:semiHidden="0" w:uiPriority="66" w:unhideWhenUsed="0"/>
-    <w:lsdException w:name="Medium Grid 1 Accent 6" w:semiHidden="0" w:uiPriority="67" w:unhideWhenUsed="0"/>
-    <w:lsdException w:name="Medium Grid 2 Accent 6" w:semiHidden="0" w:uiPriority="68" w:unhideWhenUsed="0"/>
-    <w:lsdException w:name="Medium Grid 3 Accent 6" w:semiHidden="0" w:uiPriority="69" w:unhideWhenUsed="0"/>
-    <w:lsdException w:name="Dark List Accent 6" w:semiHidden="0" w:uiPriority="70" w:unhideWhenUsed="0"/>
-    <w:lsdException w:name="Colorful Shading Accent 6" w:semiHidden="0" w:uiPriority="71" w:unhideWhenUsed="0"/>
-    <w:lsdException w:name="Colorful List Accent 6" w:semiHidden="0" w:uiPriority="72" w:unhideWhenUsed="0"/>
-    <w:lsdException w:name="Colorful Grid Accent 6" w:semiHidden="0" w:uiPriority="73" w:unhideWhenUsed="0"/>
-    <w:lsdException w:name="Subtle Emphasis" w:semiHidden="0" w:uiPriority="19" w:unhideWhenUsed="0" w:qFormat="1"/>
-    <w:lsdException w:name="Intense Emphasis" w:semiHidden="0" w:uiPriority="21" w:unhideWhenUsed="0" w:qFormat="1"/>
-    <w:lsdException w:name="Subtle Reference" w:semiHidden="0" w:uiPriority="31" w:unhideWhenUsed="0" w:qFormat="1"/>
-    <w:lsdException w:name="Intense Reference" w:semiHidden="0" w:uiPriority="32" w:unhideWhenUsed="0" w:qFormat="1"/>
-    <w:lsdException w:name="Book Title" w:semiHidden="0" w:uiPriority="33" w:unhideWhenUsed="0" w:qFormat="1"/>
-    <w:lsdException w:name="Bibliography" w:uiPriority="37"/>
-    <w:lsdException w:name="TOC Heading" w:uiPriority="39" w:qFormat="1"/>
+  <w:latentStyles w:defLockedState="0" w:defUIPriority="99" w:defSemiHidden="0" w:defUnhideWhenUsed="0" w:defQFormat="0" w:count="376">
+    <w:lsdException w:name="Normal" w:uiPriority="0" w:qFormat="1"/>
+    <w:lsdException w:name="heading 1" w:uiPriority="9" w:qFormat="1"/>
+    <w:lsdException w:name="heading 2" w:semiHidden="1" w:uiPriority="9" w:unhideWhenUsed="1" w:qFormat="1"/>
+    <w:lsdException w:name="heading 3" w:semiHidden="1" w:uiPriority="9" w:unhideWhenUsed="1" w:qFormat="1"/>
+    <w:lsdException w:name="heading 4" w:semiHidden="1" w:uiPriority="9" w:unhideWhenUsed="1" w:qFormat="1"/>
+    <w:lsdException w:name="heading 5" w:semiHidden="1" w:uiPriority="9" w:unhideWhenUsed="1" w:qFormat="1"/>
+    <w:lsdException w:name="heading 6" w:semiHidden="1" w:uiPriority="9" w:unhideWhenUsed="1" w:qFormat="1"/>
+    <w:lsdException w:name="heading 7" w:semiHidden="1" w:uiPriority="9" w:unhideWhenUsed="1" w:qFormat="1"/>
+    <w:lsdException w:name="heading 8" w:semiHidden="1" w:uiPriority="9" w:unhideWhenUsed="1" w:qFormat="1"/>
+    <w:lsdException w:name="heading 9" w:semiHidden="1" w:uiPriority="9" w:unhideWhenUsed="1" w:qFormat="1"/>
+    <w:lsdException w:name="index 1" w:semiHidden="1" w:unhideWhenUsed="1"/>
+    <w:lsdException w:name="index 2" w:semiHidden="1" w:unhideWhenUsed="1"/>
+    <w:lsdException w:name="index 3" w:semiHidden="1" w:unhideWhenUsed="1"/>
+    <w:lsdException w:name="index 4" w:semiHidden="1" w:unhideWhenUsed="1"/>
+    <w:lsdException w:name="index 5" w:semiHidden="1" w:unhideWhenUsed="1"/>
+    <w:lsdException w:name="index 6" w:semiHidden="1" w:unhideWhenUsed="1"/>
+    <w:lsdException w:name="index 7" w:semiHidden="1" w:unhideWhenUsed="1"/>
+    <w:lsdException w:name="index 8" w:semiHidden="1" w:unhideWhenUsed="1"/>
+    <w:lsdException w:name="index 9" w:semiHidden="1" w:unhideWhenUsed="1"/>
+    <w:lsdException w:name="toc 1" w:semiHidden="1" w:uiPriority="39" w:unhideWhenUsed="1"/>
+    <w:lsdException w:name="toc 2" w:semiHidden="1" w:uiPriority="39" w:unhideWhenUsed="1"/>
+    <w:lsdException w:name="toc 3" w:semiHidden="1" w:uiPriority="39" w:unhideWhenUsed="1"/>
+    <w:lsdException w:name="toc 4" w:semiHidden="1" w:uiPriority="39" w:unhideWhenUsed="1"/>
+    <w:lsdException w:name="toc 5" w:semiHidden="1" w:uiPriority="39" w:unhideWhenUsed="1"/>
+    <w:lsdException w:name="toc 6" w:semiHidden="1" w:uiPriority="39" w:unhideWhenUsed="1"/>
+    <w:lsdException w:name="toc 7" w:semiHidden="1" w:uiPriority="39" w:unhideWhenUsed="1"/>
+    <w:lsdException w:name="toc 8" w:semiHidden="1" w:uiPriority="39" w:unhideWhenUsed="1"/>
+    <w:lsdException w:name="toc 9" w:semiHidden="1" w:uiPriority="39" w:unhideWhenUsed="1"/>
+    <w:lsdException w:name="Normal Indent" w:semiHidden="1" w:unhideWhenUsed="1"/>
+    <w:lsdException w:name="footnote text" w:semiHidden="1" w:unhideWhenUsed="1"/>
+    <w:lsdException w:name="annotation text" w:semiHidden="1" w:unhideWhenUsed="1"/>
+    <w:lsdException w:name="header" w:semiHidden="1" w:unhideWhenUsed="1"/>
+    <w:lsdException w:name="footer" w:semiHidden="1" w:unhideWhenUsed="1"/>
+    <w:lsdException w:name="index heading" w:semiHidden="1" w:unhideWhenUsed="1"/>
+    <w:lsdException w:name="caption" w:semiHidden="1" w:uiPriority="35" w:unhideWhenUsed="1" w:qFormat="1"/>
+    <w:lsdException w:name="table of figures" w:semiHidden="1" w:unhideWhenUsed="1"/>
+    <w:lsdException w:name="envelope address" w:semiHidden="1" w:unhideWhenUsed="1"/>
+    <w:lsdException w:name="envelope return" w:semiHidden="1" w:unhideWhenUsed="1"/>
+    <w:lsdException w:name="footnote reference" w:semiHidden="1" w:unhideWhenUsed="1"/>
+    <w:lsdException w:name="annotation reference" w:semiHidden="1" w:unhideWhenUsed="1"/>
+    <w:lsdException w:name="line number" w:semiHidden="1" w:unhideWhenUsed="1"/>
+    <w:lsdException w:name="page number" w:semiHidden="1" w:unhideWhenUsed="1"/>
+    <w:lsdException w:name="endnote reference" w:semiHidden="1" w:unhideWhenUsed="1"/>
+    <w:lsdException w:name="endnote text" w:semiHidden="1" w:unhideWhenUsed="1"/>
+    <w:lsdException w:name="table of authorities" w:semiHidden="1" w:unhideWhenUsed="1"/>
+    <w:lsdException w:name="macro" w:semiHidden="1" w:unhideWhenUsed="1"/>
+    <w:lsdException w:name="toa heading" w:semiHidden="1" w:unhideWhenUsed="1"/>
+    <w:lsdException w:name="List" w:semiHidden="1" w:unhideWhenUsed="1"/>
+    <w:lsdException w:name="List Bullet" w:semiHidden="1" w:unhideWhenUsed="1"/>
+    <w:lsdException w:name="List Number" w:semiHidden="1" w:unhideWhenUsed="1"/>
+    <w:lsdException w:name="List 2" w:semiHidden="1" w:unhideWhenUsed="1"/>
+    <w:lsdException w:name="List 3" w:semiHidden="1" w:unhideWhenUsed="1"/>
+    <w:lsdException w:name="List 4" w:semiHidden="1" w:unhideWhenUsed="1"/>
+    <w:lsdException w:name="List 5" w:semiHidden="1" w:unhideWhenUsed="1"/>
+    <w:lsdException w:name="List Bullet 2" w:semiHidden="1" w:unhideWhenUsed="1"/>
+    <w:lsdException w:name="List Bullet 3" w:semiHidden="1" w:unhideWhenUsed="1"/>
+    <w:lsdException w:name="List Bullet 4" w:semiHidden="1" w:unhideWhenUsed="1"/>
+    <w:lsdException w:name="List Bullet 5" w:semiHidden="1" w:unhideWhenUsed="1"/>
+    <w:lsdException w:name="List Number 2" w:semiHidden="1" w:unhideWhenUsed="1"/>
+    <w:lsdException w:name="List Number 3" w:semiHidden="1" w:unhideWhenUsed="1"/>
+    <w:lsdException w:name="List Number 4" w:semiHidden="1" w:unhideWhenUsed="1"/>
+    <w:lsdException w:name="List Number 5" w:semiHidden="1" w:unhideWhenUsed="1"/>
+    <w:lsdException w:name="Title" w:uiPriority="10" w:qFormat="1"/>
+    <w:lsdException w:name="Closing" w:semiHidden="1" w:unhideWhenUsed="1"/>
+    <w:lsdException w:name="Signature" w:semiHidden="1" w:unhideWhenUsed="1"/>
+    <w:lsdException w:name="Default Paragraph Font" w:semiHidden="1" w:uiPriority="1" w:unhideWhenUsed="1"/>
+    <w:lsdException w:name="Body Text" w:semiHidden="1" w:unhideWhenUsed="1"/>
+    <w:lsdException w:name="Body Text Indent" w:semiHidden="1" w:unhideWhenUsed="1"/>
+    <w:lsdException w:name="List Continue" w:semiHidden="1" w:unhideWhenUsed="1"/>
+    <w:lsdException w:name="List Continue 2" w:semiHidden="1" w:unhideWhenUsed="1"/>
+    <w:lsdException w:name="List Continue 3" w:semiHidden="1" w:unhideWhenUsed="1"/>
+    <w:lsdException w:name="List Continue 4" w:semiHidden="1" w:unhideWhenUsed="1"/>
+    <w:lsdException w:name="List Continue 5" w:semiHidden="1" w:unhideWhenUsed="1"/>
+    <w:lsdException w:name="Message Header" w:semiHidden="1" w:unhideWhenUsed="1"/>
+    <w:lsdException w:name="Subtitle" w:uiPriority="11" w:qFormat="1"/>
+    <w:lsdException w:name="Salutation" w:semiHidden="1" w:unhideWhenUsed="1"/>
+    <w:lsdException w:name="Date" w:semiHidden="1" w:unhideWhenUsed="1"/>
+    <w:lsdException w:name="Body Text First Indent" w:semiHidden="1" w:unhideWhenUsed="1"/>
+    <w:lsdException w:name="Body Text First Indent 2" w:semiHidden="1" w:unhideWhenUsed="1"/>
+    <w:lsdException w:name="Note Heading" w:semiHidden="1" w:unhideWhenUsed="1"/>
+    <w:lsdException w:name="Body Text 2" w:semiHidden="1" w:unhideWhenUsed="1"/>
+    <w:lsdException w:name="Body Text 3" w:semiHidden="1" w:unhideWhenUsed="1"/>
+    <w:lsdException w:name="Body Text Indent 2" w:semiHidden="1" w:unhideWhenUsed="1"/>
+    <w:lsdException w:name="Body Text Indent 3" w:semiHidden="1" w:unhideWhenUsed="1"/>
+    <w:lsdException w:name="Block Text" w:semiHidden="1" w:unhideWhenUsed="1"/>
+    <w:lsdException w:name="Hyperlink" w:semiHidden="1" w:unhideWhenUsed="1"/>
+    <w:lsdException w:name="FollowedHyperlink" w:semiHidden="1" w:unhideWhenUsed="1"/>
+    <w:lsdException w:name="Strong" w:uiPriority="22" w:qFormat="1"/>
+    <w:lsdException w:name="Emphasis" w:uiPriority="20" w:qFormat="1"/>
+    <w:lsdException w:name="Document Map" w:semiHidden="1" w:unhideWhenUsed="1"/>
+    <w:lsdException w:name="Plain Text" w:semiHidden="1" w:unhideWhenUsed="1"/>
+    <w:lsdException w:name="E-mail Signature" w:semiHidden="1" w:unhideWhenUsed="1"/>
+    <w:lsdException w:name="HTML Top of Form" w:semiHidden="1" w:unhideWhenUsed="1"/>
+    <w:lsdException w:name="HTML Bottom of Form" w:semiHidden="1" w:unhideWhenUsed="1"/>
+    <w:lsdException w:name="Normal (Web)" w:semiHidden="1" w:unhideWhenUsed="1"/>
+    <w:lsdException w:name="HTML Acronym" w:semiHidden="1" w:unhideWhenUsed="1"/>
+    <w:lsdException w:name="HTML Address" w:semiHidden="1" w:unhideWhenUsed="1"/>
+    <w:lsdException w:name="HTML Cite" w:semiHidden="1" w:unhideWhenUsed="1"/>
+    <w:lsdException w:name="HTML Code" w:semiHidden="1" w:unhideWhenUsed="1"/>
+    <w:lsdException w:name="HTML Definition" w:semiHidden="1" w:unhideWhenUsed="1"/>
+    <w:lsdException w:name="HTML Keyboard" w:semiHidden="1" w:unhideWhenUsed="1"/>
+    <w:lsdException w:name="HTML Preformatted" w:semiHidden="1" w:unhideWhenUsed="1"/>
+    <w:lsdException w:name="HTML Sample" w:semiHidden="1" w:unhideWhenUsed="1"/>
+    <w:lsdException w:name="HTML Typewriter" w:semiHidden="1" w:unhideWhenUsed="1"/>
+    <w:lsdException w:name="HTML Variable" w:semiHidden="1" w:unhideWhenUsed="1"/>
+    <w:lsdException w:name="Normal Table" w:semiHidden="1" w:unhideWhenUsed="1"/>
+    <w:lsdException w:name="annotation subject" w:semiHidden="1" w:unhideWhenUsed="1"/>
+    <w:lsdException w:name="No List" w:semiHidden="1" w:unhideWhenUsed="1"/>
+    <w:lsdException w:name="Outline List 1" w:semiHidden="1" w:unhideWhenUsed="1"/>
+    <w:lsdException w:name="Outline List 2" w:semiHidden="1" w:unhideWhenUsed="1"/>
+    <w:lsdException w:name="Outline List 3" w:semiHidden="1" w:unhideWhenUsed="1"/>
+    <w:lsdException w:name="Table Simple 1" w:semiHidden="1" w:unhideWhenUsed="1"/>
+    <w:lsdException w:name="Table Simple 2" w:semiHidden="1" w:unhideWhenUsed="1"/>
+    <w:lsdException w:name="Table Simple 3" w:semiHidden="1" w:unhideWhenUsed="1"/>
+    <w:lsdException w:name="Table Classic 1" w:semiHidden="1" w:unhideWhenUsed="1"/>
+    <w:lsdException w:name="Table Classic 2" w:semiHidden="1" w:unhideWhenUsed="1"/>
+    <w:lsdException w:name="Table Classic 3" w:semiHidden="1" w:unhideWhenUsed="1"/>
+    <w:lsdException w:name="Table Classic 4" w:semiHidden="1" w:unhideWhenUsed="1"/>
+    <w:lsdException w:name="Table Colorful 1" w:semiHidden="1" w:unhideWhenUsed="1"/>
+    <w:lsdException w:name="Table Colorful 2" w:semiHidden="1" w:unhideWhenUsed="1"/>
+    <w:lsdException w:name="Table Colorful 3" w:semiHidden="1" w:unhideWhenUsed="1"/>
+    <w:lsdException w:name="Table Columns 1" w:semiHidden="1" w:unhideWhenUsed="1"/>
+    <w:lsdException w:name="Table Columns 2" w:semiHidden="1" w:unhideWhenUsed="1"/>
+    <w:lsdException w:name="Table Columns 3" w:semiHidden="1" w:unhideWhenUsed="1"/>
+    <w:lsdException w:name="Table Columns 4" w:semiHidden="1" w:unhideWhenUsed="1"/>
+    <w:lsdException w:name="Table Columns 5" w:semiHidden="1" w:unhideWhenUsed="1"/>
+    <w:lsdException w:name="Table Grid 1" w:semiHidden="1" w:unhideWhenUsed="1"/>
+    <w:lsdException w:name="Table Grid 2" w:semiHidden="1" w:unhideWhenUsed="1"/>
+    <w:lsdException w:name="Table Grid 3" w:semiHidden="1" w:unhideWhenUsed="1"/>
+    <w:lsdException w:name="Table Grid 4" w:semiHidden="1" w:unhideWhenUsed="1"/>
+    <w:lsdException w:name="Table Grid 5" w:semiHidden="1" w:unhideWhenUsed="1"/>
+    <w:lsdException w:name="Table Grid 6" w:semiHidden="1" w:unhideWhenUsed="1"/>
+    <w:lsdException w:name="Table Grid 7" w:semiHidden="1" w:unhideWhenUsed="1"/>
+    <w:lsdException w:name="Table Grid 8" w:semiHidden="1" w:unhideWhenUsed="1"/>
+    <w:lsdException w:name="Table List 1" w:semiHidden="1" w:unhideWhenUsed="1"/>
+    <w:lsdException w:name="Table List 2" w:semiHidden="1" w:unhideWhenUsed="1"/>
+    <w:lsdException w:name="Table List 3" w:semiHidden="1" w:unhideWhenUsed="1"/>
+    <w:lsdException w:name="Table List 4" w:semiHidden="1" w:unhideWhenUsed="1"/>
+    <w:lsdException w:name="Table List 5" w:semiHidden="1" w:unhideWhenUsed="1"/>
+    <w:lsdException w:name="Table List 6" w:semiHidden="1" w:unhideWhenUsed="1"/>
+    <w:lsdException w:name="Table List 7" w:semiHidden="1" w:unhideWhenUsed="1"/>
+    <w:lsdException w:name="Table List 8" w:semiHidden="1" w:unhideWhenUsed="1"/>
+    <w:lsdException w:name="Table 3D effects 1" w:semiHidden="1" w:unhideWhenUsed="1"/>
+    <w:lsdException w:name="Table 3D effects 2" w:semiHidden="1" w:unhideWhenUsed="1"/>
+    <w:lsdException w:name="Table 3D effects 3" w:semiHidden="1" w:unhideWhenUsed="1"/>
+    <w:lsdException w:name="Table Contemporary" w:semiHidden="1" w:unhideWhenUsed="1"/>
+    <w:lsdException w:name="Table Elegant" w:semiHidden="1" w:unhideWhenUsed="1"/>
+    <w:lsdException w:name="Table Professional" w:semiHidden="1" w:unhideWhenUsed="1"/>
+    <w:lsdException w:name="Table Subtle 1" w:semiHidden="1" w:unhideWhenUsed="1"/>
+    <w:lsdException w:name="Table Subtle 2" w:semiHidden="1" w:unhideWhenUsed="1"/>
+    <w:lsdException w:name="Table Web 1" w:semiHidden="1" w:unhideWhenUsed="1"/>
+    <w:lsdException w:name="Table Web 2" w:semiHidden="1" w:unhideWhenUsed="1"/>
+    <w:lsdException w:name="Table Web 3" w:semiHidden="1" w:unhideWhenUsed="1"/>
+    <w:lsdException w:name="Balloon Text" w:semiHidden="1" w:unhideWhenUsed="1"/>
+    <w:lsdException w:name="Table Grid" w:semiHidden="1" w:uiPriority="39" w:unhideWhenUsed="1"/>
+    <w:lsdException w:name="Table Theme" w:semiHidden="1" w:unhideWhenUsed="1"/>
+    <w:lsdException w:name="Placeholder Text" w:semiHidden="1"/>
+    <w:lsdException w:name="No Spacing" w:uiPriority="1" w:qFormat="1"/>
+    <w:lsdException w:name="Light Shading" w:uiPriority="60"/>
+    <w:lsdException w:name="Light List" w:uiPriority="61"/>
+    <w:lsdException w:name="Light Grid" w:uiPriority="62"/>
+    <w:lsdException w:name="Medium Shading 1" w:uiPriority="63"/>
+    <w:lsdException w:name="Medium Shading 2" w:uiPriority="64"/>
+    <w:lsdException w:name="Medium List 1" w:uiPriority="65"/>
+    <w:lsdException w:name="Medium List 2" w:uiPriority="66"/>
+    <w:lsdException w:name="Medium Grid 1" w:uiPriority="67"/>
+    <w:lsdException w:name="Medium Grid 2" w:uiPriority="68"/>
+    <w:lsdException w:name="Medium Grid 3" w:uiPriority="69"/>
+    <w:lsdException w:name="Dark List" w:uiPriority="70"/>
+    <w:lsdException w:name="Colorful Shading" w:uiPriority="71"/>
+    <w:lsdException w:name="Colorful List" w:uiPriority="72"/>
+    <w:lsdException w:name="Colorful Grid" w:uiPriority="73"/>
+    <w:lsdException w:name="Light Shading Accent 1" w:uiPriority="60"/>
+    <w:lsdException w:name="Light List Accent 1" w:uiPriority="61"/>
+    <w:lsdException w:name="Light Grid Accent 1" w:uiPriority="62"/>
+    <w:lsdException w:name="Medium Shading 1 Accent 1" w:uiPriority="63"/>
+    <w:lsdException w:name="Medium Shading 2 Accent 1" w:uiPriority="64"/>
+    <w:lsdException w:name="Medium List 1 Accent 1" w:uiPriority="65"/>
+    <w:lsdException w:name="Revision" w:semiHidden="1"/>
+    <w:lsdException w:name="List Paragraph" w:uiPriority="34" w:qFormat="1"/>
+    <w:lsdException w:name="Quote" w:uiPriority="29" w:qFormat="1"/>
+    <w:lsdException w:name="Intense Quote" w:uiPriority="30" w:qFormat="1"/>
+    <w:lsdException w:name="Medium List 2 Accent 1" w:uiPriority="66"/>
+    <w:lsdException w:name="Medium Grid 1 Accent 1" w:uiPriority="67"/>
+    <w:lsdException w:name="Medium Grid 2 Accent 1" w:uiPriority="68"/>
+    <w:lsdException w:name="Medium Grid 3 Accent 1" w:uiPriority="69"/>
+    <w:lsdException w:name="Dark List Accent 1" w:uiPriority="70"/>
+    <w:lsdException w:name="Colorful Shading Accent 1" w:uiPriority="71"/>
+    <w:lsdException w:name="Colorful List Accent 1" w:uiPriority="72"/>
+    <w:lsdException w:name="Colorful Grid Accent 1" w:uiPriority="73"/>
+    <w:lsdException w:name="Light Shading Accent 2" w:uiPriority="60"/>
+    <w:lsdException w:name="Light List Accent 2" w:uiPriority="61"/>
+    <w:lsdException w:name="Light Grid Accent 2" w:uiPriority="62"/>
+    <w:lsdException w:name="Medium Shading 1 Accent 2" w:uiPriority="63"/>
+    <w:lsdException w:name="Medium Shading 2 Accent 2" w:uiPriority="64"/>
+    <w:lsdException w:name="Medium List 1 Accent 2" w:uiPriority="65"/>
+    <w:lsdException w:name="Medium List 2 Accent 2" w:uiPriority="66"/>
+    <w:lsdException w:name="Medium Grid 1 Accent 2" w:uiPriority="67"/>
+    <w:lsdException w:name="Medium Grid 2 Accent 2" w:uiPriority="68"/>
+    <w:lsdException w:name="Medium Grid 3 Accent 2" w:uiPriority="69"/>
+    <w:lsdException w:name="Dark List Accent 2" w:uiPriority="70"/>
+    <w:lsdException w:name="Colorful Shading Accent 2" w:uiPriority="71"/>
+    <w:lsdException w:name="Colorful List Accent 2" w:uiPriority="72"/>
+    <w:lsdException w:name="Colorful Grid Accent 2" w:uiPriority="73"/>
+    <w:lsdException w:name="Light Shading Accent 3" w:uiPriority="60"/>
+    <w:lsdException w:name="Light List Accent 3" w:uiPriority="61"/>
+    <w:lsdException w:name="Light Grid Accent 3" w:uiPriority="62"/>
+    <w:lsdException w:name="Medium Shading 1 Accent 3" w:uiPriority="63"/>
+    <w:lsdException w:name="Medium Shading 2 Accent 3" w:uiPriority="64"/>
+    <w:lsdException w:name="Medium List 1 Accent 3" w:uiPriority="65"/>
+    <w:lsdException w:name="Medium List 2 Accent 3" w:uiPriority="66"/>
+    <w:lsdException w:name="Medium Grid 1 Accent 3" w:uiPriority="67"/>
+    <w:lsdException w:name="Medium Grid 2 Accent 3" w:uiPriority="68"/>
+    <w:lsdException w:name="Medium Grid 3 Accent 3" w:uiPriority="69"/>
+    <w:lsdException w:name="Dark List Accent 3" w:uiPriority="70"/>
+    <w:lsdException w:name="Colorful Shading Accent 3" w:uiPriority="71"/>
+    <w:lsdException w:name="Colorful List Accent 3" w:uiPriority="72"/>
+    <w:lsdException w:name="Colorful Grid Accent 3" w:uiPriority="73"/>
+    <w:lsdException w:name="Light Shading Accent 4" w:uiPriority="60"/>
+    <w:lsdException w:name="Light List Accent 4" w:uiPriority="61"/>
+    <w:lsdException w:name="Light Grid Accent 4" w:uiPriority="62"/>
+    <w:lsdException w:name="Medium Shading 1 Accent 4" w:uiPriority="63"/>
+    <w:lsdException w:name="Medium Shading 2 Accent 4" w:uiPriority="64"/>
+    <w:lsdException w:name="Medium List 1 Accent 4" w:uiPriority="65"/>
+    <w:lsdException w:name="Medium List 2 Accent 4" w:uiPriority="66"/>
+    <w:lsdException w:name="Medium Grid 1 Accent 4" w:uiPriority="67"/>
+    <w:lsdException w:name="Medium Grid 2 Accent 4" w:uiPriority="68"/>
+    <w:lsdException w:name="Medium Grid 3 Accent 4" w:uiPriority="69"/>
+    <w:lsdException w:name="Dark List Accent 4" w:uiPriority="70"/>
+    <w:lsdException w:name="Colorful Shading Accent 4" w:uiPriority="71"/>
+    <w:lsdException w:name="Colorful List Accent 4" w:uiPriority="72"/>
+    <w:lsdException w:name="Colorful Grid Accent 4" w:uiPriority="73"/>
+    <w:lsdException w:name="Light Shading Accent 5" w:uiPriority="60"/>
+    <w:lsdException w:name="Light List Accent 5" w:uiPriority="61"/>
+    <w:lsdException w:name="Light Grid Accent 5" w:uiPriority="62"/>
+    <w:lsdException w:name="Medium Shading 1 Accent 5" w:uiPriority="63"/>
+    <w:lsdException w:name="Medium Shading 2 Accent 5" w:uiPriority="64"/>
+    <w:lsdException w:name="Medium List 1 Accent 5" w:uiPriority="65"/>
+    <w:lsdException w:name="Medium List 2 Accent 5" w:uiPriority="66"/>
+    <w:lsdException w:name="Medium Grid 1 Accent 5" w:uiPriority="67"/>
+    <w:lsdException w:name="Medium Grid 2 Accent 5" w:uiPriority="68"/>
+    <w:lsdException w:name="Medium Grid 3 Accent 5" w:uiPriority="69"/>
+    <w:lsdException w:name="Dark List Accent 5" w:uiPriority="70"/>
+    <w:lsdException w:name="Colorful Shading Accent 5" w:uiPriority="71"/>
+    <w:lsdException w:name="Colorful List Accent 5" w:uiPriority="72"/>
+    <w:lsdException w:name="Colorful Grid Accent 5" w:uiPriority="73"/>
+    <w:lsdException w:name="Light Shading Accent 6" w:uiPriority="60"/>
+    <w:lsdException w:name="Light List Accent 6" w:uiPriority="61"/>
+    <w:lsdException w:name="Light Grid Accent 6" w:uiPriority="62"/>
+    <w:lsdException w:name="Medium Shading 1 Accent 6" w:uiPriority="63"/>
+    <w:lsdException w:name="Medium Shading 2 Accent 6" w:uiPriority="64"/>
+    <w:lsdException w:name="Medium List 1 Accent 6" w:uiPriority="65"/>
+    <w:lsdException w:name="Medium List 2 Accent 6" w:uiPriority="66"/>
+    <w:lsdException w:name="Medium Grid 1 Accent 6" w:uiPriority="67"/>
+    <w:lsdException w:name="Medium Grid 2 Accent 6" w:uiPriority="68"/>
+    <w:lsdException w:name="Medium Grid 3 Accent 6" w:uiPriority="69"/>
+    <w:lsdException w:name="Dark List Accent 6" w:uiPriority="70"/>
+    <w:lsdException w:name="Colorful Shading Accent 6" w:uiPriority="71"/>
+    <w:lsdException w:name="Colorful List Accent 6" w:uiPriority="72"/>
+    <w:lsdException w:name="Colorful Grid Accent 6" w:uiPriority="73"/>
+    <w:lsdException w:name="Subtle Emphasis" w:uiPriority="19" w:qFormat="1"/>
+    <w:lsdException w:name="Intense Emphasis" w:uiPriority="21" w:qFormat="1"/>
+    <w:lsdException w:name="Subtle Reference" w:uiPriority="31" w:qFormat="1"/>
+    <w:lsdException w:name="Intense Reference" w:uiPriority="32" w:qFormat="1"/>
+    <w:lsdException w:name="Book Title" w:uiPriority="33" w:qFormat="1"/>
+    <w:lsdException w:name="Bibliography" w:semiHidden="1" w:uiPriority="37" w:unhideWhenUsed="1"/>
+    <w:lsdException w:name="TOC Heading" w:semiHidden="1" w:uiPriority="39" w:unhideWhenUsed="1" w:qFormat="1"/>
+    <w:lsdException w:name="Plain Table 1" w:uiPriority="41"/>
+    <w:lsdException w:name="Plain Table 2" w:uiPriority="42"/>
+    <w:lsdException w:name="Plain Table 3" w:uiPriority="43"/>
+    <w:lsdException w:name="Plain Table 4" w:uiPriority="44"/>
+    <w:lsdException w:name="Plain Table 5" w:uiPriority="45"/>
+    <w:lsdException w:name="Grid Table Light" w:uiPriority="40"/>
+    <w:lsdException w:name="Grid Table 1 Light" w:uiPriority="46"/>
+    <w:lsdException w:name="Grid Table 2" w:uiPriority="47"/>
+    <w:lsdException w:name="Grid Table 3" w:uiPriority="48"/>
+    <w:lsdException w:name="Grid Table 4" w:uiPriority="49"/>
+    <w:lsdException w:name="Grid Table 5 Dark" w:uiPriority="50"/>
+    <w:lsdException w:name="Grid Table 6 Colorful" w:uiPriority="51"/>
+    <w:lsdException w:name="Grid Table 7 Colorful" w:uiPriority="52"/>
+    <w:lsdException w:name="Grid Table 1 Light Accent 1" w:uiPriority="46"/>
+    <w:lsdException w:name="Grid Table 2 Accent 1" w:uiPriority="47"/>
+    <w:lsdException w:name="Grid Table 3 Accent 1" w:uiPriority="48"/>
+    <w:lsdException w:name="Grid Table 4 Accent 1" w:uiPriority="49"/>
+    <w:lsdException w:name="Grid Table 5 Dark Accent 1" w:uiPriority="50"/>
+    <w:lsdException w:name="Grid Table 6 Colorful Accent 1" w:uiPriority="51"/>
+    <w:lsdException w:name="Grid Table 7 Colorful Accent 1" w:uiPriority="52"/>
+    <w:lsdException w:name="Grid Table 1 Light Accent 2" w:uiPriority="46"/>
+    <w:lsdException w:name="Grid Table 2 Accent 2" w:uiPriority="47"/>
+    <w:lsdException w:name="Grid Table 3 Accent 2" w:uiPriority="48"/>
+    <w:lsdException w:name="Grid Table 4 Accent 2" w:uiPriority="49"/>
+    <w:lsdException w:name="Grid Table 5 Dark Accent 2" w:uiPriority="50"/>
+    <w:lsdException w:name="Grid Table 6 Colorful Accent 2" w:uiPriority="51"/>
+    <w:lsdException w:name="Grid Table 7 Colorful Accent 2" w:uiPriority="52"/>
+    <w:lsdException w:name="Grid Table 1 Light Accent 3" w:uiPriority="46"/>
+    <w:lsdException w:name="Grid Table 2 Accent 3" w:uiPriority="47"/>
+    <w:lsdException w:name="Grid Table 3 Accent 3" w:uiPriority="48"/>
+    <w:lsdException w:name="Grid Table 4 Accent 3" w:uiPriority="49"/>
+    <w:lsdException w:name="Grid Table 5 Dark Accent 3" w:uiPriority="50"/>
+    <w:lsdException w:name="Grid Table 6 Colorful Accent 3" w:uiPriority="51"/>
+    <w:lsdException w:name="Grid Table 7 Colorful Accent 3" w:uiPriority="52"/>
+    <w:lsdException w:name="Grid Table 1 Light Accent 4" w:uiPriority="46"/>
+    <w:lsdException w:name="Grid Table 2 Accent 4" w:uiPriority="47"/>
+    <w:lsdException w:name="Grid Table 3 Accent 4" w:uiPriority="48"/>
+    <w:lsdException w:name="Grid Table 4 Accent 4" w:uiPriority="49"/>
+    <w:lsdException w:name="Grid Table 5 Dark Accent 4" w:uiPriority="50"/>
+    <w:lsdException w:name="Grid Table 6 Colorful Accent 4" w:uiPriority="51"/>
+    <w:lsdException w:name="Grid Table 7 Colorful Accent 4" w:uiPriority="52"/>
+    <w:lsdException w:name="Grid Table 1 Light Accent 5" w:uiPriority="46"/>
+    <w:lsdException w:name="Grid Table 2 Accent 5" w:uiPriority="47"/>
+    <w:lsdException w:name="Grid Table 3 Accent 5" w:uiPriority="48"/>
+    <w:lsdException w:name="Grid Table 4 Accent 5" w:uiPriority="49"/>
+    <w:lsdException w:name="Grid Table 5 Dark Accent 5" w:uiPriority="50"/>
+    <w:lsdException w:name="Grid Table 6 Colorful Accent 5" w:uiPriority="51"/>
+    <w:lsdException w:name="Grid Table 7 Colorful Accent 5" w:uiPriority="52"/>
+    <w:lsdException w:name="Grid Table 1 Light Accent 6" w:uiPriority="46"/>
+    <w:lsdException w:name="Grid Table 2 Accent 6" w:uiPriority="47"/>
+    <w:lsdException w:name="Grid Table 3 Accent 6" w:uiPriority="48"/>
+    <w:lsdException w:name="Grid Table 4 Accent 6" w:uiPriority="49"/>
+    <w:lsdException w:name="Grid Table 5 Dark Accent 6" w:uiPriority="50"/>
+    <w:lsdException w:name="Grid Table 6 Colorful Accent 6" w:uiPriority="51"/>
+    <w:lsdException w:name="Grid Table 7 Colorful Accent 6" w:uiPriority="52"/>
+    <w:lsdException w:name="List Table 1 Light" w:uiPriority="46"/>
+    <w:lsdException w:name="List Table 2" w:uiPriority="47"/>
+    <w:lsdException w:name="List Table 3" w:uiPriority="48"/>
+    <w:lsdException w:name="List Table 4" w:uiPriority="49"/>
+    <w:lsdException w:name="List Table 5 Dark" w:uiPriority="50"/>
+    <w:lsdException w:name="List Table 6 Colorful" w:uiPriority="51"/>
+    <w:lsdException w:name="List Table 7 Colorful" w:uiPriority="52"/>
+    <w:lsdException w:name="List Table 1 Light Accent 1" w:uiPriority="46"/>
+    <w:lsdException w:name="List Table 2 Accent 1" w:uiPriority="47"/>
+    <w:lsdException w:name="List Table 3 Accent 1" w:uiPriority="48"/>
+    <w:lsdException w:name="List Table 4 Accent 1" w:uiPriority="49"/>
+    <w:lsdException w:name="List Table 5 Dark Accent 1" w:uiPriority="50"/>
+    <w:lsdException w:name="List Table 6 Colorful Accent 1" w:uiPriority="51"/>
+    <w:lsdException w:name="List Table 7 Colorful Accent 1" w:uiPriority="52"/>
+    <w:lsdException w:name="List Table 1 Light Accent 2" w:uiPriority="46"/>
+    <w:lsdException w:name="List Table 2 Accent 2" w:uiPriority="47"/>
+    <w:lsdException w:name="List Table 3 Accent 2" w:uiPriority="48"/>
+    <w:lsdException w:name="List Table 4 Accent 2" w:uiPriority="49"/>
+    <w:lsdException w:name="List Table 5 Dark Accent 2" w:uiPriority="50"/>
+    <w:lsdException w:name="List Table 6 Colorful Accent 2" w:uiPriority="51"/>
+    <w:lsdException w:name="List Table 7 Colorful Accent 2" w:uiPriority="52"/>
+    <w:lsdException w:name="List Table 1 Light Accent 3" w:uiPriority="46"/>
+    <w:lsdException w:name="List Table 2 Accent 3" w:uiPriority="47"/>
+    <w:lsdException w:name="List Table 3 Accent 3" w:uiPriority="48"/>
+    <w:lsdException w:name="List Table 4 Accent 3" w:uiPriority="49"/>
+    <w:lsdException w:name="List Table 5 Dark Accent 3" w:uiPriority="50"/>
+    <w:lsdException w:name="List Table 6 Colorful Accent 3" w:uiPriority="51"/>
+    <w:lsdException w:name="List Table 7 Colorful Accent 3" w:uiPriority="52"/>
+    <w:lsdException w:name="List Table 1 Light Accent 4" w:uiPriority="46"/>
+    <w:lsdException w:name="List Table 2 Accent 4" w:uiPriority="47"/>
+    <w:lsdException w:name="List Table 3 Accent 4" w:uiPriority="48"/>
+    <w:lsdException w:name="List Table 4 Accent 4" w:uiPriority="49"/>
+    <w:lsdException w:name="List Table 5 Dark Accent 4" w:uiPriority="50"/>
+    <w:lsdException w:name="List Table 6 Colorful Accent 4" w:uiPriority="51"/>
+    <w:lsdException w:name="List Table 7 Colorful Accent 4" w:uiPriority="52"/>
+    <w:lsdException w:name="List Table 1 Light Accent 5" w:uiPriority="46"/>
+    <w:lsdException w:name="List Table 2 Accent 5" w:uiPriority="47"/>
+    <w:lsdException w:name="List Table 3 Accent 5" w:uiPriority="48"/>
+    <w:lsdException w:name="List Table 4 Accent 5" w:uiPriority="49"/>
+    <w:lsdException w:name="List Table 5 Dark Accent 5" w:uiPriority="50"/>
+    <w:lsdException w:name="List Table 6 Colorful Accent 5" w:uiPriority="51"/>
+    <w:lsdException w:name="List Table 7 Colorful Accent 5" w:uiPriority="52"/>
+    <w:lsdException w:name="List Table 1 Light Accent 6" w:uiPriority="46"/>
+    <w:lsdException w:name="List Table 2 Accent 6" w:uiPriority="47"/>
+    <w:lsdException w:name="List Table 3 Accent 6" w:uiPriority="48"/>
+    <w:lsdException w:name="List Table 4 Accent 6" w:uiPriority="49"/>
+    <w:lsdException w:name="List Table 5 Dark Accent 6" w:uiPriority="50"/>
+    <w:lsdException w:name="List Table 6 Colorful Accent 6" w:uiPriority="51"/>
+    <w:lsdException w:name="List Table 7 Colorful Accent 6" w:uiPriority="52"/>
+    <w:lsdException w:name="Mention" w:semiHidden="1" w:unhideWhenUsed="1"/>
+    <w:lsdException w:name="Smart Hyperlink" w:semiHidden="1" w:unhideWhenUsed="1"/>
+    <w:lsdException w:name="Hashtag" w:semiHidden="1" w:unhideWhenUsed="1"/>
+    <w:lsdException w:name="Unresolved Mention" w:semiHidden="1" w:unhideWhenUsed="1"/>
+    <w:lsdException w:name="Smart Link" w:semiHidden="1" w:unhideWhenUsed="1"/>
   </w:latentStyles>
   <w:style w:type="paragraph" w:default="1" w:styleId="Normal">
     <w:name w:val="Normal"/>
     <w:qFormat/>
-    <w:rsid w:val="00A721F7"/>
+    <w:rsid w:val="00372174"/>
+    <w:pPr>
+      <w:spacing w:after="160" w:line="259" w:lineRule="auto"/>
+    </w:pPr>
   </w:style>
   <w:style w:type="paragraph" w:styleId="Titre1">
     <w:name w:val="heading 1"/>
@@ -1831,20 +3653,18 @@
     <w:autoRedefine/>
     <w:uiPriority w:val="9"/>
     <w:qFormat/>
-    <w:rsid w:val="00B3497E"/>
+    <w:rsid w:val="00D77EB8"/>
     <w:pPr>
       <w:keepNext/>
       <w:keepLines/>
-      <w:spacing w:before="480" w:after="0"/>
+      <w:spacing w:before="240" w:after="0"/>
       <w:outlineLvl w:val="0"/>
     </w:pPr>
     <w:rPr>
-      <w:rFonts w:asciiTheme="majorHAnsi" w:eastAsiaTheme="majorEastAsia" w:hAnsiTheme="majorHAnsi" w:cstheme="majorBidi"/>
-      <w:b/>
-      <w:bCs/>
+      <w:rFonts w:eastAsiaTheme="majorEastAsia" w:cstheme="majorBidi"/>
       <w:color w:val="365F91" w:themeColor="accent1" w:themeShade="BF"/>
       <w:sz w:val="40"/>
-      <w:szCs w:val="28"/>
+      <w:szCs w:val="40"/>
     </w:rPr>
   </w:style>
   <w:style w:type="paragraph" w:styleId="Titre2">
@@ -1856,20 +3676,18 @@
     <w:uiPriority w:val="9"/>
     <w:unhideWhenUsed/>
     <w:qFormat/>
-    <w:rsid w:val="00D642FE"/>
+    <w:rsid w:val="00A3331B"/>
     <w:pPr>
       <w:keepNext/>
       <w:keepLines/>
-      <w:spacing w:before="200" w:after="0"/>
+      <w:spacing w:before="40" w:after="0"/>
       <w:outlineLvl w:val="1"/>
     </w:pPr>
     <w:rPr>
-      <w:rFonts w:asciiTheme="majorHAnsi" w:eastAsiaTheme="majorEastAsia" w:hAnsiTheme="majorHAnsi" w:cstheme="majorBidi"/>
-      <w:b/>
-      <w:bCs/>
-      <w:color w:val="4F81BD" w:themeColor="accent1"/>
+      <w:rFonts w:eastAsiaTheme="majorEastAsia" w:cstheme="majorBidi"/>
+      <w:color w:val="365F91" w:themeColor="accent1" w:themeShade="BF"/>
       <w:sz w:val="36"/>
-      <w:szCs w:val="26"/>
+      <w:szCs w:val="36"/>
     </w:rPr>
   </w:style>
   <w:style w:type="paragraph" w:styleId="Titre3">
@@ -1881,19 +3699,65 @@
     <w:uiPriority w:val="9"/>
     <w:unhideWhenUsed/>
     <w:qFormat/>
-    <w:rsid w:val="00A931F9"/>
+    <w:rsid w:val="00012B0B"/>
     <w:pPr>
       <w:keepNext/>
       <w:keepLines/>
-      <w:spacing w:before="200" w:after="0"/>
+      <w:spacing w:before="20" w:after="0"/>
       <w:outlineLvl w:val="2"/>
     </w:pPr>
     <w:rPr>
-      <w:rFonts w:asciiTheme="majorHAnsi" w:eastAsiaTheme="majorEastAsia" w:hAnsiTheme="majorHAnsi" w:cstheme="majorBidi"/>
-      <w:b/>
-      <w:bCs/>
-      <w:color w:val="4F81BD" w:themeColor="accent1"/>
-      <w:sz w:val="32"/>
+      <w:rFonts w:eastAsiaTheme="majorEastAsia" w:cstheme="majorBidi"/>
+      <w:color w:val="243F60" w:themeColor="accent1" w:themeShade="7F"/>
+      <w:sz w:val="36"/>
+      <w:szCs w:val="24"/>
+    </w:rPr>
+  </w:style>
+  <w:style w:type="paragraph" w:styleId="Titre4">
+    <w:name w:val="heading 4"/>
+    <w:basedOn w:val="Normal"/>
+    <w:next w:val="Normal"/>
+    <w:link w:val="Titre4Car"/>
+    <w:autoRedefine/>
+    <w:uiPriority w:val="9"/>
+    <w:unhideWhenUsed/>
+    <w:qFormat/>
+    <w:rsid w:val="00A4228F"/>
+    <w:pPr>
+      <w:keepNext/>
+      <w:keepLines/>
+      <w:spacing w:before="40" w:after="0"/>
+      <w:outlineLvl w:val="3"/>
+    </w:pPr>
+    <w:rPr>
+      <w:rFonts w:eastAsiaTheme="majorEastAsia" w:cstheme="majorBidi"/>
+      <w:i/>
+      <w:iCs/>
+      <w:color w:val="365F91" w:themeColor="accent1" w:themeShade="BF"/>
+      <w:sz w:val="28"/>
+      <w:szCs w:val="28"/>
+    </w:rPr>
+  </w:style>
+  <w:style w:type="paragraph" w:styleId="Titre5">
+    <w:name w:val="heading 5"/>
+    <w:basedOn w:val="Normal"/>
+    <w:next w:val="Normal"/>
+    <w:link w:val="Titre5Car"/>
+    <w:autoRedefine/>
+    <w:uiPriority w:val="9"/>
+    <w:semiHidden/>
+    <w:unhideWhenUsed/>
+    <w:qFormat/>
+    <w:rsid w:val="00A4228F"/>
+    <w:pPr>
+      <w:keepNext/>
+      <w:keepLines/>
+      <w:spacing w:before="40" w:after="0"/>
+      <w:outlineLvl w:val="4"/>
+    </w:pPr>
+    <w:rPr>
+      <w:rFonts w:eastAsiaTheme="majorEastAsia" w:cstheme="majorBidi"/>
+      <w:color w:val="365F91" w:themeColor="accent1" w:themeShade="BF"/>
     </w:rPr>
   </w:style>
   <w:style w:type="character" w:default="1" w:styleId="Policepardfaut">
@@ -1901,13 +3765,13 @@
     <w:uiPriority w:val="1"/>
     <w:semiHidden/>
     <w:unhideWhenUsed/>
+    <w:rsid w:val="00372174"/>
   </w:style>
   <w:style w:type="table" w:default="1" w:styleId="TableauNormal">
     <w:name w:val="Normal Table"/>
     <w:uiPriority w:val="99"/>
     <w:semiHidden/>
     <w:unhideWhenUsed/>
-    <w:qFormat/>
     <w:tblPr>
       <w:tblInd w:w="0" w:type="dxa"/>
       <w:tblCellMar>
@@ -1923,6 +3787,7 @@
     <w:uiPriority w:val="99"/>
     <w:semiHidden/>
     <w:unhideWhenUsed/>
+    <w:rsid w:val="00372174"/>
   </w:style>
   <w:style w:type="paragraph" w:styleId="En-tte">
     <w:name w:val="header"/>
@@ -2030,14 +3895,12 @@
     <w:basedOn w:val="Policepardfaut"/>
     <w:link w:val="Titre1"/>
     <w:uiPriority w:val="9"/>
-    <w:rsid w:val="00B3497E"/>
+    <w:rsid w:val="00D77EB8"/>
     <w:rPr>
-      <w:rFonts w:asciiTheme="majorHAnsi" w:eastAsiaTheme="majorEastAsia" w:hAnsiTheme="majorHAnsi" w:cstheme="majorBidi"/>
-      <w:b/>
-      <w:bCs/>
+      <w:rFonts w:eastAsiaTheme="majorEastAsia" w:cstheme="majorBidi"/>
       <w:color w:val="365F91" w:themeColor="accent1" w:themeShade="BF"/>
       <w:sz w:val="40"/>
-      <w:szCs w:val="28"/>
+      <w:szCs w:val="40"/>
     </w:rPr>
   </w:style>
   <w:style w:type="character" w:customStyle="1" w:styleId="Titre2Car">
@@ -2045,14 +3908,12 @@
     <w:basedOn w:val="Policepardfaut"/>
     <w:link w:val="Titre2"/>
     <w:uiPriority w:val="9"/>
-    <w:rsid w:val="00D642FE"/>
+    <w:rsid w:val="00A3331B"/>
     <w:rPr>
-      <w:rFonts w:asciiTheme="majorHAnsi" w:eastAsiaTheme="majorEastAsia" w:hAnsiTheme="majorHAnsi" w:cstheme="majorBidi"/>
-      <w:b/>
-      <w:bCs/>
-      <w:color w:val="4F81BD" w:themeColor="accent1"/>
+      <w:rFonts w:eastAsiaTheme="majorEastAsia" w:cstheme="majorBidi"/>
+      <w:color w:val="365F91" w:themeColor="accent1" w:themeShade="BF"/>
       <w:sz w:val="36"/>
-      <w:szCs w:val="26"/>
+      <w:szCs w:val="36"/>
     </w:rPr>
   </w:style>
   <w:style w:type="character" w:customStyle="1" w:styleId="Titre3Car">
@@ -2060,13 +3921,12 @@
     <w:basedOn w:val="Policepardfaut"/>
     <w:link w:val="Titre3"/>
     <w:uiPriority w:val="9"/>
-    <w:rsid w:val="00A931F9"/>
+    <w:rsid w:val="00012B0B"/>
     <w:rPr>
-      <w:rFonts w:asciiTheme="majorHAnsi" w:eastAsiaTheme="majorEastAsia" w:hAnsiTheme="majorHAnsi" w:cstheme="majorBidi"/>
-      <w:b/>
-      <w:bCs/>
-      <w:color w:val="4F81BD" w:themeColor="accent1"/>
-      <w:sz w:val="32"/>
+      <w:rFonts w:eastAsiaTheme="majorEastAsia" w:cstheme="majorBidi"/>
+      <w:color w:val="243F60" w:themeColor="accent1" w:themeShade="7F"/>
+      <w:sz w:val="36"/>
+      <w:szCs w:val="24"/>
     </w:rPr>
   </w:style>
   <w:style w:type="paragraph" w:styleId="Paragraphedeliste">
@@ -2074,7 +3934,7 @@
     <w:basedOn w:val="Normal"/>
     <w:uiPriority w:val="34"/>
     <w:qFormat/>
-    <w:rsid w:val="006C419A"/>
+    <w:rsid w:val="00372174"/>
     <w:pPr>
       <w:ind w:left="720"/>
       <w:contextualSpacing/>
@@ -2145,11 +4005,521 @@
       <w:u w:val="single"/>
     </w:rPr>
   </w:style>
+  <w:style w:type="character" w:customStyle="1" w:styleId="Titre4Car">
+    <w:name w:val="Titre 4 Car"/>
+    <w:basedOn w:val="Policepardfaut"/>
+    <w:link w:val="Titre4"/>
+    <w:uiPriority w:val="9"/>
+    <w:rsid w:val="00A4228F"/>
+    <w:rPr>
+      <w:rFonts w:eastAsiaTheme="majorEastAsia" w:cstheme="majorBidi"/>
+      <w:i/>
+      <w:iCs/>
+      <w:color w:val="365F91" w:themeColor="accent1" w:themeShade="BF"/>
+      <w:sz w:val="28"/>
+      <w:szCs w:val="28"/>
+    </w:rPr>
+  </w:style>
+  <w:style w:type="paragraph" w:customStyle="1" w:styleId="ASavoir">
+    <w:name w:val="ASavoir"/>
+    <w:link w:val="ASavoirCar"/>
+    <w:autoRedefine/>
+    <w:qFormat/>
+    <w:rsid w:val="005E4585"/>
+    <w:pPr>
+      <w:framePr w:wrap="notBeside" w:vAnchor="text" w:hAnchor="text" w:y="1"/>
+      <w:pBdr>
+        <w:top w:val="single" w:sz="4" w:space="1" w:color="FF0000"/>
+        <w:bottom w:val="single" w:sz="4" w:space="1" w:color="FF0000"/>
+      </w:pBdr>
+      <w:spacing w:after="60" w:line="240" w:lineRule="auto"/>
+      <w:contextualSpacing/>
+    </w:pPr>
+    <w:rPr>
+      <w:rFonts w:eastAsiaTheme="majorEastAsia" w:cstheme="majorBidi"/>
+      <w:color w:val="FF0000"/>
+      <w:szCs w:val="28"/>
+    </w:rPr>
+  </w:style>
+  <w:style w:type="character" w:customStyle="1" w:styleId="ASavoirCar">
+    <w:name w:val="ASavoir Car"/>
+    <w:basedOn w:val="Policepardfaut"/>
+    <w:link w:val="ASavoir"/>
+    <w:rsid w:val="005E4585"/>
+    <w:rPr>
+      <w:rFonts w:eastAsiaTheme="majorEastAsia" w:cstheme="majorBidi"/>
+      <w:color w:val="FF0000"/>
+      <w:szCs w:val="28"/>
+    </w:rPr>
+  </w:style>
+  <w:style w:type="paragraph" w:customStyle="1" w:styleId="code">
+    <w:name w:val="code"/>
+    <w:link w:val="codeCar"/>
+    <w:autoRedefine/>
+    <w:qFormat/>
+    <w:rsid w:val="00372174"/>
+    <w:pPr>
+      <w:pBdr>
+        <w:top w:val="single" w:sz="4" w:space="1" w:color="auto"/>
+        <w:bottom w:val="single" w:sz="4" w:space="1" w:color="auto"/>
+      </w:pBdr>
+      <w:spacing w:after="160" w:line="259" w:lineRule="auto"/>
+    </w:pPr>
+    <w:rPr>
+      <w:rFonts w:ascii="Arial" w:eastAsiaTheme="majorEastAsia" w:hAnsi="Arial" w:cstheme="majorBidi"/>
+      <w:color w:val="365F91" w:themeColor="accent1" w:themeShade="BF"/>
+      <w:sz w:val="20"/>
+      <w:szCs w:val="28"/>
+    </w:rPr>
+  </w:style>
+  <w:style w:type="character" w:customStyle="1" w:styleId="codeCar">
+    <w:name w:val="code Car"/>
+    <w:basedOn w:val="Policepardfaut"/>
+    <w:link w:val="code"/>
+    <w:rsid w:val="00372174"/>
+    <w:rPr>
+      <w:rFonts w:ascii="Arial" w:eastAsiaTheme="majorEastAsia" w:hAnsi="Arial" w:cstheme="majorBidi"/>
+      <w:color w:val="365F91" w:themeColor="accent1" w:themeShade="BF"/>
+      <w:sz w:val="20"/>
+      <w:szCs w:val="28"/>
+    </w:rPr>
+  </w:style>
+  <w:style w:type="paragraph" w:customStyle="1" w:styleId="code-ensemble">
+    <w:name w:val="code -ensemble"/>
+    <w:link w:val="code-ensembleCar"/>
+    <w:autoRedefine/>
+    <w:qFormat/>
+    <w:rsid w:val="00372174"/>
+    <w:pPr>
+      <w:pBdr>
+        <w:top w:val="single" w:sz="4" w:space="1" w:color="auto"/>
+        <w:bottom w:val="single" w:sz="4" w:space="1" w:color="auto"/>
+      </w:pBdr>
+      <w:spacing w:after="160" w:line="259" w:lineRule="auto"/>
+    </w:pPr>
+    <w:rPr>
+      <w:rFonts w:ascii="Arial" w:eastAsiaTheme="majorEastAsia" w:hAnsi="Arial" w:cstheme="majorBidi"/>
+      <w:color w:val="7C445B"/>
+      <w:sz w:val="20"/>
+      <w:szCs w:val="28"/>
+    </w:rPr>
+  </w:style>
+  <w:style w:type="character" w:customStyle="1" w:styleId="code-ensembleCar">
+    <w:name w:val="code -ensemble Car"/>
+    <w:basedOn w:val="Policepardfaut"/>
+    <w:link w:val="code-ensemble"/>
+    <w:rsid w:val="00372174"/>
+    <w:rPr>
+      <w:rFonts w:ascii="Arial" w:eastAsiaTheme="majorEastAsia" w:hAnsi="Arial" w:cstheme="majorBidi"/>
+      <w:color w:val="7C445B"/>
+      <w:sz w:val="20"/>
+      <w:szCs w:val="28"/>
+    </w:rPr>
+  </w:style>
+  <w:style w:type="paragraph" w:customStyle="1" w:styleId="code-motCl">
+    <w:name w:val="code-motClé"/>
+    <w:basedOn w:val="code-ensemble"/>
+    <w:link w:val="code-motClCar"/>
+    <w:autoRedefine/>
+    <w:qFormat/>
+    <w:rsid w:val="00372174"/>
+    <w:pPr>
+      <w:pBdr>
+        <w:top w:val="none" w:sz="0" w:space="0" w:color="auto"/>
+        <w:bottom w:val="none" w:sz="0" w:space="0" w:color="auto"/>
+      </w:pBdr>
+    </w:pPr>
+    <w:rPr>
+      <w:b/>
+      <w:caps/>
+      <w:color w:val="943634" w:themeColor="accent2" w:themeShade="BF"/>
+    </w:rPr>
+  </w:style>
+  <w:style w:type="character" w:customStyle="1" w:styleId="code-motClCar">
+    <w:name w:val="code-motClé Car"/>
+    <w:basedOn w:val="code-ensembleCar"/>
+    <w:link w:val="code-motCl"/>
+    <w:rsid w:val="00372174"/>
+    <w:rPr>
+      <w:rFonts w:ascii="Arial" w:eastAsiaTheme="majorEastAsia" w:hAnsi="Arial" w:cstheme="majorBidi"/>
+      <w:b/>
+      <w:caps/>
+      <w:color w:val="943634" w:themeColor="accent2" w:themeShade="BF"/>
+      <w:sz w:val="20"/>
+      <w:szCs w:val="28"/>
+    </w:rPr>
+  </w:style>
+  <w:style w:type="paragraph" w:customStyle="1" w:styleId="Code-TableSQL">
+    <w:name w:val="Code-TableSQL"/>
+    <w:basedOn w:val="code-ensemble"/>
+    <w:link w:val="Code-TableSQLCar"/>
+    <w:autoRedefine/>
+    <w:qFormat/>
+    <w:rsid w:val="00372174"/>
+    <w:pPr>
+      <w:pBdr>
+        <w:top w:val="none" w:sz="0" w:space="0" w:color="auto"/>
+        <w:bottom w:val="none" w:sz="0" w:space="0" w:color="auto"/>
+      </w:pBdr>
+    </w:pPr>
+    <w:rPr>
+      <w:rFonts w:asciiTheme="majorHAnsi" w:hAnsiTheme="majorHAnsi"/>
+      <w:smallCaps/>
+      <w:color w:val="002060"/>
+    </w:rPr>
+  </w:style>
+  <w:style w:type="character" w:customStyle="1" w:styleId="Code-TableSQLCar">
+    <w:name w:val="Code-TableSQL Car"/>
+    <w:basedOn w:val="Policepardfaut"/>
+    <w:link w:val="Code-TableSQL"/>
+    <w:rsid w:val="00372174"/>
+    <w:rPr>
+      <w:rFonts w:asciiTheme="majorHAnsi" w:eastAsiaTheme="majorEastAsia" w:hAnsiTheme="majorHAnsi" w:cstheme="majorBidi"/>
+      <w:smallCaps/>
+      <w:color w:val="002060"/>
+      <w:sz w:val="20"/>
+      <w:szCs w:val="28"/>
+    </w:rPr>
+  </w:style>
+  <w:style w:type="table" w:styleId="Grilledutableau">
+    <w:name w:val="Table Grid"/>
+    <w:basedOn w:val="TableauNormal"/>
+    <w:uiPriority w:val="39"/>
+    <w:rsid w:val="00372174"/>
+    <w:pPr>
+      <w:spacing w:after="0" w:line="240" w:lineRule="auto"/>
+    </w:pPr>
+    <w:rPr>
+      <w:sz w:val="24"/>
+      <w:szCs w:val="24"/>
+    </w:rPr>
+    <w:tblPr>
+      <w:tblBorders>
+        <w:top w:val="single" w:sz="4" w:space="0" w:color="auto"/>
+        <w:left w:val="single" w:sz="4" w:space="0" w:color="auto"/>
+        <w:bottom w:val="single" w:sz="4" w:space="0" w:color="auto"/>
+        <w:right w:val="single" w:sz="4" w:space="0" w:color="auto"/>
+        <w:insideH w:val="single" w:sz="4" w:space="0" w:color="auto"/>
+        <w:insideV w:val="single" w:sz="4" w:space="0" w:color="auto"/>
+      </w:tblBorders>
+    </w:tblPr>
+  </w:style>
+  <w:style w:type="paragraph" w:customStyle="1" w:styleId="histoire">
+    <w:name w:val="histoire"/>
+    <w:link w:val="histoireCar"/>
+    <w:autoRedefine/>
+    <w:qFormat/>
+    <w:rsid w:val="00372174"/>
+    <w:pPr>
+      <w:spacing w:after="60" w:line="240" w:lineRule="auto"/>
+      <w:contextualSpacing/>
+    </w:pPr>
+    <w:rPr>
+      <w:rFonts w:asciiTheme="majorHAnsi" w:eastAsiaTheme="majorEastAsia" w:hAnsiTheme="majorHAnsi" w:cstheme="majorBidi"/>
+      <w:color w:val="0070C0"/>
+      <w:szCs w:val="28"/>
+    </w:rPr>
+  </w:style>
+  <w:style w:type="character" w:customStyle="1" w:styleId="histoireCar">
+    <w:name w:val="histoire Car"/>
+    <w:basedOn w:val="Policepardfaut"/>
+    <w:link w:val="histoire"/>
+    <w:rsid w:val="00372174"/>
+    <w:rPr>
+      <w:rFonts w:asciiTheme="majorHAnsi" w:eastAsiaTheme="majorEastAsia" w:hAnsiTheme="majorHAnsi" w:cstheme="majorBidi"/>
+      <w:color w:val="0070C0"/>
+      <w:szCs w:val="28"/>
+    </w:rPr>
+  </w:style>
+  <w:style w:type="paragraph" w:customStyle="1" w:styleId="historique">
+    <w:name w:val="historique"/>
+    <w:link w:val="historiqueCar"/>
+    <w:autoRedefine/>
+    <w:qFormat/>
+    <w:rsid w:val="00372174"/>
+    <w:pPr>
+      <w:pBdr>
+        <w:top w:val="single" w:sz="4" w:space="1" w:color="auto"/>
+        <w:bottom w:val="single" w:sz="4" w:space="1" w:color="auto"/>
+      </w:pBdr>
+      <w:spacing w:after="160" w:line="259" w:lineRule="auto"/>
+    </w:pPr>
+    <w:rPr>
+      <w:rFonts w:ascii="Arial" w:eastAsiaTheme="majorEastAsia" w:hAnsi="Arial" w:cstheme="majorBidi"/>
+      <w:color w:val="00B050"/>
+      <w:szCs w:val="28"/>
+    </w:rPr>
+  </w:style>
+  <w:style w:type="character" w:customStyle="1" w:styleId="historiqueCar">
+    <w:name w:val="historique Car"/>
+    <w:basedOn w:val="Policepardfaut"/>
+    <w:link w:val="historique"/>
+    <w:rsid w:val="00372174"/>
+    <w:rPr>
+      <w:rFonts w:ascii="Arial" w:eastAsiaTheme="majorEastAsia" w:hAnsi="Arial" w:cstheme="majorBidi"/>
+      <w:color w:val="00B050"/>
+      <w:szCs w:val="28"/>
+    </w:rPr>
+  </w:style>
+  <w:style w:type="paragraph" w:customStyle="1" w:styleId="mthodo">
+    <w:name w:val="méthodo"/>
+    <w:link w:val="mthodoCar"/>
+    <w:autoRedefine/>
+    <w:qFormat/>
+    <w:rsid w:val="00372174"/>
+    <w:pPr>
+      <w:spacing w:after="160" w:line="259" w:lineRule="auto"/>
+    </w:pPr>
+    <w:rPr>
+      <w:color w:val="7030A0"/>
+      <w:sz w:val="26"/>
+    </w:rPr>
+  </w:style>
+  <w:style w:type="character" w:customStyle="1" w:styleId="mthodoCar">
+    <w:name w:val="méthodo Car"/>
+    <w:basedOn w:val="Policepardfaut"/>
+    <w:link w:val="mthodo"/>
+    <w:rsid w:val="00372174"/>
+    <w:rPr>
+      <w:color w:val="7030A0"/>
+      <w:sz w:val="26"/>
+    </w:rPr>
+  </w:style>
+  <w:style w:type="table" w:customStyle="1" w:styleId="TableauGrille4-Accentuation21">
+    <w:name w:val="Tableau Grille 4 - Accentuation 21"/>
+    <w:basedOn w:val="TableauNormal"/>
+    <w:uiPriority w:val="49"/>
+    <w:rsid w:val="00372174"/>
+    <w:pPr>
+      <w:spacing w:after="0" w:line="240" w:lineRule="auto"/>
+    </w:pPr>
+    <w:rPr>
+      <w:sz w:val="24"/>
+      <w:szCs w:val="24"/>
+    </w:rPr>
+    <w:tblPr>
+      <w:tblStyleRowBandSize w:val="1"/>
+      <w:tblStyleColBandSize w:val="1"/>
+      <w:tblBorders>
+        <w:top w:val="single" w:sz="4" w:space="0" w:color="D99594" w:themeColor="accent2" w:themeTint="99"/>
+        <w:left w:val="single" w:sz="4" w:space="0" w:color="D99594" w:themeColor="accent2" w:themeTint="99"/>
+        <w:bottom w:val="single" w:sz="4" w:space="0" w:color="D99594" w:themeColor="accent2" w:themeTint="99"/>
+        <w:right w:val="single" w:sz="4" w:space="0" w:color="D99594" w:themeColor="accent2" w:themeTint="99"/>
+        <w:insideH w:val="single" w:sz="4" w:space="0" w:color="D99594" w:themeColor="accent2" w:themeTint="99"/>
+        <w:insideV w:val="single" w:sz="4" w:space="0" w:color="D99594" w:themeColor="accent2" w:themeTint="99"/>
+      </w:tblBorders>
+    </w:tblPr>
+    <w:tblStylePr w:type="firstRow">
+      <w:rPr>
+        <w:b/>
+        <w:bCs/>
+        <w:color w:val="FFFFFF" w:themeColor="background1"/>
+      </w:rPr>
+      <w:tblPr/>
+      <w:tcPr>
+        <w:tcBorders>
+          <w:top w:val="single" w:sz="4" w:space="0" w:color="C0504D" w:themeColor="accent2"/>
+          <w:left w:val="single" w:sz="4" w:space="0" w:color="C0504D" w:themeColor="accent2"/>
+          <w:bottom w:val="single" w:sz="4" w:space="0" w:color="C0504D" w:themeColor="accent2"/>
+          <w:right w:val="single" w:sz="4" w:space="0" w:color="C0504D" w:themeColor="accent2"/>
+          <w:insideH w:val="nil"/>
+          <w:insideV w:val="nil"/>
+        </w:tcBorders>
+        <w:shd w:val="clear" w:color="auto" w:fill="C0504D" w:themeFill="accent2"/>
+      </w:tcPr>
+    </w:tblStylePr>
+    <w:tblStylePr w:type="lastRow">
+      <w:rPr>
+        <w:b/>
+        <w:bCs/>
+      </w:rPr>
+      <w:tblPr/>
+      <w:tcPr>
+        <w:tcBorders>
+          <w:top w:val="double" w:sz="4" w:space="0" w:color="C0504D" w:themeColor="accent2"/>
+        </w:tcBorders>
+      </w:tcPr>
+    </w:tblStylePr>
+    <w:tblStylePr w:type="firstCol">
+      <w:rPr>
+        <w:b/>
+        <w:bCs/>
+      </w:rPr>
+    </w:tblStylePr>
+    <w:tblStylePr w:type="lastCol">
+      <w:rPr>
+        <w:b/>
+        <w:bCs/>
+      </w:rPr>
+    </w:tblStylePr>
+    <w:tblStylePr w:type="band1Vert">
+      <w:tblPr/>
+      <w:tcPr>
+        <w:shd w:val="clear" w:color="auto" w:fill="F2DBDB" w:themeFill="accent2" w:themeFillTint="33"/>
+      </w:tcPr>
+    </w:tblStylePr>
+    <w:tblStylePr w:type="band1Horz">
+      <w:tblPr/>
+      <w:tcPr>
+        <w:shd w:val="clear" w:color="auto" w:fill="F2DBDB" w:themeFill="accent2" w:themeFillTint="33"/>
+      </w:tcPr>
+    </w:tblStylePr>
+  </w:style>
+  <w:style w:type="paragraph" w:customStyle="1" w:styleId="TableSQL">
+    <w:name w:val="TableSQL"/>
+    <w:basedOn w:val="Normal"/>
+    <w:link w:val="TableSQLCar"/>
+    <w:autoRedefine/>
+    <w:qFormat/>
+    <w:rsid w:val="00372174"/>
+    <w:rPr>
+      <w:rFonts w:asciiTheme="majorHAnsi" w:hAnsiTheme="majorHAnsi"/>
+      <w:smallCaps/>
+      <w:color w:val="002060"/>
+      <w:sz w:val="20"/>
+      <w:lang w:val="en-GB"/>
+    </w:rPr>
+  </w:style>
+  <w:style w:type="character" w:customStyle="1" w:styleId="TableSQLCar">
+    <w:name w:val="TableSQL Car"/>
+    <w:basedOn w:val="Policepardfaut"/>
+    <w:link w:val="TableSQL"/>
+    <w:rsid w:val="00372174"/>
+    <w:rPr>
+      <w:rFonts w:asciiTheme="majorHAnsi" w:hAnsiTheme="majorHAnsi"/>
+      <w:smallCaps/>
+      <w:color w:val="002060"/>
+      <w:sz w:val="20"/>
+      <w:lang w:val="en-GB"/>
+    </w:rPr>
+  </w:style>
+  <w:style w:type="paragraph" w:styleId="Titre">
+    <w:name w:val="Title"/>
+    <w:basedOn w:val="Normal"/>
+    <w:next w:val="Normal"/>
+    <w:link w:val="TitreCar"/>
+    <w:uiPriority w:val="10"/>
+    <w:qFormat/>
+    <w:rsid w:val="00372174"/>
+    <w:pPr>
+      <w:spacing w:after="0" w:line="240" w:lineRule="auto"/>
+      <w:contextualSpacing/>
+    </w:pPr>
+    <w:rPr>
+      <w:rFonts w:asciiTheme="majorHAnsi" w:eastAsiaTheme="majorEastAsia" w:hAnsiTheme="majorHAnsi" w:cstheme="majorBidi"/>
+      <w:spacing w:val="-10"/>
+      <w:kern w:val="28"/>
+      <w:sz w:val="56"/>
+      <w:szCs w:val="56"/>
+    </w:rPr>
+  </w:style>
+  <w:style w:type="character" w:customStyle="1" w:styleId="TitreCar">
+    <w:name w:val="Titre Car"/>
+    <w:basedOn w:val="Policepardfaut"/>
+    <w:link w:val="Titre"/>
+    <w:uiPriority w:val="10"/>
+    <w:rsid w:val="00372174"/>
+    <w:rPr>
+      <w:rFonts w:asciiTheme="majorHAnsi" w:eastAsiaTheme="majorEastAsia" w:hAnsiTheme="majorHAnsi" w:cstheme="majorBidi"/>
+      <w:spacing w:val="-10"/>
+      <w:kern w:val="28"/>
+      <w:sz w:val="56"/>
+      <w:szCs w:val="56"/>
+    </w:rPr>
+  </w:style>
+  <w:style w:type="paragraph" w:customStyle="1" w:styleId="Titreniv1">
+    <w:name w:val="Titre niv 1"/>
+    <w:basedOn w:val="Titre"/>
+    <w:link w:val="Titreniv1Car"/>
+    <w:autoRedefine/>
+    <w:qFormat/>
+    <w:rsid w:val="00372174"/>
+    <w:rPr>
+      <w:b/>
+      <w:color w:val="365F91" w:themeColor="accent1" w:themeShade="BF"/>
+      <w:sz w:val="44"/>
+    </w:rPr>
+  </w:style>
+  <w:style w:type="character" w:customStyle="1" w:styleId="Titreniv1Car">
+    <w:name w:val="Titre niv 1 Car"/>
+    <w:basedOn w:val="Policepardfaut"/>
+    <w:link w:val="Titreniv1"/>
+    <w:rsid w:val="00372174"/>
+    <w:rPr>
+      <w:rFonts w:asciiTheme="majorHAnsi" w:eastAsiaTheme="majorEastAsia" w:hAnsiTheme="majorHAnsi" w:cstheme="majorBidi"/>
+      <w:b/>
+      <w:color w:val="365F91" w:themeColor="accent1" w:themeShade="BF"/>
+      <w:spacing w:val="-10"/>
+      <w:kern w:val="28"/>
+      <w:sz w:val="44"/>
+      <w:szCs w:val="56"/>
+    </w:rPr>
+  </w:style>
+  <w:style w:type="paragraph" w:customStyle="1" w:styleId="Titreniv2">
+    <w:name w:val="Titre niv 2"/>
+    <w:basedOn w:val="Normal"/>
+    <w:link w:val="Titreniv2Car"/>
+    <w:autoRedefine/>
+    <w:qFormat/>
+    <w:rsid w:val="00372174"/>
+    <w:rPr>
+      <w:b/>
+      <w:color w:val="3A67B8"/>
+      <w:sz w:val="28"/>
+    </w:rPr>
+  </w:style>
+  <w:style w:type="character" w:customStyle="1" w:styleId="Titreniv2Car">
+    <w:name w:val="Titre niv 2 Car"/>
+    <w:basedOn w:val="Policepardfaut"/>
+    <w:link w:val="Titreniv2"/>
+    <w:rsid w:val="00372174"/>
+    <w:rPr>
+      <w:b/>
+      <w:color w:val="3A67B8"/>
+      <w:sz w:val="28"/>
+    </w:rPr>
+  </w:style>
+  <w:style w:type="paragraph" w:customStyle="1" w:styleId="StyleQuestion">
+    <w:name w:val="Style Question"/>
+    <w:basedOn w:val="Normal"/>
+    <w:link w:val="StyleQuestionCar"/>
+    <w:autoRedefine/>
+    <w:qFormat/>
+    <w:rsid w:val="00372174"/>
+    <w:rPr>
+      <w:b/>
+      <w:color w:val="E36C0A" w:themeColor="accent6" w:themeShade="BF"/>
+      <w:sz w:val="24"/>
+    </w:rPr>
+  </w:style>
+  <w:style w:type="character" w:customStyle="1" w:styleId="StyleQuestionCar">
+    <w:name w:val="Style Question Car"/>
+    <w:basedOn w:val="Policepardfaut"/>
+    <w:link w:val="StyleQuestion"/>
+    <w:rsid w:val="00372174"/>
+    <w:rPr>
+      <w:b/>
+      <w:color w:val="E36C0A" w:themeColor="accent6" w:themeShade="BF"/>
+      <w:sz w:val="24"/>
+    </w:rPr>
+  </w:style>
+  <w:style w:type="character" w:customStyle="1" w:styleId="Titre5Car">
+    <w:name w:val="Titre 5 Car"/>
+    <w:basedOn w:val="Policepardfaut"/>
+    <w:link w:val="Titre5"/>
+    <w:uiPriority w:val="9"/>
+    <w:semiHidden/>
+    <w:rsid w:val="00A4228F"/>
+    <w:rPr>
+      <w:rFonts w:eastAsiaTheme="majorEastAsia" w:cstheme="majorBidi"/>
+      <w:color w:val="365F91" w:themeColor="accent1" w:themeShade="BF"/>
+    </w:rPr>
+  </w:style>
 </w:styles>
 </file>
 
 <file path=word/glossary/document.xml><?xml version="1.0" encoding="utf-8"?>
-<w:glossaryDocument xmlns:ve="http://schemas.openxmlformats.org/markup-compatibility/2006" xmlns:o="urn:schemas-microsoft-com:office:office" xmlns:r="http://schemas.openxmlformats.org/officeDocument/2006/relationships" xmlns:m="http://schemas.openxmlformats.org/officeDocument/2006/math" xmlns:v="urn:schemas-microsoft-com:vml" xmlns:wp="http://schemas.openxmlformats.org/drawingml/2006/wordprocessingDrawing" xmlns:w10="urn:schemas-microsoft-com:office:word" xmlns:w="http://schemas.openxmlformats.org/wordprocessingml/2006/main" xmlns:wne="http://schemas.microsoft.com/office/word/2006/wordml">
+<w:glossaryDocument xmlns:wpc="http://schemas.microsoft.com/office/word/2010/wordprocessingCanvas" xmlns:cx="http://schemas.microsoft.com/office/drawing/2014/chartex" xmlns:cx1="http://schemas.microsoft.com/office/drawing/2015/9/8/chartex" xmlns:cx2="http://schemas.microsoft.com/office/drawing/2015/10/21/chartex" xmlns:cx3="http://schemas.microsoft.com/office/drawing/2016/5/9/chartex" xmlns:cx4="http://schemas.microsoft.com/office/drawing/2016/5/10/chartex" xmlns:cx5="http://schemas.microsoft.com/office/drawing/2016/5/11/chartex" xmlns:cx6="http://schemas.microsoft.com/office/drawing/2016/5/12/chartex" xmlns:cx7="http://schemas.microsoft.com/office/drawing/2016/5/13/chartex" xmlns:cx8="http://schemas.microsoft.com/office/drawing/2016/5/14/chartex" xmlns:mc="http://schemas.openxmlformats.org/markup-compatibility/2006" xmlns:aink="http://schemas.microsoft.com/office/drawing/2016/ink" xmlns:am3d="http://schemas.microsoft.com/office/drawing/2017/model3d" xmlns:o="urn:schemas-microsoft-com:office:office" xmlns:r="http://schemas.openxmlformats.org/officeDocument/2006/relationships" xmlns:m="http://schemas.openxmlformats.org/officeDocument/2006/math" xmlns:v="urn:schemas-microsoft-com:vml" xmlns:wp14="http://schemas.microsoft.com/office/word/2010/wordprocessingDrawing" xmlns:wp="http://schemas.openxmlformats.org/drawingml/2006/wordprocessingDrawing" xmlns:w10="urn:schemas-microsoft-com:office:word" xmlns:w="http://schemas.openxmlformats.org/wordprocessingml/2006/main" xmlns:w14="http://schemas.microsoft.com/office/word/2010/wordml" xmlns:w15="http://schemas.microsoft.com/office/word/2012/wordml" xmlns:w16cex="http://schemas.microsoft.com/office/word/2018/wordml/cex" xmlns:w16cid="http://schemas.microsoft.com/office/word/2016/wordml/cid" xmlns:w16="http://schemas.microsoft.com/office/word/2018/wordml" xmlns:w16sdtdh="http://schemas.microsoft.com/office/word/2020/wordml/sdtdatahash" xmlns:w16se="http://schemas.microsoft.com/office/word/2015/wordml/symex" xmlns:wpg="http://schemas.microsoft.com/office/word/2010/wordprocessingGroup" xmlns:wpi="http://schemas.microsoft.com/office/word/2010/wordprocessingInk" xmlns:wne="http://schemas.microsoft.com/office/word/2006/wordml" xmlns:wps="http://schemas.microsoft.com/office/word/2010/wordprocessingShape" mc:Ignorable="w14 w15 w16se w16cid w16 w16cex w16sdtdh wp14">
   <w:docParts>
     <w:docPart>
       <w:docPartPr>
@@ -2278,30 +4648,30 @@
 </file>
 
 <file path=word/glossary/fontTable.xml><?xml version="1.0" encoding="utf-8"?>
-<w:fonts xmlns:r="http://schemas.openxmlformats.org/officeDocument/2006/relationships" xmlns:w="http://schemas.openxmlformats.org/wordprocessingml/2006/main">
+<w:fonts xmlns:mc="http://schemas.openxmlformats.org/markup-compatibility/2006" xmlns:r="http://schemas.openxmlformats.org/officeDocument/2006/relationships" xmlns:w="http://schemas.openxmlformats.org/wordprocessingml/2006/main" xmlns:w14="http://schemas.microsoft.com/office/word/2010/wordml" xmlns:w15="http://schemas.microsoft.com/office/word/2012/wordml" xmlns:w16cex="http://schemas.microsoft.com/office/word/2018/wordml/cex" xmlns:w16cid="http://schemas.microsoft.com/office/word/2016/wordml/cid" xmlns:w16="http://schemas.microsoft.com/office/word/2018/wordml" xmlns:w16sdtdh="http://schemas.microsoft.com/office/word/2020/wordml/sdtdatahash" xmlns:w16se="http://schemas.microsoft.com/office/word/2015/wordml/symex" mc:Ignorable="w14 w15 w16se w16cid w16 w16cex w16sdtdh">
   <w:font w:name="Times New Roman">
     <w:panose1 w:val="02020603050405020304"/>
     <w:charset w:val="00"/>
     <w:family w:val="roman"/>
     <w:pitch w:val="variable"/>
-    <w:sig w:usb0="20002A87" w:usb1="80000000" w:usb2="00000008" w:usb3="00000000" w:csb0="000001FF" w:csb1="00000000"/>
+    <w:sig w:usb0="E0002EFF" w:usb1="C000785B" w:usb2="00000009" w:usb3="00000000" w:csb0="000001FF" w:csb1="00000000"/>
   </w:font>
   <w:font w:name="Calibri">
     <w:panose1 w:val="020F0502020204030204"/>
     <w:charset w:val="00"/>
     <w:family w:val="swiss"/>
     <w:pitch w:val="variable"/>
-    <w:sig w:usb0="A00002EF" w:usb1="4000207B" w:usb2="00000000" w:usb3="00000000" w:csb0="0000009F" w:csb1="00000000"/>
+    <w:sig w:usb0="E4002EFF" w:usb1="C000247B" w:usb2="00000009" w:usb3="00000000" w:csb0="000001FF" w:csb1="00000000"/>
   </w:font>
   <w:font w:name="Courier New">
     <w:panose1 w:val="02070309020205020404"/>
     <w:charset w:val="00"/>
     <w:family w:val="modern"/>
     <w:pitch w:val="fixed"/>
-    <w:sig w:usb0="20002A87" w:usb1="80000000" w:usb2="00000008" w:usb3="00000000" w:csb0="000001FF" w:csb1="00000000"/>
+    <w:sig w:usb0="E0002EFF" w:usb1="C0007843" w:usb2="00000009" w:usb3="00000000" w:csb0="000001FF" w:csb1="00000000"/>
   </w:font>
   <w:font w:name="Wingdings">
-    <w:panose1 w:val="00000000000000000000"/>
+    <w:panose1 w:val="05000000000000000000"/>
     <w:charset w:val="02"/>
     <w:family w:val="auto"/>
     <w:pitch w:val="variable"/>
@@ -2314,32 +4684,47 @@
     <w:pitch w:val="variable"/>
     <w:sig w:usb0="00000000" w:usb1="10000000" w:usb2="00000000" w:usb3="00000000" w:csb0="80000000" w:csb1="00000000"/>
   </w:font>
+  <w:font w:name="Tahoma">
+    <w:panose1 w:val="020B0604030504040204"/>
+    <w:charset w:val="00"/>
+    <w:family w:val="swiss"/>
+    <w:pitch w:val="variable"/>
+    <w:sig w:usb0="E1002EFF" w:usb1="C000605B" w:usb2="00000029" w:usb3="00000000" w:csb0="000101FF" w:csb1="00000000"/>
+  </w:font>
+  <w:font w:name="Arial">
+    <w:panose1 w:val="020B0604020202020204"/>
+    <w:charset w:val="00"/>
+    <w:family w:val="swiss"/>
+    <w:pitch w:val="variable"/>
+    <w:sig w:usb0="E0002EFF" w:usb1="C000785B" w:usb2="00000009" w:usb3="00000000" w:csb0="000001FF" w:csb1="00000000"/>
+  </w:font>
   <w:font w:name="Cambria">
     <w:panose1 w:val="02040503050406030204"/>
     <w:charset w:val="00"/>
     <w:family w:val="roman"/>
     <w:pitch w:val="variable"/>
-    <w:sig w:usb0="A00002EF" w:usb1="4000004B" w:usb2="00000000" w:usb3="00000000" w:csb0="0000009F" w:csb1="00000000"/>
+    <w:sig w:usb0="E00006FF" w:usb1="420024FF" w:usb2="02000000" w:usb3="00000000" w:csb0="0000019F" w:csb1="00000000"/>
   </w:font>
-  <w:font w:name="Tahoma">
-    <w:panose1 w:val="020B0604030504040204"/>
+  <w:font w:name="Calibri Light">
+    <w:panose1 w:val="020F0302020204030204"/>
     <w:charset w:val="00"/>
     <w:family w:val="swiss"/>
-    <w:notTrueType/>
     <w:pitch w:val="variable"/>
-    <w:sig w:usb0="00000003" w:usb1="00000000" w:usb2="00000000" w:usb3="00000000" w:csb0="00000001" w:csb1="00000000"/>
+    <w:sig w:usb0="E4002EFF" w:usb1="C000247B" w:usb2="00000009" w:usb3="00000000" w:csb0="000001FF" w:csb1="00000000"/>
   </w:font>
 </w:fonts>
 </file>
 
 <file path=word/glossary/settings.xml><?xml version="1.0" encoding="utf-8"?>
-<w:settings xmlns:o="urn:schemas-microsoft-com:office:office" xmlns:r="http://schemas.openxmlformats.org/officeDocument/2006/relationships" xmlns:m="http://schemas.openxmlformats.org/officeDocument/2006/math" xmlns:v="urn:schemas-microsoft-com:vml" xmlns:w10="urn:schemas-microsoft-com:office:word" xmlns:w="http://schemas.openxmlformats.org/wordprocessingml/2006/main" xmlns:sl="http://schemas.openxmlformats.org/schemaLibrary/2006/main">
+<w:settings xmlns:mc="http://schemas.openxmlformats.org/markup-compatibility/2006" xmlns:o="urn:schemas-microsoft-com:office:office" xmlns:r="http://schemas.openxmlformats.org/officeDocument/2006/relationships" xmlns:m="http://schemas.openxmlformats.org/officeDocument/2006/math" xmlns:v="urn:schemas-microsoft-com:vml" xmlns:w10="urn:schemas-microsoft-com:office:word" xmlns:w="http://schemas.openxmlformats.org/wordprocessingml/2006/main" xmlns:w14="http://schemas.microsoft.com/office/word/2010/wordml" xmlns:w15="http://schemas.microsoft.com/office/word/2012/wordml" xmlns:w16cex="http://schemas.microsoft.com/office/word/2018/wordml/cex" xmlns:w16cid="http://schemas.microsoft.com/office/word/2016/wordml/cid" xmlns:w16="http://schemas.microsoft.com/office/word/2018/wordml" xmlns:w16sdtdh="http://schemas.microsoft.com/office/word/2020/wordml/sdtdatahash" xmlns:w16se="http://schemas.microsoft.com/office/word/2015/wordml/symex" xmlns:sl="http://schemas.openxmlformats.org/schemaLibrary/2006/main" mc:Ignorable="w14 w15 w16se w16cid w16 w16cex w16sdtdh">
   <w:view w:val="normal"/>
   <w:defaultTabStop w:val="708"/>
   <w:hyphenationZone w:val="425"/>
   <w:characterSpacingControl w:val="doNotCompress"/>
   <w:compat>
     <w:useFELayout/>
+    <w:compatSetting w:name="compatibilityMode" w:uri="http://schemas.microsoft.com/office/word" w:val="12"/>
+    <w:compatSetting w:name="useWord2013TrackBottomHyphenation" w:uri="http://schemas.microsoft.com/office/word" w:val="1"/>
   </w:compat>
   <w:rsids>
     <w:rsidRoot w:val="003A05CB"/>
@@ -2351,7 +4736,7 @@
     <m:mathFont m:val="Cambria Math"/>
     <m:brkBin m:val="before"/>
     <m:brkBinSub m:val="--"/>
-    <m:smallFrac m:val="off"/>
+    <m:smallFrac m:val="0"/>
     <m:dispDef/>
     <m:lMargin m:val="0"/>
     <m:rMargin m:val="0"/>
@@ -2368,7 +4753,7 @@
 </file>
 
 <file path=word/glossary/styles.xml><?xml version="1.0" encoding="utf-8"?>
-<w:styles xmlns:r="http://schemas.openxmlformats.org/officeDocument/2006/relationships" xmlns:w="http://schemas.openxmlformats.org/wordprocessingml/2006/main">
+<w:styles xmlns:mc="http://schemas.openxmlformats.org/markup-compatibility/2006" xmlns:r="http://schemas.openxmlformats.org/officeDocument/2006/relationships" xmlns:w="http://schemas.openxmlformats.org/wordprocessingml/2006/main" xmlns:w14="http://schemas.microsoft.com/office/word/2010/wordml" xmlns:w15="http://schemas.microsoft.com/office/word/2012/wordml" xmlns:w16cex="http://schemas.microsoft.com/office/word/2018/wordml/cex" xmlns:w16cid="http://schemas.microsoft.com/office/word/2016/wordml/cid" xmlns:w16="http://schemas.microsoft.com/office/word/2018/wordml" xmlns:w16sdtdh="http://schemas.microsoft.com/office/word/2020/wordml/sdtdatahash" xmlns:w16se="http://schemas.microsoft.com/office/word/2015/wordml/symex" mc:Ignorable="w14 w15 w16se w16cid w16 w16cex w16sdtdh">
   <w:docDefaults>
     <w:rPrDefault>
       <w:rPr>
@@ -2384,144 +4769,383 @@
       </w:pPr>
     </w:pPrDefault>
   </w:docDefaults>
-  <w:latentStyles w:defLockedState="0" w:defUIPriority="99" w:defSemiHidden="1" w:defUnhideWhenUsed="1" w:defQFormat="0" w:count="267">
-    <w:lsdException w:name="Normal" w:semiHidden="0" w:uiPriority="0" w:unhideWhenUsed="0" w:qFormat="1"/>
-    <w:lsdException w:name="heading 1" w:semiHidden="0" w:uiPriority="9" w:unhideWhenUsed="0" w:qFormat="1"/>
-    <w:lsdException w:name="heading 2" w:uiPriority="9" w:qFormat="1"/>
-    <w:lsdException w:name="heading 3" w:uiPriority="9" w:qFormat="1"/>
-    <w:lsdException w:name="heading 4" w:uiPriority="9" w:qFormat="1"/>
-    <w:lsdException w:name="heading 5" w:uiPriority="9" w:qFormat="1"/>
-    <w:lsdException w:name="heading 6" w:uiPriority="9" w:qFormat="1"/>
-    <w:lsdException w:name="heading 7" w:uiPriority="9" w:qFormat="1"/>
-    <w:lsdException w:name="heading 8" w:uiPriority="9" w:qFormat="1"/>
-    <w:lsdException w:name="heading 9" w:uiPriority="9" w:qFormat="1"/>
-    <w:lsdException w:name="toc 1" w:uiPriority="39"/>
-    <w:lsdException w:name="toc 2" w:uiPriority="39"/>
-    <w:lsdException w:name="toc 3" w:uiPriority="39"/>
-    <w:lsdException w:name="toc 4" w:uiPriority="39"/>
-    <w:lsdException w:name="toc 5" w:uiPriority="39"/>
-    <w:lsdException w:name="toc 6" w:uiPriority="39"/>
-    <w:lsdException w:name="toc 7" w:uiPriority="39"/>
-    <w:lsdException w:name="toc 8" w:uiPriority="39"/>
-    <w:lsdException w:name="toc 9" w:uiPriority="39"/>
-    <w:lsdException w:name="caption" w:uiPriority="35" w:qFormat="1"/>
-    <w:lsdException w:name="Title" w:semiHidden="0" w:uiPriority="10" w:unhideWhenUsed="0" w:qFormat="1"/>
-    <w:lsdException w:name="Default Paragraph Font" w:uiPriority="1"/>
-    <w:lsdException w:name="Subtitle" w:semiHidden="0" w:uiPriority="11" w:unhideWhenUsed="0" w:qFormat="1"/>
-    <w:lsdException w:name="Strong" w:semiHidden="0" w:uiPriority="22" w:unhideWhenUsed="0" w:qFormat="1"/>
-    <w:lsdException w:name="Emphasis" w:semiHidden="0" w:uiPriority="20" w:unhideWhenUsed="0" w:qFormat="1"/>
-    <w:lsdException w:name="Table Grid" w:semiHidden="0" w:uiPriority="59" w:unhideWhenUsed="0"/>
-    <w:lsdException w:name="Placeholder Text" w:unhideWhenUsed="0"/>
-    <w:lsdException w:name="No Spacing" w:semiHidden="0" w:uiPriority="1" w:unhideWhenUsed="0" w:qFormat="1"/>
-    <w:lsdException w:name="Light Shading" w:semiHidden="0" w:uiPriority="60" w:unhideWhenUsed="0"/>
-    <w:lsdException w:name="Light List" w:semiHidden="0" w:uiPriority="61" w:unhideWhenUsed="0"/>
-    <w:lsdException w:name="Light Grid" w:semiHidden="0" w:uiPriority="62" w:unhideWhenUsed="0"/>
-    <w:lsdException w:name="Medium Shading 1" w:semiHidden="0" w:uiPriority="63" w:unhideWhenUsed="0"/>
-    <w:lsdException w:name="Medium Shading 2" w:semiHidden="0" w:uiPriority="64" w:unhideWhenUsed="0"/>
-    <w:lsdException w:name="Medium List 1" w:semiHidden="0" w:uiPriority="65" w:unhideWhenUsed="0"/>
-    <w:lsdException w:name="Medium List 2" w:semiHidden="0" w:uiPriority="66" w:unhideWhenUsed="0"/>
-    <w:lsdException w:name="Medium Grid 1" w:semiHidden="0" w:uiPriority="67" w:unhideWhenUsed="0"/>
-    <w:lsdException w:name="Medium Grid 2" w:semiHidden="0" w:uiPriority="68" w:unhideWhenUsed="0"/>
-    <w:lsdException w:name="Medium Grid 3" w:semiHidden="0" w:uiPriority="69" w:unhideWhenUsed="0"/>
-    <w:lsdException w:name="Dark List" w:semiHidden="0" w:uiPriority="70" w:unhideWhenUsed="0"/>
-    <w:lsdException w:name="Colorful Shading" w:semiHidden="0" w:uiPriority="71" w:unhideWhenUsed="0"/>
-    <w:lsdException w:name="Colorful List" w:semiHidden="0" w:uiPriority="72" w:unhideWhenUsed="0"/>
-    <w:lsdException w:name="Colorful Grid" w:semiHidden="0" w:uiPriority="73" w:unhideWhenUsed="0"/>
-    <w:lsdException w:name="Light Shading Accent 1" w:semiHidden="0" w:uiPriority="60" w:unhideWhenUsed="0"/>
-    <w:lsdException w:name="Light List Accent 1" w:semiHidden="0" w:uiPriority="61" w:unhideWhenUsed="0"/>
-    <w:lsdException w:name="Light Grid Accent 1" w:semiHidden="0" w:uiPriority="62" w:unhideWhenUsed="0"/>
-    <w:lsdException w:name="Medium Shading 1 Accent 1" w:semiHidden="0" w:uiPriority="63" w:unhideWhenUsed="0"/>
-    <w:lsdException w:name="Medium Shading 2 Accent 1" w:semiHidden="0" w:uiPriority="64" w:unhideWhenUsed="0"/>
-    <w:lsdException w:name="Medium List 1 Accent 1" w:semiHidden="0" w:uiPriority="65" w:unhideWhenUsed="0"/>
-    <w:lsdException w:name="Revision" w:unhideWhenUsed="0"/>
-    <w:lsdException w:name="List Paragraph" w:semiHidden="0" w:uiPriority="34" w:unhideWhenUsed="0" w:qFormat="1"/>
-    <w:lsdException w:name="Quote" w:semiHidden="0" w:uiPriority="29" w:unhideWhenUsed="0" w:qFormat="1"/>
-    <w:lsdException w:name="Intense Quote" w:semiHidden="0" w:uiPriority="30" w:unhideWhenUsed="0" w:qFormat="1"/>
-    <w:lsdException w:name="Medium List 2 Accent 1" w:semiHidden="0" w:uiPriority="66" w:unhideWhenUsed="0"/>
-    <w:lsdException w:name="Medium Grid 1 Accent 1" w:semiHidden="0" w:uiPriority="67" w:unhideWhenUsed="0"/>
-    <w:lsdException w:name="Medium Grid 2 Accent 1" w:semiHidden="0" w:uiPriority="68" w:unhideWhenUsed="0"/>
-    <w:lsdException w:name="Medium Grid 3 Accent 1" w:semiHidden="0" w:uiPriority="69" w:unhideWhenUsed="0"/>
-    <w:lsdException w:name="Dark List Accent 1" w:semiHidden="0" w:uiPriority="70" w:unhideWhenUsed="0"/>
-    <w:lsdException w:name="Colorful Shading Accent 1" w:semiHidden="0" w:uiPriority="71" w:unhideWhenUsed="0"/>
-    <w:lsdException w:name="Colorful List Accent 1" w:semiHidden="0" w:uiPriority="72" w:unhideWhenUsed="0"/>
-    <w:lsdException w:name="Colorful Grid Accent 1" w:semiHidden="0" w:uiPriority="73" w:unhideWhenUsed="0"/>
-    <w:lsdException w:name="Light Shading Accent 2" w:semiHidden="0" w:uiPriority="60" w:unhideWhenUsed="0"/>
-    <w:lsdException w:name="Light List Accent 2" w:semiHidden="0" w:uiPriority="61" w:unhideWhenUsed="0"/>
-    <w:lsdException w:name="Light Grid Accent 2" w:semiHidden="0" w:uiPriority="62" w:unhideWhenUsed="0"/>
-    <w:lsdException w:name="Medium Shading 1 Accent 2" w:semiHidden="0" w:uiPriority="63" w:unhideWhenUsed="0"/>
-    <w:lsdException w:name="Medium Shading 2 Accent 2" w:semiHidden="0" w:uiPriority="64" w:unhideWhenUsed="0"/>
-    <w:lsdException w:name="Medium List 1 Accent 2" w:semiHidden="0" w:uiPriority="65" w:unhideWhenUsed="0"/>
-    <w:lsdException w:name="Medium List 2 Accent 2" w:semiHidden="0" w:uiPriority="66" w:unhideWhenUsed="0"/>
-    <w:lsdException w:name="Medium Grid 1 Accent 2" w:semiHidden="0" w:uiPriority="67" w:unhideWhenUsed="0"/>
-    <w:lsdException w:name="Medium Grid 2 Accent 2" w:semiHidden="0" w:uiPriority="68" w:unhideWhenUsed="0"/>
-    <w:lsdException w:name="Medium Grid 3 Accent 2" w:semiHidden="0" w:uiPriority="69" w:unhideWhenUsed="0"/>
-    <w:lsdException w:name="Dark List Accent 2" w:semiHidden="0" w:uiPriority="70" w:unhideWhenUsed="0"/>
-    <w:lsdException w:name="Colorful Shading Accent 2" w:semiHidden="0" w:uiPriority="71" w:unhideWhenUsed="0"/>
-    <w:lsdException w:name="Colorful List Accent 2" w:semiHidden="0" w:uiPriority="72" w:unhideWhenUsed="0"/>
-    <w:lsdException w:name="Colorful Grid Accent 2" w:semiHidden="0" w:uiPriority="73" w:unhideWhenUsed="0"/>
-    <w:lsdException w:name="Light Shading Accent 3" w:semiHidden="0" w:uiPriority="60" w:unhideWhenUsed="0"/>
-    <w:lsdException w:name="Light List Accent 3" w:semiHidden="0" w:uiPriority="61" w:unhideWhenUsed="0"/>
-    <w:lsdException w:name="Light Grid Accent 3" w:semiHidden="0" w:uiPriority="62" w:unhideWhenUsed="0"/>
-    <w:lsdException w:name="Medium Shading 1 Accent 3" w:semiHidden="0" w:uiPriority="63" w:unhideWhenUsed="0"/>
-    <w:lsdException w:name="Medium Shading 2 Accent 3" w:semiHidden="0" w:uiPriority="64" w:unhideWhenUsed="0"/>
-    <w:lsdException w:name="Medium List 1 Accent 3" w:semiHidden="0" w:uiPriority="65" w:unhideWhenUsed="0"/>
-    <w:lsdException w:name="Medium List 2 Accent 3" w:semiHidden="0" w:uiPriority="66" w:unhideWhenUsed="0"/>
-    <w:lsdException w:name="Medium Grid 1 Accent 3" w:semiHidden="0" w:uiPriority="67" w:unhideWhenUsed="0"/>
-    <w:lsdException w:name="Medium Grid 2 Accent 3" w:semiHidden="0" w:uiPriority="68" w:unhideWhenUsed="0"/>
-    <w:lsdException w:name="Medium Grid 3 Accent 3" w:semiHidden="0" w:uiPriority="69" w:unhideWhenUsed="0"/>
-    <w:lsdException w:name="Dark List Accent 3" w:semiHidden="0" w:uiPriority="70" w:unhideWhenUsed="0"/>
-    <w:lsdException w:name="Colorful Shading Accent 3" w:semiHidden="0" w:uiPriority="71" w:unhideWhenUsed="0"/>
-    <w:lsdException w:name="Colorful List Accent 3" w:semiHidden="0" w:uiPriority="72" w:unhideWhenUsed="0"/>
-    <w:lsdException w:name="Colorful Grid Accent 3" w:semiHidden="0" w:uiPriority="73" w:unhideWhenUsed="0"/>
-    <w:lsdException w:name="Light Shading Accent 4" w:semiHidden="0" w:uiPriority="60" w:unhideWhenUsed="0"/>
-    <w:lsdException w:name="Light List Accent 4" w:semiHidden="0" w:uiPriority="61" w:unhideWhenUsed="0"/>
-    <w:lsdException w:name="Light Grid Accent 4" w:semiHidden="0" w:uiPriority="62" w:unhideWhenUsed="0"/>
-    <w:lsdException w:name="Medium Shading 1 Accent 4" w:semiHidden="0" w:uiPriority="63" w:unhideWhenUsed="0"/>
-    <w:lsdException w:name="Medium Shading 2 Accent 4" w:semiHidden="0" w:uiPriority="64" w:unhideWhenUsed="0"/>
-    <w:lsdException w:name="Medium List 1 Accent 4" w:semiHidden="0" w:uiPriority="65" w:unhideWhenUsed="0"/>
-    <w:lsdException w:name="Medium List 2 Accent 4" w:semiHidden="0" w:uiPriority="66" w:unhideWhenUsed="0"/>
-    <w:lsdException w:name="Medium Grid 1 Accent 4" w:semiHidden="0" w:uiPriority="67" w:unhideWhenUsed="0"/>
-    <w:lsdException w:name="Medium Grid 2 Accent 4" w:semiHidden="0" w:uiPriority="68" w:unhideWhenUsed="0"/>
-    <w:lsdException w:name="Medium Grid 3 Accent 4" w:semiHidden="0" w:uiPriority="69" w:unhideWhenUsed="0"/>
-    <w:lsdException w:name="Dark List Accent 4" w:semiHidden="0" w:uiPriority="70" w:unhideWhenUsed="0"/>
-    <w:lsdException w:name="Colorful Shading Accent 4" w:semiHidden="0" w:uiPriority="71" w:unhideWhenUsed="0"/>
-    <w:lsdException w:name="Colorful List Accent 4" w:semiHidden="0" w:uiPriority="72" w:unhideWhenUsed="0"/>
-    <w:lsdException w:name="Colorful Grid Accent 4" w:semiHidden="0" w:uiPriority="73" w:unhideWhenUsed="0"/>
-    <w:lsdException w:name="Light Shading Accent 5" w:semiHidden="0" w:uiPriority="60" w:unhideWhenUsed="0"/>
-    <w:lsdException w:name="Light List Accent 5" w:semiHidden="0" w:uiPriority="61" w:unhideWhenUsed="0"/>
-    <w:lsdException w:name="Light Grid Accent 5" w:semiHidden="0" w:uiPriority="62" w:unhideWhenUsed="0"/>
-    <w:lsdException w:name="Medium Shading 1 Accent 5" w:semiHidden="0" w:uiPriority="63" w:unhideWhenUsed="0"/>
-    <w:lsdException w:name="Medium Shading 2 Accent 5" w:semiHidden="0" w:uiPriority="64" w:unhideWhenUsed="0"/>
-    <w:lsdException w:name="Medium List 1 Accent 5" w:semiHidden="0" w:uiPriority="65" w:unhideWhenUsed="0"/>
-    <w:lsdException w:name="Medium List 2 Accent 5" w:semiHidden="0" w:uiPriority="66" w:unhideWhenUsed="0"/>
-    <w:lsdException w:name="Medium Grid 1 Accent 5" w:semiHidden="0" w:uiPriority="67" w:unhideWhenUsed="0"/>
-    <w:lsdException w:name="Medium Grid 2 Accent 5" w:semiHidden="0" w:uiPriority="68" w:unhideWhenUsed="0"/>
-    <w:lsdException w:name="Medium Grid 3 Accent 5" w:semiHidden="0" w:uiPriority="69" w:unhideWhenUsed="0"/>
-    <w:lsdException w:name="Dark List Accent 5" w:semiHidden="0" w:uiPriority="70" w:unhideWhenUsed="0"/>
-    <w:lsdException w:name="Colorful Shading Accent 5" w:semiHidden="0" w:uiPriority="71" w:unhideWhenUsed="0"/>
-    <w:lsdException w:name="Colorful List Accent 5" w:semiHidden="0" w:uiPriority="72" w:unhideWhenUsed="0"/>
-    <w:lsdException w:name="Colorful Grid Accent 5" w:semiHidden="0" w:uiPriority="73" w:unhideWhenUsed="0"/>
-    <w:lsdException w:name="Light Shading Accent 6" w:semiHidden="0" w:uiPriority="60" w:unhideWhenUsed="0"/>
-    <w:lsdException w:name="Light List Accent 6" w:semiHidden="0" w:uiPriority="61" w:unhideWhenUsed="0"/>
-    <w:lsdException w:name="Light Grid Accent 6" w:semiHidden="0" w:uiPriority="62" w:unhideWhenUsed="0"/>
-    <w:lsdException w:name="Medium Shading 1 Accent 6" w:semiHidden="0" w:uiPriority="63" w:unhideWhenUsed="0"/>
-    <w:lsdException w:name="Medium Shading 2 Accent 6" w:semiHidden="0" w:uiPriority="64" w:unhideWhenUsed="0"/>
-    <w:lsdException w:name="Medium List 1 Accent 6" w:semiHidden="0" w:uiPriority="65" w:unhideWhenUsed="0"/>
-    <w:lsdException w:name="Medium List 2 Accent 6" w:semiHidden="0" w:uiPriority="66" w:unhideWhenUsed="0"/>
-    <w:lsdException w:name="Medium Grid 1 Accent 6" w:semiHidden="0" w:uiPriority="67" w:unhideWhenUsed="0"/>
-    <w:lsdException w:name="Medium Grid 2 Accent 6" w:semiHidden="0" w:uiPriority="68" w:unhideWhenUsed="0"/>
-    <w:lsdException w:name="Medium Grid 3 Accent 6" w:semiHidden="0" w:uiPriority="69" w:unhideWhenUsed="0"/>
-    <w:lsdException w:name="Dark List Accent 6" w:semiHidden="0" w:uiPriority="70" w:unhideWhenUsed="0"/>
-    <w:lsdException w:name="Colorful Shading Accent 6" w:semiHidden="0" w:uiPriority="71" w:unhideWhenUsed="0"/>
-    <w:lsdException w:name="Colorful List Accent 6" w:semiHidden="0" w:uiPriority="72" w:unhideWhenUsed="0"/>
-    <w:lsdException w:name="Colorful Grid Accent 6" w:semiHidden="0" w:uiPriority="73" w:unhideWhenUsed="0"/>
-    <w:lsdException w:name="Subtle Emphasis" w:semiHidden="0" w:uiPriority="19" w:unhideWhenUsed="0" w:qFormat="1"/>
-    <w:lsdException w:name="Intense Emphasis" w:semiHidden="0" w:uiPriority="21" w:unhideWhenUsed="0" w:qFormat="1"/>
-    <w:lsdException w:name="Subtle Reference" w:semiHidden="0" w:uiPriority="31" w:unhideWhenUsed="0" w:qFormat="1"/>
-    <w:lsdException w:name="Intense Reference" w:semiHidden="0" w:uiPriority="32" w:unhideWhenUsed="0" w:qFormat="1"/>
-    <w:lsdException w:name="Book Title" w:semiHidden="0" w:uiPriority="33" w:unhideWhenUsed="0" w:qFormat="1"/>
-    <w:lsdException w:name="Bibliography" w:uiPriority="37"/>
-    <w:lsdException w:name="TOC Heading" w:uiPriority="39" w:qFormat="1"/>
+  <w:latentStyles w:defLockedState="0" w:defUIPriority="99" w:defSemiHidden="0" w:defUnhideWhenUsed="0" w:defQFormat="0" w:count="376">
+    <w:lsdException w:name="Normal" w:uiPriority="0" w:qFormat="1"/>
+    <w:lsdException w:name="heading 1" w:uiPriority="9" w:qFormat="1"/>
+    <w:lsdException w:name="heading 2" w:semiHidden="1" w:uiPriority="9" w:unhideWhenUsed="1" w:qFormat="1"/>
+    <w:lsdException w:name="heading 3" w:semiHidden="1" w:uiPriority="9" w:unhideWhenUsed="1" w:qFormat="1"/>
+    <w:lsdException w:name="heading 4" w:semiHidden="1" w:uiPriority="9" w:unhideWhenUsed="1" w:qFormat="1"/>
+    <w:lsdException w:name="heading 5" w:semiHidden="1" w:uiPriority="9" w:unhideWhenUsed="1" w:qFormat="1"/>
+    <w:lsdException w:name="heading 6" w:semiHidden="1" w:uiPriority="9" w:unhideWhenUsed="1" w:qFormat="1"/>
+    <w:lsdException w:name="heading 7" w:semiHidden="1" w:uiPriority="9" w:unhideWhenUsed="1" w:qFormat="1"/>
+    <w:lsdException w:name="heading 8" w:semiHidden="1" w:uiPriority="9" w:unhideWhenUsed="1" w:qFormat="1"/>
+    <w:lsdException w:name="heading 9" w:semiHidden="1" w:uiPriority="9" w:unhideWhenUsed="1" w:qFormat="1"/>
+    <w:lsdException w:name="index 1" w:semiHidden="1" w:unhideWhenUsed="1"/>
+    <w:lsdException w:name="index 2" w:semiHidden="1" w:unhideWhenUsed="1"/>
+    <w:lsdException w:name="index 3" w:semiHidden="1" w:unhideWhenUsed="1"/>
+    <w:lsdException w:name="index 4" w:semiHidden="1" w:unhideWhenUsed="1"/>
+    <w:lsdException w:name="index 5" w:semiHidden="1" w:unhideWhenUsed="1"/>
+    <w:lsdException w:name="index 6" w:semiHidden="1" w:unhideWhenUsed="1"/>
+    <w:lsdException w:name="index 7" w:semiHidden="1" w:unhideWhenUsed="1"/>
+    <w:lsdException w:name="index 8" w:semiHidden="1" w:unhideWhenUsed="1"/>
+    <w:lsdException w:name="index 9" w:semiHidden="1" w:unhideWhenUsed="1"/>
+    <w:lsdException w:name="toc 1" w:semiHidden="1" w:uiPriority="39" w:unhideWhenUsed="1"/>
+    <w:lsdException w:name="toc 2" w:semiHidden="1" w:uiPriority="39" w:unhideWhenUsed="1"/>
+    <w:lsdException w:name="toc 3" w:semiHidden="1" w:uiPriority="39" w:unhideWhenUsed="1"/>
+    <w:lsdException w:name="toc 4" w:semiHidden="1" w:uiPriority="39" w:unhideWhenUsed="1"/>
+    <w:lsdException w:name="toc 5" w:semiHidden="1" w:uiPriority="39" w:unhideWhenUsed="1"/>
+    <w:lsdException w:name="toc 6" w:semiHidden="1" w:uiPriority="39" w:unhideWhenUsed="1"/>
+    <w:lsdException w:name="toc 7" w:semiHidden="1" w:uiPriority="39" w:unhideWhenUsed="1"/>
+    <w:lsdException w:name="toc 8" w:semiHidden="1" w:uiPriority="39" w:unhideWhenUsed="1"/>
+    <w:lsdException w:name="toc 9" w:semiHidden="1" w:uiPriority="39" w:unhideWhenUsed="1"/>
+    <w:lsdException w:name="Normal Indent" w:semiHidden="1" w:unhideWhenUsed="1"/>
+    <w:lsdException w:name="footnote text" w:semiHidden="1" w:unhideWhenUsed="1"/>
+    <w:lsdException w:name="annotation text" w:semiHidden="1" w:unhideWhenUsed="1"/>
+    <w:lsdException w:name="header" w:semiHidden="1" w:unhideWhenUsed="1"/>
+    <w:lsdException w:name="footer" w:semiHidden="1" w:unhideWhenUsed="1"/>
+    <w:lsdException w:name="index heading" w:semiHidden="1" w:unhideWhenUsed="1"/>
+    <w:lsdException w:name="caption" w:semiHidden="1" w:uiPriority="35" w:unhideWhenUsed="1" w:qFormat="1"/>
+    <w:lsdException w:name="table of figures" w:semiHidden="1" w:unhideWhenUsed="1"/>
+    <w:lsdException w:name="envelope address" w:semiHidden="1" w:unhideWhenUsed="1"/>
+    <w:lsdException w:name="envelope return" w:semiHidden="1" w:unhideWhenUsed="1"/>
+    <w:lsdException w:name="footnote reference" w:semiHidden="1" w:unhideWhenUsed="1"/>
+    <w:lsdException w:name="annotation reference" w:semiHidden="1" w:unhideWhenUsed="1"/>
+    <w:lsdException w:name="line number" w:semiHidden="1" w:unhideWhenUsed="1"/>
+    <w:lsdException w:name="page number" w:semiHidden="1" w:unhideWhenUsed="1"/>
+    <w:lsdException w:name="endnote reference" w:semiHidden="1" w:unhideWhenUsed="1"/>
+    <w:lsdException w:name="endnote text" w:semiHidden="1" w:unhideWhenUsed="1"/>
+    <w:lsdException w:name="table of authorities" w:semiHidden="1" w:unhideWhenUsed="1"/>
+    <w:lsdException w:name="macro" w:semiHidden="1" w:unhideWhenUsed="1"/>
+    <w:lsdException w:name="toa heading" w:semiHidden="1" w:unhideWhenUsed="1"/>
+    <w:lsdException w:name="List" w:semiHidden="1" w:unhideWhenUsed="1"/>
+    <w:lsdException w:name="List Bullet" w:semiHidden="1" w:unhideWhenUsed="1"/>
+    <w:lsdException w:name="List Number" w:semiHidden="1" w:unhideWhenUsed="1"/>
+    <w:lsdException w:name="List 2" w:semiHidden="1" w:unhideWhenUsed="1"/>
+    <w:lsdException w:name="List 3" w:semiHidden="1" w:unhideWhenUsed="1"/>
+    <w:lsdException w:name="List 4" w:semiHidden="1" w:unhideWhenUsed="1"/>
+    <w:lsdException w:name="List 5" w:semiHidden="1" w:unhideWhenUsed="1"/>
+    <w:lsdException w:name="List Bullet 2" w:semiHidden="1" w:unhideWhenUsed="1"/>
+    <w:lsdException w:name="List Bullet 3" w:semiHidden="1" w:unhideWhenUsed="1"/>
+    <w:lsdException w:name="List Bullet 4" w:semiHidden="1" w:unhideWhenUsed="1"/>
+    <w:lsdException w:name="List Bullet 5" w:semiHidden="1" w:unhideWhenUsed="1"/>
+    <w:lsdException w:name="List Number 2" w:semiHidden="1" w:unhideWhenUsed="1"/>
+    <w:lsdException w:name="List Number 3" w:semiHidden="1" w:unhideWhenUsed="1"/>
+    <w:lsdException w:name="List Number 4" w:semiHidden="1" w:unhideWhenUsed="1"/>
+    <w:lsdException w:name="List Number 5" w:semiHidden="1" w:unhideWhenUsed="1"/>
+    <w:lsdException w:name="Title" w:uiPriority="10" w:qFormat="1"/>
+    <w:lsdException w:name="Closing" w:semiHidden="1" w:unhideWhenUsed="1"/>
+    <w:lsdException w:name="Signature" w:semiHidden="1" w:unhideWhenUsed="1"/>
+    <w:lsdException w:name="Default Paragraph Font" w:semiHidden="1" w:uiPriority="1" w:unhideWhenUsed="1"/>
+    <w:lsdException w:name="Body Text" w:semiHidden="1" w:unhideWhenUsed="1"/>
+    <w:lsdException w:name="Body Text Indent" w:semiHidden="1" w:unhideWhenUsed="1"/>
+    <w:lsdException w:name="List Continue" w:semiHidden="1" w:unhideWhenUsed="1"/>
+    <w:lsdException w:name="List Continue 2" w:semiHidden="1" w:unhideWhenUsed="1"/>
+    <w:lsdException w:name="List Continue 3" w:semiHidden="1" w:unhideWhenUsed="1"/>
+    <w:lsdException w:name="List Continue 4" w:semiHidden="1" w:unhideWhenUsed="1"/>
+    <w:lsdException w:name="List Continue 5" w:semiHidden="1" w:unhideWhenUsed="1"/>
+    <w:lsdException w:name="Message Header" w:semiHidden="1" w:unhideWhenUsed="1"/>
+    <w:lsdException w:name="Subtitle" w:uiPriority="11" w:qFormat="1"/>
+    <w:lsdException w:name="Salutation" w:semiHidden="1" w:unhideWhenUsed="1"/>
+    <w:lsdException w:name="Date" w:semiHidden="1" w:unhideWhenUsed="1"/>
+    <w:lsdException w:name="Body Text First Indent" w:semiHidden="1" w:unhideWhenUsed="1"/>
+    <w:lsdException w:name="Body Text First Indent 2" w:semiHidden="1" w:unhideWhenUsed="1"/>
+    <w:lsdException w:name="Note Heading" w:semiHidden="1" w:unhideWhenUsed="1"/>
+    <w:lsdException w:name="Body Text 2" w:semiHidden="1" w:unhideWhenUsed="1"/>
+    <w:lsdException w:name="Body Text 3" w:semiHidden="1" w:unhideWhenUsed="1"/>
+    <w:lsdException w:name="Body Text Indent 2" w:semiHidden="1" w:unhideWhenUsed="1"/>
+    <w:lsdException w:name="Body Text Indent 3" w:semiHidden="1" w:unhideWhenUsed="1"/>
+    <w:lsdException w:name="Block Text" w:semiHidden="1" w:unhideWhenUsed="1"/>
+    <w:lsdException w:name="Hyperlink" w:semiHidden="1" w:unhideWhenUsed="1"/>
+    <w:lsdException w:name="FollowedHyperlink" w:semiHidden="1" w:unhideWhenUsed="1"/>
+    <w:lsdException w:name="Strong" w:uiPriority="22" w:qFormat="1"/>
+    <w:lsdException w:name="Emphasis" w:uiPriority="20" w:qFormat="1"/>
+    <w:lsdException w:name="Document Map" w:semiHidden="1" w:unhideWhenUsed="1"/>
+    <w:lsdException w:name="Plain Text" w:semiHidden="1" w:unhideWhenUsed="1"/>
+    <w:lsdException w:name="E-mail Signature" w:semiHidden="1" w:unhideWhenUsed="1"/>
+    <w:lsdException w:name="HTML Top of Form" w:semiHidden="1" w:unhideWhenUsed="1"/>
+    <w:lsdException w:name="HTML Bottom of Form" w:semiHidden="1" w:unhideWhenUsed="1"/>
+    <w:lsdException w:name="Normal (Web)" w:semiHidden="1" w:unhideWhenUsed="1"/>
+    <w:lsdException w:name="HTML Acronym" w:semiHidden="1" w:unhideWhenUsed="1"/>
+    <w:lsdException w:name="HTML Address" w:semiHidden="1" w:unhideWhenUsed="1"/>
+    <w:lsdException w:name="HTML Cite" w:semiHidden="1" w:unhideWhenUsed="1"/>
+    <w:lsdException w:name="HTML Code" w:semiHidden="1" w:unhideWhenUsed="1"/>
+    <w:lsdException w:name="HTML Definition" w:semiHidden="1" w:unhideWhenUsed="1"/>
+    <w:lsdException w:name="HTML Keyboard" w:semiHidden="1" w:unhideWhenUsed="1"/>
+    <w:lsdException w:name="HTML Preformatted" w:semiHidden="1" w:unhideWhenUsed="1"/>
+    <w:lsdException w:name="HTML Sample" w:semiHidden="1" w:unhideWhenUsed="1"/>
+    <w:lsdException w:name="HTML Typewriter" w:semiHidden="1" w:unhideWhenUsed="1"/>
+    <w:lsdException w:name="HTML Variable" w:semiHidden="1" w:unhideWhenUsed="1"/>
+    <w:lsdException w:name="Normal Table" w:semiHidden="1" w:unhideWhenUsed="1"/>
+    <w:lsdException w:name="annotation subject" w:semiHidden="1" w:unhideWhenUsed="1"/>
+    <w:lsdException w:name="No List" w:semiHidden="1" w:unhideWhenUsed="1"/>
+    <w:lsdException w:name="Outline List 1" w:semiHidden="1" w:unhideWhenUsed="1"/>
+    <w:lsdException w:name="Outline List 2" w:semiHidden="1" w:unhideWhenUsed="1"/>
+    <w:lsdException w:name="Outline List 3" w:semiHidden="1" w:unhideWhenUsed="1"/>
+    <w:lsdException w:name="Table Simple 1" w:semiHidden="1" w:unhideWhenUsed="1"/>
+    <w:lsdException w:name="Table Simple 2" w:semiHidden="1" w:unhideWhenUsed="1"/>
+    <w:lsdException w:name="Table Simple 3" w:semiHidden="1" w:unhideWhenUsed="1"/>
+    <w:lsdException w:name="Table Classic 1" w:semiHidden="1" w:unhideWhenUsed="1"/>
+    <w:lsdException w:name="Table Classic 2" w:semiHidden="1" w:unhideWhenUsed="1"/>
+    <w:lsdException w:name="Table Classic 3" w:semiHidden="1" w:unhideWhenUsed="1"/>
+    <w:lsdException w:name="Table Classic 4" w:semiHidden="1" w:unhideWhenUsed="1"/>
+    <w:lsdException w:name="Table Colorful 1" w:semiHidden="1" w:unhideWhenUsed="1"/>
+    <w:lsdException w:name="Table Colorful 2" w:semiHidden="1" w:unhideWhenUsed="1"/>
+    <w:lsdException w:name="Table Colorful 3" w:semiHidden="1" w:unhideWhenUsed="1"/>
+    <w:lsdException w:name="Table Columns 1" w:semiHidden="1" w:unhideWhenUsed="1"/>
+    <w:lsdException w:name="Table Columns 2" w:semiHidden="1" w:unhideWhenUsed="1"/>
+    <w:lsdException w:name="Table Columns 3" w:semiHidden="1" w:unhideWhenUsed="1"/>
+    <w:lsdException w:name="Table Columns 4" w:semiHidden="1" w:unhideWhenUsed="1"/>
+    <w:lsdException w:name="Table Columns 5" w:semiHidden="1" w:unhideWhenUsed="1"/>
+    <w:lsdException w:name="Table Grid 1" w:semiHidden="1" w:unhideWhenUsed="1"/>
+    <w:lsdException w:name="Table Grid 2" w:semiHidden="1" w:unhideWhenUsed="1"/>
+    <w:lsdException w:name="Table Grid 3" w:semiHidden="1" w:unhideWhenUsed="1"/>
+    <w:lsdException w:name="Table Grid 4" w:semiHidden="1" w:unhideWhenUsed="1"/>
+    <w:lsdException w:name="Table Grid 5" w:semiHidden="1" w:unhideWhenUsed="1"/>
+    <w:lsdException w:name="Table Grid 6" w:semiHidden="1" w:unhideWhenUsed="1"/>
+    <w:lsdException w:name="Table Grid 7" w:semiHidden="1" w:unhideWhenUsed="1"/>
+    <w:lsdException w:name="Table Grid 8" w:semiHidden="1" w:unhideWhenUsed="1"/>
+    <w:lsdException w:name="Table List 1" w:semiHidden="1" w:unhideWhenUsed="1"/>
+    <w:lsdException w:name="Table List 2" w:semiHidden="1" w:unhideWhenUsed="1"/>
+    <w:lsdException w:name="Table List 3" w:semiHidden="1" w:unhideWhenUsed="1"/>
+    <w:lsdException w:name="Table List 4" w:semiHidden="1" w:unhideWhenUsed="1"/>
+    <w:lsdException w:name="Table List 5" w:semiHidden="1" w:unhideWhenUsed="1"/>
+    <w:lsdException w:name="Table List 6" w:semiHidden="1" w:unhideWhenUsed="1"/>
+    <w:lsdException w:name="Table List 7" w:semiHidden="1" w:unhideWhenUsed="1"/>
+    <w:lsdException w:name="Table List 8" w:semiHidden="1" w:unhideWhenUsed="1"/>
+    <w:lsdException w:name="Table 3D effects 1" w:semiHidden="1" w:unhideWhenUsed="1"/>
+    <w:lsdException w:name="Table 3D effects 2" w:semiHidden="1" w:unhideWhenUsed="1"/>
+    <w:lsdException w:name="Table 3D effects 3" w:semiHidden="1" w:unhideWhenUsed="1"/>
+    <w:lsdException w:name="Table Contemporary" w:semiHidden="1" w:unhideWhenUsed="1"/>
+    <w:lsdException w:name="Table Elegant" w:semiHidden="1" w:unhideWhenUsed="1"/>
+    <w:lsdException w:name="Table Professional" w:semiHidden="1" w:unhideWhenUsed="1"/>
+    <w:lsdException w:name="Table Subtle 1" w:semiHidden="1" w:unhideWhenUsed="1"/>
+    <w:lsdException w:name="Table Subtle 2" w:semiHidden="1" w:unhideWhenUsed="1"/>
+    <w:lsdException w:name="Table Web 1" w:semiHidden="1" w:unhideWhenUsed="1"/>
+    <w:lsdException w:name="Table Web 2" w:semiHidden="1" w:unhideWhenUsed="1"/>
+    <w:lsdException w:name="Table Web 3" w:semiHidden="1" w:unhideWhenUsed="1"/>
+    <w:lsdException w:name="Balloon Text" w:semiHidden="1" w:unhideWhenUsed="1"/>
+    <w:lsdException w:name="Table Grid" w:semiHidden="1" w:uiPriority="59" w:unhideWhenUsed="1"/>
+    <w:lsdException w:name="Table Theme" w:semiHidden="1" w:unhideWhenUsed="1"/>
+    <w:lsdException w:name="Placeholder Text" w:semiHidden="1"/>
+    <w:lsdException w:name="No Spacing" w:uiPriority="1" w:qFormat="1"/>
+    <w:lsdException w:name="Light Shading" w:uiPriority="60"/>
+    <w:lsdException w:name="Light List" w:uiPriority="61"/>
+    <w:lsdException w:name="Light Grid" w:uiPriority="62"/>
+    <w:lsdException w:name="Medium Shading 1" w:uiPriority="63"/>
+    <w:lsdException w:name="Medium Shading 2" w:uiPriority="64"/>
+    <w:lsdException w:name="Medium List 1" w:uiPriority="65"/>
+    <w:lsdException w:name="Medium List 2" w:uiPriority="66"/>
+    <w:lsdException w:name="Medium Grid 1" w:uiPriority="67"/>
+    <w:lsdException w:name="Medium Grid 2" w:uiPriority="68"/>
+    <w:lsdException w:name="Medium Grid 3" w:uiPriority="69"/>
+    <w:lsdException w:name="Dark List" w:uiPriority="70"/>
+    <w:lsdException w:name="Colorful Shading" w:uiPriority="71"/>
+    <w:lsdException w:name="Colorful List" w:uiPriority="72"/>
+    <w:lsdException w:name="Colorful Grid" w:uiPriority="73"/>
+    <w:lsdException w:name="Light Shading Accent 1" w:uiPriority="60"/>
+    <w:lsdException w:name="Light List Accent 1" w:uiPriority="61"/>
+    <w:lsdException w:name="Light Grid Accent 1" w:uiPriority="62"/>
+    <w:lsdException w:name="Medium Shading 1 Accent 1" w:uiPriority="63"/>
+    <w:lsdException w:name="Medium Shading 2 Accent 1" w:uiPriority="64"/>
+    <w:lsdException w:name="Medium List 1 Accent 1" w:uiPriority="65"/>
+    <w:lsdException w:name="Revision" w:semiHidden="1"/>
+    <w:lsdException w:name="List Paragraph" w:uiPriority="34" w:qFormat="1"/>
+    <w:lsdException w:name="Quote" w:uiPriority="29" w:qFormat="1"/>
+    <w:lsdException w:name="Intense Quote" w:uiPriority="30" w:qFormat="1"/>
+    <w:lsdException w:name="Medium List 2 Accent 1" w:uiPriority="66"/>
+    <w:lsdException w:name="Medium Grid 1 Accent 1" w:uiPriority="67"/>
+    <w:lsdException w:name="Medium Grid 2 Accent 1" w:uiPriority="68"/>
+    <w:lsdException w:name="Medium Grid 3 Accent 1" w:uiPriority="69"/>
+    <w:lsdException w:name="Dark List Accent 1" w:uiPriority="70"/>
+    <w:lsdException w:name="Colorful Shading Accent 1" w:uiPriority="71"/>
+    <w:lsdException w:name="Colorful List Accent 1" w:uiPriority="72"/>
+    <w:lsdException w:name="Colorful Grid Accent 1" w:uiPriority="73"/>
+    <w:lsdException w:name="Light Shading Accent 2" w:uiPriority="60"/>
+    <w:lsdException w:name="Light List Accent 2" w:uiPriority="61"/>
+    <w:lsdException w:name="Light Grid Accent 2" w:uiPriority="62"/>
+    <w:lsdException w:name="Medium Shading 1 Accent 2" w:uiPriority="63"/>
+    <w:lsdException w:name="Medium Shading 2 Accent 2" w:uiPriority="64"/>
+    <w:lsdException w:name="Medium List 1 Accent 2" w:uiPriority="65"/>
+    <w:lsdException w:name="Medium List 2 Accent 2" w:uiPriority="66"/>
+    <w:lsdException w:name="Medium Grid 1 Accent 2" w:uiPriority="67"/>
+    <w:lsdException w:name="Medium Grid 2 Accent 2" w:uiPriority="68"/>
+    <w:lsdException w:name="Medium Grid 3 Accent 2" w:uiPriority="69"/>
+    <w:lsdException w:name="Dark List Accent 2" w:uiPriority="70"/>
+    <w:lsdException w:name="Colorful Shading Accent 2" w:uiPriority="71"/>
+    <w:lsdException w:name="Colorful List Accent 2" w:uiPriority="72"/>
+    <w:lsdException w:name="Colorful Grid Accent 2" w:uiPriority="73"/>
+    <w:lsdException w:name="Light Shading Accent 3" w:uiPriority="60"/>
+    <w:lsdException w:name="Light List Accent 3" w:uiPriority="61"/>
+    <w:lsdException w:name="Light Grid Accent 3" w:uiPriority="62"/>
+    <w:lsdException w:name="Medium Shading 1 Accent 3" w:uiPriority="63"/>
+    <w:lsdException w:name="Medium Shading 2 Accent 3" w:uiPriority="64"/>
+    <w:lsdException w:name="Medium List 1 Accent 3" w:uiPriority="65"/>
+    <w:lsdException w:name="Medium List 2 Accent 3" w:uiPriority="66"/>
+    <w:lsdException w:name="Medium Grid 1 Accent 3" w:uiPriority="67"/>
+    <w:lsdException w:name="Medium Grid 2 Accent 3" w:uiPriority="68"/>
+    <w:lsdException w:name="Medium Grid 3 Accent 3" w:uiPriority="69"/>
+    <w:lsdException w:name="Dark List Accent 3" w:uiPriority="70"/>
+    <w:lsdException w:name="Colorful Shading Accent 3" w:uiPriority="71"/>
+    <w:lsdException w:name="Colorful List Accent 3" w:uiPriority="72"/>
+    <w:lsdException w:name="Colorful Grid Accent 3" w:uiPriority="73"/>
+    <w:lsdException w:name="Light Shading Accent 4" w:uiPriority="60"/>
+    <w:lsdException w:name="Light List Accent 4" w:uiPriority="61"/>
+    <w:lsdException w:name="Light Grid Accent 4" w:uiPriority="62"/>
+    <w:lsdException w:name="Medium Shading 1 Accent 4" w:uiPriority="63"/>
+    <w:lsdException w:name="Medium Shading 2 Accent 4" w:uiPriority="64"/>
+    <w:lsdException w:name="Medium List 1 Accent 4" w:uiPriority="65"/>
+    <w:lsdException w:name="Medium List 2 Accent 4" w:uiPriority="66"/>
+    <w:lsdException w:name="Medium Grid 1 Accent 4" w:uiPriority="67"/>
+    <w:lsdException w:name="Medium Grid 2 Accent 4" w:uiPriority="68"/>
+    <w:lsdException w:name="Medium Grid 3 Accent 4" w:uiPriority="69"/>
+    <w:lsdException w:name="Dark List Accent 4" w:uiPriority="70"/>
+    <w:lsdException w:name="Colorful Shading Accent 4" w:uiPriority="71"/>
+    <w:lsdException w:name="Colorful List Accent 4" w:uiPriority="72"/>
+    <w:lsdException w:name="Colorful Grid Accent 4" w:uiPriority="73"/>
+    <w:lsdException w:name="Light Shading Accent 5" w:uiPriority="60"/>
+    <w:lsdException w:name="Light List Accent 5" w:uiPriority="61"/>
+    <w:lsdException w:name="Light Grid Accent 5" w:uiPriority="62"/>
+    <w:lsdException w:name="Medium Shading 1 Accent 5" w:uiPriority="63"/>
+    <w:lsdException w:name="Medium Shading 2 Accent 5" w:uiPriority="64"/>
+    <w:lsdException w:name="Medium List 1 Accent 5" w:uiPriority="65"/>
+    <w:lsdException w:name="Medium List 2 Accent 5" w:uiPriority="66"/>
+    <w:lsdException w:name="Medium Grid 1 Accent 5" w:uiPriority="67"/>
+    <w:lsdException w:name="Medium Grid 2 Accent 5" w:uiPriority="68"/>
+    <w:lsdException w:name="Medium Grid 3 Accent 5" w:uiPriority="69"/>
+    <w:lsdException w:name="Dark List Accent 5" w:uiPriority="70"/>
+    <w:lsdException w:name="Colorful Shading Accent 5" w:uiPriority="71"/>
+    <w:lsdException w:name="Colorful List Accent 5" w:uiPriority="72"/>
+    <w:lsdException w:name="Colorful Grid Accent 5" w:uiPriority="73"/>
+    <w:lsdException w:name="Light Shading Accent 6" w:uiPriority="60"/>
+    <w:lsdException w:name="Light List Accent 6" w:uiPriority="61"/>
+    <w:lsdException w:name="Light Grid Accent 6" w:uiPriority="62"/>
+    <w:lsdException w:name="Medium Shading 1 Accent 6" w:uiPriority="63"/>
+    <w:lsdException w:name="Medium Shading 2 Accent 6" w:uiPriority="64"/>
+    <w:lsdException w:name="Medium List 1 Accent 6" w:uiPriority="65"/>
+    <w:lsdException w:name="Medium List 2 Accent 6" w:uiPriority="66"/>
+    <w:lsdException w:name="Medium Grid 1 Accent 6" w:uiPriority="67"/>
+    <w:lsdException w:name="Medium Grid 2 Accent 6" w:uiPriority="68"/>
+    <w:lsdException w:name="Medium Grid 3 Accent 6" w:uiPriority="69"/>
+    <w:lsdException w:name="Dark List Accent 6" w:uiPriority="70"/>
+    <w:lsdException w:name="Colorful Shading Accent 6" w:uiPriority="71"/>
+    <w:lsdException w:name="Colorful List Accent 6" w:uiPriority="72"/>
+    <w:lsdException w:name="Colorful Grid Accent 6" w:uiPriority="73"/>
+    <w:lsdException w:name="Subtle Emphasis" w:uiPriority="19" w:qFormat="1"/>
+    <w:lsdException w:name="Intense Emphasis" w:uiPriority="21" w:qFormat="1"/>
+    <w:lsdException w:name="Subtle Reference" w:uiPriority="31" w:qFormat="1"/>
+    <w:lsdException w:name="Intense Reference" w:uiPriority="32" w:qFormat="1"/>
+    <w:lsdException w:name="Book Title" w:uiPriority="33" w:qFormat="1"/>
+    <w:lsdException w:name="Bibliography" w:semiHidden="1" w:uiPriority="37" w:unhideWhenUsed="1"/>
+    <w:lsdException w:name="TOC Heading" w:semiHidden="1" w:uiPriority="39" w:unhideWhenUsed="1" w:qFormat="1"/>
+    <w:lsdException w:name="Plain Table 1" w:uiPriority="41"/>
+    <w:lsdException w:name="Plain Table 2" w:uiPriority="42"/>
+    <w:lsdException w:name="Plain Table 3" w:uiPriority="43"/>
+    <w:lsdException w:name="Plain Table 4" w:uiPriority="44"/>
+    <w:lsdException w:name="Plain Table 5" w:uiPriority="45"/>
+    <w:lsdException w:name="Grid Table Light" w:uiPriority="40"/>
+    <w:lsdException w:name="Grid Table 1 Light" w:uiPriority="46"/>
+    <w:lsdException w:name="Grid Table 2" w:uiPriority="47"/>
+    <w:lsdException w:name="Grid Table 3" w:uiPriority="48"/>
+    <w:lsdException w:name="Grid Table 4" w:uiPriority="49"/>
+    <w:lsdException w:name="Grid Table 5 Dark" w:uiPriority="50"/>
+    <w:lsdException w:name="Grid Table 6 Colorful" w:uiPriority="51"/>
+    <w:lsdException w:name="Grid Table 7 Colorful" w:uiPriority="52"/>
+    <w:lsdException w:name="Grid Table 1 Light Accent 1" w:uiPriority="46"/>
+    <w:lsdException w:name="Grid Table 2 Accent 1" w:uiPriority="47"/>
+    <w:lsdException w:name="Grid Table 3 Accent 1" w:uiPriority="48"/>
+    <w:lsdException w:name="Grid Table 4 Accent 1" w:uiPriority="49"/>
+    <w:lsdException w:name="Grid Table 5 Dark Accent 1" w:uiPriority="50"/>
+    <w:lsdException w:name="Grid Table 6 Colorful Accent 1" w:uiPriority="51"/>
+    <w:lsdException w:name="Grid Table 7 Colorful Accent 1" w:uiPriority="52"/>
+    <w:lsdException w:name="Grid Table 1 Light Accent 2" w:uiPriority="46"/>
+    <w:lsdException w:name="Grid Table 2 Accent 2" w:uiPriority="47"/>
+    <w:lsdException w:name="Grid Table 3 Accent 2" w:uiPriority="48"/>
+    <w:lsdException w:name="Grid Table 4 Accent 2" w:uiPriority="49"/>
+    <w:lsdException w:name="Grid Table 5 Dark Accent 2" w:uiPriority="50"/>
+    <w:lsdException w:name="Grid Table 6 Colorful Accent 2" w:uiPriority="51"/>
+    <w:lsdException w:name="Grid Table 7 Colorful Accent 2" w:uiPriority="52"/>
+    <w:lsdException w:name="Grid Table 1 Light Accent 3" w:uiPriority="46"/>
+    <w:lsdException w:name="Grid Table 2 Accent 3" w:uiPriority="47"/>
+    <w:lsdException w:name="Grid Table 3 Accent 3" w:uiPriority="48"/>
+    <w:lsdException w:name="Grid Table 4 Accent 3" w:uiPriority="49"/>
+    <w:lsdException w:name="Grid Table 5 Dark Accent 3" w:uiPriority="50"/>
+    <w:lsdException w:name="Grid Table 6 Colorful Accent 3" w:uiPriority="51"/>
+    <w:lsdException w:name="Grid Table 7 Colorful Accent 3" w:uiPriority="52"/>
+    <w:lsdException w:name="Grid Table 1 Light Accent 4" w:uiPriority="46"/>
+    <w:lsdException w:name="Grid Table 2 Accent 4" w:uiPriority="47"/>
+    <w:lsdException w:name="Grid Table 3 Accent 4" w:uiPriority="48"/>
+    <w:lsdException w:name="Grid Table 4 Accent 4" w:uiPriority="49"/>
+    <w:lsdException w:name="Grid Table 5 Dark Accent 4" w:uiPriority="50"/>
+    <w:lsdException w:name="Grid Table 6 Colorful Accent 4" w:uiPriority="51"/>
+    <w:lsdException w:name="Grid Table 7 Colorful Accent 4" w:uiPriority="52"/>
+    <w:lsdException w:name="Grid Table 1 Light Accent 5" w:uiPriority="46"/>
+    <w:lsdException w:name="Grid Table 2 Accent 5" w:uiPriority="47"/>
+    <w:lsdException w:name="Grid Table 3 Accent 5" w:uiPriority="48"/>
+    <w:lsdException w:name="Grid Table 4 Accent 5" w:uiPriority="49"/>
+    <w:lsdException w:name="Grid Table 5 Dark Accent 5" w:uiPriority="50"/>
+    <w:lsdException w:name="Grid Table 6 Colorful Accent 5" w:uiPriority="51"/>
+    <w:lsdException w:name="Grid Table 7 Colorful Accent 5" w:uiPriority="52"/>
+    <w:lsdException w:name="Grid Table 1 Light Accent 6" w:uiPriority="46"/>
+    <w:lsdException w:name="Grid Table 2 Accent 6" w:uiPriority="47"/>
+    <w:lsdException w:name="Grid Table 3 Accent 6" w:uiPriority="48"/>
+    <w:lsdException w:name="Grid Table 4 Accent 6" w:uiPriority="49"/>
+    <w:lsdException w:name="Grid Table 5 Dark Accent 6" w:uiPriority="50"/>
+    <w:lsdException w:name="Grid Table 6 Colorful Accent 6" w:uiPriority="51"/>
+    <w:lsdException w:name="Grid Table 7 Colorful Accent 6" w:uiPriority="52"/>
+    <w:lsdException w:name="List Table 1 Light" w:uiPriority="46"/>
+    <w:lsdException w:name="List Table 2" w:uiPriority="47"/>
+    <w:lsdException w:name="List Table 3" w:uiPriority="48"/>
+    <w:lsdException w:name="List Table 4" w:uiPriority="49"/>
+    <w:lsdException w:name="List Table 5 Dark" w:uiPriority="50"/>
+    <w:lsdException w:name="List Table 6 Colorful" w:uiPriority="51"/>
+    <w:lsdException w:name="List Table 7 Colorful" w:uiPriority="52"/>
+    <w:lsdException w:name="List Table 1 Light Accent 1" w:uiPriority="46"/>
+    <w:lsdException w:name="List Table 2 Accent 1" w:uiPriority="47"/>
+    <w:lsdException w:name="List Table 3 Accent 1" w:uiPriority="48"/>
+    <w:lsdException w:name="List Table 4 Accent 1" w:uiPriority="49"/>
+    <w:lsdException w:name="List Table 5 Dark Accent 1" w:uiPriority="50"/>
+    <w:lsdException w:name="List Table 6 Colorful Accent 1" w:uiPriority="51"/>
+    <w:lsdException w:name="List Table 7 Colorful Accent 1" w:uiPriority="52"/>
+    <w:lsdException w:name="List Table 1 Light Accent 2" w:uiPriority="46"/>
+    <w:lsdException w:name="List Table 2 Accent 2" w:uiPriority="47"/>
+    <w:lsdException w:name="List Table 3 Accent 2" w:uiPriority="48"/>
+    <w:lsdException w:name="List Table 4 Accent 2" w:uiPriority="49"/>
+    <w:lsdException w:name="List Table 5 Dark Accent 2" w:uiPriority="50"/>
+    <w:lsdException w:name="List Table 6 Colorful Accent 2" w:uiPriority="51"/>
+    <w:lsdException w:name="List Table 7 Colorful Accent 2" w:uiPriority="52"/>
+    <w:lsdException w:name="List Table 1 Light Accent 3" w:uiPriority="46"/>
+    <w:lsdException w:name="List Table 2 Accent 3" w:uiPriority="47"/>
+    <w:lsdException w:name="List Table 3 Accent 3" w:uiPriority="48"/>
+    <w:lsdException w:name="List Table 4 Accent 3" w:uiPriority="49"/>
+    <w:lsdException w:name="List Table 5 Dark Accent 3" w:uiPriority="50"/>
+    <w:lsdException w:name="List Table 6 Colorful Accent 3" w:uiPriority="51"/>
+    <w:lsdException w:name="List Table 7 Colorful Accent 3" w:uiPriority="52"/>
+    <w:lsdException w:name="List Table 1 Light Accent 4" w:uiPriority="46"/>
+    <w:lsdException w:name="List Table 2 Accent 4" w:uiPriority="47"/>
+    <w:lsdException w:name="List Table 3 Accent 4" w:uiPriority="48"/>
+    <w:lsdException w:name="List Table 4 Accent 4" w:uiPriority="49"/>
+    <w:lsdException w:name="List Table 5 Dark Accent 4" w:uiPriority="50"/>
+    <w:lsdException w:name="List Table 6 Colorful Accent 4" w:uiPriority="51"/>
+    <w:lsdException w:name="List Table 7 Colorful Accent 4" w:uiPriority="52"/>
+    <w:lsdException w:name="List Table 1 Light Accent 5" w:uiPriority="46"/>
+    <w:lsdException w:name="List Table 2 Accent 5" w:uiPriority="47"/>
+    <w:lsdException w:name="List Table 3 Accent 5" w:uiPriority="48"/>
+    <w:lsdException w:name="List Table 4 Accent 5" w:uiPriority="49"/>
+    <w:lsdException w:name="List Table 5 Dark Accent 5" w:uiPriority="50"/>
+    <w:lsdException w:name="List Table 6 Colorful Accent 5" w:uiPriority="51"/>
+    <w:lsdException w:name="List Table 7 Colorful Accent 5" w:uiPriority="52"/>
+    <w:lsdException w:name="List Table 1 Light Accent 6" w:uiPriority="46"/>
+    <w:lsdException w:name="List Table 2 Accent 6" w:uiPriority="47"/>
+    <w:lsdException w:name="List Table 3 Accent 6" w:uiPriority="48"/>
+    <w:lsdException w:name="List Table 4 Accent 6" w:uiPriority="49"/>
+    <w:lsdException w:name="List Table 5 Dark Accent 6" w:uiPriority="50"/>
+    <w:lsdException w:name="List Table 6 Colorful Accent 6" w:uiPriority="51"/>
+    <w:lsdException w:name="List Table 7 Colorful Accent 6" w:uiPriority="52"/>
+    <w:lsdException w:name="Mention" w:semiHidden="1" w:unhideWhenUsed="1"/>
+    <w:lsdException w:name="Smart Hyperlink" w:semiHidden="1" w:unhideWhenUsed="1"/>
+    <w:lsdException w:name="Hashtag" w:semiHidden="1" w:unhideWhenUsed="1"/>
+    <w:lsdException w:name="Unresolved Mention" w:semiHidden="1" w:unhideWhenUsed="1"/>
+    <w:lsdException w:name="Smart Link" w:semiHidden="1" w:unhideWhenUsed="1"/>
   </w:latentStyles>
   <w:style w:type="paragraph" w:default="1" w:styleId="Normal">
     <w:name w:val="Normal"/>
@@ -2539,7 +5163,6 @@
     <w:uiPriority w:val="99"/>
     <w:semiHidden/>
     <w:unhideWhenUsed/>
-    <w:qFormat/>
     <w:tblPr>
       <w:tblInd w:w="0" w:type="dxa"/>
       <w:tblCellMar>
@@ -2572,19 +5195,11 @@
     <w:name w:val="36EB6712EB1049B883BD08F31474CE98"/>
     <w:rsid w:val="003A05CB"/>
   </w:style>
-  <w:style w:type="paragraph" w:customStyle="1" w:styleId="2926D85E5CEA4B2BAD768C5C6450FD69">
-    <w:name w:val="2926D85E5CEA4B2BAD768C5C6450FD69"/>
-    <w:rsid w:val="003A05CB"/>
-  </w:style>
-  <w:style w:type="paragraph" w:customStyle="1" w:styleId="FEFDC4BFBBA54CD99A3EAC04490C501A">
-    <w:name w:val="FEFDC4BFBBA54CD99A3EAC04490C501A"/>
-    <w:rsid w:val="003A05CB"/>
-  </w:style>
 </w:styles>
 </file>
 
 <file path=word/glossary/webSettings.xml><?xml version="1.0" encoding="utf-8"?>
-<w:webSettings xmlns:r="http://schemas.openxmlformats.org/officeDocument/2006/relationships" xmlns:w="http://schemas.openxmlformats.org/wordprocessingml/2006/main">
+<w:webSettings xmlns:mc="http://schemas.openxmlformats.org/markup-compatibility/2006" xmlns:r="http://schemas.openxmlformats.org/officeDocument/2006/relationships" xmlns:w="http://schemas.openxmlformats.org/wordprocessingml/2006/main" xmlns:w14="http://schemas.microsoft.com/office/word/2010/wordml" xmlns:w15="http://schemas.microsoft.com/office/word/2012/wordml" xmlns:w16cex="http://schemas.microsoft.com/office/word/2018/wordml/cex" xmlns:w16cid="http://schemas.microsoft.com/office/word/2016/wordml/cid" xmlns:w16="http://schemas.microsoft.com/office/word/2018/wordml" xmlns:w16sdtdh="http://schemas.microsoft.com/office/word/2020/wordml/sdtdatahash" xmlns:w16se="http://schemas.microsoft.com/office/word/2015/wordml/symex" mc:Ignorable="w14 w15 w16se w16cid w16 w16cex w16sdtdh">
   <w:optimizeForBrowser/>
 </w:webSettings>
 </file>

</xml_diff>

<commit_message>
ajout de la carte et début des messages
</commit_message>
<xml_diff>
--- a/Documents/CHALOYARD Nicolas - Chasse au trésor - Descriptif.docx
+++ b/Documents/CHALOYARD Nicolas - Chasse au trésor - Descriptif.docx
@@ -1,6 +1,6 @@
 
 <file path=word/document.xml><?xml version="1.0" encoding="utf-8"?>
-<w:document xmlns:wpc="http://schemas.microsoft.com/office/word/2010/wordprocessingCanvas" xmlns:cx="http://schemas.microsoft.com/office/drawing/2014/chartex" xmlns:cx1="http://schemas.microsoft.com/office/drawing/2015/9/8/chartex" xmlns:cx2="http://schemas.microsoft.com/office/drawing/2015/10/21/chartex" xmlns:cx3="http://schemas.microsoft.com/office/drawing/2016/5/9/chartex" xmlns:cx4="http://schemas.microsoft.com/office/drawing/2016/5/10/chartex" xmlns:cx5="http://schemas.microsoft.com/office/drawing/2016/5/11/chartex" xmlns:cx6="http://schemas.microsoft.com/office/drawing/2016/5/12/chartex" xmlns:cx7="http://schemas.microsoft.com/office/drawing/2016/5/13/chartex" xmlns:cx8="http://schemas.microsoft.com/office/drawing/2016/5/14/chartex" xmlns:mc="http://schemas.openxmlformats.org/markup-compatibility/2006" xmlns:aink="http://schemas.microsoft.com/office/drawing/2016/ink" xmlns:am3d="http://schemas.microsoft.com/office/drawing/2017/model3d" xmlns:o="urn:schemas-microsoft-com:office:office" xmlns:r="http://schemas.openxmlformats.org/officeDocument/2006/relationships" xmlns:m="http://schemas.openxmlformats.org/officeDocument/2006/math" xmlns:v="urn:schemas-microsoft-com:vml" xmlns:wp14="http://schemas.microsoft.com/office/word/2010/wordprocessingDrawing" xmlns:wp="http://schemas.openxmlformats.org/drawingml/2006/wordprocessingDrawing" xmlns:w10="urn:schemas-microsoft-com:office:word" xmlns:w="http://schemas.openxmlformats.org/wordprocessingml/2006/main" xmlns:w14="http://schemas.microsoft.com/office/word/2010/wordml" xmlns:w15="http://schemas.microsoft.com/office/word/2012/wordml" xmlns:w16cex="http://schemas.microsoft.com/office/word/2018/wordml/cex" xmlns:w16cid="http://schemas.microsoft.com/office/word/2016/wordml/cid" xmlns:w16="http://schemas.microsoft.com/office/word/2018/wordml" xmlns:w16sdtdh="http://schemas.microsoft.com/office/word/2020/wordml/sdtdatahash" xmlns:w16se="http://schemas.microsoft.com/office/word/2015/wordml/symex" xmlns:wpg="http://schemas.microsoft.com/office/word/2010/wordprocessingGroup" xmlns:wpi="http://schemas.microsoft.com/office/word/2010/wordprocessingInk" xmlns:wne="http://schemas.microsoft.com/office/word/2006/wordml" xmlns:wps="http://schemas.microsoft.com/office/word/2010/wordprocessingShape" mc:Ignorable="w14 w15 w16se w16cid w16 w16cex w16sdtdh wp14">
+<w:document xmlns:ve="http://schemas.openxmlformats.org/markup-compatibility/2006" xmlns:o="urn:schemas-microsoft-com:office:office" xmlns:r="http://schemas.openxmlformats.org/officeDocument/2006/relationships" xmlns:m="http://schemas.openxmlformats.org/officeDocument/2006/math" xmlns:v="urn:schemas-microsoft-com:vml" xmlns:wp="http://schemas.openxmlformats.org/drawingml/2006/wordprocessingDrawing" xmlns:w10="urn:schemas-microsoft-com:office:word" xmlns:w="http://schemas.openxmlformats.org/wordprocessingml/2006/main" xmlns:wne="http://schemas.microsoft.com/office/word/2006/wordml">
   <w:body>
     <w:sdt>
       <w:sdtPr>
@@ -23,7 +23,7 @@
           <w:tblPr>
             <w:tblW w:w="5000" w:type="pct"/>
             <w:jc w:val="center"/>
-            <w:tblLook w:val="04A0" w:firstRow="1" w:lastRow="0" w:firstColumn="1" w:lastColumn="0" w:noHBand="0" w:noVBand="1"/>
+            <w:tblLook w:val="04A0"/>
           </w:tblPr>
           <w:tblGrid>
             <w:gridCol w:w="9288"/>
@@ -98,7 +98,6 @@
                 <w:dataBinding w:prefixMappings="xmlns:ns0='http://schemas.openxmlformats.org/package/2006/metadata/core-properties' xmlns:ns1='http://purl.org/dc/elements/1.1/'" w:xpath="/ns0:coreProperties[1]/ns1:title[1]" w:storeItemID="{6C3C8BC8-F283-45AE-878A-BAB7291924A1}"/>
                 <w:text/>
               </w:sdtPr>
-              <w:sdtEndPr/>
               <w:sdtContent>
                 <w:tc>
                   <w:tcPr>
@@ -151,7 +150,6 @@
                 <w:dataBinding w:prefixMappings="xmlns:ns0='http://schemas.openxmlformats.org/package/2006/metadata/core-properties' xmlns:ns1='http://purl.org/dc/elements/1.1/'" w:xpath="/ns0:coreProperties[1]/ns1:subject[1]" w:storeItemID="{6C3C8BC8-F283-45AE-878A-BAB7291924A1}"/>
                 <w:text/>
               </w:sdtPr>
-              <w:sdtEndPr/>
               <w:sdtContent>
                 <w:tc>
                   <w:tcPr>
@@ -246,7 +244,6 @@
                 <w:dataBinding w:prefixMappings="xmlns:ns0='http://schemas.openxmlformats.org/package/2006/metadata/core-properties' xmlns:ns1='http://purl.org/dc/elements/1.1/'" w:xpath="/ns0:coreProperties[1]/ns1:creator[1]" w:storeItemID="{6C3C8BC8-F283-45AE-878A-BAB7291924A1}"/>
                 <w:text/>
               </w:sdtPr>
-              <w:sdtEndPr/>
               <w:sdtContent>
                 <w:tc>
                   <w:tcPr>
@@ -313,7 +310,6 @@
                   <w:calendar w:val="gregorian"/>
                 </w:date>
               </w:sdtPr>
-              <w:sdtEndPr/>
               <w:sdtContent>
                 <w:tc>
                   <w:tcPr>
@@ -348,7 +344,7 @@
           <w:tblPr>
             <w:tblpPr w:leftFromText="187" w:rightFromText="187" w:horzAnchor="margin" w:tblpXSpec="center" w:tblpYSpec="bottom"/>
             <w:tblW w:w="5000" w:type="pct"/>
-            <w:tblLook w:val="04A0" w:firstRow="1" w:lastRow="0" w:firstColumn="1" w:lastColumn="0" w:noHBand="0" w:noVBand="1"/>
+            <w:tblLook w:val="04A0"/>
           </w:tblPr>
           <w:tblGrid>
             <w:gridCol w:w="9288"/>
@@ -361,7 +357,6 @@
                 <w:dataBinding w:prefixMappings="xmlns:ns0='http://schemas.microsoft.com/office/2006/coverPageProps'" w:xpath="/ns0:CoverPageProperties[1]/ns0:Abstract[1]" w:storeItemID="{55AF091B-3C7A-41E3-B477-F2FDAA23CFDA}"/>
                 <w:text/>
               </w:sdtPr>
-              <w:sdtEndPr/>
               <w:sdtContent>
                 <w:tc>
                   <w:tcPr>
@@ -447,7 +442,7 @@
           <w:r>
             <w:fldChar w:fldCharType="separate"/>
           </w:r>
-          <w:hyperlink w:anchor="_Toc100094168" w:history="1">
+          <w:hyperlink w:anchor="_Toc100137140" w:history="1">
             <w:r>
               <w:rPr>
                 <w:rStyle w:val="Lienhypertexte"/>
@@ -489,7 +484,7 @@
                 <w:noProof/>
                 <w:webHidden/>
               </w:rPr>
-              <w:instrText xml:space="preserve"> PAGEREF _Toc100094168 \h </w:instrText>
+              <w:instrText xml:space="preserve"> PAGEREF _Toc100137140 \h </w:instrText>
             </w:r>
             <w:r>
               <w:rPr>
@@ -533,7 +528,7 @@
               <w:lang w:eastAsia="fr-FR"/>
             </w:rPr>
           </w:pPr>
-          <w:hyperlink w:anchor="_Toc100094169" w:history="1">
+          <w:hyperlink w:anchor="_Toc100137141" w:history="1">
             <w:r>
               <w:rPr>
                 <w:rStyle w:val="Lienhypertexte"/>
@@ -575,7 +570,7 @@
                 <w:noProof/>
                 <w:webHidden/>
               </w:rPr>
-              <w:instrText xml:space="preserve"> PAGEREF _Toc100094169 \h </w:instrText>
+              <w:instrText xml:space="preserve"> PAGEREF _Toc100137141 \h </w:instrText>
             </w:r>
             <w:r>
               <w:rPr>
@@ -619,7 +614,7 @@
               <w:lang w:eastAsia="fr-FR"/>
             </w:rPr>
           </w:pPr>
-          <w:hyperlink w:anchor="_Toc100094170" w:history="1">
+          <w:hyperlink w:anchor="_Toc100137142" w:history="1">
             <w:r>
               <w:rPr>
                 <w:rStyle w:val="Lienhypertexte"/>
@@ -661,7 +656,7 @@
                 <w:noProof/>
                 <w:webHidden/>
               </w:rPr>
-              <w:instrText xml:space="preserve"> PAGEREF _Toc100094170 \h </w:instrText>
+              <w:instrText xml:space="preserve"> PAGEREF _Toc100137142 \h </w:instrText>
             </w:r>
             <w:r>
               <w:rPr>
@@ -705,7 +700,7 @@
               <w:lang w:eastAsia="fr-FR"/>
             </w:rPr>
           </w:pPr>
-          <w:hyperlink w:anchor="_Toc100094171" w:history="1">
+          <w:hyperlink w:anchor="_Toc100137143" w:history="1">
             <w:r>
               <w:rPr>
                 <w:rStyle w:val="Lienhypertexte"/>
@@ -747,7 +742,7 @@
                 <w:noProof/>
                 <w:webHidden/>
               </w:rPr>
-              <w:instrText xml:space="preserve"> PAGEREF _Toc100094171 \h </w:instrText>
+              <w:instrText xml:space="preserve"> PAGEREF _Toc100137143 \h </w:instrText>
             </w:r>
             <w:r>
               <w:rPr>
@@ -791,7 +786,7 @@
               <w:lang w:eastAsia="fr-FR"/>
             </w:rPr>
           </w:pPr>
-          <w:hyperlink w:anchor="_Toc100094172" w:history="1">
+          <w:hyperlink w:anchor="_Toc100137144" w:history="1">
             <w:r>
               <w:rPr>
                 <w:rStyle w:val="Lienhypertexte"/>
@@ -833,7 +828,7 @@
                 <w:noProof/>
                 <w:webHidden/>
               </w:rPr>
-              <w:instrText xml:space="preserve"> PAGEREF _Toc100094172 \h </w:instrText>
+              <w:instrText xml:space="preserve"> PAGEREF _Toc100137144 \h </w:instrText>
             </w:r>
             <w:r>
               <w:rPr>
@@ -877,7 +872,7 @@
               <w:lang w:eastAsia="fr-FR"/>
             </w:rPr>
           </w:pPr>
-          <w:hyperlink w:anchor="_Toc100094173" w:history="1">
+          <w:hyperlink w:anchor="_Toc100137145" w:history="1">
             <w:r>
               <w:rPr>
                 <w:rStyle w:val="Lienhypertexte"/>
@@ -919,7 +914,7 @@
                 <w:noProof/>
                 <w:webHidden/>
               </w:rPr>
-              <w:instrText xml:space="preserve"> PAGEREF _Toc100094173 \h </w:instrText>
+              <w:instrText xml:space="preserve"> PAGEREF _Toc100137145 \h </w:instrText>
             </w:r>
             <w:r>
               <w:rPr>
@@ -963,7 +958,7 @@
               <w:lang w:eastAsia="fr-FR"/>
             </w:rPr>
           </w:pPr>
-          <w:hyperlink w:anchor="_Toc100094174" w:history="1">
+          <w:hyperlink w:anchor="_Toc100137146" w:history="1">
             <w:r>
               <w:rPr>
                 <w:rStyle w:val="Lienhypertexte"/>
@@ -1005,7 +1000,7 @@
                 <w:noProof/>
                 <w:webHidden/>
               </w:rPr>
-              <w:instrText xml:space="preserve"> PAGEREF _Toc100094174 \h </w:instrText>
+              <w:instrText xml:space="preserve"> PAGEREF _Toc100137146 \h </w:instrText>
             </w:r>
             <w:r>
               <w:rPr>
@@ -1049,7 +1044,7 @@
               <w:lang w:eastAsia="fr-FR"/>
             </w:rPr>
           </w:pPr>
-          <w:hyperlink w:anchor="_Toc100094175" w:history="1">
+          <w:hyperlink w:anchor="_Toc100137147" w:history="1">
             <w:r>
               <w:rPr>
                 <w:rStyle w:val="Lienhypertexte"/>
@@ -1091,7 +1086,7 @@
                 <w:noProof/>
                 <w:webHidden/>
               </w:rPr>
-              <w:instrText xml:space="preserve"> PAGEREF _Toc100094175 \h </w:instrText>
+              <w:instrText xml:space="preserve"> PAGEREF _Toc100137147 \h </w:instrText>
             </w:r>
             <w:r>
               <w:rPr>
@@ -1135,7 +1130,7 @@
               <w:lang w:eastAsia="fr-FR"/>
             </w:rPr>
           </w:pPr>
-          <w:hyperlink w:anchor="_Toc100094176" w:history="1">
+          <w:hyperlink w:anchor="_Toc100137148" w:history="1">
             <w:r>
               <w:rPr>
                 <w:rStyle w:val="Lienhypertexte"/>
@@ -1177,7 +1172,7 @@
                 <w:noProof/>
                 <w:webHidden/>
               </w:rPr>
-              <w:instrText xml:space="preserve"> PAGEREF _Toc100094176 \h </w:instrText>
+              <w:instrText xml:space="preserve"> PAGEREF _Toc100137148 \h </w:instrText>
             </w:r>
             <w:r>
               <w:rPr>
@@ -1221,7 +1216,7 @@
               <w:lang w:eastAsia="fr-FR"/>
             </w:rPr>
           </w:pPr>
-          <w:hyperlink w:anchor="_Toc100094177" w:history="1">
+          <w:hyperlink w:anchor="_Toc100137149" w:history="1">
             <w:r>
               <w:rPr>
                 <w:rStyle w:val="Lienhypertexte"/>
@@ -1263,7 +1258,7 @@
                 <w:noProof/>
                 <w:webHidden/>
               </w:rPr>
-              <w:instrText xml:space="preserve"> PAGEREF _Toc100094177 \h </w:instrText>
+              <w:instrText xml:space="preserve"> PAGEREF _Toc100137149 \h </w:instrText>
             </w:r>
             <w:r>
               <w:rPr>
@@ -1314,7 +1309,7 @@
           <w:numId w:val="1"/>
         </w:numPr>
       </w:pPr>
-      <w:bookmarkStart w:id="0" w:name="_Toc100094168"/>
+      <w:bookmarkStart w:id="0" w:name="_Toc100137140"/>
       <w:r>
         <w:lastRenderedPageBreak/>
         <w:t>Scénario du jeu</w:t>
@@ -1332,7 +1327,7 @@
           <w:numId w:val="1"/>
         </w:numPr>
       </w:pPr>
-      <w:bookmarkStart w:id="1" w:name="_Toc100094169"/>
+      <w:bookmarkStart w:id="1" w:name="_Toc100137141"/>
       <w:r>
         <w:t>Synopsis</w:t>
       </w:r>
@@ -1516,7 +1511,7 @@
           <w:numId w:val="1"/>
         </w:numPr>
       </w:pPr>
-      <w:bookmarkStart w:id="2" w:name="_Toc100094170"/>
+      <w:bookmarkStart w:id="2" w:name="_Toc100137142"/>
       <w:r>
         <w:t>Limitation</w:t>
       </w:r>
@@ -1533,7 +1528,7 @@
           <w:numId w:val="1"/>
         </w:numPr>
       </w:pPr>
-      <w:bookmarkStart w:id="3" w:name="_Toc100094171"/>
+      <w:bookmarkStart w:id="3" w:name="_Toc100137143"/>
       <w:r>
         <w:t>Limitation au niveau des actions</w:t>
       </w:r>
@@ -1639,7 +1634,7 @@
           <w:numId w:val="1"/>
         </w:numPr>
       </w:pPr>
-      <w:bookmarkStart w:id="4" w:name="_Toc100094172"/>
+      <w:bookmarkStart w:id="4" w:name="_Toc100137144"/>
       <w:r>
         <w:t>Limitation au</w:t>
       </w:r>
@@ -1735,7 +1730,15 @@
         <w:t>.</w:t>
       </w:r>
       <w:r>
-        <w:t xml:space="preserve"> Mais faites toujours attention à prendre soin de votre sac-à-dos, sinon il pourrait vous arriver quelques malheureuses pertes, ou pire </w:t>
+        <w:t xml:space="preserve"> Mais faites toujours attention à prendre soin de votre sac-à-dos, sinon il pourrait vous arriver quelques </w:t>
+      </w:r>
+      <w:proofErr w:type="gramStart"/>
+      <w:r>
+        <w:t>malheureuses</w:t>
+      </w:r>
+      <w:proofErr w:type="gramEnd"/>
+      <w:r>
+        <w:t xml:space="preserve"> pertes, ou pire </w:t>
       </w:r>
       <w:r>
         <w:t>un arrêt prématuré de votre vie.</w:t>
@@ -1754,7 +1757,7 @@
           <w:numId w:val="6"/>
         </w:numPr>
       </w:pPr>
-      <w:bookmarkStart w:id="5" w:name="_Toc100094173"/>
+      <w:bookmarkStart w:id="5" w:name="_Toc100137145"/>
       <w:r>
         <w:lastRenderedPageBreak/>
         <w:t>Les objets</w:t>
@@ -1772,7 +1775,7 @@
           <w:numId w:val="6"/>
         </w:numPr>
       </w:pPr>
-      <w:bookmarkStart w:id="6" w:name="_Toc100094174"/>
+      <w:bookmarkStart w:id="6" w:name="_Toc100137146"/>
       <w:r>
         <w:t>Objets</w:t>
       </w:r>
@@ -2010,7 +2013,7 @@
           <w:numId w:val="6"/>
         </w:numPr>
       </w:pPr>
-      <w:bookmarkStart w:id="7" w:name="_Toc100094175"/>
+      <w:bookmarkStart w:id="7" w:name="_Toc100137147"/>
       <w:r>
         <w:t xml:space="preserve">Objets </w:t>
       </w:r>
@@ -2122,7 +2125,7 @@
           <w:numId w:val="6"/>
         </w:numPr>
       </w:pPr>
-      <w:bookmarkStart w:id="8" w:name="_Toc100094176"/>
+      <w:bookmarkStart w:id="8" w:name="_Toc100137148"/>
       <w:r>
         <w:t xml:space="preserve">Objets </w:t>
       </w:r>
@@ -2218,7 +2221,7 @@
           <w:numId w:val="6"/>
         </w:numPr>
       </w:pPr>
-      <w:bookmarkStart w:id="9" w:name="_Toc100094177"/>
+      <w:bookmarkStart w:id="9" w:name="_Toc100137149"/>
       <w:r>
         <w:t xml:space="preserve">Objets </w:t>
       </w:r>
@@ -2323,7 +2326,7 @@
 </file>
 
 <file path=word/endnotes.xml><?xml version="1.0" encoding="utf-8"?>
-<w:endnotes xmlns:wpc="http://schemas.microsoft.com/office/word/2010/wordprocessingCanvas" xmlns:cx="http://schemas.microsoft.com/office/drawing/2014/chartex" xmlns:cx1="http://schemas.microsoft.com/office/drawing/2015/9/8/chartex" xmlns:cx2="http://schemas.microsoft.com/office/drawing/2015/10/21/chartex" xmlns:cx3="http://schemas.microsoft.com/office/drawing/2016/5/9/chartex" xmlns:cx4="http://schemas.microsoft.com/office/drawing/2016/5/10/chartex" xmlns:cx5="http://schemas.microsoft.com/office/drawing/2016/5/11/chartex" xmlns:cx6="http://schemas.microsoft.com/office/drawing/2016/5/12/chartex" xmlns:cx7="http://schemas.microsoft.com/office/drawing/2016/5/13/chartex" xmlns:cx8="http://schemas.microsoft.com/office/drawing/2016/5/14/chartex" xmlns:mc="http://schemas.openxmlformats.org/markup-compatibility/2006" xmlns:aink="http://schemas.microsoft.com/office/drawing/2016/ink" xmlns:am3d="http://schemas.microsoft.com/office/drawing/2017/model3d" xmlns:o="urn:schemas-microsoft-com:office:office" xmlns:r="http://schemas.openxmlformats.org/officeDocument/2006/relationships" xmlns:m="http://schemas.openxmlformats.org/officeDocument/2006/math" xmlns:v="urn:schemas-microsoft-com:vml" xmlns:wp14="http://schemas.microsoft.com/office/word/2010/wordprocessingDrawing" xmlns:wp="http://schemas.openxmlformats.org/drawingml/2006/wordprocessingDrawing" xmlns:w10="urn:schemas-microsoft-com:office:word" xmlns:w="http://schemas.openxmlformats.org/wordprocessingml/2006/main" xmlns:w14="http://schemas.microsoft.com/office/word/2010/wordml" xmlns:w15="http://schemas.microsoft.com/office/word/2012/wordml" xmlns:w16cex="http://schemas.microsoft.com/office/word/2018/wordml/cex" xmlns:w16cid="http://schemas.microsoft.com/office/word/2016/wordml/cid" xmlns:w16="http://schemas.microsoft.com/office/word/2018/wordml" xmlns:w16sdtdh="http://schemas.microsoft.com/office/word/2020/wordml/sdtdatahash" xmlns:w16se="http://schemas.microsoft.com/office/word/2015/wordml/symex" xmlns:wpg="http://schemas.microsoft.com/office/word/2010/wordprocessingGroup" xmlns:wpi="http://schemas.microsoft.com/office/word/2010/wordprocessingInk" xmlns:wne="http://schemas.microsoft.com/office/word/2006/wordml" xmlns:wps="http://schemas.microsoft.com/office/word/2010/wordprocessingShape" mc:Ignorable="w14 w15 w16se w16cid w16 w16cex w16sdtdh wp14">
+<w:endnotes xmlns:ve="http://schemas.openxmlformats.org/markup-compatibility/2006" xmlns:o="urn:schemas-microsoft-com:office:office" xmlns:r="http://schemas.openxmlformats.org/officeDocument/2006/relationships" xmlns:m="http://schemas.openxmlformats.org/officeDocument/2006/math" xmlns:v="urn:schemas-microsoft-com:vml" xmlns:wp="http://schemas.openxmlformats.org/drawingml/2006/wordprocessingDrawing" xmlns:w10="urn:schemas-microsoft-com:office:word" xmlns:w="http://schemas.openxmlformats.org/wordprocessingml/2006/main" xmlns:wne="http://schemas.microsoft.com/office/word/2006/wordml">
   <w:endnote w:type="separator" w:id="-1">
     <w:p>
       <w:pPr>
@@ -2348,7 +2351,7 @@
 </file>
 
 <file path=word/footnotes.xml><?xml version="1.0" encoding="utf-8"?>
-<w:footnotes xmlns:wpc="http://schemas.microsoft.com/office/word/2010/wordprocessingCanvas" xmlns:cx="http://schemas.microsoft.com/office/drawing/2014/chartex" xmlns:cx1="http://schemas.microsoft.com/office/drawing/2015/9/8/chartex" xmlns:cx2="http://schemas.microsoft.com/office/drawing/2015/10/21/chartex" xmlns:cx3="http://schemas.microsoft.com/office/drawing/2016/5/9/chartex" xmlns:cx4="http://schemas.microsoft.com/office/drawing/2016/5/10/chartex" xmlns:cx5="http://schemas.microsoft.com/office/drawing/2016/5/11/chartex" xmlns:cx6="http://schemas.microsoft.com/office/drawing/2016/5/12/chartex" xmlns:cx7="http://schemas.microsoft.com/office/drawing/2016/5/13/chartex" xmlns:cx8="http://schemas.microsoft.com/office/drawing/2016/5/14/chartex" xmlns:mc="http://schemas.openxmlformats.org/markup-compatibility/2006" xmlns:aink="http://schemas.microsoft.com/office/drawing/2016/ink" xmlns:am3d="http://schemas.microsoft.com/office/drawing/2017/model3d" xmlns:o="urn:schemas-microsoft-com:office:office" xmlns:r="http://schemas.openxmlformats.org/officeDocument/2006/relationships" xmlns:m="http://schemas.openxmlformats.org/officeDocument/2006/math" xmlns:v="urn:schemas-microsoft-com:vml" xmlns:wp14="http://schemas.microsoft.com/office/word/2010/wordprocessingDrawing" xmlns:wp="http://schemas.openxmlformats.org/drawingml/2006/wordprocessingDrawing" xmlns:w10="urn:schemas-microsoft-com:office:word" xmlns:w="http://schemas.openxmlformats.org/wordprocessingml/2006/main" xmlns:w14="http://schemas.microsoft.com/office/word/2010/wordml" xmlns:w15="http://schemas.microsoft.com/office/word/2012/wordml" xmlns:w16cex="http://schemas.microsoft.com/office/word/2018/wordml/cex" xmlns:w16cid="http://schemas.microsoft.com/office/word/2016/wordml/cid" xmlns:w16="http://schemas.microsoft.com/office/word/2018/wordml" xmlns:w16sdtdh="http://schemas.microsoft.com/office/word/2020/wordml/sdtdatahash" xmlns:w16se="http://schemas.microsoft.com/office/word/2015/wordml/symex" xmlns:wpg="http://schemas.microsoft.com/office/word/2010/wordprocessingGroup" xmlns:wpi="http://schemas.microsoft.com/office/word/2010/wordprocessingInk" xmlns:wne="http://schemas.microsoft.com/office/word/2006/wordml" xmlns:wps="http://schemas.microsoft.com/office/word/2010/wordprocessingShape" mc:Ignorable="w14 w15 w16se w16cid w16 w16cex w16sdtdh wp14">
+<w:footnotes xmlns:ve="http://schemas.openxmlformats.org/markup-compatibility/2006" xmlns:o="urn:schemas-microsoft-com:office:office" xmlns:r="http://schemas.openxmlformats.org/officeDocument/2006/relationships" xmlns:m="http://schemas.openxmlformats.org/officeDocument/2006/math" xmlns:v="urn:schemas-microsoft-com:vml" xmlns:wp="http://schemas.openxmlformats.org/drawingml/2006/wordprocessingDrawing" xmlns:w10="urn:schemas-microsoft-com:office:word" xmlns:w="http://schemas.openxmlformats.org/wordprocessingml/2006/main" xmlns:wne="http://schemas.microsoft.com/office/word/2006/wordml">
   <w:footnote w:type="separator" w:id="-1">
     <w:p>
       <w:pPr>
@@ -2373,7 +2376,7 @@
 </file>
 
 <file path=word/header1.xml><?xml version="1.0" encoding="utf-8"?>
-<w:hdr xmlns:wpc="http://schemas.microsoft.com/office/word/2010/wordprocessingCanvas" xmlns:cx="http://schemas.microsoft.com/office/drawing/2014/chartex" xmlns:cx1="http://schemas.microsoft.com/office/drawing/2015/9/8/chartex" xmlns:cx2="http://schemas.microsoft.com/office/drawing/2015/10/21/chartex" xmlns:cx3="http://schemas.microsoft.com/office/drawing/2016/5/9/chartex" xmlns:cx4="http://schemas.microsoft.com/office/drawing/2016/5/10/chartex" xmlns:cx5="http://schemas.microsoft.com/office/drawing/2016/5/11/chartex" xmlns:cx6="http://schemas.microsoft.com/office/drawing/2016/5/12/chartex" xmlns:cx7="http://schemas.microsoft.com/office/drawing/2016/5/13/chartex" xmlns:cx8="http://schemas.microsoft.com/office/drawing/2016/5/14/chartex" xmlns:mc="http://schemas.openxmlformats.org/markup-compatibility/2006" xmlns:aink="http://schemas.microsoft.com/office/drawing/2016/ink" xmlns:am3d="http://schemas.microsoft.com/office/drawing/2017/model3d" xmlns:o="urn:schemas-microsoft-com:office:office" xmlns:r="http://schemas.openxmlformats.org/officeDocument/2006/relationships" xmlns:m="http://schemas.openxmlformats.org/officeDocument/2006/math" xmlns:v="urn:schemas-microsoft-com:vml" xmlns:wp14="http://schemas.microsoft.com/office/word/2010/wordprocessingDrawing" xmlns:wp="http://schemas.openxmlformats.org/drawingml/2006/wordprocessingDrawing" xmlns:w10="urn:schemas-microsoft-com:office:word" xmlns:w="http://schemas.openxmlformats.org/wordprocessingml/2006/main" xmlns:w14="http://schemas.microsoft.com/office/word/2010/wordml" xmlns:w15="http://schemas.microsoft.com/office/word/2012/wordml" xmlns:w16cex="http://schemas.microsoft.com/office/word/2018/wordml/cex" xmlns:w16cid="http://schemas.microsoft.com/office/word/2016/wordml/cid" xmlns:w16="http://schemas.microsoft.com/office/word/2018/wordml" xmlns:w16sdtdh="http://schemas.microsoft.com/office/word/2020/wordml/sdtdatahash" xmlns:w16se="http://schemas.microsoft.com/office/word/2015/wordml/symex" xmlns:wpg="http://schemas.microsoft.com/office/word/2010/wordprocessingGroup" xmlns:wpi="http://schemas.microsoft.com/office/word/2010/wordprocessingInk" xmlns:wne="http://schemas.microsoft.com/office/word/2006/wordml" xmlns:wps="http://schemas.microsoft.com/office/word/2010/wordprocessingShape" mc:Ignorable="w14 w15 w16se w16cid w16 w16cex w16sdtdh wp14">
+<w:hdr xmlns:ve="http://schemas.openxmlformats.org/markup-compatibility/2006" xmlns:o="urn:schemas-microsoft-com:office:office" xmlns:r="http://schemas.openxmlformats.org/officeDocument/2006/relationships" xmlns:m="http://schemas.openxmlformats.org/officeDocument/2006/math" xmlns:v="urn:schemas-microsoft-com:vml" xmlns:wp="http://schemas.openxmlformats.org/drawingml/2006/wordprocessingDrawing" xmlns:w10="urn:schemas-microsoft-com:office:word" xmlns:w="http://schemas.openxmlformats.org/wordprocessingml/2006/main" xmlns:wne="http://schemas.microsoft.com/office/word/2006/wordml">
   <w:p>
     <w:pPr>
       <w:pStyle w:val="En-tte"/>
@@ -2386,8 +2389,8 @@
 </file>
 
 <file path=word/numbering.xml><?xml version="1.0" encoding="utf-8"?>
-<w:numbering xmlns:wpc="http://schemas.microsoft.com/office/word/2010/wordprocessingCanvas" xmlns:cx="http://schemas.microsoft.com/office/drawing/2014/chartex" xmlns:cx1="http://schemas.microsoft.com/office/drawing/2015/9/8/chartex" xmlns:cx2="http://schemas.microsoft.com/office/drawing/2015/10/21/chartex" xmlns:cx3="http://schemas.microsoft.com/office/drawing/2016/5/9/chartex" xmlns:cx4="http://schemas.microsoft.com/office/drawing/2016/5/10/chartex" xmlns:cx5="http://schemas.microsoft.com/office/drawing/2016/5/11/chartex" xmlns:cx6="http://schemas.microsoft.com/office/drawing/2016/5/12/chartex" xmlns:cx7="http://schemas.microsoft.com/office/drawing/2016/5/13/chartex" xmlns:cx8="http://schemas.microsoft.com/office/drawing/2016/5/14/chartex" xmlns:mc="http://schemas.openxmlformats.org/markup-compatibility/2006" xmlns:aink="http://schemas.microsoft.com/office/drawing/2016/ink" xmlns:am3d="http://schemas.microsoft.com/office/drawing/2017/model3d" xmlns:o="urn:schemas-microsoft-com:office:office" xmlns:r="http://schemas.openxmlformats.org/officeDocument/2006/relationships" xmlns:m="http://schemas.openxmlformats.org/officeDocument/2006/math" xmlns:v="urn:schemas-microsoft-com:vml" xmlns:wp14="http://schemas.microsoft.com/office/word/2010/wordprocessingDrawing" xmlns:wp="http://schemas.openxmlformats.org/drawingml/2006/wordprocessingDrawing" xmlns:w10="urn:schemas-microsoft-com:office:word" xmlns:w="http://schemas.openxmlformats.org/wordprocessingml/2006/main" xmlns:w14="http://schemas.microsoft.com/office/word/2010/wordml" xmlns:w15="http://schemas.microsoft.com/office/word/2012/wordml" xmlns:w16cex="http://schemas.microsoft.com/office/word/2018/wordml/cex" xmlns:w16cid="http://schemas.microsoft.com/office/word/2016/wordml/cid" xmlns:w16="http://schemas.microsoft.com/office/word/2018/wordml" xmlns:w16sdtdh="http://schemas.microsoft.com/office/word/2020/wordml/sdtdatahash" xmlns:w16se="http://schemas.microsoft.com/office/word/2015/wordml/symex" xmlns:wpg="http://schemas.microsoft.com/office/word/2010/wordprocessingGroup" xmlns:wpi="http://schemas.microsoft.com/office/word/2010/wordprocessingInk" xmlns:wne="http://schemas.microsoft.com/office/word/2006/wordml" xmlns:wps="http://schemas.microsoft.com/office/word/2010/wordprocessingShape" mc:Ignorable="w14 w15 w16se w16cid w16 w16cex w16sdtdh wp14">
-  <w:abstractNum w:abstractNumId="0" w15:restartNumberingAfterBreak="0">
+<w:numbering xmlns:ve="http://schemas.openxmlformats.org/markup-compatibility/2006" xmlns:o="urn:schemas-microsoft-com:office:office" xmlns:r="http://schemas.openxmlformats.org/officeDocument/2006/relationships" xmlns:m="http://schemas.openxmlformats.org/officeDocument/2006/math" xmlns:v="urn:schemas-microsoft-com:vml" xmlns:wp="http://schemas.openxmlformats.org/drawingml/2006/wordprocessingDrawing" xmlns:w10="urn:schemas-microsoft-com:office:word" xmlns:w="http://schemas.openxmlformats.org/wordprocessingml/2006/main" xmlns:wne="http://schemas.microsoft.com/office/word/2006/wordml">
+  <w:abstractNum w:abstractNumId="0">
     <w:nsid w:val="0A3E1CB0"/>
     <w:multiLevelType w:val="multilevel"/>
     <w:tmpl w:val="9C1C5E08"/>
@@ -2508,7 +2511,7 @@
       </w:rPr>
     </w:lvl>
   </w:abstractNum>
-  <w:abstractNum w:abstractNumId="1" w15:restartNumberingAfterBreak="0">
+  <w:abstractNum w:abstractNumId="1">
     <w:nsid w:val="1017056E"/>
     <w:multiLevelType w:val="multilevel"/>
     <w:tmpl w:val="9C1C5E08"/>
@@ -2629,7 +2632,7 @@
       </w:rPr>
     </w:lvl>
   </w:abstractNum>
-  <w:abstractNum w:abstractNumId="2" w15:restartNumberingAfterBreak="0">
+  <w:abstractNum w:abstractNumId="2">
     <w:nsid w:val="18B16A08"/>
     <w:multiLevelType w:val="hybridMultilevel"/>
     <w:tmpl w:val="84E2626C"/>
@@ -2742,7 +2745,7 @@
       </w:rPr>
     </w:lvl>
   </w:abstractNum>
-  <w:abstractNum w:abstractNumId="3" w15:restartNumberingAfterBreak="0">
+  <w:abstractNum w:abstractNumId="3">
     <w:nsid w:val="1BF41D13"/>
     <w:multiLevelType w:val="multilevel"/>
     <w:tmpl w:val="9C1C5E08"/>
@@ -2863,7 +2866,7 @@
       </w:rPr>
     </w:lvl>
   </w:abstractNum>
-  <w:abstractNum w:abstractNumId="4" w15:restartNumberingAfterBreak="0">
+  <w:abstractNum w:abstractNumId="4">
     <w:nsid w:val="27B9294F"/>
     <w:multiLevelType w:val="multilevel"/>
     <w:tmpl w:val="9C1C5E08"/>
@@ -2984,7 +2987,7 @@
       </w:rPr>
     </w:lvl>
   </w:abstractNum>
-  <w:abstractNum w:abstractNumId="5" w15:restartNumberingAfterBreak="0">
+  <w:abstractNum w:abstractNumId="5">
     <w:nsid w:val="59DA50D6"/>
     <w:multiLevelType w:val="hybridMultilevel"/>
     <w:tmpl w:val="1862C9CC"/>
@@ -3097,7 +3100,7 @@
       </w:rPr>
     </w:lvl>
   </w:abstractNum>
-  <w:abstractNum w:abstractNumId="6" w15:restartNumberingAfterBreak="0">
+  <w:abstractNum w:abstractNumId="6">
     <w:nsid w:val="5F435E06"/>
     <w:multiLevelType w:val="multilevel"/>
     <w:tmpl w:val="9C1C5E08"/>
@@ -3243,7 +3246,7 @@
 </file>
 
 <file path=word/styles.xml><?xml version="1.0" encoding="utf-8"?>
-<w:styles xmlns:mc="http://schemas.openxmlformats.org/markup-compatibility/2006" xmlns:r="http://schemas.openxmlformats.org/officeDocument/2006/relationships" xmlns:w="http://schemas.openxmlformats.org/wordprocessingml/2006/main" xmlns:w14="http://schemas.microsoft.com/office/word/2010/wordml" xmlns:w15="http://schemas.microsoft.com/office/word/2012/wordml" xmlns:w16cex="http://schemas.microsoft.com/office/word/2018/wordml/cex" xmlns:w16cid="http://schemas.microsoft.com/office/word/2016/wordml/cid" xmlns:w16="http://schemas.microsoft.com/office/word/2018/wordml" xmlns:w16sdtdh="http://schemas.microsoft.com/office/word/2020/wordml/sdtdatahash" xmlns:w16se="http://schemas.microsoft.com/office/word/2015/wordml/symex" mc:Ignorable="w14 w15 w16se w16cid w16 w16cex w16sdtdh">
+<w:styles xmlns:r="http://schemas.openxmlformats.org/officeDocument/2006/relationships" xmlns:w="http://schemas.openxmlformats.org/wordprocessingml/2006/main">
   <w:docDefaults>
     <w:rPrDefault>
       <w:rPr>
@@ -3259,388 +3262,149 @@
       </w:pPr>
     </w:pPrDefault>
   </w:docDefaults>
-  <w:latentStyles w:defLockedState="0" w:defUIPriority="99" w:defSemiHidden="0" w:defUnhideWhenUsed="0" w:defQFormat="0" w:count="376">
-    <w:lsdException w:name="Normal" w:uiPriority="0" w:qFormat="1"/>
-    <w:lsdException w:name="heading 1" w:uiPriority="9" w:qFormat="1"/>
-    <w:lsdException w:name="heading 2" w:semiHidden="1" w:uiPriority="9" w:unhideWhenUsed="1" w:qFormat="1"/>
-    <w:lsdException w:name="heading 3" w:semiHidden="1" w:uiPriority="9" w:unhideWhenUsed="1" w:qFormat="1"/>
-    <w:lsdException w:name="heading 4" w:semiHidden="1" w:uiPriority="9" w:unhideWhenUsed="1" w:qFormat="1"/>
-    <w:lsdException w:name="heading 5" w:semiHidden="1" w:uiPriority="9" w:unhideWhenUsed="1" w:qFormat="1"/>
-    <w:lsdException w:name="heading 6" w:semiHidden="1" w:uiPriority="9" w:unhideWhenUsed="1" w:qFormat="1"/>
-    <w:lsdException w:name="heading 7" w:semiHidden="1" w:uiPriority="9" w:unhideWhenUsed="1" w:qFormat="1"/>
-    <w:lsdException w:name="heading 8" w:semiHidden="1" w:uiPriority="9" w:unhideWhenUsed="1" w:qFormat="1"/>
-    <w:lsdException w:name="heading 9" w:semiHidden="1" w:uiPriority="9" w:unhideWhenUsed="1" w:qFormat="1"/>
-    <w:lsdException w:name="index 1" w:semiHidden="1" w:unhideWhenUsed="1"/>
-    <w:lsdException w:name="index 2" w:semiHidden="1" w:unhideWhenUsed="1"/>
-    <w:lsdException w:name="index 3" w:semiHidden="1" w:unhideWhenUsed="1"/>
-    <w:lsdException w:name="index 4" w:semiHidden="1" w:unhideWhenUsed="1"/>
-    <w:lsdException w:name="index 5" w:semiHidden="1" w:unhideWhenUsed="1"/>
-    <w:lsdException w:name="index 6" w:semiHidden="1" w:unhideWhenUsed="1"/>
-    <w:lsdException w:name="index 7" w:semiHidden="1" w:unhideWhenUsed="1"/>
-    <w:lsdException w:name="index 8" w:semiHidden="1" w:unhideWhenUsed="1"/>
-    <w:lsdException w:name="index 9" w:semiHidden="1" w:unhideWhenUsed="1"/>
-    <w:lsdException w:name="toc 1" w:semiHidden="1" w:uiPriority="39" w:unhideWhenUsed="1"/>
-    <w:lsdException w:name="toc 2" w:semiHidden="1" w:uiPriority="39" w:unhideWhenUsed="1"/>
-    <w:lsdException w:name="toc 3" w:semiHidden="1" w:uiPriority="39" w:unhideWhenUsed="1"/>
-    <w:lsdException w:name="toc 4" w:semiHidden="1" w:uiPriority="39" w:unhideWhenUsed="1"/>
-    <w:lsdException w:name="toc 5" w:semiHidden="1" w:uiPriority="39" w:unhideWhenUsed="1"/>
-    <w:lsdException w:name="toc 6" w:semiHidden="1" w:uiPriority="39" w:unhideWhenUsed="1"/>
-    <w:lsdException w:name="toc 7" w:semiHidden="1" w:uiPriority="39" w:unhideWhenUsed="1"/>
-    <w:lsdException w:name="toc 8" w:semiHidden="1" w:uiPriority="39" w:unhideWhenUsed="1"/>
-    <w:lsdException w:name="toc 9" w:semiHidden="1" w:uiPriority="39" w:unhideWhenUsed="1"/>
-    <w:lsdException w:name="Normal Indent" w:semiHidden="1" w:unhideWhenUsed="1"/>
-    <w:lsdException w:name="footnote text" w:semiHidden="1" w:unhideWhenUsed="1"/>
-    <w:lsdException w:name="annotation text" w:semiHidden="1" w:unhideWhenUsed="1"/>
-    <w:lsdException w:name="header" w:semiHidden="1" w:unhideWhenUsed="1"/>
-    <w:lsdException w:name="footer" w:semiHidden="1" w:unhideWhenUsed="1"/>
-    <w:lsdException w:name="index heading" w:semiHidden="1" w:unhideWhenUsed="1"/>
-    <w:lsdException w:name="caption" w:semiHidden="1" w:uiPriority="35" w:unhideWhenUsed="1" w:qFormat="1"/>
-    <w:lsdException w:name="table of figures" w:semiHidden="1" w:unhideWhenUsed="1"/>
-    <w:lsdException w:name="envelope address" w:semiHidden="1" w:unhideWhenUsed="1"/>
-    <w:lsdException w:name="envelope return" w:semiHidden="1" w:unhideWhenUsed="1"/>
-    <w:lsdException w:name="footnote reference" w:semiHidden="1" w:unhideWhenUsed="1"/>
-    <w:lsdException w:name="annotation reference" w:semiHidden="1" w:unhideWhenUsed="1"/>
-    <w:lsdException w:name="line number" w:semiHidden="1" w:unhideWhenUsed="1"/>
-    <w:lsdException w:name="page number" w:semiHidden="1" w:unhideWhenUsed="1"/>
-    <w:lsdException w:name="endnote reference" w:semiHidden="1" w:unhideWhenUsed="1"/>
-    <w:lsdException w:name="endnote text" w:semiHidden="1" w:unhideWhenUsed="1"/>
-    <w:lsdException w:name="table of authorities" w:semiHidden="1" w:unhideWhenUsed="1"/>
-    <w:lsdException w:name="macro" w:semiHidden="1" w:unhideWhenUsed="1"/>
-    <w:lsdException w:name="toa heading" w:semiHidden="1" w:unhideWhenUsed="1"/>
-    <w:lsdException w:name="List" w:semiHidden="1" w:unhideWhenUsed="1"/>
-    <w:lsdException w:name="List Bullet" w:semiHidden="1" w:unhideWhenUsed="1"/>
-    <w:lsdException w:name="List Number" w:semiHidden="1" w:unhideWhenUsed="1"/>
-    <w:lsdException w:name="List 2" w:semiHidden="1" w:unhideWhenUsed="1"/>
-    <w:lsdException w:name="List 3" w:semiHidden="1" w:unhideWhenUsed="1"/>
-    <w:lsdException w:name="List 4" w:semiHidden="1" w:unhideWhenUsed="1"/>
-    <w:lsdException w:name="List 5" w:semiHidden="1" w:unhideWhenUsed="1"/>
-    <w:lsdException w:name="List Bullet 2" w:semiHidden="1" w:unhideWhenUsed="1"/>
-    <w:lsdException w:name="List Bullet 3" w:semiHidden="1" w:unhideWhenUsed="1"/>
-    <w:lsdException w:name="List Bullet 4" w:semiHidden="1" w:unhideWhenUsed="1"/>
-    <w:lsdException w:name="List Bullet 5" w:semiHidden="1" w:unhideWhenUsed="1"/>
-    <w:lsdException w:name="List Number 2" w:semiHidden="1" w:unhideWhenUsed="1"/>
-    <w:lsdException w:name="List Number 3" w:semiHidden="1" w:unhideWhenUsed="1"/>
-    <w:lsdException w:name="List Number 4" w:semiHidden="1" w:unhideWhenUsed="1"/>
-    <w:lsdException w:name="List Number 5" w:semiHidden="1" w:unhideWhenUsed="1"/>
-    <w:lsdException w:name="Title" w:uiPriority="10" w:qFormat="1"/>
-    <w:lsdException w:name="Closing" w:semiHidden="1" w:unhideWhenUsed="1"/>
-    <w:lsdException w:name="Signature" w:semiHidden="1" w:unhideWhenUsed="1"/>
-    <w:lsdException w:name="Default Paragraph Font" w:semiHidden="1" w:uiPriority="1" w:unhideWhenUsed="1"/>
-    <w:lsdException w:name="Body Text" w:semiHidden="1" w:unhideWhenUsed="1"/>
-    <w:lsdException w:name="Body Text Indent" w:semiHidden="1" w:unhideWhenUsed="1"/>
-    <w:lsdException w:name="List Continue" w:semiHidden="1" w:unhideWhenUsed="1"/>
-    <w:lsdException w:name="List Continue 2" w:semiHidden="1" w:unhideWhenUsed="1"/>
-    <w:lsdException w:name="List Continue 3" w:semiHidden="1" w:unhideWhenUsed="1"/>
-    <w:lsdException w:name="List Continue 4" w:semiHidden="1" w:unhideWhenUsed="1"/>
-    <w:lsdException w:name="List Continue 5" w:semiHidden="1" w:unhideWhenUsed="1"/>
-    <w:lsdException w:name="Message Header" w:semiHidden="1" w:unhideWhenUsed="1"/>
-    <w:lsdException w:name="Subtitle" w:uiPriority="11" w:qFormat="1"/>
-    <w:lsdException w:name="Salutation" w:semiHidden="1" w:unhideWhenUsed="1"/>
-    <w:lsdException w:name="Date" w:semiHidden="1" w:unhideWhenUsed="1"/>
-    <w:lsdException w:name="Body Text First Indent" w:semiHidden="1" w:unhideWhenUsed="1"/>
-    <w:lsdException w:name="Body Text First Indent 2" w:semiHidden="1" w:unhideWhenUsed="1"/>
-    <w:lsdException w:name="Note Heading" w:semiHidden="1" w:unhideWhenUsed="1"/>
-    <w:lsdException w:name="Body Text 2" w:semiHidden="1" w:unhideWhenUsed="1"/>
-    <w:lsdException w:name="Body Text 3" w:semiHidden="1" w:unhideWhenUsed="1"/>
-    <w:lsdException w:name="Body Text Indent 2" w:semiHidden="1" w:unhideWhenUsed="1"/>
-    <w:lsdException w:name="Body Text Indent 3" w:semiHidden="1" w:unhideWhenUsed="1"/>
-    <w:lsdException w:name="Block Text" w:semiHidden="1" w:unhideWhenUsed="1"/>
-    <w:lsdException w:name="Hyperlink" w:semiHidden="1" w:unhideWhenUsed="1"/>
-    <w:lsdException w:name="FollowedHyperlink" w:semiHidden="1" w:unhideWhenUsed="1"/>
-    <w:lsdException w:name="Strong" w:uiPriority="22" w:qFormat="1"/>
-    <w:lsdException w:name="Emphasis" w:uiPriority="20" w:qFormat="1"/>
-    <w:lsdException w:name="Document Map" w:semiHidden="1" w:unhideWhenUsed="1"/>
-    <w:lsdException w:name="Plain Text" w:semiHidden="1" w:unhideWhenUsed="1"/>
-    <w:lsdException w:name="E-mail Signature" w:semiHidden="1" w:unhideWhenUsed="1"/>
-    <w:lsdException w:name="HTML Top of Form" w:semiHidden="1" w:unhideWhenUsed="1"/>
-    <w:lsdException w:name="HTML Bottom of Form" w:semiHidden="1" w:unhideWhenUsed="1"/>
-    <w:lsdException w:name="Normal (Web)" w:semiHidden="1" w:unhideWhenUsed="1"/>
-    <w:lsdException w:name="HTML Acronym" w:semiHidden="1" w:unhideWhenUsed="1"/>
-    <w:lsdException w:name="HTML Address" w:semiHidden="1" w:unhideWhenUsed="1"/>
-    <w:lsdException w:name="HTML Cite" w:semiHidden="1" w:unhideWhenUsed="1"/>
-    <w:lsdException w:name="HTML Code" w:semiHidden="1" w:unhideWhenUsed="1"/>
-    <w:lsdException w:name="HTML Definition" w:semiHidden="1" w:unhideWhenUsed="1"/>
-    <w:lsdException w:name="HTML Keyboard" w:semiHidden="1" w:unhideWhenUsed="1"/>
-    <w:lsdException w:name="HTML Preformatted" w:semiHidden="1" w:unhideWhenUsed="1"/>
-    <w:lsdException w:name="HTML Sample" w:semiHidden="1" w:unhideWhenUsed="1"/>
-    <w:lsdException w:name="HTML Typewriter" w:semiHidden="1" w:unhideWhenUsed="1"/>
-    <w:lsdException w:name="HTML Variable" w:semiHidden="1" w:unhideWhenUsed="1"/>
-    <w:lsdException w:name="Normal Table" w:semiHidden="1" w:unhideWhenUsed="1"/>
-    <w:lsdException w:name="annotation subject" w:semiHidden="1" w:unhideWhenUsed="1"/>
-    <w:lsdException w:name="No List" w:semiHidden="1" w:unhideWhenUsed="1"/>
-    <w:lsdException w:name="Outline List 1" w:semiHidden="1" w:unhideWhenUsed="1"/>
-    <w:lsdException w:name="Outline List 2" w:semiHidden="1" w:unhideWhenUsed="1"/>
-    <w:lsdException w:name="Outline List 3" w:semiHidden="1" w:unhideWhenUsed="1"/>
-    <w:lsdException w:name="Table Simple 1" w:semiHidden="1" w:unhideWhenUsed="1"/>
-    <w:lsdException w:name="Table Simple 2" w:semiHidden="1" w:unhideWhenUsed="1"/>
-    <w:lsdException w:name="Table Simple 3" w:semiHidden="1" w:unhideWhenUsed="1"/>
-    <w:lsdException w:name="Table Classic 1" w:semiHidden="1" w:unhideWhenUsed="1"/>
-    <w:lsdException w:name="Table Classic 2" w:semiHidden="1" w:unhideWhenUsed="1"/>
-    <w:lsdException w:name="Table Classic 3" w:semiHidden="1" w:unhideWhenUsed="1"/>
-    <w:lsdException w:name="Table Classic 4" w:semiHidden="1" w:unhideWhenUsed="1"/>
-    <w:lsdException w:name="Table Colorful 1" w:semiHidden="1" w:unhideWhenUsed="1"/>
-    <w:lsdException w:name="Table Colorful 2" w:semiHidden="1" w:unhideWhenUsed="1"/>
-    <w:lsdException w:name="Table Colorful 3" w:semiHidden="1" w:unhideWhenUsed="1"/>
-    <w:lsdException w:name="Table Columns 1" w:semiHidden="1" w:unhideWhenUsed="1"/>
-    <w:lsdException w:name="Table Columns 2" w:semiHidden="1" w:unhideWhenUsed="1"/>
-    <w:lsdException w:name="Table Columns 3" w:semiHidden="1" w:unhideWhenUsed="1"/>
-    <w:lsdException w:name="Table Columns 4" w:semiHidden="1" w:unhideWhenUsed="1"/>
-    <w:lsdException w:name="Table Columns 5" w:semiHidden="1" w:unhideWhenUsed="1"/>
-    <w:lsdException w:name="Table Grid 1" w:semiHidden="1" w:unhideWhenUsed="1"/>
-    <w:lsdException w:name="Table Grid 2" w:semiHidden="1" w:unhideWhenUsed="1"/>
-    <w:lsdException w:name="Table Grid 3" w:semiHidden="1" w:unhideWhenUsed="1"/>
-    <w:lsdException w:name="Table Grid 4" w:semiHidden="1" w:unhideWhenUsed="1"/>
-    <w:lsdException w:name="Table Grid 5" w:semiHidden="1" w:unhideWhenUsed="1"/>
-    <w:lsdException w:name="Table Grid 6" w:semiHidden="1" w:unhideWhenUsed="1"/>
-    <w:lsdException w:name="Table Grid 7" w:semiHidden="1" w:unhideWhenUsed="1"/>
-    <w:lsdException w:name="Table Grid 8" w:semiHidden="1" w:unhideWhenUsed="1"/>
-    <w:lsdException w:name="Table List 1" w:semiHidden="1" w:unhideWhenUsed="1"/>
-    <w:lsdException w:name="Table List 2" w:semiHidden="1" w:unhideWhenUsed="1"/>
-    <w:lsdException w:name="Table List 3" w:semiHidden="1" w:unhideWhenUsed="1"/>
-    <w:lsdException w:name="Table List 4" w:semiHidden="1" w:unhideWhenUsed="1"/>
-    <w:lsdException w:name="Table List 5" w:semiHidden="1" w:unhideWhenUsed="1"/>
-    <w:lsdException w:name="Table List 6" w:semiHidden="1" w:unhideWhenUsed="1"/>
-    <w:lsdException w:name="Table List 7" w:semiHidden="1" w:unhideWhenUsed="1"/>
-    <w:lsdException w:name="Table List 8" w:semiHidden="1" w:unhideWhenUsed="1"/>
-    <w:lsdException w:name="Table 3D effects 1" w:semiHidden="1" w:unhideWhenUsed="1"/>
-    <w:lsdException w:name="Table 3D effects 2" w:semiHidden="1" w:unhideWhenUsed="1"/>
-    <w:lsdException w:name="Table 3D effects 3" w:semiHidden="1" w:unhideWhenUsed="1"/>
-    <w:lsdException w:name="Table Contemporary" w:semiHidden="1" w:unhideWhenUsed="1"/>
-    <w:lsdException w:name="Table Elegant" w:semiHidden="1" w:unhideWhenUsed="1"/>
-    <w:lsdException w:name="Table Professional" w:semiHidden="1" w:unhideWhenUsed="1"/>
-    <w:lsdException w:name="Table Subtle 1" w:semiHidden="1" w:unhideWhenUsed="1"/>
-    <w:lsdException w:name="Table Subtle 2" w:semiHidden="1" w:unhideWhenUsed="1"/>
-    <w:lsdException w:name="Table Web 1" w:semiHidden="1" w:unhideWhenUsed="1"/>
-    <w:lsdException w:name="Table Web 2" w:semiHidden="1" w:unhideWhenUsed="1"/>
-    <w:lsdException w:name="Table Web 3" w:semiHidden="1" w:unhideWhenUsed="1"/>
-    <w:lsdException w:name="Balloon Text" w:semiHidden="1" w:unhideWhenUsed="1"/>
-    <w:lsdException w:name="Table Grid" w:semiHidden="1" w:uiPriority="39" w:unhideWhenUsed="1"/>
-    <w:lsdException w:name="Table Theme" w:semiHidden="1" w:unhideWhenUsed="1"/>
-    <w:lsdException w:name="Placeholder Text" w:semiHidden="1"/>
-    <w:lsdException w:name="No Spacing" w:uiPriority="1" w:qFormat="1"/>
-    <w:lsdException w:name="Light Shading" w:uiPriority="60"/>
-    <w:lsdException w:name="Light List" w:uiPriority="61"/>
-    <w:lsdException w:name="Light Grid" w:uiPriority="62"/>
-    <w:lsdException w:name="Medium Shading 1" w:uiPriority="63"/>
-    <w:lsdException w:name="Medium Shading 2" w:uiPriority="64"/>
-    <w:lsdException w:name="Medium List 1" w:uiPriority="65"/>
-    <w:lsdException w:name="Medium List 2" w:uiPriority="66"/>
-    <w:lsdException w:name="Medium Grid 1" w:uiPriority="67"/>
-    <w:lsdException w:name="Medium Grid 2" w:uiPriority="68"/>
-    <w:lsdException w:name="Medium Grid 3" w:uiPriority="69"/>
-    <w:lsdException w:name="Dark List" w:uiPriority="70"/>
-    <w:lsdException w:name="Colorful Shading" w:uiPriority="71"/>
-    <w:lsdException w:name="Colorful List" w:uiPriority="72"/>
-    <w:lsdException w:name="Colorful Grid" w:uiPriority="73"/>
-    <w:lsdException w:name="Light Shading Accent 1" w:uiPriority="60"/>
-    <w:lsdException w:name="Light List Accent 1" w:uiPriority="61"/>
-    <w:lsdException w:name="Light Grid Accent 1" w:uiPriority="62"/>
-    <w:lsdException w:name="Medium Shading 1 Accent 1" w:uiPriority="63"/>
-    <w:lsdException w:name="Medium Shading 2 Accent 1" w:uiPriority="64"/>
-    <w:lsdException w:name="Medium List 1 Accent 1" w:uiPriority="65"/>
-    <w:lsdException w:name="Revision" w:semiHidden="1"/>
-    <w:lsdException w:name="List Paragraph" w:uiPriority="34" w:qFormat="1"/>
-    <w:lsdException w:name="Quote" w:uiPriority="29" w:qFormat="1"/>
-    <w:lsdException w:name="Intense Quote" w:uiPriority="30" w:qFormat="1"/>
-    <w:lsdException w:name="Medium List 2 Accent 1" w:uiPriority="66"/>
-    <w:lsdException w:name="Medium Grid 1 Accent 1" w:uiPriority="67"/>
-    <w:lsdException w:name="Medium Grid 2 Accent 1" w:uiPriority="68"/>
-    <w:lsdException w:name="Medium Grid 3 Accent 1" w:uiPriority="69"/>
-    <w:lsdException w:name="Dark List Accent 1" w:uiPriority="70"/>
-    <w:lsdException w:name="Colorful Shading Accent 1" w:uiPriority="71"/>
-    <w:lsdException w:name="Colorful List Accent 1" w:uiPriority="72"/>
-    <w:lsdException w:name="Colorful Grid Accent 1" w:uiPriority="73"/>
-    <w:lsdException w:name="Light Shading Accent 2" w:uiPriority="60"/>
-    <w:lsdException w:name="Light List Accent 2" w:uiPriority="61"/>
-    <w:lsdException w:name="Light Grid Accent 2" w:uiPriority="62"/>
-    <w:lsdException w:name="Medium Shading 1 Accent 2" w:uiPriority="63"/>
-    <w:lsdException w:name="Medium Shading 2 Accent 2" w:uiPriority="64"/>
-    <w:lsdException w:name="Medium List 1 Accent 2" w:uiPriority="65"/>
-    <w:lsdException w:name="Medium List 2 Accent 2" w:uiPriority="66"/>
-    <w:lsdException w:name="Medium Grid 1 Accent 2" w:uiPriority="67"/>
-    <w:lsdException w:name="Medium Grid 2 Accent 2" w:uiPriority="68"/>
-    <w:lsdException w:name="Medium Grid 3 Accent 2" w:uiPriority="69"/>
-    <w:lsdException w:name="Dark List Accent 2" w:uiPriority="70"/>
-    <w:lsdException w:name="Colorful Shading Accent 2" w:uiPriority="71"/>
-    <w:lsdException w:name="Colorful List Accent 2" w:uiPriority="72"/>
-    <w:lsdException w:name="Colorful Grid Accent 2" w:uiPriority="73"/>
-    <w:lsdException w:name="Light Shading Accent 3" w:uiPriority="60"/>
-    <w:lsdException w:name="Light List Accent 3" w:uiPriority="61"/>
-    <w:lsdException w:name="Light Grid Accent 3" w:uiPriority="62"/>
-    <w:lsdException w:name="Medium Shading 1 Accent 3" w:uiPriority="63"/>
-    <w:lsdException w:name="Medium Shading 2 Accent 3" w:uiPriority="64"/>
-    <w:lsdException w:name="Medium List 1 Accent 3" w:uiPriority="65"/>
-    <w:lsdException w:name="Medium List 2 Accent 3" w:uiPriority="66"/>
-    <w:lsdException w:name="Medium Grid 1 Accent 3" w:uiPriority="67"/>
-    <w:lsdException w:name="Medium Grid 2 Accent 3" w:uiPriority="68"/>
-    <w:lsdException w:name="Medium Grid 3 Accent 3" w:uiPriority="69"/>
-    <w:lsdException w:name="Dark List Accent 3" w:uiPriority="70"/>
-    <w:lsdException w:name="Colorful Shading Accent 3" w:uiPriority="71"/>
-    <w:lsdException w:name="Colorful List Accent 3" w:uiPriority="72"/>
-    <w:lsdException w:name="Colorful Grid Accent 3" w:uiPriority="73"/>
-    <w:lsdException w:name="Light Shading Accent 4" w:uiPriority="60"/>
-    <w:lsdException w:name="Light List Accent 4" w:uiPriority="61"/>
-    <w:lsdException w:name="Light Grid Accent 4" w:uiPriority="62"/>
-    <w:lsdException w:name="Medium Shading 1 Accent 4" w:uiPriority="63"/>
-    <w:lsdException w:name="Medium Shading 2 Accent 4" w:uiPriority="64"/>
-    <w:lsdException w:name="Medium List 1 Accent 4" w:uiPriority="65"/>
-    <w:lsdException w:name="Medium List 2 Accent 4" w:uiPriority="66"/>
-    <w:lsdException w:name="Medium Grid 1 Accent 4" w:uiPriority="67"/>
-    <w:lsdException w:name="Medium Grid 2 Accent 4" w:uiPriority="68"/>
-    <w:lsdException w:name="Medium Grid 3 Accent 4" w:uiPriority="69"/>
-    <w:lsdException w:name="Dark List Accent 4" w:uiPriority="70"/>
-    <w:lsdException w:name="Colorful Shading Accent 4" w:uiPriority="71"/>
-    <w:lsdException w:name="Colorful List Accent 4" w:uiPriority="72"/>
-    <w:lsdException w:name="Colorful Grid Accent 4" w:uiPriority="73"/>
-    <w:lsdException w:name="Light Shading Accent 5" w:uiPriority="60"/>
-    <w:lsdException w:name="Light List Accent 5" w:uiPriority="61"/>
-    <w:lsdException w:name="Light Grid Accent 5" w:uiPriority="62"/>
-    <w:lsdException w:name="Medium Shading 1 Accent 5" w:uiPriority="63"/>
-    <w:lsdException w:name="Medium Shading 2 Accent 5" w:uiPriority="64"/>
-    <w:lsdException w:name="Medium List 1 Accent 5" w:uiPriority="65"/>
-    <w:lsdException w:name="Medium List 2 Accent 5" w:uiPriority="66"/>
-    <w:lsdException w:name="Medium Grid 1 Accent 5" w:uiPriority="67"/>
-    <w:lsdException w:name="Medium Grid 2 Accent 5" w:uiPriority="68"/>
-    <w:lsdException w:name="Medium Grid 3 Accent 5" w:uiPriority="69"/>
-    <w:lsdException w:name="Dark List Accent 5" w:uiPriority="70"/>
-    <w:lsdException w:name="Colorful Shading Accent 5" w:uiPriority="71"/>
-    <w:lsdException w:name="Colorful List Accent 5" w:uiPriority="72"/>
-    <w:lsdException w:name="Colorful Grid Accent 5" w:uiPriority="73"/>
-    <w:lsdException w:name="Light Shading Accent 6" w:uiPriority="60"/>
-    <w:lsdException w:name="Light List Accent 6" w:uiPriority="61"/>
-    <w:lsdException w:name="Light Grid Accent 6" w:uiPriority="62"/>
-    <w:lsdException w:name="Medium Shading 1 Accent 6" w:uiPriority="63"/>
-    <w:lsdException w:name="Medium Shading 2 Accent 6" w:uiPriority="64"/>
-    <w:lsdException w:name="Medium List 1 Accent 6" w:uiPriority="65"/>
-    <w:lsdException w:name="Medium List 2 Accent 6" w:uiPriority="66"/>
-    <w:lsdException w:name="Medium Grid 1 Accent 6" w:uiPriority="67"/>
-    <w:lsdException w:name="Medium Grid 2 Accent 6" w:uiPriority="68"/>
-    <w:lsdException w:name="Medium Grid 3 Accent 6" w:uiPriority="69"/>
-    <w:lsdException w:name="Dark List Accent 6" w:uiPriority="70"/>
-    <w:lsdException w:name="Colorful Shading Accent 6" w:uiPriority="71"/>
-    <w:lsdException w:name="Colorful List Accent 6" w:uiPriority="72"/>
-    <w:lsdException w:name="Colorful Grid Accent 6" w:uiPriority="73"/>
-    <w:lsdException w:name="Subtle Emphasis" w:uiPriority="19" w:qFormat="1"/>
-    <w:lsdException w:name="Intense Emphasis" w:uiPriority="21" w:qFormat="1"/>
-    <w:lsdException w:name="Subtle Reference" w:uiPriority="31" w:qFormat="1"/>
-    <w:lsdException w:name="Intense Reference" w:uiPriority="32" w:qFormat="1"/>
-    <w:lsdException w:name="Book Title" w:uiPriority="33" w:qFormat="1"/>
-    <w:lsdException w:name="Bibliography" w:semiHidden="1" w:uiPriority="37" w:unhideWhenUsed="1"/>
-    <w:lsdException w:name="TOC Heading" w:semiHidden="1" w:uiPriority="39" w:unhideWhenUsed="1" w:qFormat="1"/>
-    <w:lsdException w:name="Plain Table 1" w:uiPriority="41"/>
-    <w:lsdException w:name="Plain Table 2" w:uiPriority="42"/>
-    <w:lsdException w:name="Plain Table 3" w:uiPriority="43"/>
-    <w:lsdException w:name="Plain Table 4" w:uiPriority="44"/>
-    <w:lsdException w:name="Plain Table 5" w:uiPriority="45"/>
-    <w:lsdException w:name="Grid Table Light" w:uiPriority="40"/>
-    <w:lsdException w:name="Grid Table 1 Light" w:uiPriority="46"/>
-    <w:lsdException w:name="Grid Table 2" w:uiPriority="47"/>
-    <w:lsdException w:name="Grid Table 3" w:uiPriority="48"/>
-    <w:lsdException w:name="Grid Table 4" w:uiPriority="49"/>
-    <w:lsdException w:name="Grid Table 5 Dark" w:uiPriority="50"/>
-    <w:lsdException w:name="Grid Table 6 Colorful" w:uiPriority="51"/>
-    <w:lsdException w:name="Grid Table 7 Colorful" w:uiPriority="52"/>
-    <w:lsdException w:name="Grid Table 1 Light Accent 1" w:uiPriority="46"/>
-    <w:lsdException w:name="Grid Table 2 Accent 1" w:uiPriority="47"/>
-    <w:lsdException w:name="Grid Table 3 Accent 1" w:uiPriority="48"/>
-    <w:lsdException w:name="Grid Table 4 Accent 1" w:uiPriority="49"/>
-    <w:lsdException w:name="Grid Table 5 Dark Accent 1" w:uiPriority="50"/>
-    <w:lsdException w:name="Grid Table 6 Colorful Accent 1" w:uiPriority="51"/>
-    <w:lsdException w:name="Grid Table 7 Colorful Accent 1" w:uiPriority="52"/>
-    <w:lsdException w:name="Grid Table 1 Light Accent 2" w:uiPriority="46"/>
-    <w:lsdException w:name="Grid Table 2 Accent 2" w:uiPriority="47"/>
-    <w:lsdException w:name="Grid Table 3 Accent 2" w:uiPriority="48"/>
-    <w:lsdException w:name="Grid Table 4 Accent 2" w:uiPriority="49"/>
-    <w:lsdException w:name="Grid Table 5 Dark Accent 2" w:uiPriority="50"/>
-    <w:lsdException w:name="Grid Table 6 Colorful Accent 2" w:uiPriority="51"/>
-    <w:lsdException w:name="Grid Table 7 Colorful Accent 2" w:uiPriority="52"/>
-    <w:lsdException w:name="Grid Table 1 Light Accent 3" w:uiPriority="46"/>
-    <w:lsdException w:name="Grid Table 2 Accent 3" w:uiPriority="47"/>
-    <w:lsdException w:name="Grid Table 3 Accent 3" w:uiPriority="48"/>
-    <w:lsdException w:name="Grid Table 4 Accent 3" w:uiPriority="49"/>
-    <w:lsdException w:name="Grid Table 5 Dark Accent 3" w:uiPriority="50"/>
-    <w:lsdException w:name="Grid Table 6 Colorful Accent 3" w:uiPriority="51"/>
-    <w:lsdException w:name="Grid Table 7 Colorful Accent 3" w:uiPriority="52"/>
-    <w:lsdException w:name="Grid Table 1 Light Accent 4" w:uiPriority="46"/>
-    <w:lsdException w:name="Grid Table 2 Accent 4" w:uiPriority="47"/>
-    <w:lsdException w:name="Grid Table 3 Accent 4" w:uiPriority="48"/>
-    <w:lsdException w:name="Grid Table 4 Accent 4" w:uiPriority="49"/>
-    <w:lsdException w:name="Grid Table 5 Dark Accent 4" w:uiPriority="50"/>
-    <w:lsdException w:name="Grid Table 6 Colorful Accent 4" w:uiPriority="51"/>
-    <w:lsdException w:name="Grid Table 7 Colorful Accent 4" w:uiPriority="52"/>
-    <w:lsdException w:name="Grid Table 1 Light Accent 5" w:uiPriority="46"/>
-    <w:lsdException w:name="Grid Table 2 Accent 5" w:uiPriority="47"/>
-    <w:lsdException w:name="Grid Table 3 Accent 5" w:uiPriority="48"/>
-    <w:lsdException w:name="Grid Table 4 Accent 5" w:uiPriority="49"/>
-    <w:lsdException w:name="Grid Table 5 Dark Accent 5" w:uiPriority="50"/>
-    <w:lsdException w:name="Grid Table 6 Colorful Accent 5" w:uiPriority="51"/>
-    <w:lsdException w:name="Grid Table 7 Colorful Accent 5" w:uiPriority="52"/>
-    <w:lsdException w:name="Grid Table 1 Light Accent 6" w:uiPriority="46"/>
-    <w:lsdException w:name="Grid Table 2 Accent 6" w:uiPriority="47"/>
-    <w:lsdException w:name="Grid Table 3 Accent 6" w:uiPriority="48"/>
-    <w:lsdException w:name="Grid Table 4 Accent 6" w:uiPriority="49"/>
-    <w:lsdException w:name="Grid Table 5 Dark Accent 6" w:uiPriority="50"/>
-    <w:lsdException w:name="Grid Table 6 Colorful Accent 6" w:uiPriority="51"/>
-    <w:lsdException w:name="Grid Table 7 Colorful Accent 6" w:uiPriority="52"/>
-    <w:lsdException w:name="List Table 1 Light" w:uiPriority="46"/>
-    <w:lsdException w:name="List Table 2" w:uiPriority="47"/>
-    <w:lsdException w:name="List Table 3" w:uiPriority="48"/>
-    <w:lsdException w:name="List Table 4" w:uiPriority="49"/>
-    <w:lsdException w:name="List Table 5 Dark" w:uiPriority="50"/>
-    <w:lsdException w:name="List Table 6 Colorful" w:uiPriority="51"/>
-    <w:lsdException w:name="List Table 7 Colorful" w:uiPriority="52"/>
-    <w:lsdException w:name="List Table 1 Light Accent 1" w:uiPriority="46"/>
-    <w:lsdException w:name="List Table 2 Accent 1" w:uiPriority="47"/>
-    <w:lsdException w:name="List Table 3 Accent 1" w:uiPriority="48"/>
-    <w:lsdException w:name="List Table 4 Accent 1" w:uiPriority="49"/>
-    <w:lsdException w:name="List Table 5 Dark Accent 1" w:uiPriority="50"/>
-    <w:lsdException w:name="List Table 6 Colorful Accent 1" w:uiPriority="51"/>
-    <w:lsdException w:name="List Table 7 Colorful Accent 1" w:uiPriority="52"/>
-    <w:lsdException w:name="List Table 1 Light Accent 2" w:uiPriority="46"/>
-    <w:lsdException w:name="List Table 2 Accent 2" w:uiPriority="47"/>
-    <w:lsdException w:name="List Table 3 Accent 2" w:uiPriority="48"/>
-    <w:lsdException w:name="List Table 4 Accent 2" w:uiPriority="49"/>
-    <w:lsdException w:name="List Table 5 Dark Accent 2" w:uiPriority="50"/>
-    <w:lsdException w:name="List Table 6 Colorful Accent 2" w:uiPriority="51"/>
-    <w:lsdException w:name="List Table 7 Colorful Accent 2" w:uiPriority="52"/>
-    <w:lsdException w:name="List Table 1 Light Accent 3" w:uiPriority="46"/>
-    <w:lsdException w:name="List Table 2 Accent 3" w:uiPriority="47"/>
-    <w:lsdException w:name="List Table 3 Accent 3" w:uiPriority="48"/>
-    <w:lsdException w:name="List Table 4 Accent 3" w:uiPriority="49"/>
-    <w:lsdException w:name="List Table 5 Dark Accent 3" w:uiPriority="50"/>
-    <w:lsdException w:name="List Table 6 Colorful Accent 3" w:uiPriority="51"/>
-    <w:lsdException w:name="List Table 7 Colorful Accent 3" w:uiPriority="52"/>
-    <w:lsdException w:name="List Table 1 Light Accent 4" w:uiPriority="46"/>
-    <w:lsdException w:name="List Table 2 Accent 4" w:uiPriority="47"/>
-    <w:lsdException w:name="List Table 3 Accent 4" w:uiPriority="48"/>
-    <w:lsdException w:name="List Table 4 Accent 4" w:uiPriority="49"/>
-    <w:lsdException w:name="List Table 5 Dark Accent 4" w:uiPriority="50"/>
-    <w:lsdException w:name="List Table 6 Colorful Accent 4" w:uiPriority="51"/>
-    <w:lsdException w:name="List Table 7 Colorful Accent 4" w:uiPriority="52"/>
-    <w:lsdException w:name="List Table 1 Light Accent 5" w:uiPriority="46"/>
-    <w:lsdException w:name="List Table 2 Accent 5" w:uiPriority="47"/>
-    <w:lsdException w:name="List Table 3 Accent 5" w:uiPriority="48"/>
-    <w:lsdException w:name="List Table 4 Accent 5" w:uiPriority="49"/>
-    <w:lsdException w:name="List Table 5 Dark Accent 5" w:uiPriority="50"/>
-    <w:lsdException w:name="List Table 6 Colorful Accent 5" w:uiPriority="51"/>
-    <w:lsdException w:name="List Table 7 Colorful Accent 5" w:uiPriority="52"/>
-    <w:lsdException w:name="List Table 1 Light Accent 6" w:uiPriority="46"/>
-    <w:lsdException w:name="List Table 2 Accent 6" w:uiPriority="47"/>
-    <w:lsdException w:name="List Table 3 Accent 6" w:uiPriority="48"/>
-    <w:lsdException w:name="List Table 4 Accent 6" w:uiPriority="49"/>
-    <w:lsdException w:name="List Table 5 Dark Accent 6" w:uiPriority="50"/>
-    <w:lsdException w:name="List Table 6 Colorful Accent 6" w:uiPriority="51"/>
-    <w:lsdException w:name="List Table 7 Colorful Accent 6" w:uiPriority="52"/>
-    <w:lsdException w:name="Mention" w:semiHidden="1" w:unhideWhenUsed="1"/>
-    <w:lsdException w:name="Smart Hyperlink" w:semiHidden="1" w:unhideWhenUsed="1"/>
-    <w:lsdException w:name="Hashtag" w:semiHidden="1" w:unhideWhenUsed="1"/>
-    <w:lsdException w:name="Unresolved Mention" w:semiHidden="1" w:unhideWhenUsed="1"/>
-    <w:lsdException w:name="Smart Link" w:semiHidden="1" w:unhideWhenUsed="1"/>
+  <w:latentStyles w:defLockedState="0" w:defUIPriority="99" w:defSemiHidden="1" w:defUnhideWhenUsed="1" w:defQFormat="0" w:count="267">
+    <w:lsdException w:name="Normal" w:semiHidden="0" w:uiPriority="0" w:unhideWhenUsed="0" w:qFormat="1"/>
+    <w:lsdException w:name="heading 1" w:semiHidden="0" w:uiPriority="9" w:unhideWhenUsed="0" w:qFormat="1"/>
+    <w:lsdException w:name="heading 2" w:uiPriority="9" w:qFormat="1"/>
+    <w:lsdException w:name="heading 3" w:uiPriority="9" w:qFormat="1"/>
+    <w:lsdException w:name="heading 4" w:uiPriority="9" w:qFormat="1"/>
+    <w:lsdException w:name="heading 5" w:uiPriority="9" w:qFormat="1"/>
+    <w:lsdException w:name="heading 6" w:uiPriority="9" w:qFormat="1"/>
+    <w:lsdException w:name="heading 7" w:uiPriority="9" w:qFormat="1"/>
+    <w:lsdException w:name="heading 8" w:uiPriority="9" w:qFormat="1"/>
+    <w:lsdException w:name="heading 9" w:uiPriority="9" w:qFormat="1"/>
+    <w:lsdException w:name="toc 1" w:uiPriority="39"/>
+    <w:lsdException w:name="toc 2" w:uiPriority="39"/>
+    <w:lsdException w:name="toc 3" w:uiPriority="39"/>
+    <w:lsdException w:name="toc 4" w:uiPriority="39"/>
+    <w:lsdException w:name="toc 5" w:uiPriority="39"/>
+    <w:lsdException w:name="toc 6" w:uiPriority="39"/>
+    <w:lsdException w:name="toc 7" w:uiPriority="39"/>
+    <w:lsdException w:name="toc 8" w:uiPriority="39"/>
+    <w:lsdException w:name="toc 9" w:uiPriority="39"/>
+    <w:lsdException w:name="caption" w:uiPriority="35" w:qFormat="1"/>
+    <w:lsdException w:name="Title" w:semiHidden="0" w:uiPriority="10" w:unhideWhenUsed="0" w:qFormat="1"/>
+    <w:lsdException w:name="Default Paragraph Font" w:uiPriority="1"/>
+    <w:lsdException w:name="Subtitle" w:semiHidden="0" w:uiPriority="11" w:unhideWhenUsed="0" w:qFormat="1"/>
+    <w:lsdException w:name="Strong" w:semiHidden="0" w:uiPriority="22" w:unhideWhenUsed="0" w:qFormat="1"/>
+    <w:lsdException w:name="Emphasis" w:semiHidden="0" w:uiPriority="20" w:unhideWhenUsed="0" w:qFormat="1"/>
+    <w:lsdException w:name="Table Grid" w:uiPriority="39"/>
+    <w:lsdException w:name="Placeholder Text" w:unhideWhenUsed="0"/>
+    <w:lsdException w:name="No Spacing" w:semiHidden="0" w:uiPriority="1" w:unhideWhenUsed="0" w:qFormat="1"/>
+    <w:lsdException w:name="Light Shading" w:semiHidden="0" w:uiPriority="60" w:unhideWhenUsed="0"/>
+    <w:lsdException w:name="Light List" w:semiHidden="0" w:uiPriority="61" w:unhideWhenUsed="0"/>
+    <w:lsdException w:name="Light Grid" w:semiHidden="0" w:uiPriority="62" w:unhideWhenUsed="0"/>
+    <w:lsdException w:name="Medium Shading 1" w:semiHidden="0" w:uiPriority="63" w:unhideWhenUsed="0"/>
+    <w:lsdException w:name="Medium Shading 2" w:semiHidden="0" w:uiPriority="64" w:unhideWhenUsed="0"/>
+    <w:lsdException w:name="Medium List 1" w:semiHidden="0" w:uiPriority="65" w:unhideWhenUsed="0"/>
+    <w:lsdException w:name="Medium List 2" w:semiHidden="0" w:uiPriority="66" w:unhideWhenUsed="0"/>
+    <w:lsdException w:name="Medium Grid 1" w:semiHidden="0" w:uiPriority="67" w:unhideWhenUsed="0"/>
+    <w:lsdException w:name="Medium Grid 2" w:semiHidden="0" w:uiPriority="68" w:unhideWhenUsed="0"/>
+    <w:lsdException w:name="Medium Grid 3" w:semiHidden="0" w:uiPriority="69" w:unhideWhenUsed="0"/>
+    <w:lsdException w:name="Dark List" w:semiHidden="0" w:uiPriority="70" w:unhideWhenUsed="0"/>
+    <w:lsdException w:name="Colorful Shading" w:semiHidden="0" w:uiPriority="71" w:unhideWhenUsed="0"/>
+    <w:lsdException w:name="Colorful List" w:semiHidden="0" w:uiPriority="72" w:unhideWhenUsed="0"/>
+    <w:lsdException w:name="Colorful Grid" w:semiHidden="0" w:uiPriority="73" w:unhideWhenUsed="0"/>
+    <w:lsdException w:name="Light Shading Accent 1" w:semiHidden="0" w:uiPriority="60" w:unhideWhenUsed="0"/>
+    <w:lsdException w:name="Light List Accent 1" w:semiHidden="0" w:uiPriority="61" w:unhideWhenUsed="0"/>
+    <w:lsdException w:name="Light Grid Accent 1" w:semiHidden="0" w:uiPriority="62" w:unhideWhenUsed="0"/>
+    <w:lsdException w:name="Medium Shading 1 Accent 1" w:semiHidden="0" w:uiPriority="63" w:unhideWhenUsed="0"/>
+    <w:lsdException w:name="Medium Shading 2 Accent 1" w:semiHidden="0" w:uiPriority="64" w:unhideWhenUsed="0"/>
+    <w:lsdException w:name="Medium List 1 Accent 1" w:semiHidden="0" w:uiPriority="65" w:unhideWhenUsed="0"/>
+    <w:lsdException w:name="Revision" w:unhideWhenUsed="0"/>
+    <w:lsdException w:name="List Paragraph" w:semiHidden="0" w:uiPriority="34" w:unhideWhenUsed="0" w:qFormat="1"/>
+    <w:lsdException w:name="Quote" w:semiHidden="0" w:uiPriority="29" w:unhideWhenUsed="0" w:qFormat="1"/>
+    <w:lsdException w:name="Intense Quote" w:semiHidden="0" w:uiPriority="30" w:unhideWhenUsed="0" w:qFormat="1"/>
+    <w:lsdException w:name="Medium List 2 Accent 1" w:semiHidden="0" w:uiPriority="66" w:unhideWhenUsed="0"/>
+    <w:lsdException w:name="Medium Grid 1 Accent 1" w:semiHidden="0" w:uiPriority="67" w:unhideWhenUsed="0"/>
+    <w:lsdException w:name="Medium Grid 2 Accent 1" w:semiHidden="0" w:uiPriority="68" w:unhideWhenUsed="0"/>
+    <w:lsdException w:name="Medium Grid 3 Accent 1" w:semiHidden="0" w:uiPriority="69" w:unhideWhenUsed="0"/>
+    <w:lsdException w:name="Dark List Accent 1" w:semiHidden="0" w:uiPriority="70" w:unhideWhenUsed="0"/>
+    <w:lsdException w:name="Colorful Shading Accent 1" w:semiHidden="0" w:uiPriority="71" w:unhideWhenUsed="0"/>
+    <w:lsdException w:name="Colorful List Accent 1" w:semiHidden="0" w:uiPriority="72" w:unhideWhenUsed="0"/>
+    <w:lsdException w:name="Colorful Grid Accent 1" w:semiHidden="0" w:uiPriority="73" w:unhideWhenUsed="0"/>
+    <w:lsdException w:name="Light Shading Accent 2" w:semiHidden="0" w:uiPriority="60" w:unhideWhenUsed="0"/>
+    <w:lsdException w:name="Light List Accent 2" w:semiHidden="0" w:uiPriority="61" w:unhideWhenUsed="0"/>
+    <w:lsdException w:name="Light Grid Accent 2" w:semiHidden="0" w:uiPriority="62" w:unhideWhenUsed="0"/>
+    <w:lsdException w:name="Medium Shading 1 Accent 2" w:semiHidden="0" w:uiPriority="63" w:unhideWhenUsed="0"/>
+    <w:lsdException w:name="Medium Shading 2 Accent 2" w:semiHidden="0" w:uiPriority="64" w:unhideWhenUsed="0"/>
+    <w:lsdException w:name="Medium List 1 Accent 2" w:semiHidden="0" w:uiPriority="65" w:unhideWhenUsed="0"/>
+    <w:lsdException w:name="Medium List 2 Accent 2" w:semiHidden="0" w:uiPriority="66" w:unhideWhenUsed="0"/>
+    <w:lsdException w:name="Medium Grid 1 Accent 2" w:semiHidden="0" w:uiPriority="67" w:unhideWhenUsed="0"/>
+    <w:lsdException w:name="Medium Grid 2 Accent 2" w:semiHidden="0" w:uiPriority="68" w:unhideWhenUsed="0"/>
+    <w:lsdException w:name="Medium Grid 3 Accent 2" w:semiHidden="0" w:uiPriority="69" w:unhideWhenUsed="0"/>
+    <w:lsdException w:name="Dark List Accent 2" w:semiHidden="0" w:uiPriority="70" w:unhideWhenUsed="0"/>
+    <w:lsdException w:name="Colorful Shading Accent 2" w:semiHidden="0" w:uiPriority="71" w:unhideWhenUsed="0"/>
+    <w:lsdException w:name="Colorful List Accent 2" w:semiHidden="0" w:uiPriority="72" w:unhideWhenUsed="0"/>
+    <w:lsdException w:name="Colorful Grid Accent 2" w:semiHidden="0" w:uiPriority="73" w:unhideWhenUsed="0"/>
+    <w:lsdException w:name="Light Shading Accent 3" w:semiHidden="0" w:uiPriority="60" w:unhideWhenUsed="0"/>
+    <w:lsdException w:name="Light List Accent 3" w:semiHidden="0" w:uiPriority="61" w:unhideWhenUsed="0"/>
+    <w:lsdException w:name="Light Grid Accent 3" w:semiHidden="0" w:uiPriority="62" w:unhideWhenUsed="0"/>
+    <w:lsdException w:name="Medium Shading 1 Accent 3" w:semiHidden="0" w:uiPriority="63" w:unhideWhenUsed="0"/>
+    <w:lsdException w:name="Medium Shading 2 Accent 3" w:semiHidden="0" w:uiPriority="64" w:unhideWhenUsed="0"/>
+    <w:lsdException w:name="Medium List 1 Accent 3" w:semiHidden="0" w:uiPriority="65" w:unhideWhenUsed="0"/>
+    <w:lsdException w:name="Medium List 2 Accent 3" w:semiHidden="0" w:uiPriority="66" w:unhideWhenUsed="0"/>
+    <w:lsdException w:name="Medium Grid 1 Accent 3" w:semiHidden="0" w:uiPriority="67" w:unhideWhenUsed="0"/>
+    <w:lsdException w:name="Medium Grid 2 Accent 3" w:semiHidden="0" w:uiPriority="68" w:unhideWhenUsed="0"/>
+    <w:lsdException w:name="Medium Grid 3 Accent 3" w:semiHidden="0" w:uiPriority="69" w:unhideWhenUsed="0"/>
+    <w:lsdException w:name="Dark List Accent 3" w:semiHidden="0" w:uiPriority="70" w:unhideWhenUsed="0"/>
+    <w:lsdException w:name="Colorful Shading Accent 3" w:semiHidden="0" w:uiPriority="71" w:unhideWhenUsed="0"/>
+    <w:lsdException w:name="Colorful List Accent 3" w:semiHidden="0" w:uiPriority="72" w:unhideWhenUsed="0"/>
+    <w:lsdException w:name="Colorful Grid Accent 3" w:semiHidden="0" w:uiPriority="73" w:unhideWhenUsed="0"/>
+    <w:lsdException w:name="Light Shading Accent 4" w:semiHidden="0" w:uiPriority="60" w:unhideWhenUsed="0"/>
+    <w:lsdException w:name="Light List Accent 4" w:semiHidden="0" w:uiPriority="61" w:unhideWhenUsed="0"/>
+    <w:lsdException w:name="Light Grid Accent 4" w:semiHidden="0" w:uiPriority="62" w:unhideWhenUsed="0"/>
+    <w:lsdException w:name="Medium Shading 1 Accent 4" w:semiHidden="0" w:uiPriority="63" w:unhideWhenUsed="0"/>
+    <w:lsdException w:name="Medium Shading 2 Accent 4" w:semiHidden="0" w:uiPriority="64" w:unhideWhenUsed="0"/>
+    <w:lsdException w:name="Medium List 1 Accent 4" w:semiHidden="0" w:uiPriority="65" w:unhideWhenUsed="0"/>
+    <w:lsdException w:name="Medium List 2 Accent 4" w:semiHidden="0" w:uiPriority="66" w:unhideWhenUsed="0"/>
+    <w:lsdException w:name="Medium Grid 1 Accent 4" w:semiHidden="0" w:uiPriority="67" w:unhideWhenUsed="0"/>
+    <w:lsdException w:name="Medium Grid 2 Accent 4" w:semiHidden="0" w:uiPriority="68" w:unhideWhenUsed="0"/>
+    <w:lsdException w:name="Medium Grid 3 Accent 4" w:semiHidden="0" w:uiPriority="69" w:unhideWhenUsed="0"/>
+    <w:lsdException w:name="Dark List Accent 4" w:semiHidden="0" w:uiPriority="70" w:unhideWhenUsed="0"/>
+    <w:lsdException w:name="Colorful Shading Accent 4" w:semiHidden="0" w:uiPriority="71" w:unhideWhenUsed="0"/>
+    <w:lsdException w:name="Colorful List Accent 4" w:semiHidden="0" w:uiPriority="72" w:unhideWhenUsed="0"/>
+    <w:lsdException w:name="Colorful Grid Accent 4" w:semiHidden="0" w:uiPriority="73" w:unhideWhenUsed="0"/>
+    <w:lsdException w:name="Light Shading Accent 5" w:semiHidden="0" w:uiPriority="60" w:unhideWhenUsed="0"/>
+    <w:lsdException w:name="Light List Accent 5" w:semiHidden="0" w:uiPriority="61" w:unhideWhenUsed="0"/>
+    <w:lsdException w:name="Light Grid Accent 5" w:semiHidden="0" w:uiPriority="62" w:unhideWhenUsed="0"/>
+    <w:lsdException w:name="Medium Shading 1 Accent 5" w:semiHidden="0" w:uiPriority="63" w:unhideWhenUsed="0"/>
+    <w:lsdException w:name="Medium Shading 2 Accent 5" w:semiHidden="0" w:uiPriority="64" w:unhideWhenUsed="0"/>
+    <w:lsdException w:name="Medium List 1 Accent 5" w:semiHidden="0" w:uiPriority="65" w:unhideWhenUsed="0"/>
+    <w:lsdException w:name="Medium List 2 Accent 5" w:semiHidden="0" w:uiPriority="66" w:unhideWhenUsed="0"/>
+    <w:lsdException w:name="Medium Grid 1 Accent 5" w:semiHidden="0" w:uiPriority="67" w:unhideWhenUsed="0"/>
+    <w:lsdException w:name="Medium Grid 2 Accent 5" w:semiHidden="0" w:uiPriority="68" w:unhideWhenUsed="0"/>
+    <w:lsdException w:name="Medium Grid 3 Accent 5" w:semiHidden="0" w:uiPriority="69" w:unhideWhenUsed="0"/>
+    <w:lsdException w:name="Dark List Accent 5" w:semiHidden="0" w:uiPriority="70" w:unhideWhenUsed="0"/>
+    <w:lsdException w:name="Colorful Shading Accent 5" w:semiHidden="0" w:uiPriority="71" w:unhideWhenUsed="0"/>
+    <w:lsdException w:name="Colorful List Accent 5" w:semiHidden="0" w:uiPriority="72" w:unhideWhenUsed="0"/>
+    <w:lsdException w:name="Colorful Grid Accent 5" w:semiHidden="0" w:uiPriority="73" w:unhideWhenUsed="0"/>
+    <w:lsdException w:name="Light Shading Accent 6" w:semiHidden="0" w:uiPriority="60" w:unhideWhenUsed="0"/>
+    <w:lsdException w:name="Light List Accent 6" w:semiHidden="0" w:uiPriority="61" w:unhideWhenUsed="0"/>
+    <w:lsdException w:name="Light Grid Accent 6" w:semiHidden="0" w:uiPriority="62" w:unhideWhenUsed="0"/>
+    <w:lsdException w:name="Medium Shading 1 Accent 6" w:semiHidden="0" w:uiPriority="63" w:unhideWhenUsed="0"/>
+    <w:lsdException w:name="Medium Shading 2 Accent 6" w:semiHidden="0" w:uiPriority="64" w:unhideWhenUsed="0"/>
+    <w:lsdException w:name="Medium List 1 Accent 6" w:semiHidden="0" w:uiPriority="65" w:unhideWhenUsed="0"/>
+    <w:lsdException w:name="Medium List 2 Accent 6" w:semiHidden="0" w:uiPriority="66" w:unhideWhenUsed="0"/>
+    <w:lsdException w:name="Medium Grid 1 Accent 6" w:semiHidden="0" w:uiPriority="67" w:unhideWhenUsed="0"/>
+    <w:lsdException w:name="Medium Grid 2 Accent 6" w:semiHidden="0" w:uiPriority="68" w:unhideWhenUsed="0"/>
+    <w:lsdException w:name="Medium Grid 3 Accent 6" w:semiHidden="0" w:uiPriority="69" w:unhideWhenUsed="0"/>
+    <w:lsdException w:name="Dark List Accent 6" w:semiHidden="0" w:uiPriority="70" w:unhideWhenUsed="0"/>
+    <w:lsdException w:name="Colorful Shading Accent 6" w:semiHidden="0" w:uiPriority="71" w:unhideWhenUsed="0"/>
+    <w:lsdException w:name="Colorful List Accent 6" w:semiHidden="0" w:uiPriority="72" w:unhideWhenUsed="0"/>
+    <w:lsdException w:name="Colorful Grid Accent 6" w:semiHidden="0" w:uiPriority="73" w:unhideWhenUsed="0"/>
+    <w:lsdException w:name="Subtle Emphasis" w:semiHidden="0" w:uiPriority="19" w:unhideWhenUsed="0" w:qFormat="1"/>
+    <w:lsdException w:name="Intense Emphasis" w:semiHidden="0" w:uiPriority="21" w:unhideWhenUsed="0" w:qFormat="1"/>
+    <w:lsdException w:name="Subtle Reference" w:semiHidden="0" w:uiPriority="31" w:unhideWhenUsed="0" w:qFormat="1"/>
+    <w:lsdException w:name="Intense Reference" w:semiHidden="0" w:uiPriority="32" w:unhideWhenUsed="0" w:qFormat="1"/>
+    <w:lsdException w:name="Book Title" w:semiHidden="0" w:uiPriority="33" w:unhideWhenUsed="0" w:qFormat="1"/>
+    <w:lsdException w:name="Bibliography" w:uiPriority="37"/>
+    <w:lsdException w:name="TOC Heading" w:uiPriority="39" w:qFormat="1"/>
   </w:latentStyles>
   <w:style w:type="paragraph" w:default="1" w:styleId="Normal">
     <w:name w:val="Normal"/>
     <w:qFormat/>
-    <w:rsid w:val="00372174"/>
+    <w:rsid w:val="00C52B9B"/>
     <w:pPr>
       <w:spacing w:after="160" w:line="259" w:lineRule="auto"/>
     </w:pPr>
@@ -3653,7 +3417,7 @@
     <w:autoRedefine/>
     <w:uiPriority w:val="9"/>
     <w:qFormat/>
-    <w:rsid w:val="00D77EB8"/>
+    <w:rsid w:val="00C52B9B"/>
     <w:pPr>
       <w:keepNext/>
       <w:keepLines/>
@@ -3676,7 +3440,7 @@
     <w:uiPriority w:val="9"/>
     <w:unhideWhenUsed/>
     <w:qFormat/>
-    <w:rsid w:val="00A3331B"/>
+    <w:rsid w:val="00C52B9B"/>
     <w:pPr>
       <w:keepNext/>
       <w:keepLines/>
@@ -3699,7 +3463,7 @@
     <w:uiPriority w:val="9"/>
     <w:unhideWhenUsed/>
     <w:qFormat/>
-    <w:rsid w:val="00012B0B"/>
+    <w:rsid w:val="00C52B9B"/>
     <w:pPr>
       <w:keepNext/>
       <w:keepLines/>
@@ -3722,7 +3486,7 @@
     <w:uiPriority w:val="9"/>
     <w:unhideWhenUsed/>
     <w:qFormat/>
-    <w:rsid w:val="00A4228F"/>
+    <w:rsid w:val="00C52B9B"/>
     <w:pPr>
       <w:keepNext/>
       <w:keepLines/>
@@ -3748,7 +3512,7 @@
     <w:semiHidden/>
     <w:unhideWhenUsed/>
     <w:qFormat/>
-    <w:rsid w:val="00A4228F"/>
+    <w:rsid w:val="00C52B9B"/>
     <w:pPr>
       <w:keepNext/>
       <w:keepLines/>
@@ -3765,13 +3529,14 @@
     <w:uiPriority w:val="1"/>
     <w:semiHidden/>
     <w:unhideWhenUsed/>
-    <w:rsid w:val="00372174"/>
+    <w:rsid w:val="00C52B9B"/>
   </w:style>
   <w:style w:type="table" w:default="1" w:styleId="TableauNormal">
     <w:name w:val="Normal Table"/>
     <w:uiPriority w:val="99"/>
     <w:semiHidden/>
     <w:unhideWhenUsed/>
+    <w:qFormat/>
     <w:tblPr>
       <w:tblInd w:w="0" w:type="dxa"/>
       <w:tblCellMar>
@@ -3787,7 +3552,7 @@
     <w:uiPriority w:val="99"/>
     <w:semiHidden/>
     <w:unhideWhenUsed/>
-    <w:rsid w:val="00372174"/>
+    <w:rsid w:val="00C52B9B"/>
   </w:style>
   <w:style w:type="paragraph" w:styleId="En-tte">
     <w:name w:val="header"/>
@@ -3840,9 +3605,10 @@
   <w:style w:type="paragraph" w:styleId="Sansinterligne">
     <w:name w:val="No Spacing"/>
     <w:link w:val="SansinterligneCar"/>
+    <w:autoRedefine/>
     <w:uiPriority w:val="1"/>
     <w:qFormat/>
-    <w:rsid w:val="00B46A45"/>
+    <w:rsid w:val="00C52B9B"/>
     <w:pPr>
       <w:spacing w:after="0" w:line="240" w:lineRule="auto"/>
     </w:pPr>
@@ -3855,7 +3621,7 @@
     <w:basedOn w:val="Policepardfaut"/>
     <w:link w:val="Sansinterligne"/>
     <w:uiPriority w:val="1"/>
-    <w:rsid w:val="00B46A45"/>
+    <w:rsid w:val="00C52B9B"/>
     <w:rPr>
       <w:rFonts w:eastAsiaTheme="minorEastAsia"/>
     </w:rPr>
@@ -3895,7 +3661,7 @@
     <w:basedOn w:val="Policepardfaut"/>
     <w:link w:val="Titre1"/>
     <w:uiPriority w:val="9"/>
-    <w:rsid w:val="00D77EB8"/>
+    <w:rsid w:val="00C52B9B"/>
     <w:rPr>
       <w:rFonts w:eastAsiaTheme="majorEastAsia" w:cstheme="majorBidi"/>
       <w:color w:val="365F91" w:themeColor="accent1" w:themeShade="BF"/>
@@ -3908,7 +3674,7 @@
     <w:basedOn w:val="Policepardfaut"/>
     <w:link w:val="Titre2"/>
     <w:uiPriority w:val="9"/>
-    <w:rsid w:val="00A3331B"/>
+    <w:rsid w:val="00C52B9B"/>
     <w:rPr>
       <w:rFonts w:eastAsiaTheme="majorEastAsia" w:cstheme="majorBidi"/>
       <w:color w:val="365F91" w:themeColor="accent1" w:themeShade="BF"/>
@@ -3921,7 +3687,7 @@
     <w:basedOn w:val="Policepardfaut"/>
     <w:link w:val="Titre3"/>
     <w:uiPriority w:val="9"/>
-    <w:rsid w:val="00012B0B"/>
+    <w:rsid w:val="00C52B9B"/>
     <w:rPr>
       <w:rFonts w:eastAsiaTheme="majorEastAsia" w:cstheme="majorBidi"/>
       <w:color w:val="243F60" w:themeColor="accent1" w:themeShade="7F"/>
@@ -3934,7 +3700,7 @@
     <w:basedOn w:val="Normal"/>
     <w:uiPriority w:val="34"/>
     <w:qFormat/>
-    <w:rsid w:val="00372174"/>
+    <w:rsid w:val="00C52B9B"/>
     <w:pPr>
       <w:ind w:left="720"/>
       <w:contextualSpacing/>
@@ -4010,7 +3776,7 @@
     <w:basedOn w:val="Policepardfaut"/>
     <w:link w:val="Titre4"/>
     <w:uiPriority w:val="9"/>
-    <w:rsid w:val="00A4228F"/>
+    <w:rsid w:val="00C52B9B"/>
     <w:rPr>
       <w:rFonts w:eastAsiaTheme="majorEastAsia" w:cstheme="majorBidi"/>
       <w:i/>
@@ -4025,7 +3791,7 @@
     <w:link w:val="ASavoirCar"/>
     <w:autoRedefine/>
     <w:qFormat/>
-    <w:rsid w:val="005E4585"/>
+    <w:rsid w:val="00C52B9B"/>
     <w:pPr>
       <w:framePr w:wrap="notBeside" w:vAnchor="text" w:hAnchor="text" w:y="1"/>
       <w:pBdr>
@@ -4045,7 +3811,7 @@
     <w:name w:val="ASavoir Car"/>
     <w:basedOn w:val="Policepardfaut"/>
     <w:link w:val="ASavoir"/>
-    <w:rsid w:val="005E4585"/>
+    <w:rsid w:val="00C52B9B"/>
     <w:rPr>
       <w:rFonts w:eastAsiaTheme="majorEastAsia" w:cstheme="majorBidi"/>
       <w:color w:val="FF0000"/>
@@ -4057,7 +3823,7 @@
     <w:link w:val="codeCar"/>
     <w:autoRedefine/>
     <w:qFormat/>
-    <w:rsid w:val="00372174"/>
+    <w:rsid w:val="00C52B9B"/>
     <w:pPr>
       <w:pBdr>
         <w:top w:val="single" w:sz="4" w:space="1" w:color="auto"/>
@@ -4076,7 +3842,7 @@
     <w:name w:val="code Car"/>
     <w:basedOn w:val="Policepardfaut"/>
     <w:link w:val="code"/>
-    <w:rsid w:val="00372174"/>
+    <w:rsid w:val="00C52B9B"/>
     <w:rPr>
       <w:rFonts w:ascii="Arial" w:eastAsiaTheme="majorEastAsia" w:hAnsi="Arial" w:cstheme="majorBidi"/>
       <w:color w:val="365F91" w:themeColor="accent1" w:themeShade="BF"/>
@@ -4089,7 +3855,7 @@
     <w:link w:val="code-ensembleCar"/>
     <w:autoRedefine/>
     <w:qFormat/>
-    <w:rsid w:val="00372174"/>
+    <w:rsid w:val="00C52B9B"/>
     <w:pPr>
       <w:pBdr>
         <w:top w:val="single" w:sz="4" w:space="1" w:color="auto"/>
@@ -4108,7 +3874,7 @@
     <w:name w:val="code -ensemble Car"/>
     <w:basedOn w:val="Policepardfaut"/>
     <w:link w:val="code-ensemble"/>
-    <w:rsid w:val="00372174"/>
+    <w:rsid w:val="00C52B9B"/>
     <w:rPr>
       <w:rFonts w:ascii="Arial" w:eastAsiaTheme="majorEastAsia" w:hAnsi="Arial" w:cstheme="majorBidi"/>
       <w:color w:val="7C445B"/>
@@ -4122,7 +3888,7 @@
     <w:link w:val="code-motClCar"/>
     <w:autoRedefine/>
     <w:qFormat/>
-    <w:rsid w:val="00372174"/>
+    <w:rsid w:val="00C52B9B"/>
     <w:pPr>
       <w:pBdr>
         <w:top w:val="none" w:sz="0" w:space="0" w:color="auto"/>
@@ -4139,14 +3905,11 @@
     <w:name w:val="code-motClé Car"/>
     <w:basedOn w:val="code-ensembleCar"/>
     <w:link w:val="code-motCl"/>
-    <w:rsid w:val="00372174"/>
+    <w:rsid w:val="00C52B9B"/>
     <w:rPr>
-      <w:rFonts w:ascii="Arial" w:eastAsiaTheme="majorEastAsia" w:hAnsi="Arial" w:cstheme="majorBidi"/>
       <w:b/>
       <w:caps/>
       <w:color w:val="943634" w:themeColor="accent2" w:themeShade="BF"/>
-      <w:sz w:val="20"/>
-      <w:szCs w:val="28"/>
     </w:rPr>
   </w:style>
   <w:style w:type="paragraph" w:customStyle="1" w:styleId="Code-TableSQL">
@@ -4155,7 +3918,7 @@
     <w:link w:val="Code-TableSQLCar"/>
     <w:autoRedefine/>
     <w:qFormat/>
-    <w:rsid w:val="00372174"/>
+    <w:rsid w:val="00C52B9B"/>
     <w:pPr>
       <w:pBdr>
         <w:top w:val="none" w:sz="0" w:space="0" w:color="auto"/>
@@ -4172,7 +3935,7 @@
     <w:name w:val="Code-TableSQL Car"/>
     <w:basedOn w:val="Policepardfaut"/>
     <w:link w:val="Code-TableSQL"/>
-    <w:rsid w:val="00372174"/>
+    <w:rsid w:val="00C52B9B"/>
     <w:rPr>
       <w:rFonts w:asciiTheme="majorHAnsi" w:eastAsiaTheme="majorEastAsia" w:hAnsiTheme="majorHAnsi" w:cstheme="majorBidi"/>
       <w:smallCaps/>
@@ -4185,7 +3948,7 @@
     <w:name w:val="Table Grid"/>
     <w:basedOn w:val="TableauNormal"/>
     <w:uiPriority w:val="39"/>
-    <w:rsid w:val="00372174"/>
+    <w:rsid w:val="00C52B9B"/>
     <w:pPr>
       <w:spacing w:after="0" w:line="240" w:lineRule="auto"/>
     </w:pPr>
@@ -4194,6 +3957,7 @@
       <w:szCs w:val="24"/>
     </w:rPr>
     <w:tblPr>
+      <w:tblInd w:w="0" w:type="dxa"/>
       <w:tblBorders>
         <w:top w:val="single" w:sz="4" w:space="0" w:color="auto"/>
         <w:left w:val="single" w:sz="4" w:space="0" w:color="auto"/>
@@ -4202,6 +3966,12 @@
         <w:insideH w:val="single" w:sz="4" w:space="0" w:color="auto"/>
         <w:insideV w:val="single" w:sz="4" w:space="0" w:color="auto"/>
       </w:tblBorders>
+      <w:tblCellMar>
+        <w:top w:w="0" w:type="dxa"/>
+        <w:left w:w="108" w:type="dxa"/>
+        <w:bottom w:w="0" w:type="dxa"/>
+        <w:right w:w="108" w:type="dxa"/>
+      </w:tblCellMar>
     </w:tblPr>
   </w:style>
   <w:style w:type="paragraph" w:customStyle="1" w:styleId="histoire">
@@ -4209,7 +3979,7 @@
     <w:link w:val="histoireCar"/>
     <w:autoRedefine/>
     <w:qFormat/>
-    <w:rsid w:val="00372174"/>
+    <w:rsid w:val="00C52B9B"/>
     <w:pPr>
       <w:spacing w:after="60" w:line="240" w:lineRule="auto"/>
       <w:contextualSpacing/>
@@ -4224,7 +3994,7 @@
     <w:name w:val="histoire Car"/>
     <w:basedOn w:val="Policepardfaut"/>
     <w:link w:val="histoire"/>
-    <w:rsid w:val="00372174"/>
+    <w:rsid w:val="00C52B9B"/>
     <w:rPr>
       <w:rFonts w:asciiTheme="majorHAnsi" w:eastAsiaTheme="majorEastAsia" w:hAnsiTheme="majorHAnsi" w:cstheme="majorBidi"/>
       <w:color w:val="0070C0"/>
@@ -4236,7 +4006,7 @@
     <w:link w:val="historiqueCar"/>
     <w:autoRedefine/>
     <w:qFormat/>
-    <w:rsid w:val="00372174"/>
+    <w:rsid w:val="00C52B9B"/>
     <w:pPr>
       <w:pBdr>
         <w:top w:val="single" w:sz="4" w:space="1" w:color="auto"/>
@@ -4254,7 +4024,7 @@
     <w:name w:val="historique Car"/>
     <w:basedOn w:val="Policepardfaut"/>
     <w:link w:val="historique"/>
-    <w:rsid w:val="00372174"/>
+    <w:rsid w:val="00C52B9B"/>
     <w:rPr>
       <w:rFonts w:ascii="Arial" w:eastAsiaTheme="majorEastAsia" w:hAnsi="Arial" w:cstheme="majorBidi"/>
       <w:color w:val="00B050"/>
@@ -4266,7 +4036,7 @@
     <w:link w:val="mthodoCar"/>
     <w:autoRedefine/>
     <w:qFormat/>
-    <w:rsid w:val="00372174"/>
+    <w:rsid w:val="00C52B9B"/>
     <w:pPr>
       <w:spacing w:after="160" w:line="259" w:lineRule="auto"/>
     </w:pPr>
@@ -4279,7 +4049,7 @@
     <w:name w:val="méthodo Car"/>
     <w:basedOn w:val="Policepardfaut"/>
     <w:link w:val="mthodo"/>
-    <w:rsid w:val="00372174"/>
+    <w:rsid w:val="00C52B9B"/>
     <w:rPr>
       <w:color w:val="7030A0"/>
       <w:sz w:val="26"/>
@@ -4289,7 +4059,7 @@
     <w:name w:val="Tableau Grille 4 - Accentuation 21"/>
     <w:basedOn w:val="TableauNormal"/>
     <w:uiPriority w:val="49"/>
-    <w:rsid w:val="00372174"/>
+    <w:rsid w:val="00C52B9B"/>
     <w:pPr>
       <w:spacing w:after="0" w:line="240" w:lineRule="auto"/>
     </w:pPr>
@@ -4300,6 +4070,7 @@
     <w:tblPr>
       <w:tblStyleRowBandSize w:val="1"/>
       <w:tblStyleColBandSize w:val="1"/>
+      <w:tblInd w:w="0" w:type="dxa"/>
       <w:tblBorders>
         <w:top w:val="single" w:sz="4" w:space="0" w:color="D99594" w:themeColor="accent2" w:themeTint="99"/>
         <w:left w:val="single" w:sz="4" w:space="0" w:color="D99594" w:themeColor="accent2" w:themeTint="99"/>
@@ -4308,6 +4079,12 @@
         <w:insideH w:val="single" w:sz="4" w:space="0" w:color="D99594" w:themeColor="accent2" w:themeTint="99"/>
         <w:insideV w:val="single" w:sz="4" w:space="0" w:color="D99594" w:themeColor="accent2" w:themeTint="99"/>
       </w:tblBorders>
+      <w:tblCellMar>
+        <w:top w:w="0" w:type="dxa"/>
+        <w:left w:w="108" w:type="dxa"/>
+        <w:bottom w:w="0" w:type="dxa"/>
+        <w:right w:w="108" w:type="dxa"/>
+      </w:tblCellMar>
     </w:tblPr>
     <w:tblStylePr w:type="firstRow">
       <w:rPr>
@@ -4371,7 +4148,7 @@
     <w:link w:val="TableSQLCar"/>
     <w:autoRedefine/>
     <w:qFormat/>
-    <w:rsid w:val="00372174"/>
+    <w:rsid w:val="00C52B9B"/>
     <w:rPr>
       <w:rFonts w:asciiTheme="majorHAnsi" w:hAnsiTheme="majorHAnsi"/>
       <w:smallCaps/>
@@ -4384,7 +4161,7 @@
     <w:name w:val="TableSQL Car"/>
     <w:basedOn w:val="Policepardfaut"/>
     <w:link w:val="TableSQL"/>
-    <w:rsid w:val="00372174"/>
+    <w:rsid w:val="00C52B9B"/>
     <w:rPr>
       <w:rFonts w:asciiTheme="majorHAnsi" w:hAnsiTheme="majorHAnsi"/>
       <w:smallCaps/>
@@ -4400,7 +4177,7 @@
     <w:link w:val="TitreCar"/>
     <w:uiPriority w:val="10"/>
     <w:qFormat/>
-    <w:rsid w:val="00372174"/>
+    <w:rsid w:val="00C52B9B"/>
     <w:pPr>
       <w:spacing w:after="0" w:line="240" w:lineRule="auto"/>
       <w:contextualSpacing/>
@@ -4418,7 +4195,7 @@
     <w:basedOn w:val="Policepardfaut"/>
     <w:link w:val="Titre"/>
     <w:uiPriority w:val="10"/>
-    <w:rsid w:val="00372174"/>
+    <w:rsid w:val="00C52B9B"/>
     <w:rPr>
       <w:rFonts w:asciiTheme="majorHAnsi" w:eastAsiaTheme="majorEastAsia" w:hAnsiTheme="majorHAnsi" w:cstheme="majorBidi"/>
       <w:spacing w:val="-10"/>
@@ -4433,7 +4210,7 @@
     <w:link w:val="Titreniv1Car"/>
     <w:autoRedefine/>
     <w:qFormat/>
-    <w:rsid w:val="00372174"/>
+    <w:rsid w:val="00C52B9B"/>
     <w:rPr>
       <w:b/>
       <w:color w:val="365F91" w:themeColor="accent1" w:themeShade="BF"/>
@@ -4444,7 +4221,7 @@
     <w:name w:val="Titre niv 1 Car"/>
     <w:basedOn w:val="Policepardfaut"/>
     <w:link w:val="Titreniv1"/>
-    <w:rsid w:val="00372174"/>
+    <w:rsid w:val="00C52B9B"/>
     <w:rPr>
       <w:rFonts w:asciiTheme="majorHAnsi" w:eastAsiaTheme="majorEastAsia" w:hAnsiTheme="majorHAnsi" w:cstheme="majorBidi"/>
       <w:b/>
@@ -4461,7 +4238,7 @@
     <w:link w:val="Titreniv2Car"/>
     <w:autoRedefine/>
     <w:qFormat/>
-    <w:rsid w:val="00372174"/>
+    <w:rsid w:val="00C52B9B"/>
     <w:rPr>
       <w:b/>
       <w:color w:val="3A67B8"/>
@@ -4472,7 +4249,7 @@
     <w:name w:val="Titre niv 2 Car"/>
     <w:basedOn w:val="Policepardfaut"/>
     <w:link w:val="Titreniv2"/>
-    <w:rsid w:val="00372174"/>
+    <w:rsid w:val="00C52B9B"/>
     <w:rPr>
       <w:b/>
       <w:color w:val="3A67B8"/>
@@ -4485,7 +4262,7 @@
     <w:link w:val="StyleQuestionCar"/>
     <w:autoRedefine/>
     <w:qFormat/>
-    <w:rsid w:val="00372174"/>
+    <w:rsid w:val="00C52B9B"/>
     <w:rPr>
       <w:b/>
       <w:color w:val="E36C0A" w:themeColor="accent6" w:themeShade="BF"/>
@@ -4496,7 +4273,7 @@
     <w:name w:val="Style Question Car"/>
     <w:basedOn w:val="Policepardfaut"/>
     <w:link w:val="StyleQuestion"/>
-    <w:rsid w:val="00372174"/>
+    <w:rsid w:val="00C52B9B"/>
     <w:rPr>
       <w:b/>
       <w:color w:val="E36C0A" w:themeColor="accent6" w:themeShade="BF"/>
@@ -4509,7 +4286,7 @@
     <w:link w:val="Titre5"/>
     <w:uiPriority w:val="9"/>
     <w:semiHidden/>
-    <w:rsid w:val="00A4228F"/>
+    <w:rsid w:val="00C52B9B"/>
     <w:rPr>
       <w:rFonts w:eastAsiaTheme="majorEastAsia" w:cstheme="majorBidi"/>
       <w:color w:val="365F91" w:themeColor="accent1" w:themeShade="BF"/>
@@ -4519,7 +4296,7 @@
 </file>
 
 <file path=word/glossary/document.xml><?xml version="1.0" encoding="utf-8"?>
-<w:glossaryDocument xmlns:wpc="http://schemas.microsoft.com/office/word/2010/wordprocessingCanvas" xmlns:cx="http://schemas.microsoft.com/office/drawing/2014/chartex" xmlns:cx1="http://schemas.microsoft.com/office/drawing/2015/9/8/chartex" xmlns:cx2="http://schemas.microsoft.com/office/drawing/2015/10/21/chartex" xmlns:cx3="http://schemas.microsoft.com/office/drawing/2016/5/9/chartex" xmlns:cx4="http://schemas.microsoft.com/office/drawing/2016/5/10/chartex" xmlns:cx5="http://schemas.microsoft.com/office/drawing/2016/5/11/chartex" xmlns:cx6="http://schemas.microsoft.com/office/drawing/2016/5/12/chartex" xmlns:cx7="http://schemas.microsoft.com/office/drawing/2016/5/13/chartex" xmlns:cx8="http://schemas.microsoft.com/office/drawing/2016/5/14/chartex" xmlns:mc="http://schemas.openxmlformats.org/markup-compatibility/2006" xmlns:aink="http://schemas.microsoft.com/office/drawing/2016/ink" xmlns:am3d="http://schemas.microsoft.com/office/drawing/2017/model3d" xmlns:o="urn:schemas-microsoft-com:office:office" xmlns:r="http://schemas.openxmlformats.org/officeDocument/2006/relationships" xmlns:m="http://schemas.openxmlformats.org/officeDocument/2006/math" xmlns:v="urn:schemas-microsoft-com:vml" xmlns:wp14="http://schemas.microsoft.com/office/word/2010/wordprocessingDrawing" xmlns:wp="http://schemas.openxmlformats.org/drawingml/2006/wordprocessingDrawing" xmlns:w10="urn:schemas-microsoft-com:office:word" xmlns:w="http://schemas.openxmlformats.org/wordprocessingml/2006/main" xmlns:w14="http://schemas.microsoft.com/office/word/2010/wordml" xmlns:w15="http://schemas.microsoft.com/office/word/2012/wordml" xmlns:w16cex="http://schemas.microsoft.com/office/word/2018/wordml/cex" xmlns:w16cid="http://schemas.microsoft.com/office/word/2016/wordml/cid" xmlns:w16="http://schemas.microsoft.com/office/word/2018/wordml" xmlns:w16sdtdh="http://schemas.microsoft.com/office/word/2020/wordml/sdtdatahash" xmlns:w16se="http://schemas.microsoft.com/office/word/2015/wordml/symex" xmlns:wpg="http://schemas.microsoft.com/office/word/2010/wordprocessingGroup" xmlns:wpi="http://schemas.microsoft.com/office/word/2010/wordprocessingInk" xmlns:wne="http://schemas.microsoft.com/office/word/2006/wordml" xmlns:wps="http://schemas.microsoft.com/office/word/2010/wordprocessingShape" mc:Ignorable="w14 w15 w16se w16cid w16 w16cex w16sdtdh wp14">
+<w:glossaryDocument xmlns:ve="http://schemas.openxmlformats.org/markup-compatibility/2006" xmlns:o="urn:schemas-microsoft-com:office:office" xmlns:r="http://schemas.openxmlformats.org/officeDocument/2006/relationships" xmlns:m="http://schemas.openxmlformats.org/officeDocument/2006/math" xmlns:v="urn:schemas-microsoft-com:vml" xmlns:wp="http://schemas.openxmlformats.org/drawingml/2006/wordprocessingDrawing" xmlns:w10="urn:schemas-microsoft-com:office:word" xmlns:w="http://schemas.openxmlformats.org/wordprocessingml/2006/main" xmlns:wne="http://schemas.microsoft.com/office/word/2006/wordml">
   <w:docParts>
     <w:docPart>
       <w:docPartPr>
@@ -4613,42 +4390,12 @@
         </w:p>
       </w:docPartBody>
     </w:docPart>
-    <w:docPart>
-      <w:docPartPr>
-        <w:name w:val="36EB6712EB1049B883BD08F31474CE98"/>
-        <w:category>
-          <w:name w:val="Général"/>
-          <w:gallery w:val="placeholder"/>
-        </w:category>
-        <w:types>
-          <w:type w:val="bbPlcHdr"/>
-        </w:types>
-        <w:behaviors>
-          <w:behavior w:val="content"/>
-        </w:behaviors>
-        <w:guid w:val="{ECC221F6-B974-4FEE-BA92-DCA290714F40}"/>
-      </w:docPartPr>
-      <w:docPartBody>
-        <w:p>
-          <w:pPr>
-            <w:pStyle w:val="36EB6712EB1049B883BD08F31474CE98"/>
-          </w:pPr>
-          <w:r>
-            <w:rPr>
-              <w:b/>
-              <w:bCs/>
-            </w:rPr>
-            <w:t>[Tapez le nom de l'auteur]</w:t>
-          </w:r>
-        </w:p>
-      </w:docPartBody>
-    </w:docPart>
   </w:docParts>
 </w:glossaryDocument>
 </file>
 
 <file path=word/glossary/fontTable.xml><?xml version="1.0" encoding="utf-8"?>
-<w:fonts xmlns:mc="http://schemas.openxmlformats.org/markup-compatibility/2006" xmlns:r="http://schemas.openxmlformats.org/officeDocument/2006/relationships" xmlns:w="http://schemas.openxmlformats.org/wordprocessingml/2006/main" xmlns:w14="http://schemas.microsoft.com/office/word/2010/wordml" xmlns:w15="http://schemas.microsoft.com/office/word/2012/wordml" xmlns:w16cex="http://schemas.microsoft.com/office/word/2018/wordml/cex" xmlns:w16cid="http://schemas.microsoft.com/office/word/2016/wordml/cid" xmlns:w16="http://schemas.microsoft.com/office/word/2018/wordml" xmlns:w16sdtdh="http://schemas.microsoft.com/office/word/2020/wordml/sdtdatahash" xmlns:w16se="http://schemas.microsoft.com/office/word/2015/wordml/symex" mc:Ignorable="w14 w15 w16se w16cid w16 w16cex w16sdtdh">
+<w:fonts xmlns:r="http://schemas.openxmlformats.org/officeDocument/2006/relationships" xmlns:w="http://schemas.openxmlformats.org/wordprocessingml/2006/main">
   <w:font w:name="Times New Roman">
     <w:panose1 w:val="02020603050405020304"/>
     <w:charset w:val="00"/>
@@ -4688,8 +4435,9 @@
     <w:panose1 w:val="020B0604030504040204"/>
     <w:charset w:val="00"/>
     <w:family w:val="swiss"/>
+    <w:notTrueType/>
     <w:pitch w:val="variable"/>
-    <w:sig w:usb0="E1002EFF" w:usb1="C000605B" w:usb2="00000029" w:usb3="00000000" w:csb0="000101FF" w:csb1="00000000"/>
+    <w:sig w:usb0="00000003" w:usb1="00000000" w:usb2="00000000" w:usb3="00000000" w:csb0="00000001" w:csb1="00000000"/>
   </w:font>
   <w:font w:name="Arial">
     <w:panose1 w:val="020B0604020202020204"/>
@@ -4705,29 +4453,21 @@
     <w:pitch w:val="variable"/>
     <w:sig w:usb0="E00006FF" w:usb1="420024FF" w:usb2="02000000" w:usb3="00000000" w:csb0="0000019F" w:csb1="00000000"/>
   </w:font>
-  <w:font w:name="Calibri Light">
-    <w:panose1 w:val="020F0302020204030204"/>
-    <w:charset w:val="00"/>
-    <w:family w:val="swiss"/>
-    <w:pitch w:val="variable"/>
-    <w:sig w:usb0="E4002EFF" w:usb1="C000247B" w:usb2="00000009" w:usb3="00000000" w:csb0="000001FF" w:csb1="00000000"/>
-  </w:font>
 </w:fonts>
 </file>
 
 <file path=word/glossary/settings.xml><?xml version="1.0" encoding="utf-8"?>
-<w:settings xmlns:mc="http://schemas.openxmlformats.org/markup-compatibility/2006" xmlns:o="urn:schemas-microsoft-com:office:office" xmlns:r="http://schemas.openxmlformats.org/officeDocument/2006/relationships" xmlns:m="http://schemas.openxmlformats.org/officeDocument/2006/math" xmlns:v="urn:schemas-microsoft-com:vml" xmlns:w10="urn:schemas-microsoft-com:office:word" xmlns:w="http://schemas.openxmlformats.org/wordprocessingml/2006/main" xmlns:w14="http://schemas.microsoft.com/office/word/2010/wordml" xmlns:w15="http://schemas.microsoft.com/office/word/2012/wordml" xmlns:w16cex="http://schemas.microsoft.com/office/word/2018/wordml/cex" xmlns:w16cid="http://schemas.microsoft.com/office/word/2016/wordml/cid" xmlns:w16="http://schemas.microsoft.com/office/word/2018/wordml" xmlns:w16sdtdh="http://schemas.microsoft.com/office/word/2020/wordml/sdtdatahash" xmlns:w16se="http://schemas.microsoft.com/office/word/2015/wordml/symex" xmlns:sl="http://schemas.openxmlformats.org/schemaLibrary/2006/main" mc:Ignorable="w14 w15 w16se w16cid w16 w16cex w16sdtdh">
+<w:settings xmlns:o="urn:schemas-microsoft-com:office:office" xmlns:r="http://schemas.openxmlformats.org/officeDocument/2006/relationships" xmlns:m="http://schemas.openxmlformats.org/officeDocument/2006/math" xmlns:v="urn:schemas-microsoft-com:vml" xmlns:w10="urn:schemas-microsoft-com:office:word" xmlns:w="http://schemas.openxmlformats.org/wordprocessingml/2006/main" xmlns:sl="http://schemas.openxmlformats.org/schemaLibrary/2006/main">
   <w:view w:val="normal"/>
   <w:defaultTabStop w:val="708"/>
   <w:hyphenationZone w:val="425"/>
   <w:characterSpacingControl w:val="doNotCompress"/>
   <w:compat>
     <w:useFELayout/>
-    <w:compatSetting w:name="compatibilityMode" w:uri="http://schemas.microsoft.com/office/word" w:val="12"/>
-    <w:compatSetting w:name="useWord2013TrackBottomHyphenation" w:uri="http://schemas.microsoft.com/office/word" w:val="1"/>
   </w:compat>
   <w:rsids>
     <w:rsidRoot w:val="003A05CB"/>
+    <w:rsid w:val="00212F9E"/>
     <w:rsid w:val="00271582"/>
     <w:rsid w:val="003A05CB"/>
     <w:rsid w:val="00E74F3D"/>
@@ -4736,7 +4476,7 @@
     <m:mathFont m:val="Cambria Math"/>
     <m:brkBin m:val="before"/>
     <m:brkBinSub m:val="--"/>
-    <m:smallFrac m:val="0"/>
+    <m:smallFrac m:val="off"/>
     <m:dispDef/>
     <m:lMargin m:val="0"/>
     <m:rMargin m:val="0"/>
@@ -4753,7 +4493,7 @@
 </file>
 
 <file path=word/glossary/styles.xml><?xml version="1.0" encoding="utf-8"?>
-<w:styles xmlns:mc="http://schemas.openxmlformats.org/markup-compatibility/2006" xmlns:r="http://schemas.openxmlformats.org/officeDocument/2006/relationships" xmlns:w="http://schemas.openxmlformats.org/wordprocessingml/2006/main" xmlns:w14="http://schemas.microsoft.com/office/word/2010/wordml" xmlns:w15="http://schemas.microsoft.com/office/word/2012/wordml" xmlns:w16cex="http://schemas.microsoft.com/office/word/2018/wordml/cex" xmlns:w16cid="http://schemas.microsoft.com/office/word/2016/wordml/cid" xmlns:w16="http://schemas.microsoft.com/office/word/2018/wordml" xmlns:w16sdtdh="http://schemas.microsoft.com/office/word/2020/wordml/sdtdatahash" xmlns:w16se="http://schemas.microsoft.com/office/word/2015/wordml/symex" mc:Ignorable="w14 w15 w16se w16cid w16 w16cex w16sdtdh">
+<w:styles xmlns:r="http://schemas.openxmlformats.org/officeDocument/2006/relationships" xmlns:w="http://schemas.openxmlformats.org/wordprocessingml/2006/main">
   <w:docDefaults>
     <w:rPrDefault>
       <w:rPr>
@@ -4769,383 +4509,144 @@
       </w:pPr>
     </w:pPrDefault>
   </w:docDefaults>
-  <w:latentStyles w:defLockedState="0" w:defUIPriority="99" w:defSemiHidden="0" w:defUnhideWhenUsed="0" w:defQFormat="0" w:count="376">
-    <w:lsdException w:name="Normal" w:uiPriority="0" w:qFormat="1"/>
-    <w:lsdException w:name="heading 1" w:uiPriority="9" w:qFormat="1"/>
-    <w:lsdException w:name="heading 2" w:semiHidden="1" w:uiPriority="9" w:unhideWhenUsed="1" w:qFormat="1"/>
-    <w:lsdException w:name="heading 3" w:semiHidden="1" w:uiPriority="9" w:unhideWhenUsed="1" w:qFormat="1"/>
-    <w:lsdException w:name="heading 4" w:semiHidden="1" w:uiPriority="9" w:unhideWhenUsed="1" w:qFormat="1"/>
-    <w:lsdException w:name="heading 5" w:semiHidden="1" w:uiPriority="9" w:unhideWhenUsed="1" w:qFormat="1"/>
-    <w:lsdException w:name="heading 6" w:semiHidden="1" w:uiPriority="9" w:unhideWhenUsed="1" w:qFormat="1"/>
-    <w:lsdException w:name="heading 7" w:semiHidden="1" w:uiPriority="9" w:unhideWhenUsed="1" w:qFormat="1"/>
-    <w:lsdException w:name="heading 8" w:semiHidden="1" w:uiPriority="9" w:unhideWhenUsed="1" w:qFormat="1"/>
-    <w:lsdException w:name="heading 9" w:semiHidden="1" w:uiPriority="9" w:unhideWhenUsed="1" w:qFormat="1"/>
-    <w:lsdException w:name="index 1" w:semiHidden="1" w:unhideWhenUsed="1"/>
-    <w:lsdException w:name="index 2" w:semiHidden="1" w:unhideWhenUsed="1"/>
-    <w:lsdException w:name="index 3" w:semiHidden="1" w:unhideWhenUsed="1"/>
-    <w:lsdException w:name="index 4" w:semiHidden="1" w:unhideWhenUsed="1"/>
-    <w:lsdException w:name="index 5" w:semiHidden="1" w:unhideWhenUsed="1"/>
-    <w:lsdException w:name="index 6" w:semiHidden="1" w:unhideWhenUsed="1"/>
-    <w:lsdException w:name="index 7" w:semiHidden="1" w:unhideWhenUsed="1"/>
-    <w:lsdException w:name="index 8" w:semiHidden="1" w:unhideWhenUsed="1"/>
-    <w:lsdException w:name="index 9" w:semiHidden="1" w:unhideWhenUsed="1"/>
-    <w:lsdException w:name="toc 1" w:semiHidden="1" w:uiPriority="39" w:unhideWhenUsed="1"/>
-    <w:lsdException w:name="toc 2" w:semiHidden="1" w:uiPriority="39" w:unhideWhenUsed="1"/>
-    <w:lsdException w:name="toc 3" w:semiHidden="1" w:uiPriority="39" w:unhideWhenUsed="1"/>
-    <w:lsdException w:name="toc 4" w:semiHidden="1" w:uiPriority="39" w:unhideWhenUsed="1"/>
-    <w:lsdException w:name="toc 5" w:semiHidden="1" w:uiPriority="39" w:unhideWhenUsed="1"/>
-    <w:lsdException w:name="toc 6" w:semiHidden="1" w:uiPriority="39" w:unhideWhenUsed="1"/>
-    <w:lsdException w:name="toc 7" w:semiHidden="1" w:uiPriority="39" w:unhideWhenUsed="1"/>
-    <w:lsdException w:name="toc 8" w:semiHidden="1" w:uiPriority="39" w:unhideWhenUsed="1"/>
-    <w:lsdException w:name="toc 9" w:semiHidden="1" w:uiPriority="39" w:unhideWhenUsed="1"/>
-    <w:lsdException w:name="Normal Indent" w:semiHidden="1" w:unhideWhenUsed="1"/>
-    <w:lsdException w:name="footnote text" w:semiHidden="1" w:unhideWhenUsed="1"/>
-    <w:lsdException w:name="annotation text" w:semiHidden="1" w:unhideWhenUsed="1"/>
-    <w:lsdException w:name="header" w:semiHidden="1" w:unhideWhenUsed="1"/>
-    <w:lsdException w:name="footer" w:semiHidden="1" w:unhideWhenUsed="1"/>
-    <w:lsdException w:name="index heading" w:semiHidden="1" w:unhideWhenUsed="1"/>
-    <w:lsdException w:name="caption" w:semiHidden="1" w:uiPriority="35" w:unhideWhenUsed="1" w:qFormat="1"/>
-    <w:lsdException w:name="table of figures" w:semiHidden="1" w:unhideWhenUsed="1"/>
-    <w:lsdException w:name="envelope address" w:semiHidden="1" w:unhideWhenUsed="1"/>
-    <w:lsdException w:name="envelope return" w:semiHidden="1" w:unhideWhenUsed="1"/>
-    <w:lsdException w:name="footnote reference" w:semiHidden="1" w:unhideWhenUsed="1"/>
-    <w:lsdException w:name="annotation reference" w:semiHidden="1" w:unhideWhenUsed="1"/>
-    <w:lsdException w:name="line number" w:semiHidden="1" w:unhideWhenUsed="1"/>
-    <w:lsdException w:name="page number" w:semiHidden="1" w:unhideWhenUsed="1"/>
-    <w:lsdException w:name="endnote reference" w:semiHidden="1" w:unhideWhenUsed="1"/>
-    <w:lsdException w:name="endnote text" w:semiHidden="1" w:unhideWhenUsed="1"/>
-    <w:lsdException w:name="table of authorities" w:semiHidden="1" w:unhideWhenUsed="1"/>
-    <w:lsdException w:name="macro" w:semiHidden="1" w:unhideWhenUsed="1"/>
-    <w:lsdException w:name="toa heading" w:semiHidden="1" w:unhideWhenUsed="1"/>
-    <w:lsdException w:name="List" w:semiHidden="1" w:unhideWhenUsed="1"/>
-    <w:lsdException w:name="List Bullet" w:semiHidden="1" w:unhideWhenUsed="1"/>
-    <w:lsdException w:name="List Number" w:semiHidden="1" w:unhideWhenUsed="1"/>
-    <w:lsdException w:name="List 2" w:semiHidden="1" w:unhideWhenUsed="1"/>
-    <w:lsdException w:name="List 3" w:semiHidden="1" w:unhideWhenUsed="1"/>
-    <w:lsdException w:name="List 4" w:semiHidden="1" w:unhideWhenUsed="1"/>
-    <w:lsdException w:name="List 5" w:semiHidden="1" w:unhideWhenUsed="1"/>
-    <w:lsdException w:name="List Bullet 2" w:semiHidden="1" w:unhideWhenUsed="1"/>
-    <w:lsdException w:name="List Bullet 3" w:semiHidden="1" w:unhideWhenUsed="1"/>
-    <w:lsdException w:name="List Bullet 4" w:semiHidden="1" w:unhideWhenUsed="1"/>
-    <w:lsdException w:name="List Bullet 5" w:semiHidden="1" w:unhideWhenUsed="1"/>
-    <w:lsdException w:name="List Number 2" w:semiHidden="1" w:unhideWhenUsed="1"/>
-    <w:lsdException w:name="List Number 3" w:semiHidden="1" w:unhideWhenUsed="1"/>
-    <w:lsdException w:name="List Number 4" w:semiHidden="1" w:unhideWhenUsed="1"/>
-    <w:lsdException w:name="List Number 5" w:semiHidden="1" w:unhideWhenUsed="1"/>
-    <w:lsdException w:name="Title" w:uiPriority="10" w:qFormat="1"/>
-    <w:lsdException w:name="Closing" w:semiHidden="1" w:unhideWhenUsed="1"/>
-    <w:lsdException w:name="Signature" w:semiHidden="1" w:unhideWhenUsed="1"/>
-    <w:lsdException w:name="Default Paragraph Font" w:semiHidden="1" w:uiPriority="1" w:unhideWhenUsed="1"/>
-    <w:lsdException w:name="Body Text" w:semiHidden="1" w:unhideWhenUsed="1"/>
-    <w:lsdException w:name="Body Text Indent" w:semiHidden="1" w:unhideWhenUsed="1"/>
-    <w:lsdException w:name="List Continue" w:semiHidden="1" w:unhideWhenUsed="1"/>
-    <w:lsdException w:name="List Continue 2" w:semiHidden="1" w:unhideWhenUsed="1"/>
-    <w:lsdException w:name="List Continue 3" w:semiHidden="1" w:unhideWhenUsed="1"/>
-    <w:lsdException w:name="List Continue 4" w:semiHidden="1" w:unhideWhenUsed="1"/>
-    <w:lsdException w:name="List Continue 5" w:semiHidden="1" w:unhideWhenUsed="1"/>
-    <w:lsdException w:name="Message Header" w:semiHidden="1" w:unhideWhenUsed="1"/>
-    <w:lsdException w:name="Subtitle" w:uiPriority="11" w:qFormat="1"/>
-    <w:lsdException w:name="Salutation" w:semiHidden="1" w:unhideWhenUsed="1"/>
-    <w:lsdException w:name="Date" w:semiHidden="1" w:unhideWhenUsed="1"/>
-    <w:lsdException w:name="Body Text First Indent" w:semiHidden="1" w:unhideWhenUsed="1"/>
-    <w:lsdException w:name="Body Text First Indent 2" w:semiHidden="1" w:unhideWhenUsed="1"/>
-    <w:lsdException w:name="Note Heading" w:semiHidden="1" w:unhideWhenUsed="1"/>
-    <w:lsdException w:name="Body Text 2" w:semiHidden="1" w:unhideWhenUsed="1"/>
-    <w:lsdException w:name="Body Text 3" w:semiHidden="1" w:unhideWhenUsed="1"/>
-    <w:lsdException w:name="Body Text Indent 2" w:semiHidden="1" w:unhideWhenUsed="1"/>
-    <w:lsdException w:name="Body Text Indent 3" w:semiHidden="1" w:unhideWhenUsed="1"/>
-    <w:lsdException w:name="Block Text" w:semiHidden="1" w:unhideWhenUsed="1"/>
-    <w:lsdException w:name="Hyperlink" w:semiHidden="1" w:unhideWhenUsed="1"/>
-    <w:lsdException w:name="FollowedHyperlink" w:semiHidden="1" w:unhideWhenUsed="1"/>
-    <w:lsdException w:name="Strong" w:uiPriority="22" w:qFormat="1"/>
-    <w:lsdException w:name="Emphasis" w:uiPriority="20" w:qFormat="1"/>
-    <w:lsdException w:name="Document Map" w:semiHidden="1" w:unhideWhenUsed="1"/>
-    <w:lsdException w:name="Plain Text" w:semiHidden="1" w:unhideWhenUsed="1"/>
-    <w:lsdException w:name="E-mail Signature" w:semiHidden="1" w:unhideWhenUsed="1"/>
-    <w:lsdException w:name="HTML Top of Form" w:semiHidden="1" w:unhideWhenUsed="1"/>
-    <w:lsdException w:name="HTML Bottom of Form" w:semiHidden="1" w:unhideWhenUsed="1"/>
-    <w:lsdException w:name="Normal (Web)" w:semiHidden="1" w:unhideWhenUsed="1"/>
-    <w:lsdException w:name="HTML Acronym" w:semiHidden="1" w:unhideWhenUsed="1"/>
-    <w:lsdException w:name="HTML Address" w:semiHidden="1" w:unhideWhenUsed="1"/>
-    <w:lsdException w:name="HTML Cite" w:semiHidden="1" w:unhideWhenUsed="1"/>
-    <w:lsdException w:name="HTML Code" w:semiHidden="1" w:unhideWhenUsed="1"/>
-    <w:lsdException w:name="HTML Definition" w:semiHidden="1" w:unhideWhenUsed="1"/>
-    <w:lsdException w:name="HTML Keyboard" w:semiHidden="1" w:unhideWhenUsed="1"/>
-    <w:lsdException w:name="HTML Preformatted" w:semiHidden="1" w:unhideWhenUsed="1"/>
-    <w:lsdException w:name="HTML Sample" w:semiHidden="1" w:unhideWhenUsed="1"/>
-    <w:lsdException w:name="HTML Typewriter" w:semiHidden="1" w:unhideWhenUsed="1"/>
-    <w:lsdException w:name="HTML Variable" w:semiHidden="1" w:unhideWhenUsed="1"/>
-    <w:lsdException w:name="Normal Table" w:semiHidden="1" w:unhideWhenUsed="1"/>
-    <w:lsdException w:name="annotation subject" w:semiHidden="1" w:unhideWhenUsed="1"/>
-    <w:lsdException w:name="No List" w:semiHidden="1" w:unhideWhenUsed="1"/>
-    <w:lsdException w:name="Outline List 1" w:semiHidden="1" w:unhideWhenUsed="1"/>
-    <w:lsdException w:name="Outline List 2" w:semiHidden="1" w:unhideWhenUsed="1"/>
-    <w:lsdException w:name="Outline List 3" w:semiHidden="1" w:unhideWhenUsed="1"/>
-    <w:lsdException w:name="Table Simple 1" w:semiHidden="1" w:unhideWhenUsed="1"/>
-    <w:lsdException w:name="Table Simple 2" w:semiHidden="1" w:unhideWhenUsed="1"/>
-    <w:lsdException w:name="Table Simple 3" w:semiHidden="1" w:unhideWhenUsed="1"/>
-    <w:lsdException w:name="Table Classic 1" w:semiHidden="1" w:unhideWhenUsed="1"/>
-    <w:lsdException w:name="Table Classic 2" w:semiHidden="1" w:unhideWhenUsed="1"/>
-    <w:lsdException w:name="Table Classic 3" w:semiHidden="1" w:unhideWhenUsed="1"/>
-    <w:lsdException w:name="Table Classic 4" w:semiHidden="1" w:unhideWhenUsed="1"/>
-    <w:lsdException w:name="Table Colorful 1" w:semiHidden="1" w:unhideWhenUsed="1"/>
-    <w:lsdException w:name="Table Colorful 2" w:semiHidden="1" w:unhideWhenUsed="1"/>
-    <w:lsdException w:name="Table Colorful 3" w:semiHidden="1" w:unhideWhenUsed="1"/>
-    <w:lsdException w:name="Table Columns 1" w:semiHidden="1" w:unhideWhenUsed="1"/>
-    <w:lsdException w:name="Table Columns 2" w:semiHidden="1" w:unhideWhenUsed="1"/>
-    <w:lsdException w:name="Table Columns 3" w:semiHidden="1" w:unhideWhenUsed="1"/>
-    <w:lsdException w:name="Table Columns 4" w:semiHidden="1" w:unhideWhenUsed="1"/>
-    <w:lsdException w:name="Table Columns 5" w:semiHidden="1" w:unhideWhenUsed="1"/>
-    <w:lsdException w:name="Table Grid 1" w:semiHidden="1" w:unhideWhenUsed="1"/>
-    <w:lsdException w:name="Table Grid 2" w:semiHidden="1" w:unhideWhenUsed="1"/>
-    <w:lsdException w:name="Table Grid 3" w:semiHidden="1" w:unhideWhenUsed="1"/>
-    <w:lsdException w:name="Table Grid 4" w:semiHidden="1" w:unhideWhenUsed="1"/>
-    <w:lsdException w:name="Table Grid 5" w:semiHidden="1" w:unhideWhenUsed="1"/>
-    <w:lsdException w:name="Table Grid 6" w:semiHidden="1" w:unhideWhenUsed="1"/>
-    <w:lsdException w:name="Table Grid 7" w:semiHidden="1" w:unhideWhenUsed="1"/>
-    <w:lsdException w:name="Table Grid 8" w:semiHidden="1" w:unhideWhenUsed="1"/>
-    <w:lsdException w:name="Table List 1" w:semiHidden="1" w:unhideWhenUsed="1"/>
-    <w:lsdException w:name="Table List 2" w:semiHidden="1" w:unhideWhenUsed="1"/>
-    <w:lsdException w:name="Table List 3" w:semiHidden="1" w:unhideWhenUsed="1"/>
-    <w:lsdException w:name="Table List 4" w:semiHidden="1" w:unhideWhenUsed="1"/>
-    <w:lsdException w:name="Table List 5" w:semiHidden="1" w:unhideWhenUsed="1"/>
-    <w:lsdException w:name="Table List 6" w:semiHidden="1" w:unhideWhenUsed="1"/>
-    <w:lsdException w:name="Table List 7" w:semiHidden="1" w:unhideWhenUsed="1"/>
-    <w:lsdException w:name="Table List 8" w:semiHidden="1" w:unhideWhenUsed="1"/>
-    <w:lsdException w:name="Table 3D effects 1" w:semiHidden="1" w:unhideWhenUsed="1"/>
-    <w:lsdException w:name="Table 3D effects 2" w:semiHidden="1" w:unhideWhenUsed="1"/>
-    <w:lsdException w:name="Table 3D effects 3" w:semiHidden="1" w:unhideWhenUsed="1"/>
-    <w:lsdException w:name="Table Contemporary" w:semiHidden="1" w:unhideWhenUsed="1"/>
-    <w:lsdException w:name="Table Elegant" w:semiHidden="1" w:unhideWhenUsed="1"/>
-    <w:lsdException w:name="Table Professional" w:semiHidden="1" w:unhideWhenUsed="1"/>
-    <w:lsdException w:name="Table Subtle 1" w:semiHidden="1" w:unhideWhenUsed="1"/>
-    <w:lsdException w:name="Table Subtle 2" w:semiHidden="1" w:unhideWhenUsed="1"/>
-    <w:lsdException w:name="Table Web 1" w:semiHidden="1" w:unhideWhenUsed="1"/>
-    <w:lsdException w:name="Table Web 2" w:semiHidden="1" w:unhideWhenUsed="1"/>
-    <w:lsdException w:name="Table Web 3" w:semiHidden="1" w:unhideWhenUsed="1"/>
-    <w:lsdException w:name="Balloon Text" w:semiHidden="1" w:unhideWhenUsed="1"/>
-    <w:lsdException w:name="Table Grid" w:semiHidden="1" w:uiPriority="59" w:unhideWhenUsed="1"/>
-    <w:lsdException w:name="Table Theme" w:semiHidden="1" w:unhideWhenUsed="1"/>
-    <w:lsdException w:name="Placeholder Text" w:semiHidden="1"/>
-    <w:lsdException w:name="No Spacing" w:uiPriority="1" w:qFormat="1"/>
-    <w:lsdException w:name="Light Shading" w:uiPriority="60"/>
-    <w:lsdException w:name="Light List" w:uiPriority="61"/>
-    <w:lsdException w:name="Light Grid" w:uiPriority="62"/>
-    <w:lsdException w:name="Medium Shading 1" w:uiPriority="63"/>
-    <w:lsdException w:name="Medium Shading 2" w:uiPriority="64"/>
-    <w:lsdException w:name="Medium List 1" w:uiPriority="65"/>
-    <w:lsdException w:name="Medium List 2" w:uiPriority="66"/>
-    <w:lsdException w:name="Medium Grid 1" w:uiPriority="67"/>
-    <w:lsdException w:name="Medium Grid 2" w:uiPriority="68"/>
-    <w:lsdException w:name="Medium Grid 3" w:uiPriority="69"/>
-    <w:lsdException w:name="Dark List" w:uiPriority="70"/>
-    <w:lsdException w:name="Colorful Shading" w:uiPriority="71"/>
-    <w:lsdException w:name="Colorful List" w:uiPriority="72"/>
-    <w:lsdException w:name="Colorful Grid" w:uiPriority="73"/>
-    <w:lsdException w:name="Light Shading Accent 1" w:uiPriority="60"/>
-    <w:lsdException w:name="Light List Accent 1" w:uiPriority="61"/>
-    <w:lsdException w:name="Light Grid Accent 1" w:uiPriority="62"/>
-    <w:lsdException w:name="Medium Shading 1 Accent 1" w:uiPriority="63"/>
-    <w:lsdException w:name="Medium Shading 2 Accent 1" w:uiPriority="64"/>
-    <w:lsdException w:name="Medium List 1 Accent 1" w:uiPriority="65"/>
-    <w:lsdException w:name="Revision" w:semiHidden="1"/>
-    <w:lsdException w:name="List Paragraph" w:uiPriority="34" w:qFormat="1"/>
-    <w:lsdException w:name="Quote" w:uiPriority="29" w:qFormat="1"/>
-    <w:lsdException w:name="Intense Quote" w:uiPriority="30" w:qFormat="1"/>
-    <w:lsdException w:name="Medium List 2 Accent 1" w:uiPriority="66"/>
-    <w:lsdException w:name="Medium Grid 1 Accent 1" w:uiPriority="67"/>
-    <w:lsdException w:name="Medium Grid 2 Accent 1" w:uiPriority="68"/>
-    <w:lsdException w:name="Medium Grid 3 Accent 1" w:uiPriority="69"/>
-    <w:lsdException w:name="Dark List Accent 1" w:uiPriority="70"/>
-    <w:lsdException w:name="Colorful Shading Accent 1" w:uiPriority="71"/>
-    <w:lsdException w:name="Colorful List Accent 1" w:uiPriority="72"/>
-    <w:lsdException w:name="Colorful Grid Accent 1" w:uiPriority="73"/>
-    <w:lsdException w:name="Light Shading Accent 2" w:uiPriority="60"/>
-    <w:lsdException w:name="Light List Accent 2" w:uiPriority="61"/>
-    <w:lsdException w:name="Light Grid Accent 2" w:uiPriority="62"/>
-    <w:lsdException w:name="Medium Shading 1 Accent 2" w:uiPriority="63"/>
-    <w:lsdException w:name="Medium Shading 2 Accent 2" w:uiPriority="64"/>
-    <w:lsdException w:name="Medium List 1 Accent 2" w:uiPriority="65"/>
-    <w:lsdException w:name="Medium List 2 Accent 2" w:uiPriority="66"/>
-    <w:lsdException w:name="Medium Grid 1 Accent 2" w:uiPriority="67"/>
-    <w:lsdException w:name="Medium Grid 2 Accent 2" w:uiPriority="68"/>
-    <w:lsdException w:name="Medium Grid 3 Accent 2" w:uiPriority="69"/>
-    <w:lsdException w:name="Dark List Accent 2" w:uiPriority="70"/>
-    <w:lsdException w:name="Colorful Shading Accent 2" w:uiPriority="71"/>
-    <w:lsdException w:name="Colorful List Accent 2" w:uiPriority="72"/>
-    <w:lsdException w:name="Colorful Grid Accent 2" w:uiPriority="73"/>
-    <w:lsdException w:name="Light Shading Accent 3" w:uiPriority="60"/>
-    <w:lsdException w:name="Light List Accent 3" w:uiPriority="61"/>
-    <w:lsdException w:name="Light Grid Accent 3" w:uiPriority="62"/>
-    <w:lsdException w:name="Medium Shading 1 Accent 3" w:uiPriority="63"/>
-    <w:lsdException w:name="Medium Shading 2 Accent 3" w:uiPriority="64"/>
-    <w:lsdException w:name="Medium List 1 Accent 3" w:uiPriority="65"/>
-    <w:lsdException w:name="Medium List 2 Accent 3" w:uiPriority="66"/>
-    <w:lsdException w:name="Medium Grid 1 Accent 3" w:uiPriority="67"/>
-    <w:lsdException w:name="Medium Grid 2 Accent 3" w:uiPriority="68"/>
-    <w:lsdException w:name="Medium Grid 3 Accent 3" w:uiPriority="69"/>
-    <w:lsdException w:name="Dark List Accent 3" w:uiPriority="70"/>
-    <w:lsdException w:name="Colorful Shading Accent 3" w:uiPriority="71"/>
-    <w:lsdException w:name="Colorful List Accent 3" w:uiPriority="72"/>
-    <w:lsdException w:name="Colorful Grid Accent 3" w:uiPriority="73"/>
-    <w:lsdException w:name="Light Shading Accent 4" w:uiPriority="60"/>
-    <w:lsdException w:name="Light List Accent 4" w:uiPriority="61"/>
-    <w:lsdException w:name="Light Grid Accent 4" w:uiPriority="62"/>
-    <w:lsdException w:name="Medium Shading 1 Accent 4" w:uiPriority="63"/>
-    <w:lsdException w:name="Medium Shading 2 Accent 4" w:uiPriority="64"/>
-    <w:lsdException w:name="Medium List 1 Accent 4" w:uiPriority="65"/>
-    <w:lsdException w:name="Medium List 2 Accent 4" w:uiPriority="66"/>
-    <w:lsdException w:name="Medium Grid 1 Accent 4" w:uiPriority="67"/>
-    <w:lsdException w:name="Medium Grid 2 Accent 4" w:uiPriority="68"/>
-    <w:lsdException w:name="Medium Grid 3 Accent 4" w:uiPriority="69"/>
-    <w:lsdException w:name="Dark List Accent 4" w:uiPriority="70"/>
-    <w:lsdException w:name="Colorful Shading Accent 4" w:uiPriority="71"/>
-    <w:lsdException w:name="Colorful List Accent 4" w:uiPriority="72"/>
-    <w:lsdException w:name="Colorful Grid Accent 4" w:uiPriority="73"/>
-    <w:lsdException w:name="Light Shading Accent 5" w:uiPriority="60"/>
-    <w:lsdException w:name="Light List Accent 5" w:uiPriority="61"/>
-    <w:lsdException w:name="Light Grid Accent 5" w:uiPriority="62"/>
-    <w:lsdException w:name="Medium Shading 1 Accent 5" w:uiPriority="63"/>
-    <w:lsdException w:name="Medium Shading 2 Accent 5" w:uiPriority="64"/>
-    <w:lsdException w:name="Medium List 1 Accent 5" w:uiPriority="65"/>
-    <w:lsdException w:name="Medium List 2 Accent 5" w:uiPriority="66"/>
-    <w:lsdException w:name="Medium Grid 1 Accent 5" w:uiPriority="67"/>
-    <w:lsdException w:name="Medium Grid 2 Accent 5" w:uiPriority="68"/>
-    <w:lsdException w:name="Medium Grid 3 Accent 5" w:uiPriority="69"/>
-    <w:lsdException w:name="Dark List Accent 5" w:uiPriority="70"/>
-    <w:lsdException w:name="Colorful Shading Accent 5" w:uiPriority="71"/>
-    <w:lsdException w:name="Colorful List Accent 5" w:uiPriority="72"/>
-    <w:lsdException w:name="Colorful Grid Accent 5" w:uiPriority="73"/>
-    <w:lsdException w:name="Light Shading Accent 6" w:uiPriority="60"/>
-    <w:lsdException w:name="Light List Accent 6" w:uiPriority="61"/>
-    <w:lsdException w:name="Light Grid Accent 6" w:uiPriority="62"/>
-    <w:lsdException w:name="Medium Shading 1 Accent 6" w:uiPriority="63"/>
-    <w:lsdException w:name="Medium Shading 2 Accent 6" w:uiPriority="64"/>
-    <w:lsdException w:name="Medium List 1 Accent 6" w:uiPriority="65"/>
-    <w:lsdException w:name="Medium List 2 Accent 6" w:uiPriority="66"/>
-    <w:lsdException w:name="Medium Grid 1 Accent 6" w:uiPriority="67"/>
-    <w:lsdException w:name="Medium Grid 2 Accent 6" w:uiPriority="68"/>
-    <w:lsdException w:name="Medium Grid 3 Accent 6" w:uiPriority="69"/>
-    <w:lsdException w:name="Dark List Accent 6" w:uiPriority="70"/>
-    <w:lsdException w:name="Colorful Shading Accent 6" w:uiPriority="71"/>
-    <w:lsdException w:name="Colorful List Accent 6" w:uiPriority="72"/>
-    <w:lsdException w:name="Colorful Grid Accent 6" w:uiPriority="73"/>
-    <w:lsdException w:name="Subtle Emphasis" w:uiPriority="19" w:qFormat="1"/>
-    <w:lsdException w:name="Intense Emphasis" w:uiPriority="21" w:qFormat="1"/>
-    <w:lsdException w:name="Subtle Reference" w:uiPriority="31" w:qFormat="1"/>
-    <w:lsdException w:name="Intense Reference" w:uiPriority="32" w:qFormat="1"/>
-    <w:lsdException w:name="Book Title" w:uiPriority="33" w:qFormat="1"/>
-    <w:lsdException w:name="Bibliography" w:semiHidden="1" w:uiPriority="37" w:unhideWhenUsed="1"/>
-    <w:lsdException w:name="TOC Heading" w:semiHidden="1" w:uiPriority="39" w:unhideWhenUsed="1" w:qFormat="1"/>
-    <w:lsdException w:name="Plain Table 1" w:uiPriority="41"/>
-    <w:lsdException w:name="Plain Table 2" w:uiPriority="42"/>
-    <w:lsdException w:name="Plain Table 3" w:uiPriority="43"/>
-    <w:lsdException w:name="Plain Table 4" w:uiPriority="44"/>
-    <w:lsdException w:name="Plain Table 5" w:uiPriority="45"/>
-    <w:lsdException w:name="Grid Table Light" w:uiPriority="40"/>
-    <w:lsdException w:name="Grid Table 1 Light" w:uiPriority="46"/>
-    <w:lsdException w:name="Grid Table 2" w:uiPriority="47"/>
-    <w:lsdException w:name="Grid Table 3" w:uiPriority="48"/>
-    <w:lsdException w:name="Grid Table 4" w:uiPriority="49"/>
-    <w:lsdException w:name="Grid Table 5 Dark" w:uiPriority="50"/>
-    <w:lsdException w:name="Grid Table 6 Colorful" w:uiPriority="51"/>
-    <w:lsdException w:name="Grid Table 7 Colorful" w:uiPriority="52"/>
-    <w:lsdException w:name="Grid Table 1 Light Accent 1" w:uiPriority="46"/>
-    <w:lsdException w:name="Grid Table 2 Accent 1" w:uiPriority="47"/>
-    <w:lsdException w:name="Grid Table 3 Accent 1" w:uiPriority="48"/>
-    <w:lsdException w:name="Grid Table 4 Accent 1" w:uiPriority="49"/>
-    <w:lsdException w:name="Grid Table 5 Dark Accent 1" w:uiPriority="50"/>
-    <w:lsdException w:name="Grid Table 6 Colorful Accent 1" w:uiPriority="51"/>
-    <w:lsdException w:name="Grid Table 7 Colorful Accent 1" w:uiPriority="52"/>
-    <w:lsdException w:name="Grid Table 1 Light Accent 2" w:uiPriority="46"/>
-    <w:lsdException w:name="Grid Table 2 Accent 2" w:uiPriority="47"/>
-    <w:lsdException w:name="Grid Table 3 Accent 2" w:uiPriority="48"/>
-    <w:lsdException w:name="Grid Table 4 Accent 2" w:uiPriority="49"/>
-    <w:lsdException w:name="Grid Table 5 Dark Accent 2" w:uiPriority="50"/>
-    <w:lsdException w:name="Grid Table 6 Colorful Accent 2" w:uiPriority="51"/>
-    <w:lsdException w:name="Grid Table 7 Colorful Accent 2" w:uiPriority="52"/>
-    <w:lsdException w:name="Grid Table 1 Light Accent 3" w:uiPriority="46"/>
-    <w:lsdException w:name="Grid Table 2 Accent 3" w:uiPriority="47"/>
-    <w:lsdException w:name="Grid Table 3 Accent 3" w:uiPriority="48"/>
-    <w:lsdException w:name="Grid Table 4 Accent 3" w:uiPriority="49"/>
-    <w:lsdException w:name="Grid Table 5 Dark Accent 3" w:uiPriority="50"/>
-    <w:lsdException w:name="Grid Table 6 Colorful Accent 3" w:uiPriority="51"/>
-    <w:lsdException w:name="Grid Table 7 Colorful Accent 3" w:uiPriority="52"/>
-    <w:lsdException w:name="Grid Table 1 Light Accent 4" w:uiPriority="46"/>
-    <w:lsdException w:name="Grid Table 2 Accent 4" w:uiPriority="47"/>
-    <w:lsdException w:name="Grid Table 3 Accent 4" w:uiPriority="48"/>
-    <w:lsdException w:name="Grid Table 4 Accent 4" w:uiPriority="49"/>
-    <w:lsdException w:name="Grid Table 5 Dark Accent 4" w:uiPriority="50"/>
-    <w:lsdException w:name="Grid Table 6 Colorful Accent 4" w:uiPriority="51"/>
-    <w:lsdException w:name="Grid Table 7 Colorful Accent 4" w:uiPriority="52"/>
-    <w:lsdException w:name="Grid Table 1 Light Accent 5" w:uiPriority="46"/>
-    <w:lsdException w:name="Grid Table 2 Accent 5" w:uiPriority="47"/>
-    <w:lsdException w:name="Grid Table 3 Accent 5" w:uiPriority="48"/>
-    <w:lsdException w:name="Grid Table 4 Accent 5" w:uiPriority="49"/>
-    <w:lsdException w:name="Grid Table 5 Dark Accent 5" w:uiPriority="50"/>
-    <w:lsdException w:name="Grid Table 6 Colorful Accent 5" w:uiPriority="51"/>
-    <w:lsdException w:name="Grid Table 7 Colorful Accent 5" w:uiPriority="52"/>
-    <w:lsdException w:name="Grid Table 1 Light Accent 6" w:uiPriority="46"/>
-    <w:lsdException w:name="Grid Table 2 Accent 6" w:uiPriority="47"/>
-    <w:lsdException w:name="Grid Table 3 Accent 6" w:uiPriority="48"/>
-    <w:lsdException w:name="Grid Table 4 Accent 6" w:uiPriority="49"/>
-    <w:lsdException w:name="Grid Table 5 Dark Accent 6" w:uiPriority="50"/>
-    <w:lsdException w:name="Grid Table 6 Colorful Accent 6" w:uiPriority="51"/>
-    <w:lsdException w:name="Grid Table 7 Colorful Accent 6" w:uiPriority="52"/>
-    <w:lsdException w:name="List Table 1 Light" w:uiPriority="46"/>
-    <w:lsdException w:name="List Table 2" w:uiPriority="47"/>
-    <w:lsdException w:name="List Table 3" w:uiPriority="48"/>
-    <w:lsdException w:name="List Table 4" w:uiPriority="49"/>
-    <w:lsdException w:name="List Table 5 Dark" w:uiPriority="50"/>
-    <w:lsdException w:name="List Table 6 Colorful" w:uiPriority="51"/>
-    <w:lsdException w:name="List Table 7 Colorful" w:uiPriority="52"/>
-    <w:lsdException w:name="List Table 1 Light Accent 1" w:uiPriority="46"/>
-    <w:lsdException w:name="List Table 2 Accent 1" w:uiPriority="47"/>
-    <w:lsdException w:name="List Table 3 Accent 1" w:uiPriority="48"/>
-    <w:lsdException w:name="List Table 4 Accent 1" w:uiPriority="49"/>
-    <w:lsdException w:name="List Table 5 Dark Accent 1" w:uiPriority="50"/>
-    <w:lsdException w:name="List Table 6 Colorful Accent 1" w:uiPriority="51"/>
-    <w:lsdException w:name="List Table 7 Colorful Accent 1" w:uiPriority="52"/>
-    <w:lsdException w:name="List Table 1 Light Accent 2" w:uiPriority="46"/>
-    <w:lsdException w:name="List Table 2 Accent 2" w:uiPriority="47"/>
-    <w:lsdException w:name="List Table 3 Accent 2" w:uiPriority="48"/>
-    <w:lsdException w:name="List Table 4 Accent 2" w:uiPriority="49"/>
-    <w:lsdException w:name="List Table 5 Dark Accent 2" w:uiPriority="50"/>
-    <w:lsdException w:name="List Table 6 Colorful Accent 2" w:uiPriority="51"/>
-    <w:lsdException w:name="List Table 7 Colorful Accent 2" w:uiPriority="52"/>
-    <w:lsdException w:name="List Table 1 Light Accent 3" w:uiPriority="46"/>
-    <w:lsdException w:name="List Table 2 Accent 3" w:uiPriority="47"/>
-    <w:lsdException w:name="List Table 3 Accent 3" w:uiPriority="48"/>
-    <w:lsdException w:name="List Table 4 Accent 3" w:uiPriority="49"/>
-    <w:lsdException w:name="List Table 5 Dark Accent 3" w:uiPriority="50"/>
-    <w:lsdException w:name="List Table 6 Colorful Accent 3" w:uiPriority="51"/>
-    <w:lsdException w:name="List Table 7 Colorful Accent 3" w:uiPriority="52"/>
-    <w:lsdException w:name="List Table 1 Light Accent 4" w:uiPriority="46"/>
-    <w:lsdException w:name="List Table 2 Accent 4" w:uiPriority="47"/>
-    <w:lsdException w:name="List Table 3 Accent 4" w:uiPriority="48"/>
-    <w:lsdException w:name="List Table 4 Accent 4" w:uiPriority="49"/>
-    <w:lsdException w:name="List Table 5 Dark Accent 4" w:uiPriority="50"/>
-    <w:lsdException w:name="List Table 6 Colorful Accent 4" w:uiPriority="51"/>
-    <w:lsdException w:name="List Table 7 Colorful Accent 4" w:uiPriority="52"/>
-    <w:lsdException w:name="List Table 1 Light Accent 5" w:uiPriority="46"/>
-    <w:lsdException w:name="List Table 2 Accent 5" w:uiPriority="47"/>
-    <w:lsdException w:name="List Table 3 Accent 5" w:uiPriority="48"/>
-    <w:lsdException w:name="List Table 4 Accent 5" w:uiPriority="49"/>
-    <w:lsdException w:name="List Table 5 Dark Accent 5" w:uiPriority="50"/>
-    <w:lsdException w:name="List Table 6 Colorful Accent 5" w:uiPriority="51"/>
-    <w:lsdException w:name="List Table 7 Colorful Accent 5" w:uiPriority="52"/>
-    <w:lsdException w:name="List Table 1 Light Accent 6" w:uiPriority="46"/>
-    <w:lsdException w:name="List Table 2 Accent 6" w:uiPriority="47"/>
-    <w:lsdException w:name="List Table 3 Accent 6" w:uiPriority="48"/>
-    <w:lsdException w:name="List Table 4 Accent 6" w:uiPriority="49"/>
-    <w:lsdException w:name="List Table 5 Dark Accent 6" w:uiPriority="50"/>
-    <w:lsdException w:name="List Table 6 Colorful Accent 6" w:uiPriority="51"/>
-    <w:lsdException w:name="List Table 7 Colorful Accent 6" w:uiPriority="52"/>
-    <w:lsdException w:name="Mention" w:semiHidden="1" w:unhideWhenUsed="1"/>
-    <w:lsdException w:name="Smart Hyperlink" w:semiHidden="1" w:unhideWhenUsed="1"/>
-    <w:lsdException w:name="Hashtag" w:semiHidden="1" w:unhideWhenUsed="1"/>
-    <w:lsdException w:name="Unresolved Mention" w:semiHidden="1" w:unhideWhenUsed="1"/>
-    <w:lsdException w:name="Smart Link" w:semiHidden="1" w:unhideWhenUsed="1"/>
+  <w:latentStyles w:defLockedState="0" w:defUIPriority="99" w:defSemiHidden="1" w:defUnhideWhenUsed="1" w:defQFormat="0" w:count="267">
+    <w:lsdException w:name="Normal" w:semiHidden="0" w:uiPriority="0" w:unhideWhenUsed="0" w:qFormat="1"/>
+    <w:lsdException w:name="heading 1" w:semiHidden="0" w:uiPriority="9" w:unhideWhenUsed="0" w:qFormat="1"/>
+    <w:lsdException w:name="heading 2" w:uiPriority="9" w:qFormat="1"/>
+    <w:lsdException w:name="heading 3" w:uiPriority="9" w:qFormat="1"/>
+    <w:lsdException w:name="heading 4" w:uiPriority="9" w:qFormat="1"/>
+    <w:lsdException w:name="heading 5" w:uiPriority="9" w:qFormat="1"/>
+    <w:lsdException w:name="heading 6" w:uiPriority="9" w:qFormat="1"/>
+    <w:lsdException w:name="heading 7" w:uiPriority="9" w:qFormat="1"/>
+    <w:lsdException w:name="heading 8" w:uiPriority="9" w:qFormat="1"/>
+    <w:lsdException w:name="heading 9" w:uiPriority="9" w:qFormat="1"/>
+    <w:lsdException w:name="toc 1" w:uiPriority="39"/>
+    <w:lsdException w:name="toc 2" w:uiPriority="39"/>
+    <w:lsdException w:name="toc 3" w:uiPriority="39"/>
+    <w:lsdException w:name="toc 4" w:uiPriority="39"/>
+    <w:lsdException w:name="toc 5" w:uiPriority="39"/>
+    <w:lsdException w:name="toc 6" w:uiPriority="39"/>
+    <w:lsdException w:name="toc 7" w:uiPriority="39"/>
+    <w:lsdException w:name="toc 8" w:uiPriority="39"/>
+    <w:lsdException w:name="toc 9" w:uiPriority="39"/>
+    <w:lsdException w:name="caption" w:uiPriority="35" w:qFormat="1"/>
+    <w:lsdException w:name="Title" w:semiHidden="0" w:uiPriority="10" w:unhideWhenUsed="0" w:qFormat="1"/>
+    <w:lsdException w:name="Default Paragraph Font" w:uiPriority="1"/>
+    <w:lsdException w:name="Subtitle" w:semiHidden="0" w:uiPriority="11" w:unhideWhenUsed="0" w:qFormat="1"/>
+    <w:lsdException w:name="Strong" w:semiHidden="0" w:uiPriority="22" w:unhideWhenUsed="0" w:qFormat="1"/>
+    <w:lsdException w:name="Emphasis" w:semiHidden="0" w:uiPriority="20" w:unhideWhenUsed="0" w:qFormat="1"/>
+    <w:lsdException w:name="Table Grid" w:uiPriority="59"/>
+    <w:lsdException w:name="Placeholder Text" w:unhideWhenUsed="0"/>
+    <w:lsdException w:name="No Spacing" w:semiHidden="0" w:uiPriority="1" w:unhideWhenUsed="0" w:qFormat="1"/>
+    <w:lsdException w:name="Light Shading" w:semiHidden="0" w:uiPriority="60" w:unhideWhenUsed="0"/>
+    <w:lsdException w:name="Light List" w:semiHidden="0" w:uiPriority="61" w:unhideWhenUsed="0"/>
+    <w:lsdException w:name="Light Grid" w:semiHidden="0" w:uiPriority="62" w:unhideWhenUsed="0"/>
+    <w:lsdException w:name="Medium Shading 1" w:semiHidden="0" w:uiPriority="63" w:unhideWhenUsed="0"/>
+    <w:lsdException w:name="Medium Shading 2" w:semiHidden="0" w:uiPriority="64" w:unhideWhenUsed="0"/>
+    <w:lsdException w:name="Medium List 1" w:semiHidden="0" w:uiPriority="65" w:unhideWhenUsed="0"/>
+    <w:lsdException w:name="Medium List 2" w:semiHidden="0" w:uiPriority="66" w:unhideWhenUsed="0"/>
+    <w:lsdException w:name="Medium Grid 1" w:semiHidden="0" w:uiPriority="67" w:unhideWhenUsed="0"/>
+    <w:lsdException w:name="Medium Grid 2" w:semiHidden="0" w:uiPriority="68" w:unhideWhenUsed="0"/>
+    <w:lsdException w:name="Medium Grid 3" w:semiHidden="0" w:uiPriority="69" w:unhideWhenUsed="0"/>
+    <w:lsdException w:name="Dark List" w:semiHidden="0" w:uiPriority="70" w:unhideWhenUsed="0"/>
+    <w:lsdException w:name="Colorful Shading" w:semiHidden="0" w:uiPriority="71" w:unhideWhenUsed="0"/>
+    <w:lsdException w:name="Colorful List" w:semiHidden="0" w:uiPriority="72" w:unhideWhenUsed="0"/>
+    <w:lsdException w:name="Colorful Grid" w:semiHidden="0" w:uiPriority="73" w:unhideWhenUsed="0"/>
+    <w:lsdException w:name="Light Shading Accent 1" w:semiHidden="0" w:uiPriority="60" w:unhideWhenUsed="0"/>
+    <w:lsdException w:name="Light List Accent 1" w:semiHidden="0" w:uiPriority="61" w:unhideWhenUsed="0"/>
+    <w:lsdException w:name="Light Grid Accent 1" w:semiHidden="0" w:uiPriority="62" w:unhideWhenUsed="0"/>
+    <w:lsdException w:name="Medium Shading 1 Accent 1" w:semiHidden="0" w:uiPriority="63" w:unhideWhenUsed="0"/>
+    <w:lsdException w:name="Medium Shading 2 Accent 1" w:semiHidden="0" w:uiPriority="64" w:unhideWhenUsed="0"/>
+    <w:lsdException w:name="Medium List 1 Accent 1" w:semiHidden="0" w:uiPriority="65" w:unhideWhenUsed="0"/>
+    <w:lsdException w:name="Revision" w:unhideWhenUsed="0"/>
+    <w:lsdException w:name="List Paragraph" w:semiHidden="0" w:uiPriority="34" w:unhideWhenUsed="0" w:qFormat="1"/>
+    <w:lsdException w:name="Quote" w:semiHidden="0" w:uiPriority="29" w:unhideWhenUsed="0" w:qFormat="1"/>
+    <w:lsdException w:name="Intense Quote" w:semiHidden="0" w:uiPriority="30" w:unhideWhenUsed="0" w:qFormat="1"/>
+    <w:lsdException w:name="Medium List 2 Accent 1" w:semiHidden="0" w:uiPriority="66" w:unhideWhenUsed="0"/>
+    <w:lsdException w:name="Medium Grid 1 Accent 1" w:semiHidden="0" w:uiPriority="67" w:unhideWhenUsed="0"/>
+    <w:lsdException w:name="Medium Grid 2 Accent 1" w:semiHidden="0" w:uiPriority="68" w:unhideWhenUsed="0"/>
+    <w:lsdException w:name="Medium Grid 3 Accent 1" w:semiHidden="0" w:uiPriority="69" w:unhideWhenUsed="0"/>
+    <w:lsdException w:name="Dark List Accent 1" w:semiHidden="0" w:uiPriority="70" w:unhideWhenUsed="0"/>
+    <w:lsdException w:name="Colorful Shading Accent 1" w:semiHidden="0" w:uiPriority="71" w:unhideWhenUsed="0"/>
+    <w:lsdException w:name="Colorful List Accent 1" w:semiHidden="0" w:uiPriority="72" w:unhideWhenUsed="0"/>
+    <w:lsdException w:name="Colorful Grid Accent 1" w:semiHidden="0" w:uiPriority="73" w:unhideWhenUsed="0"/>
+    <w:lsdException w:name="Light Shading Accent 2" w:semiHidden="0" w:uiPriority="60" w:unhideWhenUsed="0"/>
+    <w:lsdException w:name="Light List Accent 2" w:semiHidden="0" w:uiPriority="61" w:unhideWhenUsed="0"/>
+    <w:lsdException w:name="Light Grid Accent 2" w:semiHidden="0" w:uiPriority="62" w:unhideWhenUsed="0"/>
+    <w:lsdException w:name="Medium Shading 1 Accent 2" w:semiHidden="0" w:uiPriority="63" w:unhideWhenUsed="0"/>
+    <w:lsdException w:name="Medium Shading 2 Accent 2" w:semiHidden="0" w:uiPriority="64" w:unhideWhenUsed="0"/>
+    <w:lsdException w:name="Medium List 1 Accent 2" w:semiHidden="0" w:uiPriority="65" w:unhideWhenUsed="0"/>
+    <w:lsdException w:name="Medium List 2 Accent 2" w:semiHidden="0" w:uiPriority="66" w:unhideWhenUsed="0"/>
+    <w:lsdException w:name="Medium Grid 1 Accent 2" w:semiHidden="0" w:uiPriority="67" w:unhideWhenUsed="0"/>
+    <w:lsdException w:name="Medium Grid 2 Accent 2" w:semiHidden="0" w:uiPriority="68" w:unhideWhenUsed="0"/>
+    <w:lsdException w:name="Medium Grid 3 Accent 2" w:semiHidden="0" w:uiPriority="69" w:unhideWhenUsed="0"/>
+    <w:lsdException w:name="Dark List Accent 2" w:semiHidden="0" w:uiPriority="70" w:unhideWhenUsed="0"/>
+    <w:lsdException w:name="Colorful Shading Accent 2" w:semiHidden="0" w:uiPriority="71" w:unhideWhenUsed="0"/>
+    <w:lsdException w:name="Colorful List Accent 2" w:semiHidden="0" w:uiPriority="72" w:unhideWhenUsed="0"/>
+    <w:lsdException w:name="Colorful Grid Accent 2" w:semiHidden="0" w:uiPriority="73" w:unhideWhenUsed="0"/>
+    <w:lsdException w:name="Light Shading Accent 3" w:semiHidden="0" w:uiPriority="60" w:unhideWhenUsed="0"/>
+    <w:lsdException w:name="Light List Accent 3" w:semiHidden="0" w:uiPriority="61" w:unhideWhenUsed="0"/>
+    <w:lsdException w:name="Light Grid Accent 3" w:semiHidden="0" w:uiPriority="62" w:unhideWhenUsed="0"/>
+    <w:lsdException w:name="Medium Shading 1 Accent 3" w:semiHidden="0" w:uiPriority="63" w:unhideWhenUsed="0"/>
+    <w:lsdException w:name="Medium Shading 2 Accent 3" w:semiHidden="0" w:uiPriority="64" w:unhideWhenUsed="0"/>
+    <w:lsdException w:name="Medium List 1 Accent 3" w:semiHidden="0" w:uiPriority="65" w:unhideWhenUsed="0"/>
+    <w:lsdException w:name="Medium List 2 Accent 3" w:semiHidden="0" w:uiPriority="66" w:unhideWhenUsed="0"/>
+    <w:lsdException w:name="Medium Grid 1 Accent 3" w:semiHidden="0" w:uiPriority="67" w:unhideWhenUsed="0"/>
+    <w:lsdException w:name="Medium Grid 2 Accent 3" w:semiHidden="0" w:uiPriority="68" w:unhideWhenUsed="0"/>
+    <w:lsdException w:name="Medium Grid 3 Accent 3" w:semiHidden="0" w:uiPriority="69" w:unhideWhenUsed="0"/>
+    <w:lsdException w:name="Dark List Accent 3" w:semiHidden="0" w:uiPriority="70" w:unhideWhenUsed="0"/>
+    <w:lsdException w:name="Colorful Shading Accent 3" w:semiHidden="0" w:uiPriority="71" w:unhideWhenUsed="0"/>
+    <w:lsdException w:name="Colorful List Accent 3" w:semiHidden="0" w:uiPriority="72" w:unhideWhenUsed="0"/>
+    <w:lsdException w:name="Colorful Grid Accent 3" w:semiHidden="0" w:uiPriority="73" w:unhideWhenUsed="0"/>
+    <w:lsdException w:name="Light Shading Accent 4" w:semiHidden="0" w:uiPriority="60" w:unhideWhenUsed="0"/>
+    <w:lsdException w:name="Light List Accent 4" w:semiHidden="0" w:uiPriority="61" w:unhideWhenUsed="0"/>
+    <w:lsdException w:name="Light Grid Accent 4" w:semiHidden="0" w:uiPriority="62" w:unhideWhenUsed="0"/>
+    <w:lsdException w:name="Medium Shading 1 Accent 4" w:semiHidden="0" w:uiPriority="63" w:unhideWhenUsed="0"/>
+    <w:lsdException w:name="Medium Shading 2 Accent 4" w:semiHidden="0" w:uiPriority="64" w:unhideWhenUsed="0"/>
+    <w:lsdException w:name="Medium List 1 Accent 4" w:semiHidden="0" w:uiPriority="65" w:unhideWhenUsed="0"/>
+    <w:lsdException w:name="Medium List 2 Accent 4" w:semiHidden="0" w:uiPriority="66" w:unhideWhenUsed="0"/>
+    <w:lsdException w:name="Medium Grid 1 Accent 4" w:semiHidden="0" w:uiPriority="67" w:unhideWhenUsed="0"/>
+    <w:lsdException w:name="Medium Grid 2 Accent 4" w:semiHidden="0" w:uiPriority="68" w:unhideWhenUsed="0"/>
+    <w:lsdException w:name="Medium Grid 3 Accent 4" w:semiHidden="0" w:uiPriority="69" w:unhideWhenUsed="0"/>
+    <w:lsdException w:name="Dark List Accent 4" w:semiHidden="0" w:uiPriority="70" w:unhideWhenUsed="0"/>
+    <w:lsdException w:name="Colorful Shading Accent 4" w:semiHidden="0" w:uiPriority="71" w:unhideWhenUsed="0"/>
+    <w:lsdException w:name="Colorful List Accent 4" w:semiHidden="0" w:uiPriority="72" w:unhideWhenUsed="0"/>
+    <w:lsdException w:name="Colorful Grid Accent 4" w:semiHidden="0" w:uiPriority="73" w:unhideWhenUsed="0"/>
+    <w:lsdException w:name="Light Shading Accent 5" w:semiHidden="0" w:uiPriority="60" w:unhideWhenUsed="0"/>
+    <w:lsdException w:name="Light List Accent 5" w:semiHidden="0" w:uiPriority="61" w:unhideWhenUsed="0"/>
+    <w:lsdException w:name="Light Grid Accent 5" w:semiHidden="0" w:uiPriority="62" w:unhideWhenUsed="0"/>
+    <w:lsdException w:name="Medium Shading 1 Accent 5" w:semiHidden="0" w:uiPriority="63" w:unhideWhenUsed="0"/>
+    <w:lsdException w:name="Medium Shading 2 Accent 5" w:semiHidden="0" w:uiPriority="64" w:unhideWhenUsed="0"/>
+    <w:lsdException w:name="Medium List 1 Accent 5" w:semiHidden="0" w:uiPriority="65" w:unhideWhenUsed="0"/>
+    <w:lsdException w:name="Medium List 2 Accent 5" w:semiHidden="0" w:uiPriority="66" w:unhideWhenUsed="0"/>
+    <w:lsdException w:name="Medium Grid 1 Accent 5" w:semiHidden="0" w:uiPriority="67" w:unhideWhenUsed="0"/>
+    <w:lsdException w:name="Medium Grid 2 Accent 5" w:semiHidden="0" w:uiPriority="68" w:unhideWhenUsed="0"/>
+    <w:lsdException w:name="Medium Grid 3 Accent 5" w:semiHidden="0" w:uiPriority="69" w:unhideWhenUsed="0"/>
+    <w:lsdException w:name="Dark List Accent 5" w:semiHidden="0" w:uiPriority="70" w:unhideWhenUsed="0"/>
+    <w:lsdException w:name="Colorful Shading Accent 5" w:semiHidden="0" w:uiPriority="71" w:unhideWhenUsed="0"/>
+    <w:lsdException w:name="Colorful List Accent 5" w:semiHidden="0" w:uiPriority="72" w:unhideWhenUsed="0"/>
+    <w:lsdException w:name="Colorful Grid Accent 5" w:semiHidden="0" w:uiPriority="73" w:unhideWhenUsed="0"/>
+    <w:lsdException w:name="Light Shading Accent 6" w:semiHidden="0" w:uiPriority="60" w:unhideWhenUsed="0"/>
+    <w:lsdException w:name="Light List Accent 6" w:semiHidden="0" w:uiPriority="61" w:unhideWhenUsed="0"/>
+    <w:lsdException w:name="Light Grid Accent 6" w:semiHidden="0" w:uiPriority="62" w:unhideWhenUsed="0"/>
+    <w:lsdException w:name="Medium Shading 1 Accent 6" w:semiHidden="0" w:uiPriority="63" w:unhideWhenUsed="0"/>
+    <w:lsdException w:name="Medium Shading 2 Accent 6" w:semiHidden="0" w:uiPriority="64" w:unhideWhenUsed="0"/>
+    <w:lsdException w:name="Medium List 1 Accent 6" w:semiHidden="0" w:uiPriority="65" w:unhideWhenUsed="0"/>
+    <w:lsdException w:name="Medium List 2 Accent 6" w:semiHidden="0" w:uiPriority="66" w:unhideWhenUsed="0"/>
+    <w:lsdException w:name="Medium Grid 1 Accent 6" w:semiHidden="0" w:uiPriority="67" w:unhideWhenUsed="0"/>
+    <w:lsdException w:name="Medium Grid 2 Accent 6" w:semiHidden="0" w:uiPriority="68" w:unhideWhenUsed="0"/>
+    <w:lsdException w:name="Medium Grid 3 Accent 6" w:semiHidden="0" w:uiPriority="69" w:unhideWhenUsed="0"/>
+    <w:lsdException w:name="Dark List Accent 6" w:semiHidden="0" w:uiPriority="70" w:unhideWhenUsed="0"/>
+    <w:lsdException w:name="Colorful Shading Accent 6" w:semiHidden="0" w:uiPriority="71" w:unhideWhenUsed="0"/>
+    <w:lsdException w:name="Colorful List Accent 6" w:semiHidden="0" w:uiPriority="72" w:unhideWhenUsed="0"/>
+    <w:lsdException w:name="Colorful Grid Accent 6" w:semiHidden="0" w:uiPriority="73" w:unhideWhenUsed="0"/>
+    <w:lsdException w:name="Subtle Emphasis" w:semiHidden="0" w:uiPriority="19" w:unhideWhenUsed="0" w:qFormat="1"/>
+    <w:lsdException w:name="Intense Emphasis" w:semiHidden="0" w:uiPriority="21" w:unhideWhenUsed="0" w:qFormat="1"/>
+    <w:lsdException w:name="Subtle Reference" w:semiHidden="0" w:uiPriority="31" w:unhideWhenUsed="0" w:qFormat="1"/>
+    <w:lsdException w:name="Intense Reference" w:semiHidden="0" w:uiPriority="32" w:unhideWhenUsed="0" w:qFormat="1"/>
+    <w:lsdException w:name="Book Title" w:semiHidden="0" w:uiPriority="33" w:unhideWhenUsed="0" w:qFormat="1"/>
+    <w:lsdException w:name="Bibliography" w:uiPriority="37"/>
+    <w:lsdException w:name="TOC Heading" w:uiPriority="39" w:qFormat="1"/>
   </w:latentStyles>
   <w:style w:type="paragraph" w:default="1" w:styleId="Normal">
     <w:name w:val="Normal"/>
@@ -5163,6 +4664,7 @@
     <w:uiPriority w:val="99"/>
     <w:semiHidden/>
     <w:unhideWhenUsed/>
+    <w:qFormat/>
     <w:tblPr>
       <w:tblInd w:w="0" w:type="dxa"/>
       <w:tblCellMar>
@@ -5199,7 +4701,7 @@
 </file>
 
 <file path=word/glossary/webSettings.xml><?xml version="1.0" encoding="utf-8"?>
-<w:webSettings xmlns:mc="http://schemas.openxmlformats.org/markup-compatibility/2006" xmlns:r="http://schemas.openxmlformats.org/officeDocument/2006/relationships" xmlns:w="http://schemas.openxmlformats.org/wordprocessingml/2006/main" xmlns:w14="http://schemas.microsoft.com/office/word/2010/wordml" xmlns:w15="http://schemas.microsoft.com/office/word/2012/wordml" xmlns:w16cex="http://schemas.microsoft.com/office/word/2018/wordml/cex" xmlns:w16cid="http://schemas.microsoft.com/office/word/2016/wordml/cid" xmlns:w16="http://schemas.microsoft.com/office/word/2018/wordml" xmlns:w16sdtdh="http://schemas.microsoft.com/office/word/2020/wordml/sdtdatahash" xmlns:w16se="http://schemas.microsoft.com/office/word/2015/wordml/symex" mc:Ignorable="w14 w15 w16se w16cid w16 w16cex w16sdtdh">
+<w:webSettings xmlns:r="http://schemas.openxmlformats.org/officeDocument/2006/relationships" xmlns:w="http://schemas.openxmlformats.org/wordprocessingml/2006/main">
   <w:optimizeForBrowser/>
 </w:webSettings>
 </file>
@@ -5511,7 +5013,7 @@
 </file>
 
 <file path=customXml/itemProps2.xml><?xml version="1.0" encoding="utf-8"?>
-<ds:datastoreItem xmlns:ds="http://schemas.openxmlformats.org/officeDocument/2006/customXml" ds:itemID="{588E3000-27B5-4C2D-A10D-589E9BCB30E0}">
+<ds:datastoreItem xmlns:ds="http://schemas.openxmlformats.org/officeDocument/2006/customXml" ds:itemID="{8A02A661-74CB-4147-9B1F-3971A8BB1ABD}">
   <ds:schemaRefs>
     <ds:schemaRef ds:uri="http://schemas.openxmlformats.org/officeDocument/2006/bibliography"/>
   </ds:schemaRefs>

</xml_diff>